<commit_message>
Survey2nd Section II Updated
</commit_message>
<xml_diff>
--- a/survey2nd.docx
+++ b/survey2nd.docx
@@ -49,33 +49,27 @@
           <w:sz w:val="20"/>
           <w:szCs w:val="20"/>
         </w:rPr>
-        <w:t xml:space="preserve">Mohammad </w:t>
-      </w:r>
-      <w:proofErr w:type="spellStart"/>
-      <w:r>
-        <w:rPr>
-          <w:sz w:val="20"/>
-          <w:szCs w:val="20"/>
-        </w:rPr>
-        <w:t>Nuruzzaman</w:t>
-      </w:r>
-      <w:proofErr w:type="spellEnd"/>
-      <w:r>
-        <w:rPr>
-          <w:sz w:val="20"/>
-          <w:szCs w:val="20"/>
-        </w:rPr>
+        <w:t>Mohammad Nuruzzaman Bhuiyan</w:t>
+      </w:r>
+      <w:r>
+        <w:t xml:space="preserve">, </w:t>
+      </w:r>
+      <w:r>
+        <w:rPr>
+          <w:vertAlign w:val="superscript"/>
+        </w:rPr>
+        <w:t>[2]</w:t>
+      </w:r>
+      <w:r>
         <w:t xml:space="preserve"> </w:t>
       </w:r>
-      <w:proofErr w:type="spellStart"/>
-      <w:r>
-        <w:rPr>
-          <w:sz w:val="20"/>
-          <w:szCs w:val="20"/>
-        </w:rPr>
-        <w:t>Bhuiyan</w:t>
-      </w:r>
-      <w:proofErr w:type="spellEnd"/>
+      <w:r>
+        <w:rPr>
+          <w:sz w:val="20"/>
+          <w:szCs w:val="20"/>
+        </w:rPr>
+        <w:t>Dr. Md. Mahbubur Rahman</w:t>
+      </w:r>
       <w:r>
         <w:t xml:space="preserve">, </w:t>
       </w:r>
@@ -83,7 +77,7 @@
         <w:rPr>
           <w:vertAlign w:val="superscript"/>
         </w:rPr>
-        <w:t>[2]</w:t>
+        <w:t>[3]</w:t>
       </w:r>
       <w:r>
         <w:t xml:space="preserve"> </w:t>
@@ -93,52 +87,8 @@
           <w:sz w:val="20"/>
           <w:szCs w:val="20"/>
         </w:rPr>
-        <w:t xml:space="preserve">Dr. Md. </w:t>
-      </w:r>
-      <w:proofErr w:type="spellStart"/>
-      <w:r>
-        <w:rPr>
-          <w:sz w:val="20"/>
-          <w:szCs w:val="20"/>
-        </w:rPr>
-        <w:t>Mahbubur</w:t>
-      </w:r>
-      <w:proofErr w:type="spellEnd"/>
-      <w:r>
-        <w:rPr>
-          <w:sz w:val="20"/>
-          <w:szCs w:val="20"/>
-        </w:rPr>
-        <w:t xml:space="preserve"> Rahman</w:t>
-      </w:r>
-      <w:r>
-        <w:t xml:space="preserve">, </w:t>
-      </w:r>
-      <w:r>
-        <w:rPr>
-          <w:vertAlign w:val="superscript"/>
-        </w:rPr>
-        <w:t>[3]</w:t>
-      </w:r>
-      <w:r>
-        <w:t xml:space="preserve"> </w:t>
-      </w:r>
-      <w:r>
-        <w:rPr>
-          <w:sz w:val="20"/>
-          <w:szCs w:val="20"/>
-        </w:rPr>
-        <w:t xml:space="preserve">Md. </w:t>
-      </w:r>
-      <w:proofErr w:type="spellStart"/>
-      <w:r>
-        <w:rPr>
-          <w:sz w:val="20"/>
-          <w:szCs w:val="20"/>
-        </w:rPr>
-        <w:t>Aktarujjaman</w:t>
-      </w:r>
-      <w:proofErr w:type="spellEnd"/>
+        <w:t>Md. Aktarujjaman</w:t>
+      </w:r>
     </w:p>
     <w:p>
       <w:pPr>
@@ -503,15 +453,7 @@
         <w:jc w:val="both"/>
       </w:pPr>
       <w:r>
-        <w:t xml:space="preserve">Over the past few years, the modern technology and gadgets have been developed and developed to monitor critical resources in healthcare and other hospitals. But most of these systems are just maintaining a database of patients. Few of the hospitals have </w:t>
-      </w:r>
-      <w:proofErr w:type="spellStart"/>
-      <w:r>
-        <w:t>tele</w:t>
-      </w:r>
-      <w:proofErr w:type="spellEnd"/>
-      <w:r>
-        <w:t xml:space="preserve">-health or health system, but these systems have just implemented telemedicine via the </w:t>
+        <w:t xml:space="preserve">Over the past few years, the modern technology and gadgets have been developed and developed to monitor critical resources in healthcare and other hospitals. But most of these systems are just maintaining a database of patients. Few of the hospitals have tele-health or health system, but these systems have just implemented telemedicine via the </w:t>
       </w:r>
       <w:r>
         <w:lastRenderedPageBreak/>
@@ -532,6 +474,218 @@
       <w:r>
         <w:t xml:space="preserve">Firstly, we have discus the basic of IoT for Healthcare such as IoT Technologies, Healthcare Methods, System Architecture, Enabling Technologies, Security issues and success case applied in healthcare. Secondly, describe relation between physical and IoT in Healthcare. In the Physical system we need to physically attend our hospital and be treatment in our modern life.  But IoT in Healthcare we don’t physically attend the hospital. So, we save our time and cost. Finally, we will analyze the Hospital Management system with real data. </w:t>
       </w:r>
+    </w:p>
+    <w:p>
+      <w:pPr>
+        <w:pStyle w:val="BodyText"/>
+        <w:jc w:val="both"/>
+      </w:pPr>
+    </w:p>
+    <w:p>
+      <w:pPr>
+        <w:pStyle w:val="BodyText"/>
+        <w:jc w:val="both"/>
+      </w:pPr>
+    </w:p>
+    <w:p>
+      <w:pPr>
+        <w:pStyle w:val="ListParagraph"/>
+        <w:widowControl/>
+        <w:numPr>
+          <w:ilvl w:val="0"/>
+          <w:numId w:val="3"/>
+        </w:numPr>
+        <w:spacing w:before="0" w:after="160" w:line="259" w:lineRule="auto"/>
+        <w:jc w:val="center"/>
+        <w:rPr>
+          <w:sz w:val="20"/>
+          <w:szCs w:val="20"/>
+        </w:rPr>
+      </w:pPr>
+      <w:r>
+        <w:rPr>
+          <w:sz w:val="20"/>
+          <w:szCs w:val="20"/>
+        </w:rPr>
+        <w:lastRenderedPageBreak/>
+        <w:t xml:space="preserve">RELATED WORKS </w:t>
+      </w:r>
+      <w:r>
+        <w:rPr>
+          <w:sz w:val="20"/>
+          <w:szCs w:val="20"/>
+        </w:rPr>
+        <w:t>INSTANCE OF ACCOMPLISHMENT IN IOT HEALTHCARE</w:t>
+      </w:r>
+    </w:p>
+    <w:p>
+      <w:pPr>
+        <w:spacing w:after="160" w:line="259" w:lineRule="auto"/>
+        <w:jc w:val="both"/>
+        <w:rPr>
+          <w:sz w:val="20"/>
+          <w:szCs w:val="20"/>
+        </w:rPr>
+      </w:pPr>
+      <w:r>
+        <w:rPr>
+          <w:sz w:val="20"/>
+          <w:szCs w:val="20"/>
+        </w:rPr>
+        <w:t>The broader centralization and interconnection capabilities of IoT technology are difficult to over-review.</w:t>
+      </w:r>
+      <w:r>
+        <w:t xml:space="preserve"> </w:t>
+      </w:r>
+      <w:r>
+        <w:rPr>
+          <w:sz w:val="20"/>
+          <w:szCs w:val="20"/>
+        </w:rPr>
+        <w:t>L</w:t>
+      </w:r>
+      <w:r>
+        <w:rPr>
+          <w:sz w:val="20"/>
+          <w:szCs w:val="20"/>
+        </w:rPr>
+        <w:t>et’s ponder on IoT powers in healthcare in a more detail.</w:t>
+      </w:r>
+      <w:r>
+        <w:rPr>
+          <w:sz w:val="20"/>
+          <w:szCs w:val="20"/>
+        </w:rPr>
+        <w:t xml:space="preserve"> </w:t>
+      </w:r>
+      <w:r>
+        <w:rPr>
+          <w:sz w:val="20"/>
+          <w:szCs w:val="20"/>
+        </w:rPr>
+        <w:t>We say that in the age of medical health, IoT smart healthcare brings health observation, remote monitoring, physical hospital and digital infrastructure of IoT organization to a whole new balance.</w:t>
+      </w:r>
+      <w:r>
+        <w:rPr>
+          <w:sz w:val="20"/>
+          <w:szCs w:val="20"/>
+        </w:rPr>
+        <w:t xml:space="preserve"> N</w:t>
+      </w:r>
+      <w:r>
+        <w:rPr>
+          <w:sz w:val="20"/>
+          <w:szCs w:val="20"/>
+        </w:rPr>
+        <w:t>HS England - an 'executive non-departmental public body of the Depart</w:t>
+      </w:r>
+      <w:r>
+        <w:rPr>
+          <w:sz w:val="20"/>
+          <w:szCs w:val="20"/>
+        </w:rPr>
+        <w:t>ment of Health and Social Care'</w:t>
+      </w:r>
+      <w:r>
+        <w:rPr>
+          <w:sz w:val="20"/>
+          <w:szCs w:val="20"/>
+        </w:rPr>
+        <w:t>- announced that it will support a remote diabetes treatment solution</w:t>
+      </w:r>
+      <w:r>
+        <w:rPr>
+          <w:sz w:val="20"/>
+          <w:szCs w:val="20"/>
+        </w:rPr>
+        <w:t xml:space="preserve"> i</w:t>
+      </w:r>
+      <w:r>
+        <w:rPr>
+          <w:sz w:val="20"/>
+          <w:szCs w:val="20"/>
+        </w:rPr>
+        <w:t>n 2018</w:t>
+      </w:r>
+      <w:r>
+        <w:rPr>
+          <w:sz w:val="20"/>
+          <w:szCs w:val="20"/>
+        </w:rPr>
+        <w:t xml:space="preserve"> </w:t>
+      </w:r>
+      <w:r>
+        <w:rPr>
+          <w:sz w:val="20"/>
+          <w:szCs w:val="20"/>
+        </w:rPr>
+        <w:t>[</w:t>
+      </w:r>
+      <w:r>
+        <w:rPr>
+          <w:sz w:val="20"/>
+          <w:szCs w:val="20"/>
+        </w:rPr>
+        <w:t>7</w:t>
+      </w:r>
+      <w:r>
+        <w:rPr>
+          <w:sz w:val="20"/>
+          <w:szCs w:val="20"/>
+        </w:rPr>
+        <w:t>]</w:t>
+      </w:r>
+      <w:r>
+        <w:rPr>
+          <w:sz w:val="20"/>
+          <w:szCs w:val="20"/>
+        </w:rPr>
+        <w:t>.</w:t>
+      </w:r>
+      <w:r>
+        <w:rPr>
+          <w:sz w:val="20"/>
+          <w:szCs w:val="20"/>
+        </w:rPr>
+        <w:t xml:space="preserve"> They </w:t>
+      </w:r>
+      <w:r>
+        <w:rPr>
+          <w:sz w:val="20"/>
+          <w:szCs w:val="20"/>
+        </w:rPr>
+        <w:t>also said that, thousands of people with type diabetes across the country are to benefit glucose monitors on the NHS.</w:t>
+      </w:r>
+      <w:r>
+        <w:rPr>
+          <w:sz w:val="20"/>
+          <w:szCs w:val="20"/>
+        </w:rPr>
+        <w:t xml:space="preserve"> </w:t>
+      </w:r>
+      <w:r>
+        <w:rPr>
+          <w:sz w:val="20"/>
+          <w:szCs w:val="20"/>
+        </w:rPr>
+        <w:t>M</w:t>
+      </w:r>
+      <w:r>
+        <w:rPr>
+          <w:sz w:val="20"/>
+          <w:szCs w:val="20"/>
+        </w:rPr>
+        <w:t>onitoring data can be easily accessed via the mHealth.</w:t>
+      </w:r>
+      <w:r>
+        <w:rPr>
+          <w:sz w:val="20"/>
+          <w:szCs w:val="20"/>
+        </w:rPr>
+        <w:t xml:space="preserve"> </w:t>
+      </w:r>
+      <w:bookmarkStart w:id="0" w:name="_GoBack"/>
+      <w:bookmarkEnd w:id="0"/>
     </w:p>
     <w:p>
       <w:pPr>
@@ -558,11 +712,7 @@
         <w:jc w:val="both"/>
       </w:pPr>
       <w:r>
-        <w:t xml:space="preserve">The term of IoT (Internet of Things) defines a network </w:t>
-      </w:r>
-      <w:r>
-        <w:lastRenderedPageBreak/>
-        <w:t xml:space="preserve">connected to the physical objects through the Internet. These physical objects include technology to interact with the internal factors as well as the external environment. </w:t>
+        <w:t xml:space="preserve">The term of IoT (Internet of Things) defines a network connected to the physical objects through the Internet. These physical objects include technology to interact with the internal factors as well as the external environment. </w:t>
       </w:r>
     </w:p>
     <w:p>
@@ -701,23 +851,7 @@
         <w:t xml:space="preserve">RFID </w:t>
       </w:r>
       <w:r>
-        <w:t>Collected data sent to a Local Area Network a database installed server. Users can retrieve the data using an application installed on the server (</w:t>
-      </w:r>
-      <w:proofErr w:type="spellStart"/>
-      <w:r>
-        <w:t>Togt</w:t>
-      </w:r>
-      <w:proofErr w:type="spellEnd"/>
-      <w:r>
-        <w:t xml:space="preserve">, Bakker, and Jaspers, 2011) [2]. While RFID has been implemented in Healthcare, limited adoption and use of RFID remains some challenge (Chong, Liu, </w:t>
-      </w:r>
-      <w:proofErr w:type="spellStart"/>
-      <w:r>
-        <w:t>Luo</w:t>
-      </w:r>
-      <w:proofErr w:type="spellEnd"/>
-      <w:r>
-        <w:t>, and Boon, 2015) [3].</w:t>
+        <w:t>Collected data sent to a Local Area Network a database installed server. Users can retrieve the data using an application installed on the server (Togt, Bakker, and Jaspers, 2011) [2]. While RFID has been implemented in Healthcare, limited adoption and use of RFID remains some challenge (Chong, Liu, Luo, and Boon, 2015) [3].</w:t>
       </w:r>
       <w:r>
         <w:t xml:space="preserve"> </w:t>
@@ -770,6 +904,7 @@
         <w:rPr>
           <w:b/>
         </w:rPr>
+        <w:lastRenderedPageBreak/>
         <w:t xml:space="preserve">Medicine </w:t>
       </w:r>
       <w:r>
@@ -888,7 +1023,6 @@
         <w:jc w:val="both"/>
       </w:pPr>
       <w:r>
-        <w:lastRenderedPageBreak/>
         <w:t>Reduce waiting time for patents and staffs.</w:t>
       </w:r>
     </w:p>
@@ -1075,7 +1209,14 @@
         <w:rPr>
           <w:b/>
         </w:rPr>
-        <w:t>Only the information provider should able to use from observing the use of system. System administrator must be able to implement access control on user information.</w:t>
+        <w:t xml:space="preserve">Only the information provider should able to use from observing the use of system. System </w:t>
+      </w:r>
+      <w:r>
+        <w:rPr>
+          <w:b/>
+        </w:rPr>
+        <w:lastRenderedPageBreak/>
+        <w:t>administrator must be able to implement access control on user information.</w:t>
       </w:r>
     </w:p>
     <w:p>
@@ -1085,8 +1226,6 @@
         <w:ind w:left="785" w:right="38"/>
         <w:jc w:val="both"/>
       </w:pPr>
-      <w:bookmarkStart w:id="0" w:name="_GoBack"/>
-      <w:bookmarkEnd w:id="0"/>
     </w:p>
     <w:p>
       <w:pPr>
@@ -1200,40 +1339,153 @@
           <w:b/>
           <w:bCs/>
         </w:rPr>
-        <w:t xml:space="preserve">Underdeveloped initiatives. Many </w:t>
-      </w:r>
-      <w:proofErr w:type="spellStart"/>
-      <w:r>
-        <w:rPr>
-          <w:b/>
-          <w:bCs/>
-        </w:rPr>
-        <w:t>IoMT</w:t>
-      </w:r>
-      <w:proofErr w:type="spellEnd"/>
-      <w:r>
-        <w:rPr>
-          <w:b/>
-          <w:bCs/>
-        </w:rPr>
-        <w:t xml:space="preserve"> initiatives directed at battling chronic diseases or other issues still need time to grow and develop. This technological niche as a whole must grow a lot in order to start providing regular enhancement results.</w:t>
-      </w:r>
-    </w:p>
-    <w:p>
-      <w:pPr>
-        <w:pStyle w:val="BodyText"/>
-        <w:jc w:val="both"/>
-        <w:rPr>
-          <w:b/>
-          <w:bCs/>
-        </w:rPr>
-      </w:pPr>
-      <w:r>
-        <w:rPr>
-          <w:b/>
-          <w:bCs/>
-        </w:rPr>
-        <w:t xml:space="preserve">Possible lack of available memory. IoT sensors and </w:t>
+        <w:t>Underdeveloped initiatives. Many IoMT initiatives directed at battling chronic diseases or other issues still need time to grow and develop. This technological niche as a whole must grow a lot in order to start providing regular enhancement results.</w:t>
+      </w:r>
+    </w:p>
+    <w:p>
+      <w:pPr>
+        <w:pStyle w:val="BodyText"/>
+        <w:jc w:val="both"/>
+        <w:rPr>
+          <w:b/>
+          <w:bCs/>
+        </w:rPr>
+      </w:pPr>
+      <w:r>
+        <w:rPr>
+          <w:b/>
+          <w:bCs/>
+        </w:rPr>
+        <w:t>Possible lack of available memory. IoT sensors and devices can general colossal amounts of data, all of which is important and needs to be analyzed. This poses a question of huge data repositories that must hold all those volumes of info for indefinite terms.</w:t>
+      </w:r>
+    </w:p>
+    <w:p>
+      <w:pPr>
+        <w:pStyle w:val="BodyText"/>
+        <w:jc w:val="both"/>
+        <w:rPr>
+          <w:b/>
+          <w:bCs/>
+        </w:rPr>
+      </w:pPr>
+      <w:r>
+        <w:rPr>
+          <w:b/>
+          <w:bCs/>
+        </w:rPr>
+        <w:t>Difficulties with regular updates. With so many hardware solutions comes as much software for powering and managing it all. This software must be timely updated in order to run smoothly and stay at its latest version. And here’s where constant updates will require lots of effort and might spawn many technical issues.</w:t>
+      </w:r>
+    </w:p>
+    <w:p>
+      <w:pPr>
+        <w:pStyle w:val="BodyText"/>
+        <w:jc w:val="both"/>
+        <w:rPr>
+          <w:b/>
+          <w:bCs/>
+        </w:rPr>
+      </w:pPr>
+      <w:r>
+        <w:rPr>
+          <w:b/>
+          <w:bCs/>
+        </w:rPr>
+        <w:t>Personal sensitive data security. An IoT-powered medicine is a hardware-backed system that functions through the Internet. And online systems get hacked and breached. This spawns a chance of important private data being potentially undermined.</w:t>
+      </w:r>
+    </w:p>
+    <w:p>
+      <w:pPr>
+        <w:pStyle w:val="BodyText"/>
+        <w:jc w:val="both"/>
+        <w:rPr>
+          <w:b/>
+          <w:bCs/>
+        </w:rPr>
+      </w:pPr>
+      <w:r>
+        <w:rPr>
+          <w:b/>
+          <w:bCs/>
+        </w:rPr>
+        <w:t>Global healthcare regulations. The IoMT still has to be approved by global healthcare regulatory bodies worldwide. This will take time and may keep many innovations at bay just because of some formalities.</w:t>
+      </w:r>
+    </w:p>
+    <w:p>
+      <w:pPr>
+        <w:pStyle w:val="BodyText"/>
+        <w:jc w:val="both"/>
+        <w:rPr>
+          <w:b/>
+          <w:bCs/>
+        </w:rPr>
+      </w:pPr>
+    </w:p>
+    <w:p>
+      <w:pPr>
+        <w:pStyle w:val="BodyText"/>
+        <w:jc w:val="both"/>
+        <w:rPr>
+          <w:b/>
+          <w:bCs/>
+        </w:rPr>
+      </w:pPr>
+      <w:r>
+        <w:rPr>
+          <w:b/>
+          <w:bCs/>
+        </w:rPr>
+        <w:t>ADVANTAGES AND DISADVANTAGES OF IOT IN HEALTHCARE</w:t>
+      </w:r>
+    </w:p>
+    <w:p>
+      <w:pPr>
+        <w:pStyle w:val="BodyText"/>
+        <w:jc w:val="both"/>
+        <w:rPr>
+          <w:b/>
+          <w:bCs/>
+        </w:rPr>
+      </w:pPr>
+      <w:r>
+        <w:rPr>
+          <w:b/>
+          <w:bCs/>
+        </w:rPr>
+        <w:t>Considering the above-mentioned challenges of IoT in healthcare, there are, indeed, downsides as well as benefits when it comes to the medical IoT.</w:t>
+      </w:r>
+    </w:p>
+    <w:p>
+      <w:pPr>
+        <w:pStyle w:val="BodyText"/>
+        <w:jc w:val="both"/>
+        <w:rPr>
+          <w:b/>
+          <w:bCs/>
+        </w:rPr>
+      </w:pPr>
+      <w:r>
+        <w:rPr>
+          <w:b/>
+          <w:bCs/>
+        </w:rPr>
+        <w:t>Advantages of IoT in healthcare</w:t>
+      </w:r>
+    </w:p>
+    <w:p>
+      <w:pPr>
+        <w:pStyle w:val="BodyText"/>
+        <w:jc w:val="both"/>
+        <w:rPr>
+          <w:b/>
+          <w:bCs/>
+        </w:rPr>
+      </w:pPr>
+      <w:r>
+        <w:rPr>
+          <w:b/>
+          <w:bCs/>
+        </w:rPr>
+        <w:t xml:space="preserve">The ‘all-consuming’ connection of health devices and data centralization brings many significant </w:t>
       </w:r>
       <w:r>
         <w:rPr>
@@ -1241,185 +1493,24 @@
           <w:bCs/>
         </w:rPr>
         <w:lastRenderedPageBreak/>
-        <w:t>devices can general colossal amounts of data, all of which is important and needs to be analyzed. This poses a question of huge data repositories that must hold all those volumes of info for indefinite terms.</w:t>
-      </w:r>
-    </w:p>
-    <w:p>
-      <w:pPr>
-        <w:pStyle w:val="BodyText"/>
-        <w:jc w:val="both"/>
-        <w:rPr>
-          <w:b/>
-          <w:bCs/>
-        </w:rPr>
-      </w:pPr>
-      <w:r>
-        <w:rPr>
-          <w:b/>
-          <w:bCs/>
-        </w:rPr>
-        <w:t>Difficulties with regular updates. With so many hardware solutions comes as much software for powering and managing it all. This software must be timely updated in order to run smoothly and stay at its latest version. And here’s where constant updates will require lots of effort and might spawn many technical issues.</w:t>
-      </w:r>
-    </w:p>
-    <w:p>
-      <w:pPr>
-        <w:pStyle w:val="BodyText"/>
-        <w:jc w:val="both"/>
-        <w:rPr>
-          <w:b/>
-          <w:bCs/>
-        </w:rPr>
-      </w:pPr>
-      <w:r>
-        <w:rPr>
-          <w:b/>
-          <w:bCs/>
-        </w:rPr>
-        <w:t>Personal sensitive data security. An IoT-powered medicine is a hardware-backed system that functions through the Internet. And online systems get hacked and breached. This spawns a chance of important private data being potentially undermined.</w:t>
-      </w:r>
-    </w:p>
-    <w:p>
-      <w:pPr>
-        <w:pStyle w:val="BodyText"/>
-        <w:jc w:val="both"/>
-        <w:rPr>
-          <w:b/>
-          <w:bCs/>
-        </w:rPr>
-      </w:pPr>
-      <w:r>
-        <w:rPr>
-          <w:b/>
-          <w:bCs/>
-        </w:rPr>
-        <w:t xml:space="preserve">Global healthcare regulations. The </w:t>
-      </w:r>
-      <w:proofErr w:type="spellStart"/>
-      <w:r>
-        <w:rPr>
-          <w:b/>
-          <w:bCs/>
-        </w:rPr>
-        <w:t>IoMT</w:t>
-      </w:r>
-      <w:proofErr w:type="spellEnd"/>
-      <w:r>
-        <w:rPr>
-          <w:b/>
-          <w:bCs/>
-        </w:rPr>
-        <w:t xml:space="preserve"> still has to be approved by global healthcare regulatory bodies worldwide. This will take time and may keep many innovations at bay just because of some formalities.</w:t>
-      </w:r>
-    </w:p>
-    <w:p>
-      <w:pPr>
-        <w:pStyle w:val="BodyText"/>
-        <w:jc w:val="both"/>
-        <w:rPr>
-          <w:b/>
-          <w:bCs/>
-        </w:rPr>
-      </w:pPr>
-    </w:p>
-    <w:p>
-      <w:pPr>
-        <w:pStyle w:val="BodyText"/>
-        <w:jc w:val="both"/>
-        <w:rPr>
-          <w:b/>
-          <w:bCs/>
-        </w:rPr>
-      </w:pPr>
-      <w:r>
-        <w:rPr>
-          <w:b/>
-          <w:bCs/>
-        </w:rPr>
-        <w:t>ADVANTAGES AND DISADVANTAGES OF IOT IN HEALTHCARE</w:t>
-      </w:r>
-    </w:p>
-    <w:p>
-      <w:pPr>
-        <w:pStyle w:val="BodyText"/>
-        <w:jc w:val="both"/>
-        <w:rPr>
-          <w:b/>
-          <w:bCs/>
-        </w:rPr>
-      </w:pPr>
-      <w:r>
-        <w:rPr>
-          <w:b/>
-          <w:bCs/>
-        </w:rPr>
-        <w:t>Considering the above-mentioned challenges of IoT in healthcare, there are, indeed, downsides as well as benefits when it comes to the medical IoT.</w:t>
-      </w:r>
-    </w:p>
-    <w:p>
-      <w:pPr>
-        <w:pStyle w:val="BodyText"/>
-        <w:jc w:val="both"/>
-        <w:rPr>
-          <w:b/>
-          <w:bCs/>
-        </w:rPr>
-      </w:pPr>
-      <w:r>
-        <w:rPr>
-          <w:b/>
-          <w:bCs/>
-        </w:rPr>
-        <w:t>Advantages of IoT in healthcare</w:t>
-      </w:r>
-    </w:p>
-    <w:p>
-      <w:pPr>
-        <w:pStyle w:val="BodyText"/>
-        <w:jc w:val="both"/>
-        <w:rPr>
-          <w:b/>
-          <w:bCs/>
-        </w:rPr>
-      </w:pPr>
-      <w:r>
-        <w:rPr>
-          <w:b/>
-          <w:bCs/>
-        </w:rPr>
-        <w:t>The ‘all-consuming’ connection of health devices and data centralization brings many significant benefits to the table, such as:</w:t>
-      </w:r>
-    </w:p>
-    <w:p>
-      <w:pPr>
-        <w:pStyle w:val="BodyText"/>
-        <w:jc w:val="both"/>
-        <w:rPr>
-          <w:b/>
-          <w:bCs/>
-        </w:rPr>
-      </w:pPr>
-      <w:r>
-        <w:rPr>
-          <w:b/>
-          <w:bCs/>
-        </w:rPr>
-        <w:t xml:space="preserve">All-around technological enhancement. Rendering hospital visits unnecessary, passively accumulating and deeply analyzing important health data, etc. We’ve already pondered on all these advanced tech capacities galore enough. The </w:t>
-      </w:r>
-      <w:proofErr w:type="spellStart"/>
-      <w:r>
-        <w:rPr>
-          <w:b/>
-          <w:bCs/>
-        </w:rPr>
-        <w:t>IoMT</w:t>
-      </w:r>
-      <w:proofErr w:type="spellEnd"/>
-      <w:r>
-        <w:rPr>
-          <w:b/>
-          <w:bCs/>
-        </w:rPr>
-        <w:t xml:space="preserve"> provides space for fantastic long-term innovations.</w:t>
+        <w:t>benefits to the table, such as:</w:t>
+      </w:r>
+    </w:p>
+    <w:p>
+      <w:pPr>
+        <w:pStyle w:val="BodyText"/>
+        <w:jc w:val="both"/>
+        <w:rPr>
+          <w:b/>
+          <w:bCs/>
+        </w:rPr>
+      </w:pPr>
+      <w:r>
+        <w:rPr>
+          <w:b/>
+          <w:bCs/>
+        </w:rPr>
+        <w:t>All-around technological enhancement. Rendering hospital visits unnecessary, passively accumulating and deeply analyzing important health data, etc. We’ve already pondered on all these advanced tech capacities galore enough. The IoMT provides space for fantastic long-term innovations.</w:t>
       </w:r>
     </w:p>
     <w:p>
@@ -1504,40 +1595,126 @@
           <w:b/>
           <w:bCs/>
         </w:rPr>
-        <w:t xml:space="preserve">Privacy can be potentially undermined. As we’ve already mentioned, systems get hacked. Lots of attention will need to be focused on data security, which requires significant additional </w:t>
-      </w:r>
-      <w:proofErr w:type="spellStart"/>
-      <w:r>
-        <w:rPr>
-          <w:b/>
-          <w:bCs/>
-        </w:rPr>
-        <w:t>spendings</w:t>
-      </w:r>
-      <w:proofErr w:type="spellEnd"/>
-      <w:r>
-        <w:rPr>
-          <w:b/>
-          <w:bCs/>
-        </w:rPr>
-        <w:t>.</w:t>
-      </w:r>
-    </w:p>
-    <w:p>
-      <w:pPr>
-        <w:pStyle w:val="BodyText"/>
-        <w:jc w:val="both"/>
-        <w:rPr>
-          <w:b/>
-          <w:bCs/>
-        </w:rPr>
-      </w:pPr>
-      <w:r>
-        <w:rPr>
-          <w:b/>
-          <w:bCs/>
-        </w:rPr>
-        <w:t xml:space="preserve">Unauthorized access to centralization. There is a </w:t>
+        <w:t>Privacy can be potentially undermined. As we’ve already mentioned, systems get hacked. Lots of attention will need to be focused on data security, which requires significant additional spendings.</w:t>
+      </w:r>
+    </w:p>
+    <w:p>
+      <w:pPr>
+        <w:pStyle w:val="BodyText"/>
+        <w:jc w:val="both"/>
+        <w:rPr>
+          <w:b/>
+          <w:bCs/>
+        </w:rPr>
+      </w:pPr>
+      <w:r>
+        <w:rPr>
+          <w:b/>
+          <w:bCs/>
+        </w:rPr>
+        <w:t>Unauthorized access to centralization. There is a chance that dishonest interlopers may access centralized systems and realize some cruel intentions.</w:t>
+      </w:r>
+    </w:p>
+    <w:p>
+      <w:pPr>
+        <w:pStyle w:val="BodyText"/>
+        <w:jc w:val="both"/>
+        <w:rPr>
+          <w:b/>
+          <w:bCs/>
+        </w:rPr>
+      </w:pPr>
+      <w:r>
+        <w:rPr>
+          <w:b/>
+          <w:bCs/>
+        </w:rPr>
+        <w:t>Global healthcare regulations. International health administrations are already issuing guidelines that must be strictly followed by governmental medical establishments integrating the IoT in their workflow. These may restrict possible capacities to some extent.</w:t>
+      </w:r>
+    </w:p>
+    <w:p>
+      <w:pPr>
+        <w:pStyle w:val="BodyText"/>
+        <w:jc w:val="both"/>
+        <w:rPr>
+          <w:b/>
+          <w:bCs/>
+        </w:rPr>
+      </w:pPr>
+      <w:r>
+        <w:rPr>
+          <w:b/>
+          <w:bCs/>
+        </w:rPr>
+        <w:t>IOT TRENDS IN HEALTHCARE OF 2019</w:t>
+      </w:r>
+    </w:p>
+    <w:p>
+      <w:pPr>
+        <w:pStyle w:val="BodyText"/>
+        <w:jc w:val="both"/>
+        <w:rPr>
+          <w:b/>
+          <w:bCs/>
+        </w:rPr>
+      </w:pPr>
+      <w:r>
+        <w:rPr>
+          <w:b/>
+          <w:bCs/>
+        </w:rPr>
+        <w:t>In 2019, there can be defined several IoMT trends implemented by majorities of startups worldwide.</w:t>
+      </w:r>
+    </w:p>
+    <w:p>
+      <w:pPr>
+        <w:pStyle w:val="BodyText"/>
+        <w:jc w:val="both"/>
+        <w:rPr>
+          <w:b/>
+          <w:bCs/>
+        </w:rPr>
+      </w:pPr>
+      <w:r>
+        <w:rPr>
+          <w:b/>
+          <w:bCs/>
+        </w:rPr>
+        <w:t>Wearables continue to top the market. Major mobile technology providers like Apple and Android are enhancing and updating their authentic wearables, adding them with more health tracking features. And the rest of the world isn’t shy to follow the tendency, spawning numerous various-purpose mini devices.</w:t>
+      </w:r>
+    </w:p>
+    <w:p>
+      <w:pPr>
+        <w:pStyle w:val="BodyText"/>
+        <w:jc w:val="both"/>
+        <w:rPr>
+          <w:b/>
+          <w:bCs/>
+        </w:rPr>
+      </w:pPr>
+      <w:r>
+        <w:rPr>
+          <w:b/>
+          <w:bCs/>
+        </w:rPr>
+        <w:t>Surgical robotics become a common reality. AI-powered, robotic surgical means show to be more precise than real doctors on more than one occasion. There are still limitations and risks involved, but the technology is definitely in the spotlight and is looking to become more widespread in the nearest future.</w:t>
+      </w:r>
+    </w:p>
+    <w:p>
+      <w:pPr>
+        <w:pStyle w:val="BodyText"/>
+        <w:jc w:val="both"/>
+        <w:rPr>
+          <w:b/>
+          <w:bCs/>
+        </w:rPr>
+      </w:pPr>
+      <w:r>
+        <w:rPr>
+          <w:b/>
+          <w:bCs/>
+        </w:rPr>
+        <w:t xml:space="preserve">Integration of other prominent technologies with the IoT expands the horizon. AI, AR, Machine Learning, Big Data, blockchain, and smart contracts — all of that fuel up and expands the IoT powers even further. AI is already better and far </w:t>
       </w:r>
       <w:r>
         <w:rPr>
@@ -1545,166 +1722,7 @@
           <w:bCs/>
         </w:rPr>
         <w:lastRenderedPageBreak/>
-        <w:t>chance that dishonest interlopers may access centralized systems and realize some cruel intentions.</w:t>
-      </w:r>
-    </w:p>
-    <w:p>
-      <w:pPr>
-        <w:pStyle w:val="BodyText"/>
-        <w:jc w:val="both"/>
-        <w:rPr>
-          <w:b/>
-          <w:bCs/>
-        </w:rPr>
-      </w:pPr>
-      <w:r>
-        <w:rPr>
-          <w:b/>
-          <w:bCs/>
-        </w:rPr>
-        <w:t>Global healthcare regulations. International health administrations are already issuing guidelines that must be strictly followed by governmental medical establishments integrating the IoT in their workflow. These may restrict possible capacities to some extent.</w:t>
-      </w:r>
-    </w:p>
-    <w:p>
-      <w:pPr>
-        <w:pStyle w:val="BodyText"/>
-        <w:jc w:val="both"/>
-        <w:rPr>
-          <w:b/>
-          <w:bCs/>
-        </w:rPr>
-      </w:pPr>
-      <w:r>
-        <w:rPr>
-          <w:b/>
-          <w:bCs/>
-        </w:rPr>
-        <w:t>IOT TRENDS IN HEALTHCARE OF 2019</w:t>
-      </w:r>
-    </w:p>
-    <w:p>
-      <w:pPr>
-        <w:pStyle w:val="BodyText"/>
-        <w:jc w:val="both"/>
-        <w:rPr>
-          <w:b/>
-          <w:bCs/>
-        </w:rPr>
-      </w:pPr>
-      <w:r>
-        <w:rPr>
-          <w:b/>
-          <w:bCs/>
-        </w:rPr>
-        <w:t xml:space="preserve">In 2019, there can be defined several </w:t>
-      </w:r>
-      <w:proofErr w:type="spellStart"/>
-      <w:r>
-        <w:rPr>
-          <w:b/>
-          <w:bCs/>
-        </w:rPr>
-        <w:t>IoMT</w:t>
-      </w:r>
-      <w:proofErr w:type="spellEnd"/>
-      <w:r>
-        <w:rPr>
-          <w:b/>
-          <w:bCs/>
-        </w:rPr>
-        <w:t xml:space="preserve"> trends implemented by majorities of startups worldwide.</w:t>
-      </w:r>
-    </w:p>
-    <w:p>
-      <w:pPr>
-        <w:pStyle w:val="BodyText"/>
-        <w:jc w:val="both"/>
-        <w:rPr>
-          <w:b/>
-          <w:bCs/>
-        </w:rPr>
-      </w:pPr>
-      <w:proofErr w:type="spellStart"/>
-      <w:r>
-        <w:rPr>
-          <w:b/>
-          <w:bCs/>
-        </w:rPr>
-        <w:t>Wearables</w:t>
-      </w:r>
-      <w:proofErr w:type="spellEnd"/>
-      <w:r>
-        <w:rPr>
-          <w:b/>
-          <w:bCs/>
-        </w:rPr>
-        <w:t xml:space="preserve"> continue to top the market. Major mobile technology providers like Apple and Android are enhancing and updating their authentic </w:t>
-      </w:r>
-      <w:proofErr w:type="spellStart"/>
-      <w:r>
-        <w:rPr>
-          <w:b/>
-          <w:bCs/>
-        </w:rPr>
-        <w:t>wearables</w:t>
-      </w:r>
-      <w:proofErr w:type="spellEnd"/>
-      <w:r>
-        <w:rPr>
-          <w:b/>
-          <w:bCs/>
-        </w:rPr>
-        <w:t>, adding them with more health tracking features. And the rest of the world isn’t shy to follow the tendency, spawning numerous various-purpose mini devices.</w:t>
-      </w:r>
-    </w:p>
-    <w:p>
-      <w:pPr>
-        <w:pStyle w:val="BodyText"/>
-        <w:jc w:val="both"/>
-        <w:rPr>
-          <w:b/>
-          <w:bCs/>
-        </w:rPr>
-      </w:pPr>
-      <w:r>
-        <w:rPr>
-          <w:b/>
-          <w:bCs/>
-        </w:rPr>
-        <w:t>Surgical robotics become a common reality. AI-powered, robotic surgical means show to be more precise than real doctors on more than one occasion. There are still limitations and risks involved, but the technology is definitely in the spotlight and is looking to become more widespread in the nearest future.</w:t>
-      </w:r>
-    </w:p>
-    <w:p>
-      <w:pPr>
-        <w:pStyle w:val="BodyText"/>
-        <w:jc w:val="both"/>
-        <w:rPr>
-          <w:b/>
-          <w:bCs/>
-        </w:rPr>
-      </w:pPr>
-      <w:r>
-        <w:rPr>
-          <w:b/>
-          <w:bCs/>
-        </w:rPr>
-        <w:t xml:space="preserve">Integration of other prominent technologies with the IoT expands the horizon. AI, AR, Machine Learning, Big Data, </w:t>
-      </w:r>
-      <w:proofErr w:type="spellStart"/>
-      <w:r>
-        <w:rPr>
-          <w:b/>
-          <w:bCs/>
-        </w:rPr>
-        <w:t>blockchain</w:t>
-      </w:r>
-      <w:proofErr w:type="spellEnd"/>
-      <w:r>
-        <w:rPr>
-          <w:b/>
-          <w:bCs/>
-        </w:rPr>
-        <w:t>, and smart contracts — all of that fuel up and expands the IoT powers even further. AI is already better and far more precise in predicting, for one instance, women’s breast cancer.</w:t>
+        <w:t>more precise in predicting, for one instance, women’s breast cancer.</w:t>
       </w:r>
     </w:p>
     <w:p>
@@ -1738,39 +1756,7 @@
           <w:b/>
           <w:bCs/>
         </w:rPr>
-        <w:t xml:space="preserve">Full-blown smart hospitals by 2020, mHealth as a regular, common thing on a global scale, and reduced physical visits to hospitals — this is only an approximate picture of the </w:t>
-      </w:r>
-      <w:proofErr w:type="spellStart"/>
-      <w:r>
-        <w:rPr>
-          <w:b/>
-          <w:bCs/>
-        </w:rPr>
-        <w:t>IoMT</w:t>
-      </w:r>
-      <w:proofErr w:type="spellEnd"/>
-      <w:r>
-        <w:rPr>
-          <w:b/>
-          <w:bCs/>
-        </w:rPr>
-        <w:t xml:space="preserve"> success. With that being said, as young as the concept is, it isn’t really regarded to be that novel by progressive hospitals of the now. Most of them are </w:t>
-      </w:r>
-      <w:proofErr w:type="gramStart"/>
-      <w:r>
-        <w:rPr>
-          <w:b/>
-          <w:bCs/>
-        </w:rPr>
-        <w:t>either implementing major IoT techniques and</w:t>
-      </w:r>
-      <w:proofErr w:type="gramEnd"/>
-      <w:r>
-        <w:rPr>
-          <w:b/>
-          <w:bCs/>
-        </w:rPr>
-        <w:t xml:space="preserve"> capabilities or already have enhanced parts that are in their calibration stage.</w:t>
+        <w:t>Full-blown smart hospitals by 2020, mHealth as a regular, common thing on a global scale, and reduced physical visits to hospitals — this is only an approximate picture of the IoMT success. With that being said, as young as the concept is, it isn’t really regarded to be that novel by progressive hospitals of the now. Most of them are either implementing major IoT techniques and capabilities or already have enhanced parts that are in their calibration stage.</w:t>
       </w:r>
     </w:p>
     <w:p>
@@ -1814,64 +1800,24 @@
           <w:b/>
           <w:bCs/>
         </w:rPr>
-        <w:t xml:space="preserve">Let us emphasize once more that the IoT can be nothing short of a revolution in the field as important on the global scale as healthcare. </w:t>
-      </w:r>
-      <w:proofErr w:type="gramStart"/>
-      <w:r>
-        <w:rPr>
-          <w:b/>
-          <w:bCs/>
-        </w:rPr>
-        <w:t>there</w:t>
-      </w:r>
-      <w:proofErr w:type="gramEnd"/>
-      <w:r>
-        <w:rPr>
-          <w:b/>
-          <w:bCs/>
-        </w:rPr>
-        <w:t xml:space="preserve"> are still many difficulties, peculiarities, and technological obstacles to overcome. And even though there are, currently, downsides as well as advantages to the concept, things seem to go very well for this technological innovation.</w:t>
-      </w:r>
-    </w:p>
-    <w:p>
-      <w:pPr>
-        <w:pStyle w:val="BodyText"/>
-        <w:jc w:val="both"/>
-        <w:rPr>
-          <w:b/>
-          <w:bCs/>
-        </w:rPr>
-      </w:pPr>
-      <w:r>
-        <w:rPr>
-          <w:b/>
-          <w:bCs/>
-        </w:rPr>
-        <w:t xml:space="preserve">We are pretty confident that if you ask most medical professionals about their opinion on the </w:t>
-      </w:r>
-      <w:r>
-        <w:rPr>
-          <w:b/>
-          <w:bCs/>
-        </w:rPr>
-        <w:lastRenderedPageBreak/>
-        <w:t xml:space="preserve">subject, they will say that full </w:t>
-      </w:r>
-      <w:proofErr w:type="spellStart"/>
-      <w:r>
-        <w:rPr>
-          <w:b/>
-          <w:bCs/>
-        </w:rPr>
-        <w:t>IoMT</w:t>
-      </w:r>
-      <w:proofErr w:type="spellEnd"/>
-      <w:r>
-        <w:rPr>
-          <w:b/>
-          <w:bCs/>
-        </w:rPr>
-        <w:t xml:space="preserve"> integration and adaptation is the only logical way of development for advanced medicine of the future.</w:t>
+        <w:t>Let us emphasize once more that the IoT can be nothing short of a revolution in the field as important on the global scale as healthcare. there are still many difficulties, peculiarities, and technological obstacles to overcome. And even though there are, currently, downsides as well as advantages to the concept, things seem to go very well for this technological innovation.</w:t>
+      </w:r>
+    </w:p>
+    <w:p>
+      <w:pPr>
+        <w:pStyle w:val="BodyText"/>
+        <w:jc w:val="both"/>
+        <w:rPr>
+          <w:b/>
+          <w:bCs/>
+        </w:rPr>
+      </w:pPr>
+      <w:r>
+        <w:rPr>
+          <w:b/>
+          <w:bCs/>
+        </w:rPr>
+        <w:t>We are pretty confident that if you ask most medical professionals about their opinion on the subject, they will say that full IoMT integration and adaptation is the only logical way of development for advanced medicine of the future.</w:t>
       </w:r>
     </w:p>
     <w:p>
@@ -1937,43 +1883,7 @@
           <w:sz w:val="20"/>
           <w:szCs w:val="20"/>
         </w:rPr>
-        <w:t xml:space="preserve">[1] I. </w:t>
-      </w:r>
-      <w:proofErr w:type="spellStart"/>
-      <w:r>
-        <w:rPr>
-          <w:rFonts w:asciiTheme="majorHAnsi" w:hAnsiTheme="majorHAnsi" w:cstheme="majorHAnsi"/>
-          <w:sz w:val="20"/>
-          <w:szCs w:val="20"/>
-        </w:rPr>
-        <w:t>Erguler</w:t>
-      </w:r>
-      <w:proofErr w:type="spellEnd"/>
-      <w:r>
-        <w:rPr>
-          <w:rFonts w:asciiTheme="majorHAnsi" w:hAnsiTheme="majorHAnsi" w:cstheme="majorHAnsi"/>
-          <w:sz w:val="20"/>
-          <w:szCs w:val="20"/>
-        </w:rPr>
-        <w:t xml:space="preserve">, “A potential weakness in RFID-based Internet-of-Things systems”, Pervasive and Mobile Computing, vol. 20, </w:t>
-      </w:r>
-      <w:proofErr w:type="spellStart"/>
-      <w:r>
-        <w:rPr>
-          <w:rFonts w:asciiTheme="majorHAnsi" w:hAnsiTheme="majorHAnsi" w:cstheme="majorHAnsi"/>
-          <w:sz w:val="20"/>
-          <w:szCs w:val="20"/>
-        </w:rPr>
-        <w:t>pp</w:t>
-      </w:r>
-      <w:proofErr w:type="spellEnd"/>
-      <w:r>
-        <w:rPr>
-          <w:rFonts w:asciiTheme="majorHAnsi" w:hAnsiTheme="majorHAnsi" w:cstheme="majorHAnsi"/>
-          <w:sz w:val="20"/>
-          <w:szCs w:val="20"/>
-        </w:rPr>
-        <w:t xml:space="preserve">: 115-126, 2015. </w:t>
+        <w:t xml:space="preserve">[1] I. Erguler, “A potential weakness in RFID-based Internet-of-Things systems”, Pervasive and Mobile Computing, vol. 20, pp: 115-126, 2015. </w:t>
       </w:r>
     </w:p>
     <w:p>
@@ -1994,47 +1904,7 @@
           <w:sz w:val="20"/>
           <w:szCs w:val="20"/>
         </w:rPr>
-        <w:t xml:space="preserve">2. Piet. </w:t>
-      </w:r>
-      <w:proofErr w:type="spellStart"/>
-      <w:r>
-        <w:rPr>
-          <w:rFonts w:asciiTheme="majorHAnsi" w:hAnsiTheme="majorHAnsi" w:cstheme="majorHAnsi"/>
-          <w:color w:val="222222"/>
-          <w:sz w:val="20"/>
-          <w:szCs w:val="20"/>
-        </w:rPr>
-        <w:t>J.M.Bakker</w:t>
-      </w:r>
-      <w:proofErr w:type="spellEnd"/>
-      <w:r>
-        <w:rPr>
-          <w:rFonts w:asciiTheme="majorHAnsi" w:hAnsiTheme="majorHAnsi" w:cstheme="majorHAnsi"/>
-          <w:color w:val="222222"/>
-          <w:sz w:val="20"/>
-          <w:szCs w:val="20"/>
-        </w:rPr>
-        <w:t xml:space="preserve"> Monique </w:t>
-      </w:r>
-      <w:proofErr w:type="spellStart"/>
-      <w:r>
-        <w:rPr>
-          <w:rFonts w:asciiTheme="majorHAnsi" w:hAnsiTheme="majorHAnsi" w:cstheme="majorHAnsi"/>
-          <w:color w:val="222222"/>
-          <w:sz w:val="20"/>
-          <w:szCs w:val="20"/>
-        </w:rPr>
-        <w:t>W.M.Jaspers</w:t>
-      </w:r>
-      <w:proofErr w:type="spellEnd"/>
-      <w:r>
-        <w:rPr>
-          <w:rFonts w:asciiTheme="majorHAnsi" w:hAnsiTheme="majorHAnsi" w:cstheme="majorHAnsi"/>
-          <w:color w:val="222222"/>
-          <w:sz w:val="20"/>
-          <w:szCs w:val="20"/>
-        </w:rPr>
-        <w:t xml:space="preserve">, “Journal of Biomedical Informatics”, Volume 44, Issue 2, April 2011, Pages 372-383, Received 27 March 2010, Available online 17 December 2010. </w:t>
+        <w:t xml:space="preserve">2. Piet. J.M.Bakker Monique W.M.Jaspers, “Journal of Biomedical Informatics”, Volume 44, Issue 2, April 2011, Pages 372-383, Received 27 March 2010, Available online 17 December 2010. </w:t>
       </w:r>
     </w:p>
     <w:p>
@@ -2053,79 +1923,7 @@
           <w:sz w:val="20"/>
           <w:szCs w:val="20"/>
         </w:rPr>
-        <w:t>3. Alain Yee-</w:t>
-      </w:r>
-      <w:proofErr w:type="spellStart"/>
-      <w:r>
-        <w:rPr>
-          <w:rFonts w:asciiTheme="majorHAnsi" w:hAnsiTheme="majorHAnsi" w:cstheme="majorHAnsi"/>
-          <w:sz w:val="20"/>
-          <w:szCs w:val="20"/>
-        </w:rPr>
-        <w:t>Loong</w:t>
-      </w:r>
-      <w:proofErr w:type="spellEnd"/>
-      <w:r>
-        <w:rPr>
-          <w:rFonts w:asciiTheme="majorHAnsi" w:hAnsiTheme="majorHAnsi" w:cstheme="majorHAnsi"/>
-          <w:sz w:val="20"/>
-          <w:szCs w:val="20"/>
-        </w:rPr>
-        <w:t xml:space="preserve"> </w:t>
-      </w:r>
-      <w:proofErr w:type="spellStart"/>
-      <w:r>
-        <w:rPr>
-          <w:rFonts w:asciiTheme="majorHAnsi" w:hAnsiTheme="majorHAnsi" w:cstheme="majorHAnsi"/>
-          <w:sz w:val="20"/>
-          <w:szCs w:val="20"/>
-        </w:rPr>
-        <w:t>ChongFelix</w:t>
-      </w:r>
-      <w:proofErr w:type="spellEnd"/>
-      <w:r>
-        <w:rPr>
-          <w:rFonts w:asciiTheme="majorHAnsi" w:hAnsiTheme="majorHAnsi" w:cstheme="majorHAnsi"/>
-          <w:sz w:val="20"/>
-          <w:szCs w:val="20"/>
-        </w:rPr>
-        <w:t xml:space="preserve"> TS </w:t>
-      </w:r>
-      <w:proofErr w:type="spellStart"/>
-      <w:r>
-        <w:rPr>
-          <w:rFonts w:asciiTheme="majorHAnsi" w:hAnsiTheme="majorHAnsi" w:cstheme="majorHAnsi"/>
-          <w:sz w:val="20"/>
-          <w:szCs w:val="20"/>
-        </w:rPr>
-        <w:t>ChanKeng</w:t>
-      </w:r>
-      <w:proofErr w:type="spellEnd"/>
-      <w:r>
-        <w:rPr>
-          <w:rFonts w:asciiTheme="majorHAnsi" w:hAnsiTheme="majorHAnsi" w:cstheme="majorHAnsi"/>
-          <w:sz w:val="20"/>
-          <w:szCs w:val="20"/>
-        </w:rPr>
-        <w:t xml:space="preserve">-Boon </w:t>
-      </w:r>
-      <w:proofErr w:type="spellStart"/>
-      <w:r>
-        <w:rPr>
-          <w:rFonts w:asciiTheme="majorHAnsi" w:hAnsiTheme="majorHAnsi" w:cstheme="majorHAnsi"/>
-          <w:sz w:val="20"/>
-          <w:szCs w:val="20"/>
-        </w:rPr>
-        <w:t>Ooi</w:t>
-      </w:r>
-      <w:proofErr w:type="spellEnd"/>
-      <w:r>
-        <w:rPr>
-          <w:rFonts w:asciiTheme="majorHAnsi" w:hAnsiTheme="majorHAnsi" w:cstheme="majorHAnsi"/>
-          <w:sz w:val="20"/>
-          <w:szCs w:val="20"/>
-        </w:rPr>
-        <w:t xml:space="preserve">,” Predicting RFID adoption in the healthcare supply chain from the perspectives of users”, Article in International Journal of Production Economics 159 January 2014 with 139 Reads DOI: 10.1016/j.ijpe.2014.09.03 </w:t>
+        <w:t xml:space="preserve">3. Alain Yee-Loong ChongFelix TS ChanKeng-Boon Ooi,” Predicting RFID adoption in the healthcare supply chain from the perspectives of users”, Article in International Journal of Production Economics 159 January 2014 with 139 Reads DOI: 10.1016/j.ijpe.2014.09.03 </w:t>
       </w:r>
     </w:p>
     <w:p>
@@ -2194,8 +1992,52 @@
           <w:sz w:val="20"/>
           <w:szCs w:val="20"/>
         </w:rPr>
-        <w:t>6. https://www.atlasrfidstore.com/sensor-rfid-tags/</w:t>
-      </w:r>
+        <w:lastRenderedPageBreak/>
+        <w:t xml:space="preserve">6. </w:t>
+      </w:r>
+      <w:hyperlink r:id="rId11" w:history="1">
+        <w:r>
+          <w:rPr>
+            <w:rStyle w:val="Hyperlink"/>
+            <w:rFonts w:asciiTheme="majorHAnsi" w:eastAsia="Times" w:hAnsiTheme="majorHAnsi" w:cstheme="majorHAnsi"/>
+            <w:sz w:val="20"/>
+            <w:szCs w:val="20"/>
+            <w:u w:val="none"/>
+          </w:rPr>
+          <w:t>https://www.atlasrfidstore.com/sensor-rfid-tags/</w:t>
+        </w:r>
+      </w:hyperlink>
+    </w:p>
+    <w:p>
+      <w:pPr>
+        <w:pStyle w:val="Default"/>
+        <w:spacing w:after="240" w:line="240" w:lineRule="atLeast"/>
+        <w:rPr>
+          <w:rFonts w:asciiTheme="majorHAnsi" w:eastAsia="Times" w:hAnsiTheme="majorHAnsi" w:cstheme="majorHAnsi"/>
+          <w:sz w:val="20"/>
+          <w:szCs w:val="20"/>
+        </w:rPr>
+      </w:pPr>
+      <w:r>
+        <w:rPr>
+          <w:rFonts w:asciiTheme="majorHAnsi" w:eastAsia="Times" w:hAnsiTheme="majorHAnsi" w:cstheme="majorHAnsi"/>
+          <w:sz w:val="20"/>
+          <w:szCs w:val="20"/>
+        </w:rPr>
+        <w:t xml:space="preserve">7. </w:t>
+      </w:r>
+      <w:hyperlink r:id="rId12" w:history="1">
+        <w:r>
+          <w:rPr>
+            <w:rStyle w:val="Hyperlink"/>
+            <w:rFonts w:asciiTheme="majorHAnsi" w:hAnsiTheme="majorHAnsi" w:cstheme="majorHAnsi"/>
+            <w:sz w:val="20"/>
+            <w:szCs w:val="20"/>
+            <w:u w:val="none"/>
+          </w:rPr>
+          <w:t>http://www.pharmatimes.com/news/nhs_to_fund_continuous_blood_glucose_monitoring_system_1260230</w:t>
+        </w:r>
+      </w:hyperlink>
     </w:p>
     <w:p>
       <w:pPr>
@@ -2742,12 +2584,18 @@
     <w:numStyleLink w:val="ImportedStyle1"/>
   </w:abstractNum>
   <w:abstractNum w:abstractNumId="4">
+    <w:nsid w:val="612C32AE"/>
+    <w:multiLevelType w:val="multilevel"/>
+    <w:tmpl w:val="1ECE4F10"/>
+    <w:numStyleLink w:val="ImportedStyle1"/>
+  </w:abstractNum>
+  <w:abstractNum w:abstractNumId="5">
     <w:nsid w:val="66384C7B"/>
     <w:multiLevelType w:val="hybridMultilevel"/>
     <w:tmpl w:val="D2F46A1E"/>
     <w:numStyleLink w:val="ImportedStyle2"/>
   </w:abstractNum>
-  <w:abstractNum w:abstractNumId="5">
+  <w:abstractNum w:abstractNumId="6">
     <w:nsid w:val="6E2D7774"/>
     <w:multiLevelType w:val="hybridMultilevel"/>
     <w:tmpl w:val="D2F46A1E"/>
@@ -2987,7 +2835,7 @@
   <w:num w:numId="3">
     <w:abstractNumId w:val="3"/>
     <w:lvlOverride w:ilvl="0">
-      <w:lvl w:ilvl="0" w:tplc="7E82BC62">
+      <w:lvl w:ilvl="0" w:tplc="8D34AF94">
         <w:start w:val="1"/>
         <w:numFmt w:val="upperRoman"/>
         <w:lvlText w:val="%1."/>
@@ -3014,7 +2862,7 @@
       </w:lvl>
     </w:lvlOverride>
     <w:lvlOverride w:ilvl="1">
-      <w:lvl w:ilvl="1" w:tplc="85324B3A">
+      <w:lvl w:ilvl="1" w:tplc="44ACE2FC">
         <w:start w:val="1"/>
         <w:numFmt w:val="lowerLetter"/>
         <w:lvlText w:val="%2."/>
@@ -3041,7 +2889,7 @@
       </w:lvl>
     </w:lvlOverride>
     <w:lvlOverride w:ilvl="2">
-      <w:lvl w:ilvl="2" w:tplc="82627FA0">
+      <w:lvl w:ilvl="2" w:tplc="938258D4">
         <w:start w:val="1"/>
         <w:numFmt w:val="lowerRoman"/>
         <w:lvlText w:val="%3."/>
@@ -3068,7 +2916,7 @@
       </w:lvl>
     </w:lvlOverride>
     <w:lvlOverride w:ilvl="3">
-      <w:lvl w:ilvl="3" w:tplc="AC002C7C">
+      <w:lvl w:ilvl="3" w:tplc="24D68FC8">
         <w:start w:val="1"/>
         <w:numFmt w:val="decimal"/>
         <w:lvlText w:val="%4."/>
@@ -3095,7 +2943,7 @@
       </w:lvl>
     </w:lvlOverride>
     <w:lvlOverride w:ilvl="4">
-      <w:lvl w:ilvl="4" w:tplc="00B09DD8">
+      <w:lvl w:ilvl="4" w:tplc="61D6AB8A">
         <w:start w:val="1"/>
         <w:numFmt w:val="lowerLetter"/>
         <w:lvlText w:val="%5."/>
@@ -3122,7 +2970,7 @@
       </w:lvl>
     </w:lvlOverride>
     <w:lvlOverride w:ilvl="5">
-      <w:lvl w:ilvl="5" w:tplc="18D4F214">
+      <w:lvl w:ilvl="5" w:tplc="76980E2E">
         <w:start w:val="1"/>
         <w:numFmt w:val="lowerRoman"/>
         <w:lvlText w:val="%6."/>
@@ -3149,7 +2997,7 @@
       </w:lvl>
     </w:lvlOverride>
     <w:lvlOverride w:ilvl="6">
-      <w:lvl w:ilvl="6" w:tplc="73B8D672">
+      <w:lvl w:ilvl="6" w:tplc="5AC47C34">
         <w:start w:val="1"/>
         <w:numFmt w:val="decimal"/>
         <w:lvlText w:val="%7."/>
@@ -3176,7 +3024,7 @@
       </w:lvl>
     </w:lvlOverride>
     <w:lvlOverride w:ilvl="7">
-      <w:lvl w:ilvl="7" w:tplc="5C72F9E8">
+      <w:lvl w:ilvl="7" w:tplc="42ECC268">
         <w:start w:val="1"/>
         <w:numFmt w:val="lowerLetter"/>
         <w:lvlText w:val="%8."/>
@@ -3203,7 +3051,7 @@
       </w:lvl>
     </w:lvlOverride>
     <w:lvlOverride w:ilvl="8">
-      <w:lvl w:ilvl="8" w:tplc="F9D26F5E">
+      <w:lvl w:ilvl="8" w:tplc="B9AEF418">
         <w:start w:val="1"/>
         <w:numFmt w:val="lowerRoman"/>
         <w:lvlText w:val="%9."/>
@@ -3231,16 +3079,19 @@
     </w:lvlOverride>
   </w:num>
   <w:num w:numId="4">
-    <w:abstractNumId w:val="5"/>
+    <w:abstractNumId w:val="6"/>
   </w:num>
   <w:num w:numId="5">
-    <w:abstractNumId w:val="4"/>
+    <w:abstractNumId w:val="5"/>
   </w:num>
   <w:num w:numId="6">
     <w:abstractNumId w:val="1"/>
   </w:num>
   <w:num w:numId="7">
     <w:abstractNumId w:val="0"/>
+  </w:num>
+  <w:num w:numId="8">
+    <w:abstractNumId w:val="4"/>
   </w:num>
 </w:numbering>
 </file>
@@ -3448,7 +3299,7 @@
     <w:lsdException w:name="Medium Shading 2 Accent 1" w:uiPriority="64"/>
     <w:lsdException w:name="Medium List 1 Accent 1" w:uiPriority="65"/>
     <w:lsdException w:name="Revision" w:semiHidden="1"/>
-    <w:lsdException w:name="List Paragraph" w:uiPriority="34" w:qFormat="1"/>
+    <w:lsdException w:name="List Paragraph" w:uiPriority="0" w:qFormat="1"/>
     <w:lsdException w:name="Quote" w:uiPriority="29" w:qFormat="1"/>
     <w:lsdException w:name="Intense Quote" w:uiPriority="30" w:qFormat="1"/>
     <w:lsdException w:name="Medium List 2 Accent 1" w:uiPriority="66"/>

</xml_diff>

<commit_message>
Survey2nd Section II Updated edited
</commit_message>
<xml_diff>
--- a/survey2nd.docx
+++ b/survey2nd.docx
@@ -684,8 +684,151 @@
         </w:rPr>
         <w:t xml:space="preserve"> </w:t>
       </w:r>
+    </w:p>
+    <w:p>
+      <w:pPr>
+        <w:spacing w:after="160" w:line="259" w:lineRule="auto"/>
+        <w:jc w:val="both"/>
+        <w:rPr>
+          <w:rFonts w:asciiTheme="majorHAnsi" w:hAnsiTheme="majorHAnsi" w:cstheme="majorHAnsi"/>
+          <w:sz w:val="20"/>
+          <w:szCs w:val="20"/>
+        </w:rPr>
+      </w:pPr>
+      <w:r>
+        <w:rPr>
+          <w:rFonts w:asciiTheme="majorHAnsi" w:hAnsiTheme="majorHAnsi" w:cstheme="majorHAnsi"/>
+          <w:sz w:val="20"/>
+          <w:szCs w:val="20"/>
+        </w:rPr>
+        <w:t xml:space="preserve">In a </w:t>
+      </w:r>
+      <w:r>
+        <w:rPr>
+          <w:rFonts w:asciiTheme="majorHAnsi" w:hAnsiTheme="majorHAnsi" w:cstheme="majorHAnsi"/>
+          <w:sz w:val="20"/>
+          <w:szCs w:val="20"/>
+        </w:rPr>
+        <w:t>investigations</w:t>
+      </w:r>
+      <w:r>
+        <w:rPr>
+          <w:rFonts w:asciiTheme="majorHAnsi" w:hAnsiTheme="majorHAnsi" w:cstheme="majorHAnsi"/>
+          <w:sz w:val="20"/>
+          <w:szCs w:val="20"/>
+        </w:rPr>
+        <w:t xml:space="preserve">, </w:t>
+      </w:r>
+      <w:r>
+        <w:rPr>
+          <w:rFonts w:asciiTheme="majorHAnsi" w:hAnsiTheme="majorHAnsi" w:cstheme="majorHAnsi"/>
+          <w:sz w:val="20"/>
+          <w:szCs w:val="20"/>
+        </w:rPr>
+        <w:t xml:space="preserve">the survey </w:t>
+      </w:r>
+      <w:r>
+        <w:rPr>
+          <w:rFonts w:asciiTheme="majorHAnsi" w:hAnsiTheme="majorHAnsi" w:cstheme="majorHAnsi"/>
+          <w:sz w:val="20"/>
+          <w:szCs w:val="20"/>
+          <w:lang w:val="en-GB" w:eastAsia="en-GB"/>
+        </w:rPr>
+        <w:t>Amna Pir, M. Usman Akram</w:t>
+      </w:r>
+      <w:r>
+        <w:rPr>
+          <w:rFonts w:asciiTheme="majorHAnsi" w:hAnsiTheme="majorHAnsi" w:cstheme="majorHAnsi"/>
+          <w:sz w:val="20"/>
+          <w:szCs w:val="20"/>
+          <w:lang w:val="en-GB" w:eastAsia="en-GB"/>
+        </w:rPr>
+        <w:t xml:space="preserve"> </w:t>
+      </w:r>
+      <w:r>
+        <w:rPr>
+          <w:rFonts w:asciiTheme="majorHAnsi" w:hAnsiTheme="majorHAnsi" w:cstheme="majorHAnsi"/>
+          <w:sz w:val="20"/>
+          <w:szCs w:val="20"/>
+          <w:lang w:val="en-GB" w:eastAsia="en-GB"/>
+        </w:rPr>
+        <w:t>show the statistical data</w:t>
+      </w:r>
+      <w:r>
+        <w:rPr>
+          <w:rFonts w:asciiTheme="majorHAnsi" w:hAnsiTheme="majorHAnsi" w:cstheme="majorHAnsi"/>
+          <w:sz w:val="20"/>
+          <w:szCs w:val="20"/>
+          <w:lang w:val="en-GB" w:eastAsia="en-GB"/>
+        </w:rPr>
+        <w:t xml:space="preserve"> in the Medical sectors</w:t>
+      </w:r>
+      <w:r>
+        <w:rPr>
+          <w:rFonts w:asciiTheme="majorHAnsi" w:hAnsiTheme="majorHAnsi" w:cstheme="majorHAnsi"/>
+          <w:sz w:val="20"/>
+          <w:szCs w:val="20"/>
+          <w:lang w:val="en-GB" w:eastAsia="en-GB"/>
+        </w:rPr>
+        <w:t xml:space="preserve">. He </w:t>
+      </w:r>
+      <w:r>
+        <w:rPr>
+          <w:rFonts w:asciiTheme="majorHAnsi" w:hAnsiTheme="majorHAnsi" w:cstheme="majorHAnsi"/>
+          <w:sz w:val="20"/>
+          <w:szCs w:val="20"/>
+          <w:lang w:val="en-GB" w:eastAsia="en-GB"/>
+        </w:rPr>
+        <w:t>presented IoT based architectural framework with context awareness for hospital management systems.</w:t>
+      </w:r>
+      <w:r>
+        <w:rPr>
+          <w:rFonts w:asciiTheme="majorHAnsi" w:hAnsiTheme="majorHAnsi" w:cstheme="majorHAnsi"/>
+          <w:sz w:val="20"/>
+          <w:szCs w:val="20"/>
+          <w:lang w:val="en-GB" w:eastAsia="en-GB"/>
+        </w:rPr>
+        <w:t xml:space="preserve"> This </w:t>
+      </w:r>
       <w:bookmarkStart w:id="0" w:name="_GoBack"/>
       <w:bookmarkEnd w:id="0"/>
+      <w:r>
+        <w:rPr>
+          <w:rFonts w:asciiTheme="majorHAnsi" w:hAnsiTheme="majorHAnsi" w:cstheme="majorHAnsi"/>
+          <w:sz w:val="20"/>
+          <w:szCs w:val="20"/>
+          <w:lang w:val="en-GB" w:eastAsia="en-GB"/>
+        </w:rPr>
+        <w:t>survey to investigate the decision to adopt the IoT based</w:t>
+      </w:r>
+      <w:r>
+        <w:rPr>
+          <w:rFonts w:asciiTheme="majorHAnsi" w:hAnsiTheme="majorHAnsi" w:cstheme="majorHAnsi"/>
+          <w:sz w:val="20"/>
+          <w:szCs w:val="20"/>
+          <w:lang w:val="en-GB" w:eastAsia="en-GB"/>
+        </w:rPr>
+        <w:t xml:space="preserve"> system in Pakistani Hospitals. </w:t>
+      </w:r>
+      <w:r>
+        <w:rPr>
+          <w:rFonts w:asciiTheme="majorHAnsi" w:hAnsiTheme="majorHAnsi" w:cstheme="majorHAnsi"/>
+          <w:sz w:val="20"/>
+          <w:szCs w:val="20"/>
+          <w:lang w:val="en-GB" w:eastAsia="en-GB"/>
+        </w:rPr>
+        <w:t>The accumulated results indicate that participants want to adopt this system and most of the population agreed that IoT based HMIS would provide better monitoring, communication and early diagnosis.</w:t>
+      </w:r>
+    </w:p>
+    <w:p>
+      <w:pPr>
+        <w:spacing w:after="160" w:line="259" w:lineRule="auto"/>
+        <w:jc w:val="both"/>
+        <w:rPr>
+          <w:sz w:val="20"/>
+          <w:szCs w:val="20"/>
+        </w:rPr>
+      </w:pPr>
     </w:p>
     <w:p>
       <w:pPr>
@@ -845,7 +988,11 @@
         <w:t xml:space="preserve"> (1)</w:t>
       </w:r>
       <w:r>
-        <w:t xml:space="preserve">. One of the reasons that RFID is expanding considerably in the industry is the sheer number of applications that can benefit. In hospitals that have been outfitted with the technology, RFID is present in many forms – from tracking of surgical tools to tracking patients and staff. </w:t>
+        <w:t xml:space="preserve">. One of the reasons that RFID is expanding considerably in the industry is the sheer number of applications that can benefit. In hospitals that have been outfitted </w:t>
+      </w:r>
+      <w:r>
+        <w:lastRenderedPageBreak/>
+        <w:t xml:space="preserve">with the technology, RFID is present in many forms – from tracking of surgical tools to tracking patients and staff. </w:t>
       </w:r>
       <w:r>
         <w:t xml:space="preserve">RFID </w:t>
@@ -904,7 +1051,6 @@
         <w:rPr>
           <w:b/>
         </w:rPr>
-        <w:lastRenderedPageBreak/>
         <w:t xml:space="preserve">Medicine </w:t>
       </w:r>
       <w:r>
@@ -1123,7 +1269,11 @@
         <w:t xml:space="preserve">nt was disinfected before use, a </w:t>
       </w:r>
       <w:r>
-        <w:t>properly implemented system can apply lighting to individual equipment in a sterile manner.</w:t>
+        <w:t xml:space="preserve">properly implemented system can apply lighting to </w:t>
+      </w:r>
+      <w:r>
+        <w:lastRenderedPageBreak/>
+        <w:t>individual equipment in a sterile manner.</w:t>
       </w:r>
       <w:r>
         <w:t xml:space="preserve"> Using an RFID tag is the way to keep tracking of these assets for the smart hospitals</w:t>
@@ -1209,14 +1359,7 @@
         <w:rPr>
           <w:b/>
         </w:rPr>
-        <w:t xml:space="preserve">Only the information provider should able to use from observing the use of system. System </w:t>
-      </w:r>
-      <w:r>
-        <w:rPr>
-          <w:b/>
-        </w:rPr>
-        <w:lastRenderedPageBreak/>
-        <w:t>administrator must be able to implement access control on user information.</w:t>
+        <w:t>Only the information provider should able to use from observing the use of system. System administrator must be able to implement access control on user information.</w:t>
       </w:r>
     </w:p>
     <w:p>
@@ -1407,6 +1550,7 @@
           <w:b/>
           <w:bCs/>
         </w:rPr>
+        <w:lastRenderedPageBreak/>
         <w:t>Global healthcare regulations. The IoMT still has to be approved by global healthcare regulatory bodies worldwide. This will take time and may keep many innovations at bay just because of some formalities.</w:t>
       </w:r>
     </w:p>
@@ -1485,7 +1629,194 @@
           <w:b/>
           <w:bCs/>
         </w:rPr>
-        <w:t xml:space="preserve">The ‘all-consuming’ connection of health devices and data centralization brings many significant </w:t>
+        <w:t>The ‘all-consuming’ connection of health devices and data centralization brings many significant benefits to the table, such as:</w:t>
+      </w:r>
+    </w:p>
+    <w:p>
+      <w:pPr>
+        <w:pStyle w:val="BodyText"/>
+        <w:jc w:val="both"/>
+        <w:rPr>
+          <w:b/>
+          <w:bCs/>
+        </w:rPr>
+      </w:pPr>
+      <w:r>
+        <w:rPr>
+          <w:b/>
+          <w:bCs/>
+        </w:rPr>
+        <w:t>All-around technological enhancement. Rendering hospital visits unnecessary, passively accumulating and deeply analyzing important health data, etc. We’ve already pondered on all these advanced tech capacities galore enough. The IoMT provides space for fantastic long-term innovations.</w:t>
+      </w:r>
+    </w:p>
+    <w:p>
+      <w:pPr>
+        <w:pStyle w:val="BodyText"/>
+        <w:jc w:val="both"/>
+        <w:rPr>
+          <w:b/>
+          <w:bCs/>
+        </w:rPr>
+      </w:pPr>
+      <w:r>
+        <w:rPr>
+          <w:b/>
+          <w:bCs/>
+        </w:rPr>
+        <w:t>Cost savings. One of the greatest advantages of IoT in healthcare is that efficient autonomous systems will cost less to manage and ‘employ’ in the long run. Things are even better when it comes to patient cost savings due to fewer hospital journeys as well as accelerated diagnostics and treatment.</w:t>
+      </w:r>
+    </w:p>
+    <w:p>
+      <w:pPr>
+        <w:pStyle w:val="BodyText"/>
+        <w:jc w:val="both"/>
+        <w:rPr>
+          <w:b/>
+          <w:bCs/>
+        </w:rPr>
+      </w:pPr>
+      <w:r>
+        <w:rPr>
+          <w:b/>
+          <w:bCs/>
+        </w:rPr>
+        <w:t>Accessibility. Doctors can view all the necessary data on command and check real-time patient conditions without leaving their office.</w:t>
+      </w:r>
+    </w:p>
+    <w:p>
+      <w:pPr>
+        <w:pStyle w:val="BodyText"/>
+        <w:jc w:val="both"/>
+        <w:rPr>
+          <w:b/>
+          <w:bCs/>
+        </w:rPr>
+      </w:pPr>
+      <w:r>
+        <w:rPr>
+          <w:b/>
+          <w:bCs/>
+        </w:rPr>
+        <w:t>Disadvantages of IoT in healthcare</w:t>
+      </w:r>
+    </w:p>
+    <w:p>
+      <w:pPr>
+        <w:pStyle w:val="BodyText"/>
+        <w:jc w:val="both"/>
+        <w:rPr>
+          <w:b/>
+          <w:bCs/>
+        </w:rPr>
+      </w:pPr>
+      <w:r>
+        <w:rPr>
+          <w:b/>
+          <w:bCs/>
+        </w:rPr>
+        <w:t>Alternatively, some downsides that come along with the massive implementation of the IoT in healthcare include:</w:t>
+      </w:r>
+    </w:p>
+    <w:p>
+      <w:pPr>
+        <w:pStyle w:val="BodyText"/>
+        <w:jc w:val="both"/>
+        <w:rPr>
+          <w:b/>
+          <w:bCs/>
+        </w:rPr>
+      </w:pPr>
+      <w:r>
+        <w:rPr>
+          <w:b/>
+          <w:bCs/>
+        </w:rPr>
+        <w:t>Privacy can be potentially undermined. As we’ve already mentioned, systems get hacked. Lots of attention will need to be focused on data security, which requires significant additional spendings.</w:t>
+      </w:r>
+    </w:p>
+    <w:p>
+      <w:pPr>
+        <w:pStyle w:val="BodyText"/>
+        <w:jc w:val="both"/>
+        <w:rPr>
+          <w:b/>
+          <w:bCs/>
+        </w:rPr>
+      </w:pPr>
+      <w:r>
+        <w:rPr>
+          <w:b/>
+          <w:bCs/>
+        </w:rPr>
+        <w:t>Unauthorized access to centralization. There is a chance that dishonest interlopers may access centralized systems and realize some cruel intentions.</w:t>
+      </w:r>
+    </w:p>
+    <w:p>
+      <w:pPr>
+        <w:pStyle w:val="BodyText"/>
+        <w:jc w:val="both"/>
+        <w:rPr>
+          <w:b/>
+          <w:bCs/>
+        </w:rPr>
+      </w:pPr>
+      <w:r>
+        <w:rPr>
+          <w:b/>
+          <w:bCs/>
+        </w:rPr>
+        <w:t>Global healthcare regulations. International health administrations are already issuing guidelines that must be strictly followed by governmental medical establishments integrating the IoT in their workflow. These may restrict possible capacities to some extent.</w:t>
+      </w:r>
+    </w:p>
+    <w:p>
+      <w:pPr>
+        <w:pStyle w:val="BodyText"/>
+        <w:jc w:val="both"/>
+        <w:rPr>
+          <w:b/>
+          <w:bCs/>
+        </w:rPr>
+      </w:pPr>
+      <w:r>
+        <w:rPr>
+          <w:b/>
+          <w:bCs/>
+        </w:rPr>
+        <w:t>IOT TRENDS IN HEALTHCARE OF 2019</w:t>
+      </w:r>
+    </w:p>
+    <w:p>
+      <w:pPr>
+        <w:pStyle w:val="BodyText"/>
+        <w:jc w:val="both"/>
+        <w:rPr>
+          <w:b/>
+          <w:bCs/>
+        </w:rPr>
+      </w:pPr>
+      <w:r>
+        <w:rPr>
+          <w:b/>
+          <w:bCs/>
+        </w:rPr>
+        <w:t>In 2019, there can be defined several IoMT trends implemented by majorities of startups worldwide.</w:t>
+      </w:r>
+    </w:p>
+    <w:p>
+      <w:pPr>
+        <w:pStyle w:val="BodyText"/>
+        <w:jc w:val="both"/>
+        <w:rPr>
+          <w:b/>
+          <w:bCs/>
+        </w:rPr>
+      </w:pPr>
+      <w:r>
+        <w:rPr>
+          <w:b/>
+          <w:bCs/>
+        </w:rPr>
+        <w:t xml:space="preserve">Wearables continue to top the market. Major mobile technology providers like Apple and Android are enhancing and updating their authentic wearables, adding them with more health tracking features. And the rest of the world isn’t </w:t>
       </w:r>
       <w:r>
         <w:rPr>
@@ -1493,194 +1824,7 @@
           <w:bCs/>
         </w:rPr>
         <w:lastRenderedPageBreak/>
-        <w:t>benefits to the table, such as:</w:t>
-      </w:r>
-    </w:p>
-    <w:p>
-      <w:pPr>
-        <w:pStyle w:val="BodyText"/>
-        <w:jc w:val="both"/>
-        <w:rPr>
-          <w:b/>
-          <w:bCs/>
-        </w:rPr>
-      </w:pPr>
-      <w:r>
-        <w:rPr>
-          <w:b/>
-          <w:bCs/>
-        </w:rPr>
-        <w:t>All-around technological enhancement. Rendering hospital visits unnecessary, passively accumulating and deeply analyzing important health data, etc. We’ve already pondered on all these advanced tech capacities galore enough. The IoMT provides space for fantastic long-term innovations.</w:t>
-      </w:r>
-    </w:p>
-    <w:p>
-      <w:pPr>
-        <w:pStyle w:val="BodyText"/>
-        <w:jc w:val="both"/>
-        <w:rPr>
-          <w:b/>
-          <w:bCs/>
-        </w:rPr>
-      </w:pPr>
-      <w:r>
-        <w:rPr>
-          <w:b/>
-          <w:bCs/>
-        </w:rPr>
-        <w:t>Cost savings. One of the greatest advantages of IoT in healthcare is that efficient autonomous systems will cost less to manage and ‘employ’ in the long run. Things are even better when it comes to patient cost savings due to fewer hospital journeys as well as accelerated diagnostics and treatment.</w:t>
-      </w:r>
-    </w:p>
-    <w:p>
-      <w:pPr>
-        <w:pStyle w:val="BodyText"/>
-        <w:jc w:val="both"/>
-        <w:rPr>
-          <w:b/>
-          <w:bCs/>
-        </w:rPr>
-      </w:pPr>
-      <w:r>
-        <w:rPr>
-          <w:b/>
-          <w:bCs/>
-        </w:rPr>
-        <w:t>Accessibility. Doctors can view all the necessary data on command and check real-time patient conditions without leaving their office.</w:t>
-      </w:r>
-    </w:p>
-    <w:p>
-      <w:pPr>
-        <w:pStyle w:val="BodyText"/>
-        <w:jc w:val="both"/>
-        <w:rPr>
-          <w:b/>
-          <w:bCs/>
-        </w:rPr>
-      </w:pPr>
-      <w:r>
-        <w:rPr>
-          <w:b/>
-          <w:bCs/>
-        </w:rPr>
-        <w:t>Disadvantages of IoT in healthcare</w:t>
-      </w:r>
-    </w:p>
-    <w:p>
-      <w:pPr>
-        <w:pStyle w:val="BodyText"/>
-        <w:jc w:val="both"/>
-        <w:rPr>
-          <w:b/>
-          <w:bCs/>
-        </w:rPr>
-      </w:pPr>
-      <w:r>
-        <w:rPr>
-          <w:b/>
-          <w:bCs/>
-        </w:rPr>
-        <w:t>Alternatively, some downsides that come along with the massive implementation of the IoT in healthcare include:</w:t>
-      </w:r>
-    </w:p>
-    <w:p>
-      <w:pPr>
-        <w:pStyle w:val="BodyText"/>
-        <w:jc w:val="both"/>
-        <w:rPr>
-          <w:b/>
-          <w:bCs/>
-        </w:rPr>
-      </w:pPr>
-      <w:r>
-        <w:rPr>
-          <w:b/>
-          <w:bCs/>
-        </w:rPr>
-        <w:t>Privacy can be potentially undermined. As we’ve already mentioned, systems get hacked. Lots of attention will need to be focused on data security, which requires significant additional spendings.</w:t>
-      </w:r>
-    </w:p>
-    <w:p>
-      <w:pPr>
-        <w:pStyle w:val="BodyText"/>
-        <w:jc w:val="both"/>
-        <w:rPr>
-          <w:b/>
-          <w:bCs/>
-        </w:rPr>
-      </w:pPr>
-      <w:r>
-        <w:rPr>
-          <w:b/>
-          <w:bCs/>
-        </w:rPr>
-        <w:t>Unauthorized access to centralization. There is a chance that dishonest interlopers may access centralized systems and realize some cruel intentions.</w:t>
-      </w:r>
-    </w:p>
-    <w:p>
-      <w:pPr>
-        <w:pStyle w:val="BodyText"/>
-        <w:jc w:val="both"/>
-        <w:rPr>
-          <w:b/>
-          <w:bCs/>
-        </w:rPr>
-      </w:pPr>
-      <w:r>
-        <w:rPr>
-          <w:b/>
-          <w:bCs/>
-        </w:rPr>
-        <w:t>Global healthcare regulations. International health administrations are already issuing guidelines that must be strictly followed by governmental medical establishments integrating the IoT in their workflow. These may restrict possible capacities to some extent.</w:t>
-      </w:r>
-    </w:p>
-    <w:p>
-      <w:pPr>
-        <w:pStyle w:val="BodyText"/>
-        <w:jc w:val="both"/>
-        <w:rPr>
-          <w:b/>
-          <w:bCs/>
-        </w:rPr>
-      </w:pPr>
-      <w:r>
-        <w:rPr>
-          <w:b/>
-          <w:bCs/>
-        </w:rPr>
-        <w:t>IOT TRENDS IN HEALTHCARE OF 2019</w:t>
-      </w:r>
-    </w:p>
-    <w:p>
-      <w:pPr>
-        <w:pStyle w:val="BodyText"/>
-        <w:jc w:val="both"/>
-        <w:rPr>
-          <w:b/>
-          <w:bCs/>
-        </w:rPr>
-      </w:pPr>
-      <w:r>
-        <w:rPr>
-          <w:b/>
-          <w:bCs/>
-        </w:rPr>
-        <w:t>In 2019, there can be defined several IoMT trends implemented by majorities of startups worldwide.</w:t>
-      </w:r>
-    </w:p>
-    <w:p>
-      <w:pPr>
-        <w:pStyle w:val="BodyText"/>
-        <w:jc w:val="both"/>
-        <w:rPr>
-          <w:b/>
-          <w:bCs/>
-        </w:rPr>
-      </w:pPr>
-      <w:r>
-        <w:rPr>
-          <w:b/>
-          <w:bCs/>
-        </w:rPr>
-        <w:t>Wearables continue to top the market. Major mobile technology providers like Apple and Android are enhancing and updating their authentic wearables, adding them with more health tracking features. And the rest of the world isn’t shy to follow the tendency, spawning numerous various-purpose mini devices.</w:t>
+        <w:t>shy to follow the tendency, spawning numerous various-purpose mini devices.</w:t>
       </w:r>
     </w:p>
     <w:p>
@@ -1714,15 +1858,7 @@
           <w:b/>
           <w:bCs/>
         </w:rPr>
-        <w:t xml:space="preserve">Integration of other prominent technologies with the IoT expands the horizon. AI, AR, Machine Learning, Big Data, blockchain, and smart contracts — all of that fuel up and expands the IoT powers even further. AI is already better and far </w:t>
-      </w:r>
-      <w:r>
-        <w:rPr>
-          <w:b/>
-          <w:bCs/>
-        </w:rPr>
-        <w:lastRenderedPageBreak/>
-        <w:t>more precise in predicting, for one instance, women’s breast cancer.</w:t>
+        <w:t>Integration of other prominent technologies with the IoT expands the horizon. AI, AR, Machine Learning, Big Data, blockchain, and smart contracts — all of that fuel up and expands the IoT powers even further. AI is already better and far more precise in predicting, for one instance, women’s breast cancer.</w:t>
       </w:r>
     </w:p>
     <w:p>
@@ -1923,6 +2059,7 @@
           <w:sz w:val="20"/>
           <w:szCs w:val="20"/>
         </w:rPr>
+        <w:lastRenderedPageBreak/>
         <w:t xml:space="preserve">3. Alain Yee-Loong ChongFelix TS ChanKeng-Boon Ooi,” Predicting RFID adoption in the healthcare supply chain from the perspectives of users”, Article in International Journal of Production Economics 159 January 2014 with 139 Reads DOI: 10.1016/j.ijpe.2014.09.03 </w:t>
       </w:r>
     </w:p>
@@ -1992,7 +2129,6 @@
           <w:sz w:val="20"/>
           <w:szCs w:val="20"/>
         </w:rPr>
-        <w:lastRenderedPageBreak/>
         <w:t xml:space="preserve">6. </w:t>
       </w:r>
       <w:hyperlink r:id="rId11" w:history="1">
@@ -2012,8 +2148,9 @@
       <w:pPr>
         <w:pStyle w:val="Default"/>
         <w:spacing w:after="240" w:line="240" w:lineRule="atLeast"/>
-        <w:rPr>
-          <w:rFonts w:asciiTheme="majorHAnsi" w:eastAsia="Times" w:hAnsiTheme="majorHAnsi" w:cstheme="majorHAnsi"/>
+        <w:jc w:val="both"/>
+        <w:rPr>
+          <w:rFonts w:asciiTheme="majorHAnsi" w:hAnsiTheme="majorHAnsi" w:cstheme="majorHAnsi"/>
           <w:sz w:val="20"/>
           <w:szCs w:val="20"/>
         </w:rPr>
@@ -2038,6 +2175,42 @@
           <w:t>http://www.pharmatimes.com/news/nhs_to_fund_continuous_blood_glucose_monitoring_system_1260230</w:t>
         </w:r>
       </w:hyperlink>
+    </w:p>
+    <w:p>
+      <w:pPr>
+        <w:pStyle w:val="Default"/>
+        <w:spacing w:after="240" w:line="240" w:lineRule="atLeast"/>
+        <w:jc w:val="both"/>
+        <w:rPr>
+          <w:rFonts w:asciiTheme="majorHAnsi" w:eastAsia="Times" w:hAnsiTheme="majorHAnsi" w:cstheme="majorHAnsi"/>
+          <w:sz w:val="20"/>
+          <w:szCs w:val="20"/>
+        </w:rPr>
+      </w:pPr>
+      <w:r>
+        <w:rPr>
+          <w:rFonts w:asciiTheme="majorHAnsi" w:hAnsiTheme="majorHAnsi" w:cstheme="majorHAnsi"/>
+          <w:sz w:val="20"/>
+          <w:szCs w:val="20"/>
+        </w:rPr>
+        <w:t xml:space="preserve">8. </w:t>
+      </w:r>
+      <w:r>
+        <w:rPr>
+          <w:rFonts w:asciiTheme="majorHAnsi" w:hAnsiTheme="majorHAnsi" w:cstheme="majorHAnsi"/>
+          <w:sz w:val="20"/>
+          <w:szCs w:val="20"/>
+        </w:rPr>
+        <w:t>Amna Pir Muhammad ; M. Usman Akram ; Muazzam A. Khan "Survey Based Analysis of Internet of Things Based Architectural Framework for Hospital Management System"</w:t>
+      </w:r>
+      <w:r>
+        <w:rPr>
+          <w:rFonts w:asciiTheme="majorHAnsi" w:hAnsiTheme="majorHAnsi" w:cstheme="majorHAnsi"/>
+          <w:sz w:val="20"/>
+          <w:szCs w:val="20"/>
+        </w:rPr>
+        <w:t>.</w:t>
+      </w:r>
     </w:p>
     <w:p>
       <w:pPr>

</xml_diff>

<commit_message>
Survey2nd Section I and II Updated
</commit_message>
<xml_diff>
--- a/survey2nd.docx
+++ b/survey2nd.docx
@@ -115,7 +115,21 @@
           <w:sz w:val="20"/>
           <w:szCs w:val="20"/>
         </w:rPr>
-        <w:t xml:space="preserve"> (PhD Fellow), </w:t>
+        <w:t xml:space="preserve"> (Ph</w:t>
+      </w:r>
+      <w:r>
+        <w:rPr>
+          <w:sz w:val="20"/>
+          <w:szCs w:val="20"/>
+        </w:rPr>
+        <w:t>.D.</w:t>
+      </w:r>
+      <w:r>
+        <w:rPr>
+          <w:sz w:val="20"/>
+          <w:szCs w:val="20"/>
+        </w:rPr>
+        <w:t xml:space="preserve"> Fellow), </w:t>
       </w:r>
       <w:r>
         <w:rPr>
@@ -260,7 +274,87 @@
           <w:szCs w:val="20"/>
           <w:lang w:val="en-US"/>
         </w:rPr>
-        <w:t xml:space="preserve">— Healthcare is an important gradation in life and IoT has made this healthcare a get-at-able, easy way to live. Its popularity in the world of technology and internet, IoT is increasing in every field of life with the health sector. Due to the hypnosis feature, IoT is becoming more focused in healthcare industry. However, although, it has not yet been implemented for the wider scope of hospitals around the developing countries. Among many IoT tools, IoT brings tools to strengthen the workplace such as health, safety, and the medical environment. In this paper, introduce and describing a comprehensive survey of IoT with respect to IoT Technologies, </w:t>
+        <w:t xml:space="preserve">— Healthcare is an important gradation in life and IoT has made this healthcare a get-at-able, easy way to live. Its popularity in the world of technology and </w:t>
+      </w:r>
+      <w:r>
+        <w:rPr>
+          <w:b/>
+          <w:bCs/>
+          <w:sz w:val="20"/>
+          <w:szCs w:val="20"/>
+          <w:lang w:val="en-US"/>
+        </w:rPr>
+        <w:t xml:space="preserve">the </w:t>
+      </w:r>
+      <w:r>
+        <w:rPr>
+          <w:b/>
+          <w:bCs/>
+          <w:sz w:val="20"/>
+          <w:szCs w:val="20"/>
+          <w:lang w:val="en-US"/>
+        </w:rPr>
+        <w:t xml:space="preserve">internet, IoT is increasing in every field of life with the health sector. Due to the hypnosis feature, IoT is becoming more focused </w:t>
+      </w:r>
+      <w:r>
+        <w:rPr>
+          <w:b/>
+          <w:bCs/>
+          <w:sz w:val="20"/>
+          <w:szCs w:val="20"/>
+          <w:lang w:val="en-US"/>
+        </w:rPr>
+        <w:t>o</w:t>
+      </w:r>
+      <w:r>
+        <w:rPr>
+          <w:b/>
+          <w:bCs/>
+          <w:sz w:val="20"/>
+          <w:szCs w:val="20"/>
+          <w:lang w:val="en-US"/>
+        </w:rPr>
+        <w:t xml:space="preserve">n </w:t>
+      </w:r>
+      <w:r>
+        <w:rPr>
+          <w:b/>
+          <w:bCs/>
+          <w:sz w:val="20"/>
+          <w:szCs w:val="20"/>
+          <w:lang w:val="en-US"/>
+        </w:rPr>
+        <w:t xml:space="preserve">the </w:t>
+      </w:r>
+      <w:r>
+        <w:rPr>
+          <w:b/>
+          <w:bCs/>
+          <w:sz w:val="20"/>
+          <w:szCs w:val="20"/>
+          <w:lang w:val="en-US"/>
+        </w:rPr>
+        <w:t xml:space="preserve">healthcare industry. However, although, it has not yet been implemented for the wider scope of hospitals around the developing countries. Among many IoT tools, IoT brings tools to strengthen the workplace such as health, safety, and the medical environment. In this paper, introduce and describing a comprehensive survey of IoT </w:t>
+      </w:r>
+      <w:r>
+        <w:rPr>
+          <w:b/>
+          <w:bCs/>
+          <w:sz w:val="20"/>
+          <w:szCs w:val="20"/>
+          <w:lang w:val="en-US"/>
+        </w:rPr>
+        <w:t>concerning</w:t>
+      </w:r>
+      <w:r>
+        <w:rPr>
+          <w:b/>
+          <w:bCs/>
+          <w:sz w:val="20"/>
+          <w:szCs w:val="20"/>
+          <w:lang w:val="en-US"/>
+        </w:rPr>
+        <w:t xml:space="preserve"> IoT Technologies, </w:t>
       </w:r>
       <w:r>
         <w:rPr>
@@ -271,17 +365,7 @@
           <w:u w:val="single"/>
           <w:lang w:val="en-US"/>
         </w:rPr>
-        <w:t>Healthcare methods, statistics, System architecture, enabling technologies, security and privacy issues and success case applied in healthcare.</w:t>
-      </w:r>
-      <w:r>
-        <w:rPr>
-          <w:b/>
-          <w:bCs/>
-          <w:sz w:val="20"/>
-          <w:szCs w:val="20"/>
-          <w:lang w:val="en-US"/>
-        </w:rPr>
-        <w:t xml:space="preserve"> This paper will explore the </w:t>
+        <w:t>Healthcare methods, statistics, System architecture, enabling technologies, security and privacy issues and success case</w:t>
       </w:r>
       <w:r>
         <w:rPr>
@@ -292,6 +376,38 @@
           <w:u w:val="single"/>
           <w:lang w:val="en-US"/>
         </w:rPr>
+        <w:t>s</w:t>
+      </w:r>
+      <w:r>
+        <w:rPr>
+          <w:b/>
+          <w:bCs/>
+          <w:sz w:val="20"/>
+          <w:szCs w:val="20"/>
+          <w:u w:val="single"/>
+          <w:lang w:val="en-US"/>
+        </w:rPr>
+        <w:t xml:space="preserve"> applied in healthcare.</w:t>
+      </w:r>
+      <w:r>
+        <w:rPr>
+          <w:b/>
+          <w:bCs/>
+          <w:sz w:val="20"/>
+          <w:szCs w:val="20"/>
+          <w:lang w:val="en-US"/>
+        </w:rPr>
+        <w:t xml:space="preserve"> This paper will explore the </w:t>
+      </w:r>
+      <w:r>
+        <w:rPr>
+          <w:b/>
+          <w:bCs/>
+          <w:sz w:val="20"/>
+          <w:szCs w:val="20"/>
+          <w:u w:val="single"/>
+          <w:lang w:val="en-US"/>
+        </w:rPr>
         <w:t xml:space="preserve">relationship between Physical System in Healthcare (PSH) and IoT based Healthcare, </w:t>
       </w:r>
       <w:r>
@@ -302,7 +418,117 @@
           <w:szCs w:val="20"/>
           <w:lang w:val="en-US"/>
         </w:rPr>
-        <w:t xml:space="preserve">both in which play the important role an intelligent Cyber world but IoT is the vital role. Moreover, we did a survey </w:t>
+        <w:t xml:space="preserve">both in which play </w:t>
+      </w:r>
+      <w:r>
+        <w:rPr>
+          <w:b/>
+          <w:bCs/>
+          <w:sz w:val="20"/>
+          <w:szCs w:val="20"/>
+          <w:lang w:val="en-US"/>
+        </w:rPr>
+        <w:t>an</w:t>
+      </w:r>
+      <w:r>
+        <w:rPr>
+          <w:b/>
+          <w:bCs/>
+          <w:sz w:val="20"/>
+          <w:szCs w:val="20"/>
+          <w:lang w:val="en-US"/>
+        </w:rPr>
+        <w:t xml:space="preserve"> important role</w:t>
+      </w:r>
+      <w:r>
+        <w:rPr>
+          <w:b/>
+          <w:bCs/>
+          <w:sz w:val="20"/>
+          <w:szCs w:val="20"/>
+          <w:lang w:val="en-US"/>
+        </w:rPr>
+        <w:t xml:space="preserve"> in</w:t>
+      </w:r>
+      <w:r>
+        <w:rPr>
+          <w:b/>
+          <w:bCs/>
+          <w:sz w:val="20"/>
+          <w:szCs w:val="20"/>
+          <w:lang w:val="en-US"/>
+        </w:rPr>
+        <w:t xml:space="preserve"> intelligent </w:t>
+      </w:r>
+      <w:r>
+        <w:rPr>
+          <w:b/>
+          <w:bCs/>
+          <w:sz w:val="20"/>
+          <w:szCs w:val="20"/>
+          <w:lang w:val="en-US"/>
+        </w:rPr>
+        <w:t xml:space="preserve">Cyber </w:t>
+      </w:r>
+      <w:r>
+        <w:rPr>
+          <w:b/>
+          <w:bCs/>
+          <w:sz w:val="20"/>
+          <w:szCs w:val="20"/>
+          <w:lang w:val="en-US"/>
+        </w:rPr>
+        <w:t>worlds</w:t>
+      </w:r>
+      <w:r>
+        <w:rPr>
+          <w:b/>
+          <w:bCs/>
+          <w:sz w:val="20"/>
+          <w:szCs w:val="20"/>
+          <w:lang w:val="en-US"/>
+        </w:rPr>
+        <w:t xml:space="preserve"> but IoT is </w:t>
+      </w:r>
+      <w:r>
+        <w:rPr>
+          <w:b/>
+          <w:bCs/>
+          <w:sz w:val="20"/>
+          <w:szCs w:val="20"/>
+          <w:lang w:val="en-US"/>
+        </w:rPr>
+        <w:t>a</w:t>
+      </w:r>
+      <w:r>
+        <w:rPr>
+          <w:b/>
+          <w:bCs/>
+          <w:sz w:val="20"/>
+          <w:szCs w:val="20"/>
+          <w:lang w:val="en-US"/>
+        </w:rPr>
+        <w:t xml:space="preserve"> vital role. Moreover, we </w:t>
+      </w:r>
+      <w:r>
+        <w:rPr>
+          <w:b/>
+          <w:bCs/>
+          <w:sz w:val="20"/>
+          <w:szCs w:val="20"/>
+          <w:lang w:val="en-US"/>
+        </w:rPr>
+        <w:t>surveyed</w:t>
+      </w:r>
+      <w:r>
+        <w:rPr>
+          <w:b/>
+          <w:bCs/>
+          <w:sz w:val="20"/>
+          <w:szCs w:val="20"/>
+          <w:lang w:val="en-US"/>
+        </w:rPr>
+        <w:t xml:space="preserve"> </w:t>
       </w:r>
       <w:r>
         <w:rPr>
@@ -438,41 +664,139 @@
         <w:jc w:val="both"/>
       </w:pPr>
       <w:r>
-        <w:t>IoT is an interconnected computing device, mechanical and digital machine that provides unique identifiers (Unique identifiers UIDs are commonly used within the healthcare industry. Reporting medical information with the patient's name, a personal code is created) to objects, animals or humans, and the ability to transfer data through a network, which can perform human-to-human or human-to-computer interactions. While connected to the Internet, the Internet of Things (IoT) seamlessly opens up a world of possibilities for treatment in this biodiversity. The advancement in technology has changed the world of thought as well as the development of smartphones and other handheld gadgets. Health is the root of all happiness.</w:t>
-      </w:r>
-    </w:p>
-    <w:p>
-      <w:pPr>
-        <w:pStyle w:val="BodyText"/>
-        <w:jc w:val="both"/>
-      </w:pPr>
-    </w:p>
-    <w:p>
-      <w:pPr>
-        <w:pStyle w:val="BodyText"/>
-        <w:jc w:val="both"/>
-      </w:pPr>
-      <w:r>
-        <w:t xml:space="preserve">Over the past few years, the modern technology and gadgets have been developed and developed to monitor critical resources in healthcare and other hospitals. But most of these systems are just maintaining a database of patients. Few of the hospitals have tele-health or health system, but these systems have just implemented telemedicine via the </w:t>
+        <w:t xml:space="preserve">IoT is an interconnected computing device, mechanical and digital machine that provides unique identifiers (Unique identifiers UIDs are commonly used within the healthcare industry. Reporting medical information with the patient's name, a personal code is created) </w:t>
+      </w:r>
+      <w:r>
+        <w:t>to the</w:t>
+      </w:r>
+      <w:r>
+        <w:t xml:space="preserve"> objects, animals or humans, and the ability to transfer data through a network, which can perform human-to-human or human-to-computer interactions. </w:t>
+      </w:r>
+      <w:r>
+        <w:t>T</w:t>
+      </w:r>
+      <w:r>
+        <w:t xml:space="preserve">he Internet of Things (IoT) seamlessly opens up a world of possibilities </w:t>
+      </w:r>
+      <w:r>
+        <w:t xml:space="preserve">treatment in </w:t>
+      </w:r>
+      <w:r>
+        <w:t>the</w:t>
+      </w:r>
+      <w:r>
+        <w:t xml:space="preserve"> biodiversity</w:t>
+      </w:r>
+      <w:r>
+        <w:t xml:space="preserve"> </w:t>
+      </w:r>
+      <w:r>
+        <w:t xml:space="preserve">and </w:t>
+      </w:r>
+      <w:r>
+        <w:t>the advancement</w:t>
+      </w:r>
+      <w:r>
+        <w:t xml:space="preserve"> of</w:t>
+      </w:r>
+      <w:r>
+        <w:t xml:space="preserve"> technology changing the world of thought as well as the development of smartphones and other handheld gadgets.</w:t>
+      </w:r>
+    </w:p>
+    <w:p>
+      <w:pPr>
+        <w:pStyle w:val="BodyText"/>
+        <w:jc w:val="both"/>
+      </w:pPr>
+    </w:p>
+    <w:p>
+      <w:pPr>
+        <w:pStyle w:val="BodyText"/>
+        <w:jc w:val="both"/>
+      </w:pPr>
+      <w:r>
+        <w:t xml:space="preserve">Over the past few years, modern technology and </w:t>
+      </w:r>
+      <w:r>
+        <w:t xml:space="preserve">gadgets have been developed </w:t>
+      </w:r>
+      <w:bookmarkStart w:id="0" w:name="_GoBack"/>
+      <w:bookmarkEnd w:id="0"/>
+      <w:r>
+        <w:t xml:space="preserve">to monitor critical resources in healthcare and other hospitals. But most of these systems are just maintaining a database of patients. Few of the hospitals have telehealth or health system, but these systems have just implemented telemedicine via the technologies of </w:t>
       </w:r>
       <w:r>
         <w:lastRenderedPageBreak/>
-        <w:t xml:space="preserve">technologies of telecommunication, teleconferencing and video conferencing etc. Literature has shown that these systems lack quality and are expensive and we need a better communication and monitoring system. If we talk about HMIS from all around the world, there are some countries, which have better mobile patient care systems. </w:t>
-      </w:r>
-    </w:p>
-    <w:p>
-      <w:pPr>
-        <w:pStyle w:val="BodyText"/>
-        <w:jc w:val="both"/>
-      </w:pPr>
-    </w:p>
-    <w:p>
-      <w:pPr>
-        <w:pStyle w:val="BodyText"/>
-        <w:jc w:val="both"/>
-      </w:pPr>
-      <w:r>
-        <w:t xml:space="preserve">Firstly, we have discus the basic of IoT for Healthcare such as IoT Technologies, Healthcare Methods, System Architecture, Enabling Technologies, Security issues and success case applied in healthcare. Secondly, describe relation between physical and IoT in Healthcare. In the Physical system we need to physically attend our hospital and be treatment in our modern life.  But IoT in Healthcare we don’t physically attend the hospital. So, we save our time and cost. Finally, we will analyze the Hospital Management system with real data. </w:t>
+        <w:t>telecommunication, teleconferencing and video conferencing</w:t>
+      </w:r>
+      <w:r>
+        <w:t>,</w:t>
+      </w:r>
+      <w:r>
+        <w:t xml:space="preserve"> etc. Literature has shown that these systems lack quality and are expensive and we need a better communication and monitoring system. If we talk about HMIS from all around the world, there are some countries, which have better mobile patient care systems. </w:t>
+      </w:r>
+    </w:p>
+    <w:p>
+      <w:pPr>
+        <w:pStyle w:val="BodyText"/>
+        <w:jc w:val="both"/>
+      </w:pPr>
+    </w:p>
+    <w:p>
+      <w:pPr>
+        <w:pStyle w:val="BodyText"/>
+        <w:jc w:val="both"/>
+      </w:pPr>
+      <w:r>
+        <w:t>Firstly, we have discu</w:t>
+      </w:r>
+      <w:r>
+        <w:t>s</w:t>
+      </w:r>
+      <w:r>
+        <w:t>s</w:t>
+      </w:r>
+      <w:r>
+        <w:t>ed</w:t>
+      </w:r>
+      <w:r>
+        <w:t xml:space="preserve"> the basic</w:t>
+      </w:r>
+      <w:r>
+        <w:t>s</w:t>
+      </w:r>
+      <w:r>
+        <w:t xml:space="preserve"> of IoT for Healthcare such as IoT Technologies, Healthcare Methods, System Architecture, Enabling Technologies, Security issues and success case</w:t>
+      </w:r>
+      <w:r>
+        <w:t>s</w:t>
+      </w:r>
+      <w:r>
+        <w:t xml:space="preserve"> applied in healthcare. Secondly, describe </w:t>
+      </w:r>
+      <w:r>
+        <w:t xml:space="preserve">the </w:t>
+      </w:r>
+      <w:r>
+        <w:t>relation</w:t>
+      </w:r>
+      <w:r>
+        <w:t>ship</w:t>
+      </w:r>
+      <w:r>
+        <w:t xml:space="preserve"> between physical and IoT in Healthcare. In the Physical system</w:t>
+      </w:r>
+      <w:r>
+        <w:t>,</w:t>
+      </w:r>
+      <w:r>
+        <w:t xml:space="preserve"> we need to physically attend our hospital and be treat</w:t>
+      </w:r>
+      <w:r>
+        <w:t>ed</w:t>
+      </w:r>
+      <w:r>
+        <w:t xml:space="preserve"> in our modern life.  But IoT in Healthcare we don’t physically attend the hospital. So, we save time and cost. Finally, we will analyze the Hospital Management system with real data. </w:t>
       </w:r>
     </w:p>
     <w:p>
@@ -523,6 +847,7 @@
         <w:spacing w:after="160" w:line="259" w:lineRule="auto"/>
         <w:jc w:val="both"/>
         <w:rPr>
+          <w:rFonts w:asciiTheme="majorHAnsi" w:hAnsiTheme="majorHAnsi" w:cstheme="majorHAnsi"/>
           <w:sz w:val="20"/>
           <w:szCs w:val="20"/>
         </w:rPr>
@@ -549,7 +874,7 @@
           <w:sz w:val="20"/>
           <w:szCs w:val="20"/>
         </w:rPr>
-        <w:t>et’s ponder on IoT powers in healthcare in a more detail.</w:t>
+        <w:t>et’s ponder on IoT powers in healthcare in more detail.</w:t>
       </w:r>
       <w:r>
         <w:rPr>
@@ -654,7 +979,7 @@
           <w:sz w:val="20"/>
           <w:szCs w:val="20"/>
         </w:rPr>
-        <w:t>also said that, thousands of people with type diabetes across the country are to benefit glucose monitors on the NHS.</w:t>
+        <w:t>also said that thousands of people with type diabetes across the country are to benefit glucose monitors on the NHS.</w:t>
       </w:r>
       <w:r>
         <w:rPr>
@@ -675,7 +1000,21 @@
           <w:sz w:val="20"/>
           <w:szCs w:val="20"/>
         </w:rPr>
-        <w:t>onitoring data can be easily accessed via the mHealth.</w:t>
+        <w:t>onitoring data can be easily accessed via mHealth</w:t>
+      </w:r>
+      <w:r>
+        <w:rPr>
+          <w:sz w:val="20"/>
+          <w:szCs w:val="20"/>
+        </w:rPr>
+        <w:t xml:space="preserve"> technology</w:t>
+      </w:r>
+      <w:r>
+        <w:rPr>
+          <w:sz w:val="20"/>
+          <w:szCs w:val="20"/>
+        </w:rPr>
+        <w:t>.</w:t>
       </w:r>
       <w:r>
         <w:rPr>
@@ -690,18 +1029,25 @@
         <w:spacing w:after="160" w:line="259" w:lineRule="auto"/>
         <w:jc w:val="both"/>
         <w:rPr>
+          <w:sz w:val="20"/>
+          <w:szCs w:val="20"/>
+        </w:rPr>
+      </w:pPr>
+      <w:r>
+        <w:rPr>
           <w:rFonts w:asciiTheme="majorHAnsi" w:hAnsiTheme="majorHAnsi" w:cstheme="majorHAnsi"/>
           <w:sz w:val="20"/>
           <w:szCs w:val="20"/>
         </w:rPr>
-      </w:pPr>
+        <w:t>A</w:t>
+      </w:r>
       <w:r>
         <w:rPr>
           <w:rFonts w:asciiTheme="majorHAnsi" w:hAnsiTheme="majorHAnsi" w:cstheme="majorHAnsi"/>
           <w:sz w:val="20"/>
           <w:szCs w:val="20"/>
         </w:rPr>
-        <w:t xml:space="preserve">In a </w:t>
+        <w:t>n</w:t>
       </w:r>
       <w:r>
         <w:rPr>
@@ -709,7 +1055,7 @@
           <w:sz w:val="20"/>
           <w:szCs w:val="20"/>
         </w:rPr>
-        <w:t>investigations</w:t>
+        <w:t xml:space="preserve"> investigation, </w:t>
       </w:r>
       <w:r>
         <w:rPr>
@@ -717,7 +1063,7 @@
           <w:sz w:val="20"/>
           <w:szCs w:val="20"/>
         </w:rPr>
-        <w:t xml:space="preserve">, </w:t>
+        <w:t>the survey</w:t>
       </w:r>
       <w:r>
         <w:rPr>
@@ -725,16 +1071,24 @@
           <w:sz w:val="20"/>
           <w:szCs w:val="20"/>
         </w:rPr>
-        <w:t xml:space="preserve">the survey </w:t>
+        <w:t xml:space="preserve"> by</w:t>
       </w:r>
       <w:r>
         <w:rPr>
           <w:rFonts w:asciiTheme="majorHAnsi" w:hAnsiTheme="majorHAnsi" w:cstheme="majorHAnsi"/>
           <w:sz w:val="20"/>
           <w:szCs w:val="20"/>
+        </w:rPr>
+        <w:t xml:space="preserve"> </w:t>
+      </w:r>
+      <w:r>
+        <w:rPr>
+          <w:rFonts w:asciiTheme="majorHAnsi" w:hAnsiTheme="majorHAnsi" w:cstheme="majorHAnsi"/>
+          <w:sz w:val="20"/>
+          <w:szCs w:val="20"/>
           <w:lang w:val="en-GB" w:eastAsia="en-GB"/>
         </w:rPr>
-        <w:t>Amna Pir, M. Usman Akram</w:t>
+        <w:t xml:space="preserve">Amna Pir, M. Usman Akram </w:t>
       </w:r>
       <w:r>
         <w:rPr>
@@ -743,81 +1097,243 @@
           <w:szCs w:val="20"/>
           <w:lang w:val="en-GB" w:eastAsia="en-GB"/>
         </w:rPr>
+        <w:t>show</w:t>
+      </w:r>
+      <w:r>
+        <w:rPr>
+          <w:rFonts w:asciiTheme="majorHAnsi" w:hAnsiTheme="majorHAnsi" w:cstheme="majorHAnsi"/>
+          <w:sz w:val="20"/>
+          <w:szCs w:val="20"/>
+          <w:lang w:val="en-GB" w:eastAsia="en-GB"/>
+        </w:rPr>
+        <w:t>n</w:t>
+      </w:r>
+      <w:r>
+        <w:rPr>
+          <w:rFonts w:asciiTheme="majorHAnsi" w:hAnsiTheme="majorHAnsi" w:cstheme="majorHAnsi"/>
+          <w:sz w:val="20"/>
+          <w:szCs w:val="20"/>
+          <w:lang w:val="en-GB" w:eastAsia="en-GB"/>
+        </w:rPr>
+        <w:t xml:space="preserve"> the statistical data</w:t>
+      </w:r>
+      <w:r>
+        <w:rPr>
+          <w:rFonts w:asciiTheme="majorHAnsi" w:hAnsiTheme="majorHAnsi" w:cstheme="majorHAnsi"/>
+          <w:sz w:val="20"/>
+          <w:szCs w:val="20"/>
+          <w:lang w:val="en-GB" w:eastAsia="en-GB"/>
+        </w:rPr>
+        <w:t xml:space="preserve"> in the Medical sectors</w:t>
+      </w:r>
+      <w:r>
+        <w:rPr>
+          <w:rFonts w:asciiTheme="majorHAnsi" w:hAnsiTheme="majorHAnsi" w:cstheme="majorHAnsi"/>
+          <w:sz w:val="20"/>
+          <w:szCs w:val="20"/>
+          <w:lang w:val="en-GB" w:eastAsia="en-GB"/>
+        </w:rPr>
+        <w:t xml:space="preserve">. He </w:t>
+      </w:r>
+      <w:r>
+        <w:rPr>
+          <w:rFonts w:asciiTheme="majorHAnsi" w:hAnsiTheme="majorHAnsi" w:cstheme="majorHAnsi"/>
+          <w:sz w:val="20"/>
+          <w:szCs w:val="20"/>
+          <w:lang w:val="en-GB" w:eastAsia="en-GB"/>
+        </w:rPr>
+        <w:t xml:space="preserve">presented </w:t>
+      </w:r>
+      <w:r>
+        <w:rPr>
+          <w:rFonts w:asciiTheme="majorHAnsi" w:hAnsiTheme="majorHAnsi" w:cstheme="majorHAnsi"/>
+          <w:sz w:val="20"/>
+          <w:szCs w:val="20"/>
+          <w:lang w:val="en-GB" w:eastAsia="en-GB"/>
+        </w:rPr>
+        <w:t xml:space="preserve">an </w:t>
+      </w:r>
+      <w:r>
+        <w:rPr>
+          <w:rFonts w:asciiTheme="majorHAnsi" w:hAnsiTheme="majorHAnsi" w:cstheme="majorHAnsi"/>
+          <w:sz w:val="20"/>
+          <w:szCs w:val="20"/>
+          <w:lang w:val="en-GB" w:eastAsia="en-GB"/>
+        </w:rPr>
+        <w:t>IoT based architectural framework with context awareness for hospital management systems.</w:t>
+      </w:r>
+      <w:r>
+        <w:rPr>
+          <w:rFonts w:asciiTheme="majorHAnsi" w:hAnsiTheme="majorHAnsi" w:cstheme="majorHAnsi"/>
+          <w:sz w:val="20"/>
+          <w:szCs w:val="20"/>
+          <w:lang w:val="en-GB" w:eastAsia="en-GB"/>
+        </w:rPr>
+        <w:t xml:space="preserve"> This </w:t>
+      </w:r>
+      <w:r>
+        <w:rPr>
+          <w:rFonts w:asciiTheme="majorHAnsi" w:hAnsiTheme="majorHAnsi" w:cstheme="majorHAnsi"/>
+          <w:sz w:val="20"/>
+          <w:szCs w:val="20"/>
+          <w:lang w:val="en-GB" w:eastAsia="en-GB"/>
+        </w:rPr>
+        <w:t>survey to investigate the decision to adopt the IoT based</w:t>
+      </w:r>
+      <w:r>
+        <w:rPr>
+          <w:rFonts w:asciiTheme="majorHAnsi" w:hAnsiTheme="majorHAnsi" w:cstheme="majorHAnsi"/>
+          <w:sz w:val="20"/>
+          <w:szCs w:val="20"/>
+          <w:lang w:val="en-GB" w:eastAsia="en-GB"/>
+        </w:rPr>
+        <w:t xml:space="preserve"> system in Pakistani Hospitals. </w:t>
+      </w:r>
+      <w:r>
+        <w:rPr>
+          <w:rFonts w:asciiTheme="majorHAnsi" w:hAnsiTheme="majorHAnsi" w:cstheme="majorHAnsi"/>
+          <w:sz w:val="20"/>
+          <w:szCs w:val="20"/>
+          <w:lang w:val="en-GB" w:eastAsia="en-GB"/>
+        </w:rPr>
+        <w:t>The accumulated results indicate that participants want to adopt this system and most of the population agreed that IoT based HMIS would provide better monitoring, communication and early diagnosis</w:t>
+      </w:r>
+      <w:r>
+        <w:rPr>
+          <w:rFonts w:asciiTheme="majorHAnsi" w:hAnsiTheme="majorHAnsi" w:cstheme="majorHAnsi"/>
+          <w:sz w:val="20"/>
+          <w:szCs w:val="20"/>
+          <w:lang w:val="en-GB" w:eastAsia="en-GB"/>
+        </w:rPr>
+        <w:t xml:space="preserve"> [8]</w:t>
+      </w:r>
+      <w:r>
+        <w:rPr>
+          <w:rFonts w:asciiTheme="majorHAnsi" w:hAnsiTheme="majorHAnsi" w:cstheme="majorHAnsi"/>
+          <w:sz w:val="20"/>
+          <w:szCs w:val="20"/>
+          <w:lang w:val="en-GB" w:eastAsia="en-GB"/>
+        </w:rPr>
+        <w:t>.</w:t>
+      </w:r>
+    </w:p>
+    <w:p>
+      <w:pPr>
+        <w:spacing w:after="160" w:line="259" w:lineRule="auto"/>
+        <w:jc w:val="both"/>
+        <w:rPr>
+          <w:rFonts w:asciiTheme="majorHAnsi" w:hAnsiTheme="majorHAnsi" w:cstheme="majorHAnsi"/>
+          <w:sz w:val="20"/>
+          <w:szCs w:val="20"/>
+        </w:rPr>
+      </w:pPr>
+      <w:r>
+        <w:rPr>
+          <w:sz w:val="20"/>
+          <w:szCs w:val="20"/>
+        </w:rPr>
+        <w:t>T</w:t>
+      </w:r>
+      <w:r>
+        <w:rPr>
+          <w:sz w:val="20"/>
+          <w:szCs w:val="20"/>
+        </w:rPr>
+        <w:t>he survey by Asst. Prof. M. Gokilavani</w:t>
+      </w:r>
+      <w:r>
         <w:t xml:space="preserve"> </w:t>
       </w:r>
       <w:r>
         <w:rPr>
-          <w:rFonts w:asciiTheme="majorHAnsi" w:hAnsiTheme="majorHAnsi" w:cstheme="majorHAnsi"/>
-          <w:sz w:val="20"/>
-          <w:szCs w:val="20"/>
-          <w:lang w:val="en-GB" w:eastAsia="en-GB"/>
-        </w:rPr>
-        <w:t>show the statistical data</w:t>
-      </w:r>
-      <w:r>
-        <w:rPr>
-          <w:rFonts w:asciiTheme="majorHAnsi" w:hAnsiTheme="majorHAnsi" w:cstheme="majorHAnsi"/>
-          <w:sz w:val="20"/>
-          <w:szCs w:val="20"/>
-          <w:lang w:val="en-GB" w:eastAsia="en-GB"/>
-        </w:rPr>
-        <w:t xml:space="preserve"> in the Medical sectors</w:t>
-      </w:r>
-      <w:r>
-        <w:rPr>
-          <w:rFonts w:asciiTheme="majorHAnsi" w:hAnsiTheme="majorHAnsi" w:cstheme="majorHAnsi"/>
-          <w:sz w:val="20"/>
-          <w:szCs w:val="20"/>
-          <w:lang w:val="en-GB" w:eastAsia="en-GB"/>
-        </w:rPr>
-        <w:t xml:space="preserve">. He </w:t>
-      </w:r>
-      <w:r>
-        <w:rPr>
-          <w:rFonts w:asciiTheme="majorHAnsi" w:hAnsiTheme="majorHAnsi" w:cstheme="majorHAnsi"/>
-          <w:sz w:val="20"/>
-          <w:szCs w:val="20"/>
-          <w:lang w:val="en-GB" w:eastAsia="en-GB"/>
-        </w:rPr>
-        <w:t>presented IoT based architectural framework with context awareness for hospital management systems.</w:t>
-      </w:r>
-      <w:r>
-        <w:rPr>
-          <w:rFonts w:asciiTheme="majorHAnsi" w:hAnsiTheme="majorHAnsi" w:cstheme="majorHAnsi"/>
-          <w:sz w:val="20"/>
-          <w:szCs w:val="20"/>
-          <w:lang w:val="en-GB" w:eastAsia="en-GB"/>
-        </w:rPr>
-        <w:t xml:space="preserve"> This </w:t>
-      </w:r>
-      <w:bookmarkStart w:id="0" w:name="_GoBack"/>
-      <w:bookmarkEnd w:id="0"/>
-      <w:r>
-        <w:rPr>
-          <w:rFonts w:asciiTheme="majorHAnsi" w:hAnsiTheme="majorHAnsi" w:cstheme="majorHAnsi"/>
-          <w:sz w:val="20"/>
-          <w:szCs w:val="20"/>
-          <w:lang w:val="en-GB" w:eastAsia="en-GB"/>
-        </w:rPr>
-        <w:t>survey to investigate the decision to adopt the IoT based</w:t>
-      </w:r>
-      <w:r>
-        <w:rPr>
-          <w:rFonts w:asciiTheme="majorHAnsi" w:hAnsiTheme="majorHAnsi" w:cstheme="majorHAnsi"/>
-          <w:sz w:val="20"/>
-          <w:szCs w:val="20"/>
-          <w:lang w:val="en-GB" w:eastAsia="en-GB"/>
-        </w:rPr>
-        <w:t xml:space="preserve"> system in Pakistani Hospitals. </w:t>
-      </w:r>
-      <w:r>
-        <w:rPr>
-          <w:rFonts w:asciiTheme="majorHAnsi" w:hAnsiTheme="majorHAnsi" w:cstheme="majorHAnsi"/>
-          <w:sz w:val="20"/>
-          <w:szCs w:val="20"/>
-          <w:lang w:val="en-GB" w:eastAsia="en-GB"/>
-        </w:rPr>
-        <w:t>The accumulated results indicate that participants want to adopt this system and most of the population agreed that IoT based HMIS would provide better monitoring, communication and early diagnosis.</w:t>
+          <w:sz w:val="20"/>
+          <w:szCs w:val="20"/>
+        </w:rPr>
+        <w:t>d</w:t>
+      </w:r>
+      <w:r>
+        <w:rPr>
+          <w:sz w:val="20"/>
+          <w:szCs w:val="20"/>
+        </w:rPr>
+        <w:t xml:space="preserve">iscusses </w:t>
+      </w:r>
+      <w:r>
+        <w:rPr>
+          <w:sz w:val="20"/>
+          <w:szCs w:val="20"/>
+        </w:rPr>
+        <w:t>various healthcar</w:t>
+      </w:r>
+      <w:r>
+        <w:rPr>
+          <w:sz w:val="20"/>
+          <w:szCs w:val="20"/>
+        </w:rPr>
+        <w:t xml:space="preserve">e IoT strategies and processes, </w:t>
+      </w:r>
+      <w:r>
+        <w:rPr>
+          <w:sz w:val="20"/>
+          <w:szCs w:val="20"/>
+        </w:rPr>
+        <w:t xml:space="preserve">and </w:t>
+      </w:r>
+      <w:r>
+        <w:rPr>
+          <w:sz w:val="20"/>
+          <w:szCs w:val="20"/>
+        </w:rPr>
+        <w:t xml:space="preserve">also ended up with the major problems that they faced in developing </w:t>
+      </w:r>
+      <w:r>
+        <w:rPr>
+          <w:sz w:val="20"/>
+          <w:szCs w:val="20"/>
+        </w:rPr>
+        <w:t xml:space="preserve">those systems </w:t>
+      </w:r>
+      <w:r>
+        <w:rPr>
+          <w:sz w:val="20"/>
+          <w:szCs w:val="20"/>
+        </w:rPr>
+        <w:t>and</w:t>
+      </w:r>
+      <w:r>
+        <w:rPr>
+          <w:sz w:val="20"/>
+          <w:szCs w:val="20"/>
+        </w:rPr>
+        <w:t xml:space="preserve"> the security issues they faced </w:t>
+      </w:r>
+      <w:r>
+        <w:rPr>
+          <w:sz w:val="20"/>
+          <w:szCs w:val="20"/>
+        </w:rPr>
+        <w:t>i</w:t>
+      </w:r>
+      <w:r>
+        <w:rPr>
+          <w:sz w:val="20"/>
+          <w:szCs w:val="20"/>
+        </w:rPr>
+        <w:t>dentification of this system as a future extension for upcoming projects</w:t>
+      </w:r>
+      <w:r>
+        <w:rPr>
+          <w:sz w:val="20"/>
+          <w:szCs w:val="20"/>
+        </w:rPr>
+        <w:t xml:space="preserve"> [9]</w:t>
+      </w:r>
+      <w:r>
+        <w:rPr>
+          <w:sz w:val="20"/>
+          <w:szCs w:val="20"/>
+        </w:rPr>
+        <w:t>.</w:t>
       </w:r>
     </w:p>
     <w:p>
@@ -964,7 +1480,8 @@
           <w:i/>
           <w:iCs/>
         </w:rPr>
-        <w:t>Healthcare</w:t>
+        <w:lastRenderedPageBreak/>
+        <w:t xml:space="preserve">The </w:t>
       </w:r>
       <w:r>
         <w:rPr>
@@ -972,33 +1489,55 @@
           <w:i/>
           <w:iCs/>
         </w:rPr>
-        <w:t xml:space="preserve"> system </w:t>
+        <w:t>Healthcare</w:t>
       </w:r>
       <w:r>
         <w:rPr>
           <w:b/>
           <w:i/>
-        </w:rPr>
-        <w:t xml:space="preserve">as is becoming more and more invested in RFID technology.  </w:t>
-      </w:r>
-      <w:r>
-        <w:t>So, that recent market research has revealed there will be exponential growth of RFID technology in that industry by 2021</w:t>
+          <w:iCs/>
+        </w:rPr>
+        <w:t xml:space="preserve"> system</w:t>
+      </w:r>
+      <w:r>
+        <w:rPr>
+          <w:b/>
+          <w:i/>
+        </w:rPr>
+        <w:t xml:space="preserve"> is becoming more and more invested in RFID technology.  </w:t>
+      </w:r>
+      <w:r>
+        <w:t xml:space="preserve">So, recent market research has revealed there will be </w:t>
+      </w:r>
+      <w:r>
+        <w:t xml:space="preserve">an </w:t>
+      </w:r>
+      <w:r>
+        <w:t>exponential growth of RFID technology in that industry by 2021</w:t>
       </w:r>
       <w:r>
         <w:t xml:space="preserve"> (1)</w:t>
       </w:r>
       <w:r>
-        <w:t xml:space="preserve">. One of the reasons that RFID is expanding considerably in the industry is the sheer number of applications that can benefit. In hospitals that have been outfitted </w:t>
-      </w:r>
-      <w:r>
-        <w:lastRenderedPageBreak/>
-        <w:t xml:space="preserve">with the technology, RFID is present in many forms – from tracking of surgical tools to tracking patients and staff. </w:t>
+        <w:t xml:space="preserve">. One of the reasons that RFID is expanding considerably in the industry is the sheer number of applications that can benefit. In hospitals that have been outfitted with the technology, RFID is present in many forms – from </w:t>
+      </w:r>
+      <w:r>
+        <w:t xml:space="preserve">the </w:t>
+      </w:r>
+      <w:r>
+        <w:t xml:space="preserve">tracking of surgical tools to tracking patients and staff. </w:t>
       </w:r>
       <w:r>
         <w:t xml:space="preserve">RFID </w:t>
       </w:r>
       <w:r>
-        <w:t>Collected data sent to a Local Area Network a database installed server. Users can retrieve the data using an application installed on the server (Togt, Bakker, and Jaspers, 2011) [2]. While RFID has been implemented in Healthcare, limited adoption and use of RFID remains some challenge (Chong, Liu, Luo, and Boon, 2015) [3].</w:t>
+        <w:t>Collected data sent to a Local Area Network a database installed server. Users can retrieve the data using an application installed on the server (Togt, Bakker, and Jaspers, 2011) [2]. While RFID has been implemented in Healthcare, limited adoption and use of RFID remains some challenge</w:t>
+      </w:r>
+      <w:r>
+        <w:t>s</w:t>
+      </w:r>
+      <w:r>
+        <w:t xml:space="preserve"> (Chong, Liu, Luo, and Boon, 2015) [3].</w:t>
       </w:r>
       <w:r>
         <w:t xml:space="preserve"> </w:t>
@@ -1071,7 +1610,13 @@
         <w:t>RFID can be achieved with tracking inventory almost any type of clauses or items however, but effectively the tracking RFID systems can be challenging when trac</w:t>
       </w:r>
       <w:r>
-        <w:t xml:space="preserve">king liquid filled assets. </w:t>
+        <w:t>king liquid</w:t>
+      </w:r>
+      <w:r>
+        <w:t>-</w:t>
+      </w:r>
+      <w:r>
+        <w:t xml:space="preserve">filled assets. </w:t>
       </w:r>
       <w:r>
         <w:t>There is a growing and changing supply of hospital medicine that should be tracked to keep them in bulk for their patients. RFID can reduce the amount of time spent counting, pharmaceuticals can be calculated, accurate data can be confirmed, and medicines are available in the right type and quantity in hands.</w:t>
@@ -1080,7 +1625,13 @@
         <w:t xml:space="preserve"> </w:t>
       </w:r>
       <w:r>
-        <w:t>Some hospitals and pharmaceutical also use RFID tags for authentication</w:t>
+        <w:t>Some hospitals and pharmaceutical</w:t>
+      </w:r>
+      <w:r>
+        <w:t>s</w:t>
+      </w:r>
+      <w:r>
+        <w:t xml:space="preserve"> also use RFID tags for authentication</w:t>
       </w:r>
       <w:r>
         <w:t xml:space="preserve"> [4]</w:t>
@@ -1127,7 +1678,19 @@
         <w:jc w:val="both"/>
       </w:pPr>
       <w:r>
-        <w:t>In this ages, some hospitals are using RFID technology as well as instances of active RFID to track patients and Attendees throughout hospitals.</w:t>
+        <w:t>In th</w:t>
+      </w:r>
+      <w:r>
+        <w:t>ese</w:t>
+      </w:r>
+      <w:r>
+        <w:t xml:space="preserve"> </w:t>
+      </w:r>
+      <w:r>
+        <w:t>p</w:t>
+      </w:r>
+      <w:r>
+        <w:t>ages, some hospitals are using RFID technology as well as instances of active RFID to track patients and Attendees throughout hospitals.</w:t>
       </w:r>
       <w:r>
         <w:t xml:space="preserve"> </w:t>
@@ -1169,7 +1732,7 @@
         <w:jc w:val="both"/>
       </w:pPr>
       <w:r>
-        <w:t>Reduce waiting time for patents and staffs.</w:t>
+        <w:t>Reduce waiting time for patents and staff.</w:t>
       </w:r>
     </w:p>
     <w:p>
@@ -1199,7 +1762,7 @@
         <w:jc w:val="both"/>
       </w:pPr>
       <w:r>
-        <w:t xml:space="preserve">For staffs workflow. </w:t>
+        <w:t xml:space="preserve">For staff workflow. </w:t>
       </w:r>
     </w:p>
     <w:p>
@@ -1260,7 +1823,20 @@
         <w:jc w:val="both"/>
       </w:pPr>
       <w:r>
-        <w:t>Medical equipment’s such as hospital beds, testing machines, doctors useable scalpels, scissors, clamps, and retractors etc. are needed for surgeries needs to always be on hand, clean, disinfect, and ready to use.</w:t>
+        <w:lastRenderedPageBreak/>
+        <w:t>Medical equipment such as hospital beds, testing machines, doctors useable scalpels, scissors, clamps, and retractors</w:t>
+      </w:r>
+      <w:r>
+        <w:t>,</w:t>
+      </w:r>
+      <w:r>
+        <w:t xml:space="preserve"> etc. are needed for surgeries </w:t>
+      </w:r>
+      <w:r>
+        <w:t xml:space="preserve">that </w:t>
+      </w:r>
+      <w:r>
+        <w:t>need to always be on hand, clean, disinfect, and ready to use.</w:t>
       </w:r>
       <w:r>
         <w:t xml:space="preserve"> The RFID tags ensure that each equipme</w:t>
@@ -1269,11 +1845,7 @@
         <w:t xml:space="preserve">nt was disinfected before use, a </w:t>
       </w:r>
       <w:r>
-        <w:t xml:space="preserve">properly implemented system can apply lighting to </w:t>
-      </w:r>
-      <w:r>
-        <w:lastRenderedPageBreak/>
-        <w:t>individual equipment in a sterile manner.</w:t>
+        <w:t>properly implemented system can apply lighting to individual equipment in a sterile manner.</w:t>
       </w:r>
       <w:r>
         <w:t xml:space="preserve"> Using an RFID tag is the way to keep tracking of these assets for the smart hospitals</w:t>
@@ -1335,7 +1907,7 @@
         <w:t>such as</w:t>
       </w:r>
       <w:r>
-        <w:t xml:space="preserve"> unauthorized access, access ability, use of hospital equipment’s to certain rooms or areas to prevent people.</w:t>
+        <w:t xml:space="preserve"> unauthorized access, access ability, use of hospital equipment to certain rooms or areas to prevent people.</w:t>
       </w:r>
       <w:r>
         <w:t xml:space="preserve"> </w:t>
@@ -1347,6 +1919,9 @@
         <w:t xml:space="preserve"> and secure for all system</w:t>
       </w:r>
       <w:r>
+        <w:t>s</w:t>
+      </w:r>
+      <w:r>
         <w:t xml:space="preserve"> [4]</w:t>
       </w:r>
       <w:r>
@@ -1359,7 +1934,31 @@
         <w:rPr>
           <w:b/>
         </w:rPr>
-        <w:t>Only the information provider should able to use from observing the use of system. System administrator must be able to implement access control on user information.</w:t>
+        <w:t xml:space="preserve">Only the information provider should able to use from observing the use of </w:t>
+      </w:r>
+      <w:r>
+        <w:rPr>
+          <w:b/>
+        </w:rPr>
+        <w:t xml:space="preserve">the </w:t>
+      </w:r>
+      <w:r>
+        <w:rPr>
+          <w:b/>
+        </w:rPr>
+        <w:t xml:space="preserve">system. </w:t>
+      </w:r>
+      <w:r>
+        <w:rPr>
+          <w:b/>
+        </w:rPr>
+        <w:t>A s</w:t>
+      </w:r>
+      <w:r>
+        <w:rPr>
+          <w:b/>
+        </w:rPr>
+        <w:t>ystem administrator must be able to implement access control on user information.</w:t>
       </w:r>
     </w:p>
     <w:p>
@@ -1516,7 +2115,15 @@
           <w:b/>
           <w:bCs/>
         </w:rPr>
-        <w:t>Difficulties with regular updates. With so many hardware solutions comes as much software for powering and managing it all. This software must be timely updated in order to run smoothly and stay at its latest version. And here’s where constant updates will require lots of effort and might spawn many technical issues.</w:t>
+        <w:t xml:space="preserve">Difficulties with regular updates. With so many hardware solutions comes as much software for powering and managing it all. This software must be timely updated in order to run smoothly and </w:t>
+      </w:r>
+      <w:r>
+        <w:rPr>
+          <w:b/>
+          <w:bCs/>
+        </w:rPr>
+        <w:lastRenderedPageBreak/>
+        <w:t>stay at its latest version. And here’s where constant updates will require lots of effort and might spawn many technical issues.</w:t>
       </w:r>
     </w:p>
     <w:p>
@@ -1550,222 +2157,229 @@
           <w:b/>
           <w:bCs/>
         </w:rPr>
+        <w:t>Global healthcare regulations. The IoMT still has to be approved by global healthcare regulatory bodies worldwide. This will take time and may keep many innovations at bay just because of some formalities.</w:t>
+      </w:r>
+    </w:p>
+    <w:p>
+      <w:pPr>
+        <w:pStyle w:val="BodyText"/>
+        <w:jc w:val="both"/>
+        <w:rPr>
+          <w:b/>
+          <w:bCs/>
+        </w:rPr>
+      </w:pPr>
+    </w:p>
+    <w:p>
+      <w:pPr>
+        <w:pStyle w:val="BodyText"/>
+        <w:jc w:val="both"/>
+        <w:rPr>
+          <w:b/>
+          <w:bCs/>
+        </w:rPr>
+      </w:pPr>
+      <w:r>
+        <w:rPr>
+          <w:b/>
+          <w:bCs/>
+        </w:rPr>
+        <w:t>ADVANTAGES AND DISADVANTAGES OF IOT IN HEALTHCARE</w:t>
+      </w:r>
+    </w:p>
+    <w:p>
+      <w:pPr>
+        <w:pStyle w:val="BodyText"/>
+        <w:jc w:val="both"/>
+        <w:rPr>
+          <w:b/>
+          <w:bCs/>
+        </w:rPr>
+      </w:pPr>
+      <w:r>
+        <w:rPr>
+          <w:b/>
+          <w:bCs/>
+        </w:rPr>
+        <w:t>Considering the above-mentioned challenges of IoT in healthcare, there are, indeed, downsides as well as benefits when it comes to the medical IoT.</w:t>
+      </w:r>
+    </w:p>
+    <w:p>
+      <w:pPr>
+        <w:pStyle w:val="BodyText"/>
+        <w:jc w:val="both"/>
+        <w:rPr>
+          <w:b/>
+          <w:bCs/>
+        </w:rPr>
+      </w:pPr>
+      <w:r>
+        <w:rPr>
+          <w:b/>
+          <w:bCs/>
+        </w:rPr>
+        <w:t>Advantages of IoT in healthcare</w:t>
+      </w:r>
+    </w:p>
+    <w:p>
+      <w:pPr>
+        <w:pStyle w:val="BodyText"/>
+        <w:jc w:val="both"/>
+        <w:rPr>
+          <w:b/>
+          <w:bCs/>
+        </w:rPr>
+      </w:pPr>
+      <w:r>
+        <w:rPr>
+          <w:b/>
+          <w:bCs/>
+        </w:rPr>
+        <w:t>The ‘all-consuming’ connection of health devices and data centralization brings many significant benefits to the table, such as:</w:t>
+      </w:r>
+    </w:p>
+    <w:p>
+      <w:pPr>
+        <w:pStyle w:val="BodyText"/>
+        <w:jc w:val="both"/>
+        <w:rPr>
+          <w:b/>
+          <w:bCs/>
+        </w:rPr>
+      </w:pPr>
+      <w:r>
+        <w:rPr>
+          <w:b/>
+          <w:bCs/>
+        </w:rPr>
+        <w:t>All-around technological enhancement. Rendering hospital visits unnecessary, passively accumulating and deeply analyzing important health data, etc. We’ve already pondered on all these advanced tech capacities galore enough. The IoMT provides space for fantastic long-term innovations.</w:t>
+      </w:r>
+    </w:p>
+    <w:p>
+      <w:pPr>
+        <w:pStyle w:val="BodyText"/>
+        <w:jc w:val="both"/>
+        <w:rPr>
+          <w:b/>
+          <w:bCs/>
+        </w:rPr>
+      </w:pPr>
+      <w:r>
+        <w:rPr>
+          <w:b/>
+          <w:bCs/>
+        </w:rPr>
+        <w:t>Cost savings. One of the greatest advantages of IoT in healthcare is that efficient autonomous systems will cost less to manage and ‘employ’ in the long run. Things are even better when it comes to patient cost savings due to fewer hospital journeys as well as accelerated diagnostics and treatment.</w:t>
+      </w:r>
+    </w:p>
+    <w:p>
+      <w:pPr>
+        <w:pStyle w:val="BodyText"/>
+        <w:jc w:val="both"/>
+        <w:rPr>
+          <w:b/>
+          <w:bCs/>
+        </w:rPr>
+      </w:pPr>
+      <w:r>
+        <w:rPr>
+          <w:b/>
+          <w:bCs/>
+        </w:rPr>
+        <w:t>Accessibility. Doctors can view all the necessary data on command and check real-time patient conditions without leaving their office.</w:t>
+      </w:r>
+    </w:p>
+    <w:p>
+      <w:pPr>
+        <w:pStyle w:val="BodyText"/>
+        <w:jc w:val="both"/>
+        <w:rPr>
+          <w:b/>
+          <w:bCs/>
+        </w:rPr>
+      </w:pPr>
+      <w:r>
+        <w:rPr>
+          <w:b/>
+          <w:bCs/>
+        </w:rPr>
+        <w:t>Disadvantages of IoT in healthcare</w:t>
+      </w:r>
+    </w:p>
+    <w:p>
+      <w:pPr>
+        <w:pStyle w:val="BodyText"/>
+        <w:jc w:val="both"/>
+        <w:rPr>
+          <w:b/>
+          <w:bCs/>
+        </w:rPr>
+      </w:pPr>
+      <w:r>
+        <w:rPr>
+          <w:b/>
+          <w:bCs/>
+        </w:rPr>
+        <w:t>Alternatively, some downsides that come along with the massive implementation of the IoT in healthcare include:</w:t>
+      </w:r>
+    </w:p>
+    <w:p>
+      <w:pPr>
+        <w:pStyle w:val="BodyText"/>
+        <w:jc w:val="both"/>
+        <w:rPr>
+          <w:b/>
+          <w:bCs/>
+        </w:rPr>
+      </w:pPr>
+      <w:r>
+        <w:rPr>
+          <w:b/>
+          <w:bCs/>
+        </w:rPr>
+        <w:t>Privacy can be potentially undermined. As we’ve already mentioned, systems get hacked. Lots of attention will need to be focused on data security, which requires significant additional spendings.</w:t>
+      </w:r>
+    </w:p>
+    <w:p>
+      <w:pPr>
+        <w:pStyle w:val="BodyText"/>
+        <w:jc w:val="both"/>
+        <w:rPr>
+          <w:b/>
+          <w:bCs/>
+        </w:rPr>
+      </w:pPr>
+      <w:r>
+        <w:rPr>
+          <w:b/>
+          <w:bCs/>
+        </w:rPr>
+        <w:t>Unauthorized access to centralization. There is a chance that dishonest interlopers may access centralized systems and realize some cruel intentions.</w:t>
+      </w:r>
+    </w:p>
+    <w:p>
+      <w:pPr>
+        <w:pStyle w:val="BodyText"/>
+        <w:jc w:val="both"/>
+        <w:rPr>
+          <w:b/>
+          <w:bCs/>
+        </w:rPr>
+      </w:pPr>
+      <w:r>
+        <w:rPr>
+          <w:b/>
+          <w:bCs/>
+        </w:rPr>
+        <w:t xml:space="preserve">Global healthcare regulations. International health administrations are already issuing guidelines that must be strictly followed by governmental medical establishments integrating the IoT in their workflow. These may restrict possible capacities to </w:t>
+      </w:r>
+      <w:r>
+        <w:rPr>
+          <w:b/>
+          <w:bCs/>
+        </w:rPr>
         <w:lastRenderedPageBreak/>
-        <w:t>Global healthcare regulations. The IoMT still has to be approved by global healthcare regulatory bodies worldwide. This will take time and may keep many innovations at bay just because of some formalities.</w:t>
-      </w:r>
-    </w:p>
-    <w:p>
-      <w:pPr>
-        <w:pStyle w:val="BodyText"/>
-        <w:jc w:val="both"/>
-        <w:rPr>
-          <w:b/>
-          <w:bCs/>
-        </w:rPr>
-      </w:pPr>
-    </w:p>
-    <w:p>
-      <w:pPr>
-        <w:pStyle w:val="BodyText"/>
-        <w:jc w:val="both"/>
-        <w:rPr>
-          <w:b/>
-          <w:bCs/>
-        </w:rPr>
-      </w:pPr>
-      <w:r>
-        <w:rPr>
-          <w:b/>
-          <w:bCs/>
-        </w:rPr>
-        <w:t>ADVANTAGES AND DISADVANTAGES OF IOT IN HEALTHCARE</w:t>
-      </w:r>
-    </w:p>
-    <w:p>
-      <w:pPr>
-        <w:pStyle w:val="BodyText"/>
-        <w:jc w:val="both"/>
-        <w:rPr>
-          <w:b/>
-          <w:bCs/>
-        </w:rPr>
-      </w:pPr>
-      <w:r>
-        <w:rPr>
-          <w:b/>
-          <w:bCs/>
-        </w:rPr>
-        <w:t>Considering the above-mentioned challenges of IoT in healthcare, there are, indeed, downsides as well as benefits when it comes to the medical IoT.</w:t>
-      </w:r>
-    </w:p>
-    <w:p>
-      <w:pPr>
-        <w:pStyle w:val="BodyText"/>
-        <w:jc w:val="both"/>
-        <w:rPr>
-          <w:b/>
-          <w:bCs/>
-        </w:rPr>
-      </w:pPr>
-      <w:r>
-        <w:rPr>
-          <w:b/>
-          <w:bCs/>
-        </w:rPr>
-        <w:t>Advantages of IoT in healthcare</w:t>
-      </w:r>
-    </w:p>
-    <w:p>
-      <w:pPr>
-        <w:pStyle w:val="BodyText"/>
-        <w:jc w:val="both"/>
-        <w:rPr>
-          <w:b/>
-          <w:bCs/>
-        </w:rPr>
-      </w:pPr>
-      <w:r>
-        <w:rPr>
-          <w:b/>
-          <w:bCs/>
-        </w:rPr>
-        <w:t>The ‘all-consuming’ connection of health devices and data centralization brings many significant benefits to the table, such as:</w:t>
-      </w:r>
-    </w:p>
-    <w:p>
-      <w:pPr>
-        <w:pStyle w:val="BodyText"/>
-        <w:jc w:val="both"/>
-        <w:rPr>
-          <w:b/>
-          <w:bCs/>
-        </w:rPr>
-      </w:pPr>
-      <w:r>
-        <w:rPr>
-          <w:b/>
-          <w:bCs/>
-        </w:rPr>
-        <w:t>All-around technological enhancement. Rendering hospital visits unnecessary, passively accumulating and deeply analyzing important health data, etc. We’ve already pondered on all these advanced tech capacities galore enough. The IoMT provides space for fantastic long-term innovations.</w:t>
-      </w:r>
-    </w:p>
-    <w:p>
-      <w:pPr>
-        <w:pStyle w:val="BodyText"/>
-        <w:jc w:val="both"/>
-        <w:rPr>
-          <w:b/>
-          <w:bCs/>
-        </w:rPr>
-      </w:pPr>
-      <w:r>
-        <w:rPr>
-          <w:b/>
-          <w:bCs/>
-        </w:rPr>
-        <w:t>Cost savings. One of the greatest advantages of IoT in healthcare is that efficient autonomous systems will cost less to manage and ‘employ’ in the long run. Things are even better when it comes to patient cost savings due to fewer hospital journeys as well as accelerated diagnostics and treatment.</w:t>
-      </w:r>
-    </w:p>
-    <w:p>
-      <w:pPr>
-        <w:pStyle w:val="BodyText"/>
-        <w:jc w:val="both"/>
-        <w:rPr>
-          <w:b/>
-          <w:bCs/>
-        </w:rPr>
-      </w:pPr>
-      <w:r>
-        <w:rPr>
-          <w:b/>
-          <w:bCs/>
-        </w:rPr>
-        <w:t>Accessibility. Doctors can view all the necessary data on command and check real-time patient conditions without leaving their office.</w:t>
-      </w:r>
-    </w:p>
-    <w:p>
-      <w:pPr>
-        <w:pStyle w:val="BodyText"/>
-        <w:jc w:val="both"/>
-        <w:rPr>
-          <w:b/>
-          <w:bCs/>
-        </w:rPr>
-      </w:pPr>
-      <w:r>
-        <w:rPr>
-          <w:b/>
-          <w:bCs/>
-        </w:rPr>
-        <w:t>Disadvantages of IoT in healthcare</w:t>
-      </w:r>
-    </w:p>
-    <w:p>
-      <w:pPr>
-        <w:pStyle w:val="BodyText"/>
-        <w:jc w:val="both"/>
-        <w:rPr>
-          <w:b/>
-          <w:bCs/>
-        </w:rPr>
-      </w:pPr>
-      <w:r>
-        <w:rPr>
-          <w:b/>
-          <w:bCs/>
-        </w:rPr>
-        <w:t>Alternatively, some downsides that come along with the massive implementation of the IoT in healthcare include:</w:t>
-      </w:r>
-    </w:p>
-    <w:p>
-      <w:pPr>
-        <w:pStyle w:val="BodyText"/>
-        <w:jc w:val="both"/>
-        <w:rPr>
-          <w:b/>
-          <w:bCs/>
-        </w:rPr>
-      </w:pPr>
-      <w:r>
-        <w:rPr>
-          <w:b/>
-          <w:bCs/>
-        </w:rPr>
-        <w:t>Privacy can be potentially undermined. As we’ve already mentioned, systems get hacked. Lots of attention will need to be focused on data security, which requires significant additional spendings.</w:t>
-      </w:r>
-    </w:p>
-    <w:p>
-      <w:pPr>
-        <w:pStyle w:val="BodyText"/>
-        <w:jc w:val="both"/>
-        <w:rPr>
-          <w:b/>
-          <w:bCs/>
-        </w:rPr>
-      </w:pPr>
-      <w:r>
-        <w:rPr>
-          <w:b/>
-          <w:bCs/>
-        </w:rPr>
-        <w:t>Unauthorized access to centralization. There is a chance that dishonest interlopers may access centralized systems and realize some cruel intentions.</w:t>
-      </w:r>
-    </w:p>
-    <w:p>
-      <w:pPr>
-        <w:pStyle w:val="BodyText"/>
-        <w:jc w:val="both"/>
-        <w:rPr>
-          <w:b/>
-          <w:bCs/>
-        </w:rPr>
-      </w:pPr>
-      <w:r>
-        <w:rPr>
-          <w:b/>
-          <w:bCs/>
-        </w:rPr>
-        <w:t>Global healthcare regulations. International health administrations are already issuing guidelines that must be strictly followed by governmental medical establishments integrating the IoT in their workflow. These may restrict possible capacities to some extent.</w:t>
+        <w:t>some extent.</w:t>
       </w:r>
     </w:p>
     <w:p>
@@ -1816,15 +2430,7 @@
           <w:b/>
           <w:bCs/>
         </w:rPr>
-        <w:t xml:space="preserve">Wearables continue to top the market. Major mobile technology providers like Apple and Android are enhancing and updating their authentic wearables, adding them with more health tracking features. And the rest of the world isn’t </w:t>
-      </w:r>
-      <w:r>
-        <w:rPr>
-          <w:b/>
-          <w:bCs/>
-        </w:rPr>
-        <w:lastRenderedPageBreak/>
-        <w:t>shy to follow the tendency, spawning numerous various-purpose mini devices.</w:t>
+        <w:t>Wearables continue to top the market. Major mobile technology providers like Apple and Android are enhancing and updating their authentic wearables, adding them with more health tracking features. And the rest of the world isn’t shy to follow the tendency, spawning numerous various-purpose mini devices.</w:t>
       </w:r>
     </w:p>
     <w:p>
@@ -2059,7 +2665,6 @@
           <w:sz w:val="20"/>
           <w:szCs w:val="20"/>
         </w:rPr>
-        <w:lastRenderedPageBreak/>
         <w:t xml:space="preserve">3. Alain Yee-Loong ChongFelix TS ChanKeng-Boon Ooi,” Predicting RFID adoption in the healthcare supply chain from the perspectives of users”, Article in International Journal of Production Economics 159 January 2014 with 139 Reads DOI: 10.1016/j.ijpe.2014.09.03 </w:t>
       </w:r>
     </w:p>
@@ -2182,6 +2787,42 @@
         <w:spacing w:after="240" w:line="240" w:lineRule="atLeast"/>
         <w:jc w:val="both"/>
         <w:rPr>
+          <w:rFonts w:asciiTheme="majorHAnsi" w:hAnsiTheme="majorHAnsi" w:cstheme="majorHAnsi"/>
+          <w:sz w:val="20"/>
+          <w:szCs w:val="20"/>
+        </w:rPr>
+      </w:pPr>
+      <w:r>
+        <w:rPr>
+          <w:rFonts w:asciiTheme="majorHAnsi" w:hAnsiTheme="majorHAnsi" w:cstheme="majorHAnsi"/>
+          <w:sz w:val="20"/>
+          <w:szCs w:val="20"/>
+        </w:rPr>
+        <w:t xml:space="preserve">8. </w:t>
+      </w:r>
+      <w:r>
+        <w:rPr>
+          <w:rFonts w:asciiTheme="majorHAnsi" w:hAnsiTheme="majorHAnsi" w:cstheme="majorHAnsi"/>
+          <w:sz w:val="20"/>
+          <w:szCs w:val="20"/>
+        </w:rPr>
+        <w:t>Amna Pir Muhammad ; M. Usman Akram ; Muazzam A. Khan "Survey Based Analysis of Internet of Things Based Architectural Framework for Hospital Management System"</w:t>
+      </w:r>
+      <w:r>
+        <w:rPr>
+          <w:rFonts w:asciiTheme="majorHAnsi" w:hAnsiTheme="majorHAnsi" w:cstheme="majorHAnsi"/>
+          <w:sz w:val="20"/>
+          <w:szCs w:val="20"/>
+        </w:rPr>
+        <w:t>.</w:t>
+      </w:r>
+    </w:p>
+    <w:p>
+      <w:pPr>
+        <w:pStyle w:val="Default"/>
+        <w:spacing w:after="240" w:line="240" w:lineRule="atLeast"/>
+        <w:jc w:val="both"/>
+        <w:rPr>
           <w:rFonts w:asciiTheme="majorHAnsi" w:eastAsia="Times" w:hAnsiTheme="majorHAnsi" w:cstheme="majorHAnsi"/>
           <w:sz w:val="20"/>
           <w:szCs w:val="20"/>
@@ -2193,7 +2834,7 @@
           <w:sz w:val="20"/>
           <w:szCs w:val="20"/>
         </w:rPr>
-        <w:t xml:space="preserve">8. </w:t>
+        <w:t xml:space="preserve">9. </w:t>
       </w:r>
       <w:r>
         <w:rPr>
@@ -2201,15 +2842,7 @@
           <w:sz w:val="20"/>
           <w:szCs w:val="20"/>
         </w:rPr>
-        <w:t>Amna Pir Muhammad ; M. Usman Akram ; Muazzam A. Khan "Survey Based Analysis of Internet of Things Based Architectural Framework for Hospital Management System"</w:t>
-      </w:r>
-      <w:r>
-        <w:rPr>
-          <w:rFonts w:asciiTheme="majorHAnsi" w:hAnsiTheme="majorHAnsi" w:cstheme="majorHAnsi"/>
-          <w:sz w:val="20"/>
-          <w:szCs w:val="20"/>
-        </w:rPr>
-        <w:t>.</w:t>
+        <w:t>Asst.Prof. M.Gokilavani, Asst.Prof. Gripsy Paul Manickathan, Dr. M.A.Dorairangaswamy "A SURVEY ON IOT MEDICARE APPLICATION: ISSUES AND CHALLENGES",International Research Journal of Computer Science (IRJCS) ISSN: 2393, Issue 04, Volume 6 (April 2019)</w:t>
       </w:r>
     </w:p>
     <w:p>
@@ -3008,7 +3641,7 @@
   <w:num w:numId="3">
     <w:abstractNumId w:val="3"/>
     <w:lvlOverride w:ilvl="0">
-      <w:lvl w:ilvl="0" w:tplc="8D34AF94">
+      <w:lvl w:ilvl="0" w:tplc="754A2DD2">
         <w:start w:val="1"/>
         <w:numFmt w:val="upperRoman"/>
         <w:lvlText w:val="%1."/>
@@ -3035,7 +3668,7 @@
       </w:lvl>
     </w:lvlOverride>
     <w:lvlOverride w:ilvl="1">
-      <w:lvl w:ilvl="1" w:tplc="44ACE2FC">
+      <w:lvl w:ilvl="1" w:tplc="226E301E">
         <w:start w:val="1"/>
         <w:numFmt w:val="lowerLetter"/>
         <w:lvlText w:val="%2."/>
@@ -3062,7 +3695,7 @@
       </w:lvl>
     </w:lvlOverride>
     <w:lvlOverride w:ilvl="2">
-      <w:lvl w:ilvl="2" w:tplc="938258D4">
+      <w:lvl w:ilvl="2" w:tplc="723E568C">
         <w:start w:val="1"/>
         <w:numFmt w:val="lowerRoman"/>
         <w:lvlText w:val="%3."/>
@@ -3089,7 +3722,7 @@
       </w:lvl>
     </w:lvlOverride>
     <w:lvlOverride w:ilvl="3">
-      <w:lvl w:ilvl="3" w:tplc="24D68FC8">
+      <w:lvl w:ilvl="3" w:tplc="B39264BA">
         <w:start w:val="1"/>
         <w:numFmt w:val="decimal"/>
         <w:lvlText w:val="%4."/>
@@ -3116,7 +3749,7 @@
       </w:lvl>
     </w:lvlOverride>
     <w:lvlOverride w:ilvl="4">
-      <w:lvl w:ilvl="4" w:tplc="61D6AB8A">
+      <w:lvl w:ilvl="4" w:tplc="A01030A4">
         <w:start w:val="1"/>
         <w:numFmt w:val="lowerLetter"/>
         <w:lvlText w:val="%5."/>
@@ -3143,7 +3776,7 @@
       </w:lvl>
     </w:lvlOverride>
     <w:lvlOverride w:ilvl="5">
-      <w:lvl w:ilvl="5" w:tplc="76980E2E">
+      <w:lvl w:ilvl="5" w:tplc="71E247C0">
         <w:start w:val="1"/>
         <w:numFmt w:val="lowerRoman"/>
         <w:lvlText w:val="%6."/>
@@ -3170,7 +3803,7 @@
       </w:lvl>
     </w:lvlOverride>
     <w:lvlOverride w:ilvl="6">
-      <w:lvl w:ilvl="6" w:tplc="5AC47C34">
+      <w:lvl w:ilvl="6" w:tplc="0506F90A">
         <w:start w:val="1"/>
         <w:numFmt w:val="decimal"/>
         <w:lvlText w:val="%7."/>
@@ -3197,7 +3830,7 @@
       </w:lvl>
     </w:lvlOverride>
     <w:lvlOverride w:ilvl="7">
-      <w:lvl w:ilvl="7" w:tplc="42ECC268">
+      <w:lvl w:ilvl="7" w:tplc="9E00F414">
         <w:start w:val="1"/>
         <w:numFmt w:val="lowerLetter"/>
         <w:lvlText w:val="%8."/>
@@ -3224,7 +3857,7 @@
       </w:lvl>
     </w:lvlOverride>
     <w:lvlOverride w:ilvl="8">
-      <w:lvl w:ilvl="8" w:tplc="B9AEF418">
+      <w:lvl w:ilvl="8" w:tplc="60B0CD24">
         <w:start w:val="1"/>
         <w:numFmt w:val="lowerRoman"/>
         <w:lvlText w:val="%9."/>
@@ -3867,6 +4500,56 @@
       </w14:textOutline>
     </w:rPr>
   </w:style>
+  <w:style w:type="paragraph" w:styleId="BodyText2">
+    <w:name w:val="Body Text 2"/>
+    <w:basedOn w:val="Normal"/>
+    <w:link w:val="BodyText2Char"/>
+    <w:uiPriority w:val="99"/>
+    <w:unhideWhenUsed/>
+    <w:rsid w:val="001F0E22"/>
+    <w:pPr>
+      <w:spacing w:after="160" w:line="259" w:lineRule="auto"/>
+      <w:jc w:val="both"/>
+    </w:pPr>
+    <w:rPr>
+      <w:sz w:val="20"/>
+      <w:szCs w:val="20"/>
+    </w:rPr>
+  </w:style>
+  <w:style w:type="character" w:customStyle="1" w:styleId="BodyText2Char">
+    <w:name w:val="Body Text 2 Char"/>
+    <w:basedOn w:val="DefaultParagraphFont"/>
+    <w:link w:val="BodyText2"/>
+    <w:uiPriority w:val="99"/>
+    <w:rsid w:val="001F0E22"/>
+    <w:rPr>
+      <w:lang w:val="en-US" w:eastAsia="en-US"/>
+    </w:rPr>
+  </w:style>
+  <w:style w:type="paragraph" w:styleId="BodyText3">
+    <w:name w:val="Body Text 3"/>
+    <w:basedOn w:val="Normal"/>
+    <w:link w:val="BodyText3Char"/>
+    <w:uiPriority w:val="99"/>
+    <w:unhideWhenUsed/>
+    <w:rsid w:val="001E4C6A"/>
+    <w:pPr>
+      <w:spacing w:after="160" w:line="259" w:lineRule="auto"/>
+      <w:jc w:val="both"/>
+    </w:pPr>
+  </w:style>
+  <w:style w:type="character" w:customStyle="1" w:styleId="BodyText3Char">
+    <w:name w:val="Body Text 3 Char"/>
+    <w:basedOn w:val="DefaultParagraphFont"/>
+    <w:link w:val="BodyText3"/>
+    <w:uiPriority w:val="99"/>
+    <w:rsid w:val="001E4C6A"/>
+    <w:rPr>
+      <w:sz w:val="24"/>
+      <w:szCs w:val="24"/>
+      <w:lang w:val="en-US" w:eastAsia="en-US"/>
+    </w:rPr>
+  </w:style>
 </w:styles>
 </file>
 

</xml_diff>

<commit_message>
Survey2nd add section 4.2
</commit_message>
<xml_diff>
--- a/survey2nd.docx
+++ b/survey2nd.docx
@@ -49,33 +49,27 @@
           <w:sz w:val="20"/>
           <w:szCs w:val="20"/>
         </w:rPr>
-        <w:t xml:space="preserve">Mohammad </w:t>
-      </w:r>
-      <w:proofErr w:type="spellStart"/>
-      <w:r>
-        <w:rPr>
-          <w:sz w:val="20"/>
-          <w:szCs w:val="20"/>
-        </w:rPr>
-        <w:t>Nuruzzaman</w:t>
-      </w:r>
-      <w:proofErr w:type="spellEnd"/>
-      <w:r>
-        <w:rPr>
-          <w:sz w:val="20"/>
-          <w:szCs w:val="20"/>
-        </w:rPr>
+        <w:t>Mohammad Nuruzzaman Bhuiyan</w:t>
+      </w:r>
+      <w:r>
+        <w:t xml:space="preserve">, </w:t>
+      </w:r>
+      <w:r>
+        <w:rPr>
+          <w:vertAlign w:val="superscript"/>
+        </w:rPr>
+        <w:t>[2]</w:t>
+      </w:r>
+      <w:r>
         <w:t xml:space="preserve"> </w:t>
       </w:r>
-      <w:proofErr w:type="spellStart"/>
-      <w:r>
-        <w:rPr>
-          <w:sz w:val="20"/>
-          <w:szCs w:val="20"/>
-        </w:rPr>
-        <w:t>Bhuiyan</w:t>
-      </w:r>
-      <w:proofErr w:type="spellEnd"/>
+      <w:r>
+        <w:rPr>
+          <w:sz w:val="20"/>
+          <w:szCs w:val="20"/>
+        </w:rPr>
+        <w:t>Dr. Md. Mahbubur Rahman</w:t>
+      </w:r>
       <w:r>
         <w:t xml:space="preserve">, </w:t>
       </w:r>
@@ -83,7 +77,7 @@
         <w:rPr>
           <w:vertAlign w:val="superscript"/>
         </w:rPr>
-        <w:t>[2]</w:t>
+        <w:t>[3]</w:t>
       </w:r>
       <w:r>
         <w:t xml:space="preserve"> </w:t>
@@ -93,52 +87,8 @@
           <w:sz w:val="20"/>
           <w:szCs w:val="20"/>
         </w:rPr>
-        <w:t xml:space="preserve">Dr. Md. </w:t>
-      </w:r>
-      <w:proofErr w:type="spellStart"/>
-      <w:r>
-        <w:rPr>
-          <w:sz w:val="20"/>
-          <w:szCs w:val="20"/>
-        </w:rPr>
-        <w:t>Mahbubur</w:t>
-      </w:r>
-      <w:proofErr w:type="spellEnd"/>
-      <w:r>
-        <w:rPr>
-          <w:sz w:val="20"/>
-          <w:szCs w:val="20"/>
-        </w:rPr>
-        <w:t xml:space="preserve"> Rahman</w:t>
-      </w:r>
-      <w:r>
-        <w:t xml:space="preserve">, </w:t>
-      </w:r>
-      <w:r>
-        <w:rPr>
-          <w:vertAlign w:val="superscript"/>
-        </w:rPr>
-        <w:t>[3]</w:t>
-      </w:r>
-      <w:r>
-        <w:t xml:space="preserve"> </w:t>
-      </w:r>
-      <w:r>
-        <w:rPr>
-          <w:sz w:val="20"/>
-          <w:szCs w:val="20"/>
-        </w:rPr>
-        <w:t xml:space="preserve">Md. </w:t>
-      </w:r>
-      <w:proofErr w:type="spellStart"/>
-      <w:r>
-        <w:rPr>
-          <w:sz w:val="20"/>
-          <w:szCs w:val="20"/>
-        </w:rPr>
-        <w:t>Aktarujjaman</w:t>
-      </w:r>
-      <w:proofErr w:type="spellEnd"/>
+        <w:t>Md. Aktarujjaman</w:t>
+      </w:r>
     </w:p>
     <w:p>
       <w:pPr>
@@ -472,10 +422,7 @@
         <w:jc w:val="both"/>
       </w:pPr>
       <w:r>
-        <w:t>The term of IoT (Internet of Things) defines a network connected to the physical objects through the Internet. These physical objects include technology to interact with the internal factors as we</w:t>
-      </w:r>
-      <w:r>
-        <w:t xml:space="preserve">ll as the external environment. </w:t>
+        <w:t xml:space="preserve">The term of IoT (Internet of Things) defines a network connected to the physical objects through the Internet. These physical objects include technology to interact with the internal factors as well as the external environment. </w:t>
       </w:r>
       <w:r>
         <w:t>IoT is an interconnected computing device, the mechanical and digital machine that provides unique identifiers (Unique identifiers UIDs are commonly used in the healthcare industry, reporting medical information such the patient's name, creating the personal code) to the objects, animals or humans, and the ability to transfer data through a network, which can perform human-to-computer interactions</w:t>
@@ -500,18 +447,10 @@
         <w:t>of these systems are just maintaining a database of patients. These systems have just implemented telemedicine by the way of technologies of telecommunication, teleconferencing and video conferencing. Literature has shown that these systems lack</w:t>
       </w:r>
       <w:r>
-        <w:t xml:space="preserve"> </w:t>
-      </w:r>
-      <w:proofErr w:type="gramStart"/>
-      <w:r>
-        <w:t xml:space="preserve">of </w:t>
-      </w:r>
-      <w:r>
-        <w:t xml:space="preserve"> quality</w:t>
-      </w:r>
-      <w:proofErr w:type="gramEnd"/>
-      <w:r>
-        <w:t xml:space="preserve"> and are expensive and we need a better communication and monitoring system.</w:t>
+        <w:t xml:space="preserve"> of </w:t>
+      </w:r>
+      <w:r>
+        <w:t xml:space="preserve"> quality and are expensive and we need a better communication and monitoring system.</w:t>
       </w:r>
     </w:p>
     <w:p>
@@ -695,67 +634,7 @@
           <w:sz w:val="20"/>
           <w:szCs w:val="20"/>
         </w:rPr>
-        <w:t xml:space="preserve"> by </w:t>
-      </w:r>
-      <w:proofErr w:type="spellStart"/>
-      <w:r>
-        <w:rPr>
-          <w:rFonts w:ascii="Times" w:hAnsi="Times"/>
-          <w:color w:val="0E101A"/>
-          <w:sz w:val="20"/>
-          <w:szCs w:val="20"/>
-        </w:rPr>
-        <w:t>Amna</w:t>
-      </w:r>
-      <w:proofErr w:type="spellEnd"/>
-      <w:r>
-        <w:rPr>
-          <w:rFonts w:ascii="Times" w:hAnsi="Times"/>
-          <w:color w:val="0E101A"/>
-          <w:sz w:val="20"/>
-          <w:szCs w:val="20"/>
-        </w:rPr>
-        <w:t xml:space="preserve"> </w:t>
-      </w:r>
-      <w:proofErr w:type="spellStart"/>
-      <w:r>
-        <w:rPr>
-          <w:rFonts w:ascii="Times" w:hAnsi="Times"/>
-          <w:color w:val="0E101A"/>
-          <w:sz w:val="20"/>
-          <w:szCs w:val="20"/>
-        </w:rPr>
-        <w:t>Pir</w:t>
-      </w:r>
-      <w:proofErr w:type="spellEnd"/>
-      <w:r>
-        <w:rPr>
-          <w:rFonts w:ascii="Times" w:hAnsi="Times"/>
-          <w:color w:val="0E101A"/>
-          <w:sz w:val="20"/>
-          <w:szCs w:val="20"/>
-        </w:rPr>
-        <w:t xml:space="preserve">, M. Usman </w:t>
-      </w:r>
-      <w:proofErr w:type="spellStart"/>
-      <w:r>
-        <w:rPr>
-          <w:rFonts w:ascii="Times" w:hAnsi="Times"/>
-          <w:color w:val="0E101A"/>
-          <w:sz w:val="20"/>
-          <w:szCs w:val="20"/>
-        </w:rPr>
-        <w:t>Akram</w:t>
-      </w:r>
-      <w:proofErr w:type="spellEnd"/>
-      <w:r>
-        <w:rPr>
-          <w:rFonts w:ascii="Times" w:hAnsi="Times"/>
-          <w:color w:val="0E101A"/>
-          <w:sz w:val="20"/>
-          <w:szCs w:val="20"/>
-        </w:rPr>
-        <w:t xml:space="preserve"> has shown that the statistical data in the Medical sectors. He presented an IoT based on the architectural framework with a context of awareness for hospital management systems. This survey to investigate the decision to adopt the IoT based system in Pakistani Hospitals. The accumulated results indicate that participants want to adopt this system and most of the group of people agreed that IoT based HMIS would provide better monitoring and </w:t>
+        <w:t xml:space="preserve"> by Amna Pir, M. Usman Akram has shown that the statistical data in the Medical sectors. He presented an IoT based on the architectural framework with a context of awareness for hospital management systems. This survey to investigate the decision to adopt the IoT based system in Pakistani Hospitals. The accumulated results indicate that participants want to adopt this system and most of the group of people agreed that IoT based HMIS would provide better monitoring and </w:t>
       </w:r>
       <w:r>
         <w:rPr>
@@ -874,9 +753,8 @@
           <w:sz w:val="20"/>
           <w:szCs w:val="20"/>
         </w:rPr>
-        <w:t xml:space="preserve"> by Asst. Prof. M. </w:t>
-      </w:r>
-      <w:proofErr w:type="spellStart"/>
+        <w:t xml:space="preserve"> by Asst. Prof. M. Gokilavani discussed numerous healthcare IoT strategies and processes, and also end up with some major problems. They faced challenges during the developing those systems and the security issues and also have the concern of identification as a future ext</w:t>
+      </w:r>
       <w:r>
         <w:rPr>
           <w:rFonts w:ascii="Times" w:hAnsi="Times"/>
@@ -884,9 +762,8 @@
           <w:sz w:val="20"/>
           <w:szCs w:val="20"/>
         </w:rPr>
-        <w:t>Gokilavani</w:t>
-      </w:r>
-      <w:proofErr w:type="spellEnd"/>
+        <w:t>ension for upcoming projects</w:t>
+      </w:r>
       <w:r>
         <w:rPr>
           <w:rFonts w:ascii="Times" w:hAnsi="Times"/>
@@ -894,24 +771,6 @@
           <w:sz w:val="20"/>
           <w:szCs w:val="20"/>
         </w:rPr>
-        <w:t xml:space="preserve"> discussed numerous healthcare IoT strategies and processes, and also end up with some major problems. They faced challenges during the developing those systems and the security issues and also have the concern of identification as a future ext</w:t>
-      </w:r>
-      <w:r>
-        <w:rPr>
-          <w:rFonts w:ascii="Times" w:hAnsi="Times"/>
-          <w:color w:val="0E101A"/>
-          <w:sz w:val="20"/>
-          <w:szCs w:val="20"/>
-        </w:rPr>
-        <w:t>ension for upcoming projects</w:t>
-      </w:r>
-      <w:r>
-        <w:rPr>
-          <w:rFonts w:ascii="Times" w:hAnsi="Times"/>
-          <w:color w:val="0E101A"/>
-          <w:sz w:val="20"/>
-          <w:szCs w:val="20"/>
-        </w:rPr>
         <w:t>.</w:t>
       </w:r>
     </w:p>
@@ -1071,7 +930,6 @@
         </w:rPr>
         <w:t xml:space="preserve">By </w:t>
       </w:r>
-      <w:proofErr w:type="spellStart"/>
       <w:r>
         <w:rPr>
           <w:rFonts w:ascii="Times New Roman" w:eastAsia="Times New Roman" w:hAnsi="Times New Roman" w:cs="Times New Roman"/>
@@ -1081,7 +939,6 @@
         </w:rPr>
         <w:t>Aminian</w:t>
       </w:r>
-      <w:proofErr w:type="spellEnd"/>
       <w:r>
         <w:rPr>
           <w:rFonts w:ascii="Times New Roman" w:eastAsia="Times New Roman" w:hAnsi="Times New Roman" w:cs="Times New Roman"/>
@@ -1385,32 +1242,16 @@
         <w:t xml:space="preserve"> and sent</w:t>
       </w:r>
       <w:r>
-        <w:t xml:space="preserve"> to a Local Area Network a database installed server. Users can retrieve the data using an application installed on the server (</w:t>
-      </w:r>
-      <w:proofErr w:type="spellStart"/>
-      <w:r>
-        <w:t>Tog</w:t>
-      </w:r>
-      <w:r>
-        <w:t>t</w:t>
-      </w:r>
-      <w:proofErr w:type="spellEnd"/>
-      <w:r>
-        <w:t>, Bakker, and Jaspers, 2011) [14</w:t>
+        <w:t xml:space="preserve"> to a Local Area Network a database installed server. Users can retrieve the data using an application installed on the server (Tog</w:t>
+      </w:r>
+      <w:r>
+        <w:t>t, Bakker, and Jaspers, 2011) [14</w:t>
       </w:r>
       <w:r>
         <w:t>]. While RFID has been implemented in Healthcare, limited adoption and use of RFID remains some challenges (Cho</w:t>
       </w:r>
       <w:r>
-        <w:t xml:space="preserve">ng, Liu, </w:t>
-      </w:r>
-      <w:proofErr w:type="spellStart"/>
-      <w:r>
-        <w:t>Luo</w:t>
-      </w:r>
-      <w:proofErr w:type="spellEnd"/>
-      <w:r>
-        <w:t>, and Boon, 2015) [15</w:t>
+        <w:t>ng, Liu, Luo, and Boon, 2015) [15</w:t>
       </w:r>
       <w:r>
         <w:t xml:space="preserve">]. </w:t>
@@ -1424,15 +1265,10 @@
         <w:jc w:val="both"/>
       </w:pPr>
       <w:r>
-        <w:t xml:space="preserve">Some of the RFID applications being deployed </w:t>
-      </w:r>
-      <w:proofErr w:type="gramStart"/>
-      <w:r>
-        <w:t>in</w:t>
-      </w:r>
-      <w:proofErr w:type="gramEnd"/>
-      <w:r>
-        <w:t xml:space="preserve"> hospitals all over the world are given below.</w:t>
+        <w:t>Some of the RFID applications being deployed in hospitals all over the world</w:t>
+      </w:r>
+      <w:r>
+        <w:t>:</w:t>
       </w:r>
     </w:p>
     <w:p>
@@ -1689,7 +1525,6 @@
         <w:ind w:left="785" w:right="38"/>
         <w:jc w:val="both"/>
         <w:rPr>
-          <w:b/>
           <w:bCs/>
         </w:rPr>
       </w:pPr>
@@ -1738,30 +1573,450 @@
     <w:p>
       <w:pPr>
         <w:pStyle w:val="BodyText"/>
+        <w:numPr>
+          <w:ilvl w:val="0"/>
+          <w:numId w:val="5"/>
+        </w:numPr>
         <w:spacing w:before="69"/>
-        <w:ind w:left="785" w:right="38"/>
-        <w:jc w:val="both"/>
-      </w:pPr>
-    </w:p>
-    <w:p>
-      <w:pPr>
-        <w:pStyle w:val="BodyText"/>
+        <w:ind w:right="38"/>
+        <w:jc w:val="both"/>
+        <w:rPr>
+          <w:i/>
+        </w:rPr>
+      </w:pPr>
+      <w:r>
+        <w:rPr>
+          <w:rFonts w:cs="Times New Roman"/>
+          <w:i/>
+        </w:rPr>
+        <w:t>Edge Computing</w:t>
+      </w:r>
+      <w:r>
+        <w:rPr>
+          <w:rFonts w:cs="Times New Roman"/>
+          <w:i/>
+        </w:rPr>
+        <w:t xml:space="preserve">: </w:t>
+      </w:r>
+      <w:r>
+        <w:rPr>
+          <w:rFonts w:cs="Times New Roman"/>
+        </w:rPr>
+        <w:t xml:space="preserve">With a </w:t>
+      </w:r>
+      <w:r>
+        <w:rPr>
+          <w:rFonts w:cs="Times New Roman"/>
+        </w:rPr>
+        <w:t>healthcare</w:t>
+      </w:r>
+      <w:r>
+        <w:rPr>
+          <w:rFonts w:cs="Times New Roman"/>
+        </w:rPr>
+        <w:t xml:space="preserve"> </w:t>
+      </w:r>
+      <w:r>
+        <w:rPr>
+          <w:rFonts w:cs="Times New Roman"/>
+        </w:rPr>
+        <w:t>industry</w:t>
+      </w:r>
+      <w:r>
+        <w:rPr>
+          <w:rFonts w:cs="Times New Roman"/>
+        </w:rPr>
+        <w:t xml:space="preserve"> </w:t>
+      </w:r>
+      <w:r>
+        <w:rPr>
+          <w:rFonts w:cs="Times New Roman"/>
+        </w:rPr>
+        <w:t>important as, the adoption of Edge Computing will drive the healthcare towards a brighter future. Edge Computing offers the healthcare sector a very practical, accessible and deployable technology that is likely to be a game-changer for hospitals and clinics around the world.</w:t>
+      </w:r>
+      <w:r>
+        <w:rPr>
+          <w:rFonts w:cs="Times New Roman"/>
+        </w:rPr>
+        <w:t xml:space="preserve"> </w:t>
+      </w:r>
+      <w:r>
+        <w:rPr>
+          <w:rFonts w:cs="Times New Roman"/>
+        </w:rPr>
+        <w:t xml:space="preserve">The network architecture, pushing specific data, processing, and services away from the centralized infrastructure of the cloud to the edge of the network where the data </w:t>
+      </w:r>
+      <w:r>
+        <w:rPr>
+          <w:rFonts w:cs="Times New Roman"/>
+        </w:rPr>
+        <w:t>raise</w:t>
+      </w:r>
+      <w:r>
+        <w:rPr>
+          <w:rFonts w:cs="Times New Roman"/>
+        </w:rPr>
+        <w:t xml:space="preserve"> [19] [20]</w:t>
+      </w:r>
+      <w:r>
+        <w:rPr>
+          <w:rFonts w:cs="Times New Roman"/>
+        </w:rPr>
+        <w:t>.</w:t>
+      </w:r>
+      <w:r>
+        <w:rPr>
+          <w:rFonts w:cs="Times New Roman"/>
+        </w:rPr>
+        <w:t xml:space="preserve"> </w:t>
+      </w:r>
+      <w:r>
+        <w:rPr>
+          <w:rFonts w:cs="Times New Roman"/>
+        </w:rPr>
+        <w:t>The edge computing is compacted between the cloud and all IoT Health devices add important features to the system:</w:t>
+      </w:r>
+    </w:p>
+    <w:p>
+      <w:pPr>
+        <w:pStyle w:val="BodyText"/>
+        <w:numPr>
+          <w:ilvl w:val="3"/>
+          <w:numId w:val="5"/>
+        </w:numPr>
         <w:spacing w:before="69"/>
-        <w:ind w:left="785" w:right="38"/>
-        <w:jc w:val="both"/>
-      </w:pPr>
-    </w:p>
-    <w:p>
-      <w:pPr>
-        <w:pStyle w:val="BodyText"/>
+        <w:ind w:right="38"/>
+        <w:jc w:val="both"/>
+      </w:pPr>
+      <w:r>
+        <w:rPr>
+          <w:b/>
+        </w:rPr>
+        <w:t>Real-time data analytics and solve data problem:</w:t>
+      </w:r>
+      <w:r>
+        <w:t xml:space="preserve"> </w:t>
+      </w:r>
+      <w:r>
+        <w:t>Time-sensitive application is a necessity to process and act on health data in seconds.</w:t>
+      </w:r>
+      <w:r>
+        <w:t xml:space="preserve"> </w:t>
+      </w:r>
+      <w:r>
+        <w:t>Creating a large amount of data through these IoT edge devices can be valuable, but the responsibility of managing and maintaining it also poses a challenge for healthcare providers.</w:t>
+      </w:r>
+      <w:r>
+        <w:t xml:space="preserve"> N</w:t>
+      </w:r>
+      <w:r>
+        <w:t>umerous of this data is unstructured and not well-defined, flooding cloud infrastructures that are often not ready to run the powerful analytical programs needed to manage it in an easy-to-use way.</w:t>
+      </w:r>
+      <w:r>
+        <w:t xml:space="preserve"> </w:t>
+      </w:r>
+      <w:r>
+        <w:t xml:space="preserve">Edge computing applications have the efficient to solve this data problem. </w:t>
+      </w:r>
+      <w:r>
+        <w:t>T</w:t>
+      </w:r>
+      <w:r>
+        <w:t>he powerful machine learning algorithms hosted in edge computing data centers that maintain the highest standards in regulatory compliance</w:t>
+      </w:r>
+      <w:r>
+        <w:t xml:space="preserve"> [19] [21]</w:t>
+      </w:r>
+      <w:r>
+        <w:t>.</w:t>
+      </w:r>
+      <w:r>
+        <w:t xml:space="preserve"> </w:t>
+      </w:r>
+    </w:p>
+    <w:p>
+      <w:pPr>
+        <w:pStyle w:val="BodyText"/>
+        <w:numPr>
+          <w:ilvl w:val="3"/>
+          <w:numId w:val="5"/>
+        </w:numPr>
         <w:spacing w:before="69"/>
-        <w:ind w:left="785" w:right="38"/>
+        <w:ind w:right="38"/>
         <w:jc w:val="both"/>
         <w:rPr>
           <w:b/>
-          <w:bCs/>
-        </w:rPr>
-      </w:pPr>
+        </w:rPr>
+      </w:pPr>
+      <w:r>
+        <w:rPr>
+          <w:b/>
+        </w:rPr>
+        <w:t>Traffic Reduction:</w:t>
+      </w:r>
+      <w:r>
+        <w:rPr>
+          <w:b/>
+        </w:rPr>
+        <w:t xml:space="preserve"> </w:t>
+      </w:r>
+      <w:r>
+        <w:t>The limited network bandwidth, it is not enough and not necessary to transfer enormous the volume of raw big data from millions of e/mHealth devices to the cloud.</w:t>
+      </w:r>
+      <w:r>
+        <w:t xml:space="preserve"> </w:t>
+      </w:r>
+      <w:r>
+        <w:t>Edge computing reduces data trans</w:t>
+      </w:r>
+      <w:r>
+        <w:t xml:space="preserve">port costs, reduce data stolen, and </w:t>
+      </w:r>
+      <w:r>
+        <w:t>filter and compact the medical data before delivering</w:t>
+      </w:r>
+      <w:r>
+        <w:t xml:space="preserve"> </w:t>
+      </w:r>
+      <w:r>
+        <w:t>which can be significant for data-intensive applications</w:t>
+      </w:r>
+      <w:r>
+        <w:t xml:space="preserve"> [20]</w:t>
+      </w:r>
+      <w:r>
+        <w:t>.</w:t>
+      </w:r>
+    </w:p>
+    <w:p>
+      <w:pPr>
+        <w:pStyle w:val="BodyText"/>
+        <w:numPr>
+          <w:ilvl w:val="3"/>
+          <w:numId w:val="5"/>
+        </w:numPr>
+        <w:spacing w:before="69"/>
+        <w:ind w:right="38"/>
+        <w:jc w:val="both"/>
+        <w:rPr>
+          <w:b/>
+        </w:rPr>
+      </w:pPr>
+      <w:r>
+        <w:rPr>
+          <w:b/>
+        </w:rPr>
+        <w:t xml:space="preserve">Device Management and Data Delivery: </w:t>
+      </w:r>
+      <w:r>
+        <w:t xml:space="preserve">Device management includes device discovery, count how many devices are used in hospitals, device registration and login, and device control. </w:t>
+      </w:r>
+      <w:r>
+        <w:t>E</w:t>
+      </w:r>
+      <w:r>
+        <w:t xml:space="preserve">dge nodes can </w:t>
+      </w:r>
+      <w:r>
+        <w:t>use</w:t>
+      </w:r>
+      <w:r>
+        <w:t xml:space="preserve"> three</w:t>
+      </w:r>
+      <w:r>
+        <w:t xml:space="preserve"> data delivery techniques </w:t>
+      </w:r>
+      <w:r>
+        <w:t>(i) Message-based (ii) Request-based and (iii) Publish-based [19].</w:t>
+      </w:r>
+    </w:p>
+    <w:p>
+      <w:pPr>
+        <w:pStyle w:val="BodyText"/>
+        <w:numPr>
+          <w:ilvl w:val="3"/>
+          <w:numId w:val="5"/>
+        </w:numPr>
+        <w:spacing w:before="69"/>
+        <w:ind w:right="38"/>
+        <w:jc w:val="both"/>
+        <w:rPr>
+          <w:b/>
+        </w:rPr>
+      </w:pPr>
+      <w:r>
+        <w:rPr>
+          <w:b/>
+        </w:rPr>
+        <w:lastRenderedPageBreak/>
+        <w:t xml:space="preserve">Supply Chain Management: </w:t>
+      </w:r>
+      <w:r>
+        <w:t>T</w:t>
+      </w:r>
+      <w:r>
+        <w:t>he more exciting edge computing uses involves the operation of industrial supply chains management.</w:t>
+      </w:r>
+      <w:r>
+        <w:t xml:space="preserve">  </w:t>
+      </w:r>
+      <w:r>
+        <w:t>The way medical facilities on sensor-equipped IoT edge devices can revolutionize the way of handle inventory. Inventory management based on smart RFID tags can remove time-consuming papers and manual sequences when data collection devices on usage patterns can use pr</w:t>
+      </w:r>
+      <w:r>
+        <w:t xml:space="preserve">edictive analytics to determine </w:t>
+      </w:r>
+      <w:r>
+        <w:t>the hardware is likely to fail</w:t>
+      </w:r>
+      <w:r>
+        <w:t>. Fleet cars equipped with GPS and other sensors can track the location of important shipments in real-time. For organizations struggling to control rising costs, IoT health care supply chain innovations provide an opportunity to gain operational efficiency at the margins and represent one of the most compelling edge computing uses</w:t>
+      </w:r>
+      <w:r>
+        <w:t xml:space="preserve"> [19]</w:t>
+      </w:r>
+      <w:r>
+        <w:t>.</w:t>
+      </w:r>
+    </w:p>
+    <w:p>
+      <w:pPr>
+        <w:pStyle w:val="BodyText"/>
+        <w:spacing w:before="69"/>
+        <w:ind w:right="38"/>
+        <w:jc w:val="both"/>
+        <w:rPr>
+          <w:bCs/>
+        </w:rPr>
+      </w:pPr>
+      <w:r>
+        <w:rPr>
+          <w:bCs/>
+        </w:rPr>
+        <w:t xml:space="preserve">Edge computing can soon </w:t>
+      </w:r>
+      <w:r>
+        <w:rPr>
+          <w:bCs/>
+        </w:rPr>
+        <w:t>qualify</w:t>
+      </w:r>
+      <w:r>
+        <w:rPr>
+          <w:bCs/>
+        </w:rPr>
+        <w:t xml:space="preserve"> the </w:t>
+      </w:r>
+      <w:r>
+        <w:rPr>
+          <w:bCs/>
+        </w:rPr>
+        <w:t xml:space="preserve">Medical industries with the ability to perform </w:t>
+      </w:r>
+      <w:r>
+        <w:rPr>
+          <w:bCs/>
+        </w:rPr>
+        <w:t>without con</w:t>
+      </w:r>
+      <w:r>
+        <w:rPr>
+          <w:bCs/>
+        </w:rPr>
+        <w:t>necting to a remote data center</w:t>
+      </w:r>
+      <w:r>
+        <w:rPr>
+          <w:bCs/>
+        </w:rPr>
+        <w:t>.</w:t>
+      </w:r>
+      <w:r>
+        <w:rPr>
+          <w:bCs/>
+        </w:rPr>
+        <w:t xml:space="preserve"> </w:t>
+      </w:r>
+      <w:r>
+        <w:rPr>
+          <w:bCs/>
+        </w:rPr>
+        <w:t xml:space="preserve">On-edge computing with intelligent </w:t>
+      </w:r>
+      <w:r>
+        <w:rPr>
+          <w:bCs/>
+        </w:rPr>
+        <w:t xml:space="preserve">of </w:t>
+      </w:r>
+      <w:r>
+        <w:rPr>
+          <w:bCs/>
+        </w:rPr>
+        <w:t>IoT will be able to</w:t>
+      </w:r>
+      <w:r>
+        <w:rPr>
+          <w:bCs/>
+        </w:rPr>
+        <w:t xml:space="preserve"> collect patient data, transfer, analysis </w:t>
+      </w:r>
+      <w:r>
+        <w:rPr>
+          <w:bCs/>
+        </w:rPr>
+        <w:t xml:space="preserve">data </w:t>
+      </w:r>
+      <w:r>
+        <w:rPr>
+          <w:bCs/>
+        </w:rPr>
+        <w:t xml:space="preserve">to </w:t>
+      </w:r>
+      <w:r>
+        <w:rPr>
+          <w:bCs/>
+        </w:rPr>
+        <w:t>the local clinic or doctor,</w:t>
+      </w:r>
+      <w:r>
+        <w:rPr>
+          <w:bCs/>
+        </w:rPr>
+        <w:t xml:space="preserve"> and give physician staff almost real-</w:t>
+      </w:r>
+      <w:r>
+        <w:rPr>
+          <w:bCs/>
+        </w:rPr>
+        <w:t>time information. Patient data</w:t>
+      </w:r>
+      <w:r>
+        <w:rPr>
+          <w:bCs/>
+        </w:rPr>
+        <w:t xml:space="preserve">, can be reviewed </w:t>
+      </w:r>
+      <w:r>
+        <w:rPr>
+          <w:bCs/>
+        </w:rPr>
+        <w:t xml:space="preserve">with the doctor </w:t>
+      </w:r>
+      <w:r>
+        <w:rPr>
+          <w:bCs/>
+        </w:rPr>
+        <w:t>if the patient is not present and without an appointment</w:t>
+      </w:r>
+      <w:r>
+        <w:rPr>
+          <w:bCs/>
+        </w:rPr>
+        <w:t>.</w:t>
+      </w:r>
+      <w:bookmarkStart w:id="0" w:name="_GoBack"/>
+      <w:bookmarkEnd w:id="0"/>
     </w:p>
     <w:p>
       <w:pPr>
@@ -1866,23 +2121,7 @@
           <w:rStyle w:val="None"/>
           <w:bCs/>
         </w:rPr>
-        <w:t xml:space="preserve">Underdeveloped initiatives. Many </w:t>
-      </w:r>
-      <w:proofErr w:type="spellStart"/>
-      <w:r>
-        <w:rPr>
-          <w:rStyle w:val="None"/>
-          <w:bCs/>
-        </w:rPr>
-        <w:t>IoMT</w:t>
-      </w:r>
-      <w:proofErr w:type="spellEnd"/>
-      <w:r>
-        <w:rPr>
-          <w:rStyle w:val="None"/>
-          <w:bCs/>
-        </w:rPr>
-        <w:t xml:space="preserve"> initiatives directed at battling chronic diseases or other issues still need time to grow and develop. This technological niche as a whole must grow a lot in order to start providing regular enhancement results.</w:t>
+        <w:t>Underdeveloped initiatives. Many IoMT initiatives directed at battling chronic diseases or other issues still need time to grow and develop. This technological niche as a whole must grow a lot in order to start providing regular enhancement results.</w:t>
       </w:r>
     </w:p>
     <w:p>
@@ -1916,7 +2155,15 @@
           <w:rStyle w:val="None"/>
           <w:bCs/>
         </w:rPr>
-        <w:t>Difficulties with regular updates. With so many hardware solutions comes as much software for powering and managing it all. This software must be timely updated in order to run smoothly and stay at its latest version. And here’s where constant updates will require lots of effort and might spawn many technical issues.</w:t>
+        <w:t xml:space="preserve">Difficulties with regular updates. With so many hardware solutions comes as much software for powering and managing it all. This software must be timely updated in order to run smoothly and stay at its latest version. And here’s where constant updates will </w:t>
+      </w:r>
+      <w:r>
+        <w:rPr>
+          <w:rStyle w:val="None"/>
+          <w:bCs/>
+        </w:rPr>
+        <w:lastRenderedPageBreak/>
+        <w:t>require lots of effort and might spawn many technical issues.</w:t>
       </w:r>
     </w:p>
     <w:p>
@@ -1950,23 +2197,7 @@
           <w:rStyle w:val="None"/>
           <w:bCs/>
         </w:rPr>
-        <w:t xml:space="preserve">Global healthcare regulations. The </w:t>
-      </w:r>
-      <w:proofErr w:type="spellStart"/>
-      <w:r>
-        <w:rPr>
-          <w:rStyle w:val="None"/>
-          <w:bCs/>
-        </w:rPr>
-        <w:t>IoMT</w:t>
-      </w:r>
-      <w:proofErr w:type="spellEnd"/>
-      <w:r>
-        <w:rPr>
-          <w:rStyle w:val="None"/>
-          <w:bCs/>
-        </w:rPr>
-        <w:t xml:space="preserve"> still has to be approved by global healthcare regulatory bodies worldwide. This will take time and may keep many innovations at bay just because of some formalities.</w:t>
+        <w:t>Global healthcare regulations. The IoMT still has to be approved by global healthcare regulatory bodies worldwide. This will take time and may keep many innovations at bay just because of some formalities.</w:t>
       </w:r>
     </w:p>
     <w:p>
@@ -2054,47 +2285,260 @@
           <w:rStyle w:val="None"/>
           <w:bCs/>
         </w:rPr>
-        <w:t xml:space="preserve">The ‘all-consuming’ connection of health devices and </w:t>
-      </w:r>
+        <w:t>The ‘all-consuming’ connection of health devices and data centralization brings many significant benefits to the table, such as:</w:t>
+      </w:r>
+    </w:p>
+    <w:p>
+      <w:pPr>
+        <w:pStyle w:val="BodyText"/>
+        <w:jc w:val="both"/>
+        <w:rPr>
+          <w:rStyle w:val="None"/>
+          <w:bCs/>
+        </w:rPr>
+      </w:pPr>
+    </w:p>
+    <w:p>
+      <w:pPr>
+        <w:pStyle w:val="BodyText"/>
+        <w:jc w:val="both"/>
+        <w:rPr>
+          <w:rStyle w:val="None"/>
+          <w:bCs/>
+        </w:rPr>
+      </w:pPr>
+      <w:r>
+        <w:rPr>
+          <w:rStyle w:val="None"/>
+          <w:bCs/>
+        </w:rPr>
+        <w:t>All-around technological enhancement. Rendering</w:t>
+      </w:r>
+      <w:r>
+        <w:rPr>
+          <w:rStyle w:val="None"/>
+          <w:b/>
+          <w:bCs/>
+        </w:rPr>
+        <w:t xml:space="preserve"> </w:t>
+      </w:r>
+      <w:r>
+        <w:rPr>
+          <w:rStyle w:val="None"/>
+          <w:bCs/>
+        </w:rPr>
+        <w:t>hospital visits unnecessary, passively accumulating and deeply analyzing important health data, etc. We’ve already pondered on all these advanced tech</w:t>
+      </w:r>
+      <w:r>
+        <w:rPr>
+          <w:rStyle w:val="None"/>
+          <w:b/>
+          <w:bCs/>
+        </w:rPr>
+        <w:t xml:space="preserve"> </w:t>
+      </w:r>
+      <w:r>
+        <w:rPr>
+          <w:rStyle w:val="None"/>
+          <w:bCs/>
+        </w:rPr>
+        <w:t>capacities galore enough. The IoMT provides space for fantastic long-term innovations.</w:t>
+      </w:r>
+    </w:p>
+    <w:p>
+      <w:pPr>
+        <w:pStyle w:val="BodyText"/>
+        <w:jc w:val="both"/>
+        <w:rPr>
+          <w:rStyle w:val="None"/>
+          <w:bCs/>
+        </w:rPr>
+      </w:pPr>
+      <w:r>
+        <w:rPr>
+          <w:rStyle w:val="None"/>
+          <w:bCs/>
+        </w:rPr>
+        <w:t>Cost savings. One of the greatest advantages of IoT in healthcare is that efficient autonomous systems will cost less to manage and ‘employ’ in the long run. Things are even better when it comes to patient cost savings due to fewer hospital journeys as well as accelerated diagnostics and treatment.</w:t>
+      </w:r>
+    </w:p>
+    <w:p>
+      <w:pPr>
+        <w:pStyle w:val="BodyText"/>
+        <w:jc w:val="both"/>
+        <w:rPr>
+          <w:rStyle w:val="None"/>
+          <w:bCs/>
+        </w:rPr>
+      </w:pPr>
+    </w:p>
+    <w:p>
+      <w:pPr>
+        <w:pStyle w:val="BodyText"/>
+        <w:jc w:val="both"/>
+        <w:rPr>
+          <w:rStyle w:val="None"/>
+          <w:bCs/>
+        </w:rPr>
+      </w:pPr>
+      <w:r>
+        <w:rPr>
+          <w:rStyle w:val="None"/>
+          <w:bCs/>
+        </w:rPr>
+        <w:t>Accessibility. Doctors can view all the necessary data on command and check real-time patient conditions without leaving their office.</w:t>
+      </w:r>
+    </w:p>
+    <w:p>
+      <w:pPr>
+        <w:pStyle w:val="BodyText"/>
+        <w:jc w:val="both"/>
+        <w:rPr>
+          <w:rStyle w:val="None"/>
+          <w:bCs/>
+        </w:rPr>
+      </w:pPr>
+    </w:p>
+    <w:p>
+      <w:pPr>
+        <w:pStyle w:val="BodyText"/>
+        <w:jc w:val="both"/>
+        <w:rPr>
+          <w:rStyle w:val="None"/>
+          <w:bCs/>
+        </w:rPr>
+      </w:pPr>
+      <w:r>
+        <w:rPr>
+          <w:rStyle w:val="None"/>
+          <w:bCs/>
+        </w:rPr>
+        <w:t>Disadvantages of IoT in healthcare</w:t>
+      </w:r>
+    </w:p>
+    <w:p>
+      <w:pPr>
+        <w:pStyle w:val="BodyText"/>
+        <w:jc w:val="both"/>
+        <w:rPr>
+          <w:rStyle w:val="None"/>
+          <w:bCs/>
+        </w:rPr>
+      </w:pPr>
+      <w:r>
+        <w:rPr>
+          <w:rStyle w:val="None"/>
+          <w:bCs/>
+        </w:rPr>
+        <w:t>Alternatively, some downsides that come along with the massive implementation of the IoT in healthcare include:</w:t>
+      </w:r>
+      <w:r>
+        <w:rPr>
+          <w:rStyle w:val="None"/>
+          <w:bCs/>
+        </w:rPr>
+        <w:t xml:space="preserve"> </w:t>
+      </w:r>
+      <w:r>
+        <w:rPr>
+          <w:rStyle w:val="None"/>
+          <w:bCs/>
+        </w:rPr>
+        <w:t xml:space="preserve">Privacy can be potentially undermined. As we’ve already mentioned, systems get hacked. Lots of attention will need to be focused on data security, which requires significant additional </w:t>
+      </w:r>
+      <w:r>
+        <w:rPr>
+          <w:rStyle w:val="None"/>
+          <w:bCs/>
+        </w:rPr>
+        <w:t>spending</w:t>
+      </w:r>
+      <w:r>
+        <w:rPr>
+          <w:rStyle w:val="None"/>
+          <w:bCs/>
+        </w:rPr>
+        <w:t>.</w:t>
+      </w:r>
+      <w:r>
+        <w:rPr>
+          <w:rStyle w:val="None"/>
+          <w:bCs/>
+        </w:rPr>
+        <w:t xml:space="preserve"> </w:t>
+      </w:r>
+      <w:r>
+        <w:rPr>
+          <w:rStyle w:val="None"/>
+          <w:bCs/>
+        </w:rPr>
+        <w:t>Unauthorized access to centralization. There is a chance that dishonest interlopers may access centralized systems and realize some cruel intentions.</w:t>
+      </w:r>
+    </w:p>
+    <w:p>
+      <w:pPr>
+        <w:pStyle w:val="BodyText"/>
+        <w:jc w:val="both"/>
+        <w:rPr>
+          <w:rStyle w:val="None"/>
+          <w:bCs/>
+        </w:rPr>
+      </w:pPr>
+      <w:r>
+        <w:rPr>
+          <w:rStyle w:val="None"/>
+          <w:bCs/>
+        </w:rPr>
+        <w:t>Global healthcare regulations. International health administrations are already issuing guidelines that must be strictly followed by governmental medical establishments integrating the IoT in their workflow. These may restrict possible capacities to some extent.</w:t>
+      </w:r>
+    </w:p>
+    <w:p>
+      <w:pPr>
+        <w:pStyle w:val="BodyText"/>
+        <w:jc w:val="both"/>
+        <w:rPr>
+          <w:rStyle w:val="None"/>
+          <w:bCs/>
+        </w:rPr>
+      </w:pPr>
+    </w:p>
+    <w:p>
+      <w:pPr>
+        <w:pStyle w:val="BodyText"/>
+        <w:jc w:val="both"/>
+        <w:rPr>
+          <w:rStyle w:val="None"/>
+          <w:bCs/>
+        </w:rPr>
+      </w:pPr>
       <w:r>
         <w:rPr>
           <w:rStyle w:val="None"/>
           <w:bCs/>
         </w:rPr>
         <w:lastRenderedPageBreak/>
-        <w:t>data centralization brings many significant benefits to the table, such as:</w:t>
-      </w:r>
-    </w:p>
-    <w:p>
-      <w:pPr>
-        <w:pStyle w:val="BodyText"/>
-        <w:jc w:val="both"/>
-        <w:rPr>
-          <w:rStyle w:val="None"/>
-          <w:bCs/>
-        </w:rPr>
-      </w:pPr>
-    </w:p>
-    <w:p>
-      <w:pPr>
-        <w:pStyle w:val="BodyText"/>
-        <w:jc w:val="both"/>
-        <w:rPr>
-          <w:rStyle w:val="None"/>
-          <w:bCs/>
-        </w:rPr>
-      </w:pPr>
-      <w:r>
-        <w:rPr>
-          <w:rStyle w:val="None"/>
-          <w:bCs/>
-        </w:rPr>
-        <w:t>All-around technological enhancement. Rendering</w:t>
-      </w:r>
-      <w:r>
-        <w:rPr>
-          <w:rStyle w:val="None"/>
-          <w:b/>
+        <w:t>IOT TRENDS IN HEALTHCARE OF 2019</w:t>
+      </w:r>
+    </w:p>
+    <w:p>
+      <w:pPr>
+        <w:pStyle w:val="BodyText"/>
+        <w:jc w:val="both"/>
+        <w:rPr>
+          <w:rStyle w:val="None"/>
+          <w:bCs/>
+        </w:rPr>
+      </w:pPr>
+      <w:r>
+        <w:rPr>
+          <w:rStyle w:val="None"/>
+          <w:bCs/>
+        </w:rPr>
+        <w:t>In 2019, there can be defined several IoMT trends implemented by majorities of startups worldwide.</w:t>
+      </w:r>
+      <w:r>
+        <w:rPr>
+          <w:rStyle w:val="None"/>
           <w:bCs/>
         </w:rPr>
         <w:t xml:space="preserve"> </w:t>
@@ -2104,12 +2548,25 @@
           <w:rStyle w:val="None"/>
           <w:bCs/>
         </w:rPr>
-        <w:t>hospital visits unnecessary, passively accumulating and deeply analyzing important health data, etc. We’ve already pondered on all these advanced tech</w:t>
-      </w:r>
-      <w:r>
-        <w:rPr>
-          <w:rStyle w:val="None"/>
-          <w:b/>
+        <w:t>Wearables continue to top the market. Major mobile technology providers like Apple and Android are enhancing and updating their authentic wearables, adding them with more health tracking features. And the rest of the world is</w:t>
+      </w:r>
+      <w:r>
+        <w:rPr>
+          <w:rStyle w:val="None"/>
+          <w:bCs/>
+        </w:rPr>
+        <w:t xml:space="preserve">n’t shy to follow the tendency, </w:t>
+      </w:r>
+      <w:r>
+        <w:rPr>
+          <w:rStyle w:val="None"/>
+          <w:bCs/>
+        </w:rPr>
+        <w:t>spawning numerous various-purpose mini devices.</w:t>
+      </w:r>
+      <w:r>
+        <w:rPr>
+          <w:rStyle w:val="None"/>
           <w:bCs/>
         </w:rPr>
         <w:t xml:space="preserve"> </w:t>
@@ -2119,111 +2576,21 @@
           <w:rStyle w:val="None"/>
           <w:bCs/>
         </w:rPr>
-        <w:t xml:space="preserve">capacities galore enough. The </w:t>
-      </w:r>
-      <w:proofErr w:type="spellStart"/>
-      <w:r>
-        <w:rPr>
-          <w:rStyle w:val="None"/>
-          <w:bCs/>
-        </w:rPr>
-        <w:t>IoMT</w:t>
-      </w:r>
-      <w:proofErr w:type="spellEnd"/>
-      <w:r>
-        <w:rPr>
-          <w:rStyle w:val="None"/>
-          <w:bCs/>
-        </w:rPr>
-        <w:t xml:space="preserve"> provides space for fantastic long-term innovations.</w:t>
-      </w:r>
-    </w:p>
-    <w:p>
-      <w:pPr>
-        <w:pStyle w:val="BodyText"/>
-        <w:jc w:val="both"/>
-        <w:rPr>
-          <w:rStyle w:val="None"/>
-          <w:bCs/>
-        </w:rPr>
-      </w:pPr>
-      <w:r>
-        <w:rPr>
-          <w:rStyle w:val="None"/>
-          <w:bCs/>
-        </w:rPr>
-        <w:t>Cost savings. One of the greatest advantages of IoT in healthcare is that efficient autonomous systems will cost less to manage and ‘employ’ in the long run. Things are even better when it comes to patient cost savings due to fewer hospital journeys as well as accelerated diagnostics and treatment.</w:t>
-      </w:r>
-    </w:p>
-    <w:p>
-      <w:pPr>
-        <w:pStyle w:val="BodyText"/>
-        <w:jc w:val="both"/>
-        <w:rPr>
-          <w:rStyle w:val="None"/>
-          <w:bCs/>
-        </w:rPr>
-      </w:pPr>
-    </w:p>
-    <w:p>
-      <w:pPr>
-        <w:pStyle w:val="BodyText"/>
-        <w:jc w:val="both"/>
-        <w:rPr>
-          <w:rStyle w:val="None"/>
-          <w:bCs/>
-        </w:rPr>
-      </w:pPr>
-      <w:r>
-        <w:rPr>
-          <w:rStyle w:val="None"/>
-          <w:bCs/>
-        </w:rPr>
-        <w:t>Accessibility. Doctors can view all the necessary data on command and check real-time patient conditions without leaving their office.</w:t>
-      </w:r>
-    </w:p>
-    <w:p>
-      <w:pPr>
-        <w:pStyle w:val="BodyText"/>
-        <w:jc w:val="both"/>
-        <w:rPr>
-          <w:rStyle w:val="None"/>
-          <w:bCs/>
-        </w:rPr>
-      </w:pPr>
-    </w:p>
-    <w:p>
-      <w:pPr>
-        <w:pStyle w:val="BodyText"/>
-        <w:jc w:val="both"/>
-        <w:rPr>
-          <w:rStyle w:val="None"/>
-          <w:bCs/>
-        </w:rPr>
-      </w:pPr>
-      <w:r>
-        <w:rPr>
-          <w:rStyle w:val="None"/>
-          <w:bCs/>
-        </w:rPr>
-        <w:t>Disadvantages of IoT in healthcare</w:t>
-      </w:r>
-    </w:p>
-    <w:p>
-      <w:pPr>
-        <w:pStyle w:val="BodyText"/>
-        <w:jc w:val="both"/>
-        <w:rPr>
-          <w:rStyle w:val="None"/>
-          <w:bCs/>
-        </w:rPr>
-      </w:pPr>
-      <w:r>
-        <w:rPr>
-          <w:rStyle w:val="None"/>
-          <w:bCs/>
-        </w:rPr>
-        <w:t>Alternatively, some downsides that come along with the massive implementation of the IoT in healthcare include:</w:t>
+        <w:t xml:space="preserve">Surgical robotics become a common reality. AI-powered, robotic surgical means show to be more precise than real doctors on more than one occasion. There are still limitations and risks involved, but the technology is definitely </w:t>
+      </w:r>
+      <w:r>
+        <w:rPr>
+          <w:rStyle w:val="None"/>
+          <w:bCs/>
+        </w:rPr>
+        <w:t xml:space="preserve">in the spotlight and is looking </w:t>
+      </w:r>
+      <w:r>
+        <w:rPr>
+          <w:rStyle w:val="None"/>
+          <w:bCs/>
+        </w:rPr>
+        <w:t>to become more widespread in the nearest future.</w:t>
       </w:r>
       <w:r>
         <w:rPr>
@@ -2237,231 +2604,7 @@
           <w:rStyle w:val="None"/>
           <w:bCs/>
         </w:rPr>
-        <w:t xml:space="preserve">Privacy can be potentially undermined. As we’ve already mentioned, systems get hacked. Lots of attention will need to be focused on data security, which requires significant additional </w:t>
-      </w:r>
-      <w:r>
-        <w:rPr>
-          <w:rStyle w:val="None"/>
-          <w:bCs/>
-        </w:rPr>
-        <w:t>spending</w:t>
-      </w:r>
-      <w:r>
-        <w:rPr>
-          <w:rStyle w:val="None"/>
-          <w:bCs/>
-        </w:rPr>
-        <w:t>.</w:t>
-      </w:r>
-      <w:r>
-        <w:rPr>
-          <w:rStyle w:val="None"/>
-          <w:bCs/>
-        </w:rPr>
-        <w:t xml:space="preserve"> </w:t>
-      </w:r>
-      <w:r>
-        <w:rPr>
-          <w:rStyle w:val="None"/>
-          <w:bCs/>
-        </w:rPr>
-        <w:t>Unauthorized access to centralization. There is a chance that dishonest interlopers may access centralized systems and realize some cruel intentions.</w:t>
-      </w:r>
-    </w:p>
-    <w:p>
-      <w:pPr>
-        <w:pStyle w:val="BodyText"/>
-        <w:jc w:val="both"/>
-        <w:rPr>
-          <w:rStyle w:val="None"/>
-          <w:bCs/>
-        </w:rPr>
-      </w:pPr>
-      <w:r>
-        <w:rPr>
-          <w:rStyle w:val="None"/>
-          <w:bCs/>
-        </w:rPr>
-        <w:t>Global healthcare regulations. International health administrations are already issuing guidelines that must be strictly followed by governmental medical establishments integrating the IoT in their workflow. These may restrict possible capacities to some extent.</w:t>
-      </w:r>
-    </w:p>
-    <w:p>
-      <w:pPr>
-        <w:pStyle w:val="BodyText"/>
-        <w:jc w:val="both"/>
-        <w:rPr>
-          <w:rStyle w:val="None"/>
-          <w:bCs/>
-        </w:rPr>
-      </w:pPr>
-    </w:p>
-    <w:p>
-      <w:pPr>
-        <w:pStyle w:val="BodyText"/>
-        <w:jc w:val="both"/>
-        <w:rPr>
-          <w:rStyle w:val="None"/>
-          <w:bCs/>
-        </w:rPr>
-      </w:pPr>
-      <w:r>
-        <w:rPr>
-          <w:rStyle w:val="None"/>
-          <w:bCs/>
-        </w:rPr>
-        <w:t>IOT TRENDS IN HEALTHCARE OF 2019</w:t>
-      </w:r>
-    </w:p>
-    <w:p>
-      <w:pPr>
-        <w:pStyle w:val="BodyText"/>
-        <w:jc w:val="both"/>
-        <w:rPr>
-          <w:rStyle w:val="None"/>
-          <w:bCs/>
-        </w:rPr>
-      </w:pPr>
-      <w:r>
-        <w:rPr>
-          <w:rStyle w:val="None"/>
-          <w:bCs/>
-        </w:rPr>
-        <w:t xml:space="preserve">In 2019, there can be defined several </w:t>
-      </w:r>
-      <w:proofErr w:type="spellStart"/>
-      <w:r>
-        <w:rPr>
-          <w:rStyle w:val="None"/>
-          <w:bCs/>
-        </w:rPr>
-        <w:t>IoMT</w:t>
-      </w:r>
-      <w:proofErr w:type="spellEnd"/>
-      <w:r>
-        <w:rPr>
-          <w:rStyle w:val="None"/>
-          <w:bCs/>
-        </w:rPr>
-        <w:t xml:space="preserve"> trends implemented by majorities of startups worldwide.</w:t>
-      </w:r>
-      <w:r>
-        <w:rPr>
-          <w:rStyle w:val="None"/>
-          <w:bCs/>
-        </w:rPr>
-        <w:t xml:space="preserve"> </w:t>
-      </w:r>
-      <w:proofErr w:type="spellStart"/>
-      <w:r>
-        <w:rPr>
-          <w:rStyle w:val="None"/>
-          <w:bCs/>
-        </w:rPr>
-        <w:t>Wearables</w:t>
-      </w:r>
-      <w:proofErr w:type="spellEnd"/>
-      <w:r>
-        <w:rPr>
-          <w:rStyle w:val="None"/>
-          <w:bCs/>
-        </w:rPr>
-        <w:t xml:space="preserve"> continue to top the market. Major mobile technology providers like Apple and Android are enhancing and updating their authentic </w:t>
-      </w:r>
-      <w:proofErr w:type="spellStart"/>
-      <w:r>
-        <w:rPr>
-          <w:rStyle w:val="None"/>
-          <w:bCs/>
-        </w:rPr>
-        <w:t>wearables</w:t>
-      </w:r>
-      <w:proofErr w:type="spellEnd"/>
-      <w:r>
-        <w:rPr>
-          <w:rStyle w:val="None"/>
-          <w:bCs/>
-        </w:rPr>
-        <w:t>, adding them with more health tracking features. And the rest of the world is</w:t>
-      </w:r>
-      <w:r>
-        <w:rPr>
-          <w:rStyle w:val="None"/>
-          <w:bCs/>
-        </w:rPr>
-        <w:t xml:space="preserve">n’t shy to follow the tendency, </w:t>
-      </w:r>
-      <w:r>
-        <w:rPr>
-          <w:rStyle w:val="None"/>
-          <w:bCs/>
-        </w:rPr>
-        <w:t>spawning numerous various-purpose mini devices.</w:t>
-      </w:r>
-      <w:r>
-        <w:rPr>
-          <w:rStyle w:val="None"/>
-          <w:bCs/>
-        </w:rPr>
-        <w:t xml:space="preserve"> </w:t>
-      </w:r>
-      <w:r>
-        <w:rPr>
-          <w:rStyle w:val="None"/>
-          <w:bCs/>
-        </w:rPr>
-        <w:t xml:space="preserve">Surgical robotics become a common reality. AI-powered, robotic surgical means show to be more precise than real doctors on more than one occasion. There are still limitations and risks involved, but the technology is definitely </w:t>
-      </w:r>
-      <w:r>
-        <w:rPr>
-          <w:rStyle w:val="None"/>
-          <w:bCs/>
-        </w:rPr>
-        <w:t xml:space="preserve">in the spotlight and is looking </w:t>
-      </w:r>
-      <w:r>
-        <w:rPr>
-          <w:rStyle w:val="None"/>
-          <w:bCs/>
-        </w:rPr>
-        <w:t>to become more widespread in the nearest future.</w:t>
-      </w:r>
-      <w:r>
-        <w:rPr>
-          <w:rStyle w:val="None"/>
-          <w:bCs/>
-        </w:rPr>
-        <w:t xml:space="preserve"> </w:t>
-      </w:r>
-      <w:r>
-        <w:rPr>
-          <w:rStyle w:val="None"/>
-          <w:bCs/>
-        </w:rPr>
-        <w:t xml:space="preserve">Integration of other prominent technologies with the IoT expands the horizon. AI, AR, Machine Learning, Big Data, </w:t>
-      </w:r>
-      <w:proofErr w:type="spellStart"/>
-      <w:r>
-        <w:rPr>
-          <w:rStyle w:val="None"/>
-          <w:bCs/>
-        </w:rPr>
-        <w:t>blockchain</w:t>
-      </w:r>
-      <w:proofErr w:type="spellEnd"/>
-      <w:r>
-        <w:rPr>
-          <w:rStyle w:val="None"/>
-          <w:bCs/>
-        </w:rPr>
-        <w:t xml:space="preserve">, and smart contracts — all of that fuel up and expands the IoT powers even further. AI is already better and far more precise in predicting, for </w:t>
-      </w:r>
-      <w:r>
-        <w:rPr>
-          <w:rStyle w:val="None"/>
-          <w:bCs/>
-        </w:rPr>
-        <w:lastRenderedPageBreak/>
-        <w:t>one instance, women’s breast cancer.</w:t>
+        <w:t>Integration of other prominent technologies with the IoT expands the horizon. AI, AR, Machine Learning, Big Data, blockchain, and smart contracts — all of that fuel up and expands the IoT powers even further. AI is already better and far more precise in predicting, for one instance, women’s breast cancer.</w:t>
       </w:r>
     </w:p>
     <w:p>
@@ -2505,23 +2648,7 @@
           <w:rStyle w:val="None"/>
           <w:bCs/>
         </w:rPr>
-        <w:t xml:space="preserve">Full-blown smart hospitals by 2020, mHealth as a regular, common thing on a global scale, and reduced physical visits to hospitals — this is only an approximate picture of the </w:t>
-      </w:r>
-      <w:proofErr w:type="spellStart"/>
-      <w:r>
-        <w:rPr>
-          <w:rStyle w:val="None"/>
-          <w:bCs/>
-        </w:rPr>
-        <w:t>IoMT</w:t>
-      </w:r>
-      <w:proofErr w:type="spellEnd"/>
-      <w:r>
-        <w:rPr>
-          <w:rStyle w:val="None"/>
-          <w:bCs/>
-        </w:rPr>
-        <w:t xml:space="preserve"> success. With that being said, as young as the concept is, it isn’t really regarded to be that novel by progressive hospitals of the now. Most of them are </w:t>
+        <w:t xml:space="preserve">Full-blown smart hospitals by 2020, mHealth as a regular, common thing on a global scale, and reduced physical visits to hospitals — this is only an approximate picture of the IoMT success. With that being said, as young as the concept is, it isn’t really regarded to be that novel by progressive hospitals of the now. Most of them are </w:t>
       </w:r>
       <w:r>
         <w:rPr>
@@ -2579,56 +2706,24 @@
           <w:rStyle w:val="None"/>
           <w:bCs/>
         </w:rPr>
-        <w:t xml:space="preserve">Let us emphasize once more that the IoT can be nothing short of a revolution in the field as important on the global scale as healthcare. </w:t>
-      </w:r>
-      <w:proofErr w:type="gramStart"/>
-      <w:r>
-        <w:rPr>
-          <w:rStyle w:val="None"/>
-          <w:bCs/>
-        </w:rPr>
-        <w:t>there</w:t>
-      </w:r>
-      <w:proofErr w:type="gramEnd"/>
-      <w:r>
-        <w:rPr>
-          <w:rStyle w:val="None"/>
-          <w:bCs/>
-        </w:rPr>
-        <w:t xml:space="preserve"> are still many difficulties, peculiarities, and technological obstacles to overcome. And even though there are, currently, downsides as well as advantages to the concept, things seem to go very well for this technological innovation.</w:t>
-      </w:r>
-    </w:p>
-    <w:p>
-      <w:pPr>
-        <w:pStyle w:val="BodyText"/>
-        <w:jc w:val="both"/>
-        <w:rPr>
-          <w:rStyle w:val="None"/>
-          <w:bCs/>
-        </w:rPr>
-      </w:pPr>
-      <w:r>
-        <w:rPr>
-          <w:rStyle w:val="None"/>
-          <w:bCs/>
-        </w:rPr>
-        <w:t xml:space="preserve">We are pretty confident that if you ask most medical professionals about their opinion on the subject, they will say that full </w:t>
-      </w:r>
-      <w:proofErr w:type="spellStart"/>
-      <w:r>
-        <w:rPr>
-          <w:rStyle w:val="None"/>
-          <w:bCs/>
-        </w:rPr>
-        <w:t>IoMT</w:t>
-      </w:r>
-      <w:proofErr w:type="spellEnd"/>
-      <w:r>
-        <w:rPr>
-          <w:rStyle w:val="None"/>
-          <w:bCs/>
-        </w:rPr>
-        <w:t xml:space="preserve"> integration and adaptation is the only logical way of development for advanced medicine of the future.</w:t>
+        <w:t>Let us emphasize once more that the IoT can be nothing short of a revolution in the field as important on the global scale as healthcare. there are still many difficulties, peculiarities, and technological obstacles to overcome. And even though there are, currently, downsides as well as advantages to the concept, things seem to go very well for this technological innovation.</w:t>
+      </w:r>
+    </w:p>
+    <w:p>
+      <w:pPr>
+        <w:pStyle w:val="BodyText"/>
+        <w:jc w:val="both"/>
+        <w:rPr>
+          <w:rStyle w:val="None"/>
+          <w:bCs/>
+        </w:rPr>
+      </w:pPr>
+      <w:r>
+        <w:rPr>
+          <w:rStyle w:val="None"/>
+          <w:bCs/>
+        </w:rPr>
+        <w:t>We are pretty confident that if you ask most medical professionals about their opinion on the subject, they will say that full IoMT integration and adaptation is the only logical way of development for advanced medicine of the future.</w:t>
       </w:r>
     </w:p>
     <w:p>
@@ -2683,41 +2778,13 @@
           <w:szCs w:val="20"/>
         </w:rPr>
       </w:pPr>
-      <w:proofErr w:type="spellStart"/>
-      <w:r>
-        <w:rPr>
-          <w:rStyle w:val="None"/>
-          <w:sz w:val="20"/>
-          <w:szCs w:val="20"/>
-        </w:rPr>
-        <w:t>Patnaik</w:t>
-      </w:r>
-      <w:proofErr w:type="spellEnd"/>
-      <w:r>
-        <w:rPr>
-          <w:rStyle w:val="None"/>
-          <w:sz w:val="20"/>
-          <w:szCs w:val="20"/>
-        </w:rPr>
-        <w:t xml:space="preserve">, </w:t>
-      </w:r>
-      <w:proofErr w:type="spellStart"/>
-      <w:r>
-        <w:rPr>
-          <w:rStyle w:val="None"/>
-          <w:sz w:val="20"/>
-          <w:szCs w:val="20"/>
-        </w:rPr>
-        <w:t>Alankrit</w:t>
-      </w:r>
-      <w:proofErr w:type="spellEnd"/>
-      <w:r>
-        <w:rPr>
-          <w:rStyle w:val="None"/>
-          <w:sz w:val="20"/>
-          <w:szCs w:val="20"/>
-        </w:rPr>
-        <w:t>, and Deepak Gupta. "Unique identification system." International Journal of Computer Applications 7, no. 5 (2010): 46-51.</w:t>
+      <w:r>
+        <w:rPr>
+          <w:rStyle w:val="None"/>
+          <w:sz w:val="20"/>
+          <w:szCs w:val="20"/>
+        </w:rPr>
+        <w:t>Patnaik, Alankrit, and Deepak Gupta. "Unique identification system." International Journal of Computer Applications 7, no. 5 (2010): 46-51.</w:t>
       </w:r>
     </w:p>
     <w:p>
@@ -2781,7 +2848,6 @@
           <w:szCs w:val="20"/>
         </w:rPr>
       </w:pPr>
-      <w:proofErr w:type="spellStart"/>
       <w:r>
         <w:rPr>
           <w:rStyle w:val="None"/>
@@ -2789,97 +2855,7 @@
           <w:sz w:val="20"/>
           <w:szCs w:val="20"/>
         </w:rPr>
-        <w:t>Amna</w:t>
-      </w:r>
-      <w:proofErr w:type="spellEnd"/>
-      <w:r>
-        <w:rPr>
-          <w:rStyle w:val="None"/>
-          <w:rFonts w:ascii="Times New Roman" w:hAnsi="Times New Roman"/>
-          <w:sz w:val="20"/>
-          <w:szCs w:val="20"/>
-        </w:rPr>
-        <w:t xml:space="preserve"> </w:t>
-      </w:r>
-      <w:proofErr w:type="spellStart"/>
-      <w:r>
-        <w:rPr>
-          <w:rStyle w:val="None"/>
-          <w:rFonts w:ascii="Times New Roman" w:hAnsi="Times New Roman"/>
-          <w:sz w:val="20"/>
-          <w:szCs w:val="20"/>
-        </w:rPr>
-        <w:t>Pir</w:t>
-      </w:r>
-      <w:proofErr w:type="spellEnd"/>
-      <w:r>
-        <w:rPr>
-          <w:rStyle w:val="None"/>
-          <w:rFonts w:ascii="Times New Roman" w:hAnsi="Times New Roman"/>
-          <w:sz w:val="20"/>
-          <w:szCs w:val="20"/>
-        </w:rPr>
-        <w:t xml:space="preserve"> </w:t>
-      </w:r>
-      <w:proofErr w:type="gramStart"/>
-      <w:r>
-        <w:rPr>
-          <w:rStyle w:val="None"/>
-          <w:rFonts w:ascii="Times New Roman" w:hAnsi="Times New Roman"/>
-          <w:sz w:val="20"/>
-          <w:szCs w:val="20"/>
-        </w:rPr>
-        <w:t>Muhammad ;</w:t>
-      </w:r>
-      <w:proofErr w:type="gramEnd"/>
-      <w:r>
-        <w:rPr>
-          <w:rStyle w:val="None"/>
-          <w:rFonts w:ascii="Times New Roman" w:hAnsi="Times New Roman"/>
-          <w:sz w:val="20"/>
-          <w:szCs w:val="20"/>
-        </w:rPr>
-        <w:t xml:space="preserve"> M. Usman </w:t>
-      </w:r>
-      <w:proofErr w:type="spellStart"/>
-      <w:r>
-        <w:rPr>
-          <w:rStyle w:val="None"/>
-          <w:rFonts w:ascii="Times New Roman" w:hAnsi="Times New Roman"/>
-          <w:sz w:val="20"/>
-          <w:szCs w:val="20"/>
-        </w:rPr>
-        <w:t>Akram</w:t>
-      </w:r>
-      <w:proofErr w:type="spellEnd"/>
-      <w:r>
-        <w:rPr>
-          <w:rStyle w:val="None"/>
-          <w:rFonts w:ascii="Times New Roman" w:hAnsi="Times New Roman"/>
-          <w:sz w:val="20"/>
-          <w:szCs w:val="20"/>
-        </w:rPr>
-        <w:t xml:space="preserve"> ; </w:t>
-      </w:r>
-      <w:proofErr w:type="spellStart"/>
-      <w:r>
-        <w:rPr>
-          <w:rStyle w:val="None"/>
-          <w:rFonts w:ascii="Times New Roman" w:hAnsi="Times New Roman"/>
-          <w:sz w:val="20"/>
-          <w:szCs w:val="20"/>
-        </w:rPr>
-        <w:t>Muazzam</w:t>
-      </w:r>
-      <w:proofErr w:type="spellEnd"/>
-      <w:r>
-        <w:rPr>
-          <w:rStyle w:val="None"/>
-          <w:rFonts w:ascii="Times New Roman" w:hAnsi="Times New Roman"/>
-          <w:sz w:val="20"/>
-          <w:szCs w:val="20"/>
-        </w:rPr>
-        <w:t xml:space="preserve"> A. Khan "Survey Based Analysis of Internet of Things Based Architectural Framework for Hospital Management System".</w:t>
+        <w:t>Amna Pir Muhammad ; M. Usman Akram ; Muazzam A. Khan "Survey Based Analysis of Internet of Things Based Architectural Framework for Hospital Management System".</w:t>
       </w:r>
     </w:p>
     <w:p>
@@ -2896,113 +2872,13 @@
           <w:szCs w:val="20"/>
         </w:rPr>
       </w:pPr>
-      <w:proofErr w:type="spellStart"/>
-      <w:r>
-        <w:rPr>
-          <w:rStyle w:val="None"/>
-          <w:sz w:val="20"/>
-          <w:szCs w:val="20"/>
-        </w:rPr>
-        <w:t>Asst.Prof</w:t>
-      </w:r>
-      <w:proofErr w:type="spellEnd"/>
-      <w:r>
-        <w:rPr>
-          <w:rStyle w:val="None"/>
-          <w:sz w:val="20"/>
-          <w:szCs w:val="20"/>
-        </w:rPr>
-        <w:t xml:space="preserve">. </w:t>
-      </w:r>
-      <w:proofErr w:type="spellStart"/>
-      <w:r>
-        <w:rPr>
-          <w:rStyle w:val="None"/>
-          <w:sz w:val="20"/>
-          <w:szCs w:val="20"/>
-        </w:rPr>
-        <w:t>M.Gokilavani</w:t>
-      </w:r>
-      <w:proofErr w:type="spellEnd"/>
-      <w:r>
-        <w:rPr>
-          <w:rStyle w:val="None"/>
-          <w:sz w:val="20"/>
-          <w:szCs w:val="20"/>
-        </w:rPr>
-        <w:t xml:space="preserve">, </w:t>
-      </w:r>
-      <w:proofErr w:type="spellStart"/>
-      <w:r>
-        <w:rPr>
-          <w:rStyle w:val="None"/>
-          <w:sz w:val="20"/>
-          <w:szCs w:val="20"/>
-        </w:rPr>
-        <w:t>Asst.Prof</w:t>
-      </w:r>
-      <w:proofErr w:type="spellEnd"/>
-      <w:r>
-        <w:rPr>
-          <w:rStyle w:val="None"/>
-          <w:sz w:val="20"/>
-          <w:szCs w:val="20"/>
-        </w:rPr>
-        <w:t xml:space="preserve">. </w:t>
-      </w:r>
-      <w:proofErr w:type="spellStart"/>
-      <w:r>
-        <w:rPr>
-          <w:rStyle w:val="None"/>
-          <w:sz w:val="20"/>
-          <w:szCs w:val="20"/>
-        </w:rPr>
-        <w:t>Gripsy</w:t>
-      </w:r>
-      <w:proofErr w:type="spellEnd"/>
-      <w:r>
-        <w:rPr>
-          <w:rStyle w:val="None"/>
-          <w:sz w:val="20"/>
-          <w:szCs w:val="20"/>
-        </w:rPr>
-        <w:t xml:space="preserve"> Paul </w:t>
-      </w:r>
-      <w:proofErr w:type="spellStart"/>
-      <w:r>
-        <w:rPr>
-          <w:rStyle w:val="None"/>
-          <w:sz w:val="20"/>
-          <w:szCs w:val="20"/>
-        </w:rPr>
-        <w:t>Manickathan</w:t>
-      </w:r>
-      <w:proofErr w:type="spellEnd"/>
-      <w:r>
-        <w:rPr>
-          <w:rStyle w:val="None"/>
-          <w:sz w:val="20"/>
-          <w:szCs w:val="20"/>
-        </w:rPr>
-        <w:t xml:space="preserve">, Dr. </w:t>
-      </w:r>
-      <w:proofErr w:type="spellStart"/>
-      <w:r>
-        <w:rPr>
-          <w:rStyle w:val="None"/>
-          <w:sz w:val="20"/>
-          <w:szCs w:val="20"/>
-        </w:rPr>
-        <w:t>M.A.Dorairangaswamy</w:t>
-      </w:r>
-      <w:proofErr w:type="spellEnd"/>
-      <w:r>
-        <w:rPr>
-          <w:rStyle w:val="None"/>
-          <w:sz w:val="20"/>
-          <w:szCs w:val="20"/>
-        </w:rPr>
-        <w:t xml:space="preserve"> "A SURVEY ON IOT MEDICARE APPLICATION: ISSU</w:t>
+      <w:r>
+        <w:rPr>
+          <w:rStyle w:val="None"/>
+          <w:sz w:val="20"/>
+          <w:szCs w:val="20"/>
+        </w:rPr>
+        <w:t>Asst.Prof. M.Gokilavani, Asst.Prof. Gripsy Paul Manickathan, Dr. M.A.Dorairangaswamy "A SURVEY ON IOT MEDICARE APPLICATION: ISSU</w:t>
       </w:r>
       <w:r>
         <w:rPr>
@@ -3012,23 +2888,13 @@
         </w:rPr>
         <w:t xml:space="preserve">ES AND </w:t>
       </w:r>
-      <w:proofErr w:type="spellStart"/>
-      <w:r>
-        <w:rPr>
-          <w:rStyle w:val="None"/>
-          <w:sz w:val="20"/>
-          <w:szCs w:val="20"/>
-        </w:rPr>
-        <w:t>CHALLENGES",International</w:t>
-      </w:r>
-      <w:proofErr w:type="spellEnd"/>
-      <w:r>
-        <w:rPr>
-          <w:rStyle w:val="None"/>
-          <w:sz w:val="20"/>
-          <w:szCs w:val="20"/>
-        </w:rPr>
-        <w:t xml:space="preserve"> Research Journal of Computer Science (IRJCS) ISSN: 2393, Issue 04, Volume 6 (April 2019)</w:t>
+      <w:r>
+        <w:rPr>
+          <w:rStyle w:val="None"/>
+          <w:sz w:val="20"/>
+          <w:szCs w:val="20"/>
+        </w:rPr>
+        <w:t>CHALLENGES",International Research Journal of Computer Science (IRJCS) ISSN: 2393, Issue 04, Volume 6 (April 2019)</w:t>
       </w:r>
     </w:p>
     <w:p>
@@ -3062,34 +2928,7 @@
           <w:sz w:val="20"/>
           <w:szCs w:val="20"/>
         </w:rPr>
-        <w:t xml:space="preserve">Lei Yu School of Computer and Information, Hefei University of Technology, Hefei, China 2 School of Medical Information Technology, </w:t>
-      </w:r>
-      <w:r>
-        <w:rPr>
-          <w:rStyle w:val="None"/>
-          <w:sz w:val="20"/>
-          <w:szCs w:val="20"/>
-        </w:rPr>
-        <w:lastRenderedPageBreak/>
-        <w:t xml:space="preserve">Anhui University of Traditional Chinese Medicine, Hefei, China Email: fishstonehfut1006@163.com Yang Lu, </w:t>
-      </w:r>
-      <w:proofErr w:type="spellStart"/>
-      <w:r>
-        <w:rPr>
-          <w:rStyle w:val="None"/>
-          <w:sz w:val="20"/>
-          <w:szCs w:val="20"/>
-        </w:rPr>
-        <w:t>XiaoJuan</w:t>
-      </w:r>
-      <w:proofErr w:type="spellEnd"/>
-      <w:r>
-        <w:rPr>
-          <w:rStyle w:val="None"/>
-          <w:sz w:val="20"/>
-          <w:szCs w:val="20"/>
-        </w:rPr>
-        <w:t xml:space="preserve"> Zhu School of Computer and Information, Hefei University of Technology, Hefei, China Email: luyang.hf@126.com, xjzhu@aust.edu.cn “Smart Hospital based on Internet of Things” ,10 October 2012.</w:t>
+        <w:t>Lei Yu School of Computer and Information, Hefei University of Technology, Hefei, China 2 School of Medical Information Technology, Anhui University of Traditional Chinese Medicine, Hefei, China Email: fishstonehfut1006@163.com Yang Lu, XiaoJuan Zhu School of Computer and Information, Hefei University of Technology, Hefei, China Email: luyang.hf@126.com, xjzhu@aust.edu.cn “Smart Hospital based on Internet of Things” ,10 October 2012.</w:t>
       </w:r>
     </w:p>
     <w:p>
@@ -3116,149 +2955,21 @@
           <w:szCs w:val="20"/>
         </w:rPr>
       </w:pPr>
-      <w:proofErr w:type="spellStart"/>
-      <w:r>
-        <w:rPr>
-          <w:rStyle w:val="None"/>
-          <w:sz w:val="20"/>
-          <w:szCs w:val="20"/>
-        </w:rPr>
-        <w:t>Catarinucci</w:t>
-      </w:r>
-      <w:proofErr w:type="spellEnd"/>
-      <w:r>
-        <w:rPr>
-          <w:rStyle w:val="None"/>
-          <w:sz w:val="20"/>
-          <w:szCs w:val="20"/>
-        </w:rPr>
-        <w:t xml:space="preserve">, Luca, </w:t>
-      </w:r>
-      <w:proofErr w:type="spellStart"/>
-      <w:r>
-        <w:rPr>
-          <w:rStyle w:val="None"/>
-          <w:sz w:val="20"/>
-          <w:szCs w:val="20"/>
-        </w:rPr>
-        <w:t>Danilo</w:t>
-      </w:r>
-      <w:proofErr w:type="spellEnd"/>
-      <w:r>
-        <w:rPr>
-          <w:rStyle w:val="None"/>
-          <w:sz w:val="20"/>
-          <w:szCs w:val="20"/>
-        </w:rPr>
-        <w:t xml:space="preserve"> De </w:t>
-      </w:r>
-      <w:proofErr w:type="spellStart"/>
-      <w:r>
-        <w:rPr>
-          <w:rStyle w:val="None"/>
-          <w:sz w:val="20"/>
-          <w:szCs w:val="20"/>
-        </w:rPr>
-        <w:t>Donno</w:t>
-      </w:r>
-      <w:proofErr w:type="spellEnd"/>
-      <w:r>
-        <w:rPr>
-          <w:rStyle w:val="None"/>
-          <w:sz w:val="20"/>
-          <w:szCs w:val="20"/>
-        </w:rPr>
-        <w:t xml:space="preserve">, Luca </w:t>
-      </w:r>
-      <w:proofErr w:type="spellStart"/>
-      <w:r>
-        <w:rPr>
-          <w:rStyle w:val="None"/>
-          <w:sz w:val="20"/>
-          <w:szCs w:val="20"/>
-        </w:rPr>
-        <w:t>Mainetti</w:t>
-      </w:r>
-      <w:proofErr w:type="spellEnd"/>
-      <w:r>
-        <w:rPr>
-          <w:rStyle w:val="None"/>
-          <w:sz w:val="20"/>
-          <w:szCs w:val="20"/>
-        </w:rPr>
-        <w:t xml:space="preserve">, Luca </w:t>
-      </w:r>
-      <w:proofErr w:type="spellStart"/>
-      <w:r>
-        <w:rPr>
-          <w:rStyle w:val="None"/>
-          <w:sz w:val="20"/>
-          <w:szCs w:val="20"/>
-        </w:rPr>
-        <w:t>Palano</w:t>
-      </w:r>
-      <w:proofErr w:type="spellEnd"/>
-      <w:r>
-        <w:rPr>
-          <w:rStyle w:val="None"/>
-          <w:sz w:val="20"/>
-          <w:szCs w:val="20"/>
-        </w:rPr>
-        <w:t xml:space="preserve">, Luigi </w:t>
-      </w:r>
-      <w:proofErr w:type="spellStart"/>
-      <w:r>
-        <w:rPr>
-          <w:rStyle w:val="None"/>
-          <w:sz w:val="20"/>
-          <w:szCs w:val="20"/>
-        </w:rPr>
-        <w:t>Patrono</w:t>
-      </w:r>
-      <w:proofErr w:type="spellEnd"/>
-      <w:r>
-        <w:rPr>
-          <w:rStyle w:val="None"/>
-          <w:sz w:val="20"/>
-          <w:szCs w:val="20"/>
-        </w:rPr>
-        <w:t xml:space="preserve">, Maria Laura </w:t>
-      </w:r>
-      <w:proofErr w:type="spellStart"/>
-      <w:r>
-        <w:rPr>
-          <w:rStyle w:val="None"/>
-          <w:sz w:val="20"/>
-          <w:szCs w:val="20"/>
-        </w:rPr>
-        <w:t>Stefanizzi</w:t>
-      </w:r>
-      <w:proofErr w:type="spellEnd"/>
-      <w:r>
-        <w:rPr>
-          <w:rStyle w:val="None"/>
-          <w:sz w:val="20"/>
-          <w:szCs w:val="20"/>
-        </w:rPr>
-        <w:t xml:space="preserve">, and Luciano </w:t>
-      </w:r>
-      <w:proofErr w:type="spellStart"/>
-      <w:r>
-        <w:rPr>
-          <w:rStyle w:val="None"/>
-          <w:sz w:val="20"/>
-          <w:szCs w:val="20"/>
-        </w:rPr>
-        <w:t>Tarricone</w:t>
-      </w:r>
-      <w:proofErr w:type="spellEnd"/>
-      <w:r>
-        <w:rPr>
-          <w:rStyle w:val="None"/>
-          <w:sz w:val="20"/>
-          <w:szCs w:val="20"/>
-        </w:rPr>
-        <w:t>. "An IoT-aware architecture for smart healthcare systems." IEEE Internet of Things Journal 2, no. 6 (2015): 515-526.</w:t>
+      <w:r>
+        <w:rPr>
+          <w:rStyle w:val="None"/>
+          <w:sz w:val="20"/>
+          <w:szCs w:val="20"/>
+        </w:rPr>
+        <w:t xml:space="preserve">Catarinucci, Luca, </w:t>
+      </w:r>
+      <w:r>
+        <w:rPr>
+          <w:rStyle w:val="None"/>
+          <w:sz w:val="20"/>
+          <w:szCs w:val="20"/>
+        </w:rPr>
+        <w:t>Danilo De Donno, Luca Mainetti, Luca Palano, Luigi Patrono, Maria Laura Stefanizzi, and Luciano Tarricone. "An IoT-aware architecture for smart healthcare systems." IEEE Internet of Things Journal 2, no. 6 (2015): 515-526.</w:t>
       </w:r>
     </w:p>
     <w:p>
@@ -3285,41 +2996,13 @@
           <w:szCs w:val="20"/>
         </w:rPr>
       </w:pPr>
-      <w:proofErr w:type="spellStart"/>
-      <w:r>
-        <w:rPr>
-          <w:rStyle w:val="None"/>
-          <w:sz w:val="20"/>
-          <w:szCs w:val="20"/>
-        </w:rPr>
-        <w:t>Aminian</w:t>
-      </w:r>
-      <w:proofErr w:type="spellEnd"/>
-      <w:r>
-        <w:rPr>
-          <w:rStyle w:val="None"/>
-          <w:sz w:val="20"/>
-          <w:szCs w:val="20"/>
-        </w:rPr>
-        <w:t xml:space="preserve"> M, </w:t>
-      </w:r>
-      <w:proofErr w:type="spellStart"/>
-      <w:r>
-        <w:rPr>
-          <w:rStyle w:val="None"/>
-          <w:sz w:val="20"/>
-          <w:szCs w:val="20"/>
-        </w:rPr>
-        <w:t>Naji</w:t>
-      </w:r>
-      <w:proofErr w:type="spellEnd"/>
-      <w:r>
-        <w:rPr>
-          <w:rStyle w:val="None"/>
-          <w:sz w:val="20"/>
-          <w:szCs w:val="20"/>
-        </w:rPr>
-        <w:t xml:space="preserve"> HR (2013) A Hospital Healthcare Monitoring System Using Wireless Sensor Networks. J Health Med Inform 4: 121. doi:10.4172/2157-7420.1000121</w:t>
+      <w:r>
+        <w:rPr>
+          <w:rStyle w:val="None"/>
+          <w:sz w:val="20"/>
+          <w:szCs w:val="20"/>
+        </w:rPr>
+        <w:t>Aminian M, Naji HR (2013) A Hospital Healthcare Monitoring System Using Wireless Sensor Networks. J Health Med Inform 4: 121. doi:10.4172/2157-7420.1000121</w:t>
       </w:r>
     </w:p>
     <w:p>
@@ -3352,53 +3035,7 @@
           <w:sz w:val="20"/>
           <w:szCs w:val="20"/>
         </w:rPr>
-        <w:t xml:space="preserve">Zhang, G., Li, C., Zhang, Y., Xing, C. and Yang, </w:t>
-      </w:r>
-      <w:bookmarkStart w:id="0" w:name="_GoBack"/>
-      <w:bookmarkEnd w:id="0"/>
-      <w:r>
-        <w:rPr>
-          <w:rStyle w:val="None"/>
-          <w:sz w:val="20"/>
-          <w:szCs w:val="20"/>
-        </w:rPr>
-        <w:t xml:space="preserve">J., 2012, October. </w:t>
-      </w:r>
-      <w:proofErr w:type="spellStart"/>
-      <w:r>
-        <w:rPr>
-          <w:rStyle w:val="None"/>
-          <w:sz w:val="20"/>
-          <w:szCs w:val="20"/>
-        </w:rPr>
-        <w:t>SemanMedical</w:t>
-      </w:r>
-      <w:proofErr w:type="spellEnd"/>
-      <w:r>
-        <w:rPr>
-          <w:rStyle w:val="None"/>
-          <w:sz w:val="20"/>
-          <w:szCs w:val="20"/>
-        </w:rPr>
-        <w:t>: A kind of semantic medical monitoring system model based on the IoT sensors. In 2012 IEEE 14th International Conference on e-Health Networking, Applications and Services (</w:t>
-      </w:r>
-      <w:proofErr w:type="spellStart"/>
-      <w:r>
-        <w:rPr>
-          <w:rStyle w:val="None"/>
-          <w:sz w:val="20"/>
-          <w:szCs w:val="20"/>
-        </w:rPr>
-        <w:t>Healthcom</w:t>
-      </w:r>
-      <w:proofErr w:type="spellEnd"/>
-      <w:r>
-        <w:rPr>
-          <w:rStyle w:val="None"/>
-          <w:sz w:val="20"/>
-          <w:szCs w:val="20"/>
-        </w:rPr>
-        <w:t>) (pp. 238-243). IEEE.</w:t>
+        <w:t>Zhang, G., Li, C., Zhang, Y., Xing, C. and Yang, J., 2012, October. SemanMedical: A kind of semantic medical monitoring system model based on the IoT sensors. In 2012 IEEE 14th International Conference on e-Health Networking, Applications and Services (Healthcom) (pp. 238-243). IEEE.</w:t>
       </w:r>
     </w:p>
     <w:p>
@@ -3425,131 +3062,13 @@
           <w:szCs w:val="20"/>
         </w:rPr>
       </w:pPr>
-      <w:proofErr w:type="spellStart"/>
-      <w:r>
-        <w:rPr>
-          <w:rStyle w:val="None"/>
-          <w:sz w:val="20"/>
-          <w:szCs w:val="20"/>
-        </w:rPr>
-        <w:t>Jingjing</w:t>
-      </w:r>
-      <w:proofErr w:type="spellEnd"/>
-      <w:r>
-        <w:rPr>
-          <w:rStyle w:val="None"/>
-          <w:sz w:val="20"/>
-          <w:szCs w:val="20"/>
-        </w:rPr>
-        <w:t xml:space="preserve">, Yang, </w:t>
-      </w:r>
-      <w:proofErr w:type="spellStart"/>
-      <w:r>
-        <w:rPr>
-          <w:rStyle w:val="None"/>
-          <w:sz w:val="20"/>
-          <w:szCs w:val="20"/>
-        </w:rPr>
-        <w:t>Hao</w:t>
-      </w:r>
-      <w:proofErr w:type="spellEnd"/>
-      <w:r>
-        <w:rPr>
-          <w:rStyle w:val="None"/>
-          <w:sz w:val="20"/>
-          <w:szCs w:val="20"/>
-        </w:rPr>
-        <w:t xml:space="preserve"> </w:t>
-      </w:r>
-      <w:proofErr w:type="spellStart"/>
-      <w:r>
-        <w:rPr>
-          <w:rStyle w:val="None"/>
-          <w:sz w:val="20"/>
-          <w:szCs w:val="20"/>
-        </w:rPr>
-        <w:t>Shangfu</w:t>
-      </w:r>
-      <w:proofErr w:type="spellEnd"/>
-      <w:r>
-        <w:rPr>
-          <w:rStyle w:val="None"/>
-          <w:sz w:val="20"/>
-          <w:szCs w:val="20"/>
-        </w:rPr>
-        <w:t xml:space="preserve">, Zhang Xiao, </w:t>
-      </w:r>
-      <w:proofErr w:type="spellStart"/>
-      <w:r>
-        <w:rPr>
-          <w:rStyle w:val="None"/>
-          <w:sz w:val="20"/>
-          <w:szCs w:val="20"/>
-        </w:rPr>
-        <w:t>Guo</w:t>
-      </w:r>
-      <w:proofErr w:type="spellEnd"/>
-      <w:r>
-        <w:rPr>
-          <w:rStyle w:val="None"/>
-          <w:sz w:val="20"/>
-          <w:szCs w:val="20"/>
-        </w:rPr>
-        <w:t xml:space="preserve"> </w:t>
-      </w:r>
-      <w:proofErr w:type="spellStart"/>
-      <w:r>
-        <w:rPr>
-          <w:rStyle w:val="None"/>
-          <w:sz w:val="20"/>
-          <w:szCs w:val="20"/>
-        </w:rPr>
-        <w:t>Benzhen</w:t>
-      </w:r>
-      <w:proofErr w:type="spellEnd"/>
-      <w:r>
-        <w:rPr>
-          <w:rStyle w:val="None"/>
-          <w:sz w:val="20"/>
-          <w:szCs w:val="20"/>
-        </w:rPr>
-        <w:t xml:space="preserve">, Liu Yu, Dong </w:t>
-      </w:r>
-      <w:proofErr w:type="spellStart"/>
-      <w:r>
-        <w:rPr>
-          <w:rStyle w:val="None"/>
-          <w:sz w:val="20"/>
-          <w:szCs w:val="20"/>
-        </w:rPr>
-        <w:t>Beibei</w:t>
-      </w:r>
-      <w:proofErr w:type="spellEnd"/>
-      <w:r>
-        <w:rPr>
-          <w:rStyle w:val="None"/>
-          <w:sz w:val="20"/>
-          <w:szCs w:val="20"/>
-        </w:rPr>
-        <w:t xml:space="preserve">, and Liu Yun. "Family health monitoring system based on the four sessions internet of things." </w:t>
-      </w:r>
-      <w:proofErr w:type="spellStart"/>
-      <w:r>
-        <w:rPr>
-          <w:rStyle w:val="None"/>
-          <w:sz w:val="20"/>
-          <w:szCs w:val="20"/>
-        </w:rPr>
-        <w:t>Telkomnika</w:t>
-      </w:r>
-      <w:proofErr w:type="spellEnd"/>
-      <w:r>
-        <w:rPr>
-          <w:rStyle w:val="None"/>
-          <w:sz w:val="20"/>
-          <w:szCs w:val="20"/>
-        </w:rPr>
-        <w:t xml:space="preserve"> 13, no. 1 (2015): 314</w:t>
+      <w:r>
+        <w:rPr>
+          <w:rStyle w:val="None"/>
+          <w:sz w:val="20"/>
+          <w:szCs w:val="20"/>
+        </w:rPr>
+        <w:t>Jingjing, Yang, Hao Shangfu, Zhang Xiao, Guo Benzhen, Liu Yu, Dong Beibei, and Liu Yun. "Family health monitoring system based on the four sessions internet of things." Telkomnika 13, no. 1 (2015): 314</w:t>
       </w:r>
     </w:p>
     <w:p>
@@ -3582,43 +3101,7 @@
           <w:sz w:val="20"/>
           <w:szCs w:val="20"/>
         </w:rPr>
-        <w:t xml:space="preserve">Yang, L., </w:t>
-      </w:r>
-      <w:proofErr w:type="spellStart"/>
-      <w:r>
-        <w:rPr>
-          <w:rStyle w:val="None"/>
-          <w:sz w:val="20"/>
-          <w:szCs w:val="20"/>
-        </w:rPr>
-        <w:t>Ge</w:t>
-      </w:r>
-      <w:proofErr w:type="spellEnd"/>
-      <w:r>
-        <w:rPr>
-          <w:rStyle w:val="None"/>
-          <w:sz w:val="20"/>
-          <w:szCs w:val="20"/>
-        </w:rPr>
-        <w:t xml:space="preserve">, Y., Li, W., Rao, W., &amp; </w:t>
-      </w:r>
-      <w:proofErr w:type="spellStart"/>
-      <w:r>
-        <w:rPr>
-          <w:rStyle w:val="None"/>
-          <w:sz w:val="20"/>
-          <w:szCs w:val="20"/>
-        </w:rPr>
-        <w:t>Shen</w:t>
-      </w:r>
-      <w:proofErr w:type="spellEnd"/>
-      <w:r>
-        <w:rPr>
-          <w:rStyle w:val="None"/>
-          <w:sz w:val="20"/>
-          <w:szCs w:val="20"/>
-        </w:rPr>
-        <w:t>, W. (2014, May). A home mobile healthcare system for wheelchair users. In Proceedings of the 2014 IEEE 18th international conference on computer supported cooperative work in design (CSCWD) (pp. 609-614). IEEE.</w:t>
+        <w:t>Yang, L., Ge, Y., Li, W., Rao, W., &amp; Shen, W. (2014, May). A home mobile healthcare system for wheelchair users. In Proceedings of the 2014 IEEE 18th international conference on computer supported cooperative work in design (CSCWD) (pp. 609-614). IEEE.</w:t>
       </w:r>
     </w:p>
     <w:p>
@@ -3731,43 +3214,7 @@
           <w:sz w:val="20"/>
           <w:szCs w:val="20"/>
         </w:rPr>
-        <w:t xml:space="preserve"> I. </w:t>
-      </w:r>
-      <w:proofErr w:type="spellStart"/>
-      <w:r>
-        <w:rPr>
-          <w:rStyle w:val="None"/>
-          <w:sz w:val="20"/>
-          <w:szCs w:val="20"/>
-        </w:rPr>
-        <w:t>Erguler</w:t>
-      </w:r>
-      <w:proofErr w:type="spellEnd"/>
-      <w:r>
-        <w:rPr>
-          <w:rStyle w:val="None"/>
-          <w:sz w:val="20"/>
-          <w:szCs w:val="20"/>
-        </w:rPr>
-        <w:t xml:space="preserve">, “A potential weakness in RFID-based Internet-of-Things systems”, Pervasive and Mobile Computing, vol. 20, </w:t>
-      </w:r>
-      <w:proofErr w:type="spellStart"/>
-      <w:r>
-        <w:rPr>
-          <w:rStyle w:val="None"/>
-          <w:sz w:val="20"/>
-          <w:szCs w:val="20"/>
-        </w:rPr>
-        <w:t>pp</w:t>
-      </w:r>
-      <w:proofErr w:type="spellEnd"/>
-      <w:r>
-        <w:rPr>
-          <w:rStyle w:val="None"/>
-          <w:sz w:val="20"/>
-          <w:szCs w:val="20"/>
-        </w:rPr>
-        <w:t xml:space="preserve">: 115-126, 2015. </w:t>
+        <w:t xml:space="preserve"> I. Erguler, “A potential weakness in RFID-based Internet-of-Things systems”, Pervasive and Mobile Computing, vol. 20, pp: 115-126, 2015. </w:t>
       </w:r>
     </w:p>
     <w:p>
@@ -3804,62 +3251,7 @@
           <w:szCs w:val="20"/>
           <w:u w:color="222222"/>
         </w:rPr>
-        <w:t xml:space="preserve">Piet. </w:t>
-      </w:r>
-      <w:proofErr w:type="spellStart"/>
-      <w:r>
-        <w:rPr>
-          <w:rStyle w:val="None"/>
-          <w:color w:val="222222"/>
-          <w:sz w:val="20"/>
-          <w:szCs w:val="20"/>
-          <w:u w:color="222222"/>
-        </w:rPr>
-        <w:t>J.M.Bakker</w:t>
-      </w:r>
-      <w:proofErr w:type="spellEnd"/>
-      <w:r>
-        <w:rPr>
-          <w:rStyle w:val="None"/>
-          <w:color w:val="222222"/>
-          <w:sz w:val="20"/>
-          <w:szCs w:val="20"/>
-          <w:u w:color="222222"/>
-        </w:rPr>
-        <w:t xml:space="preserve"> Monique </w:t>
-      </w:r>
-      <w:proofErr w:type="spellStart"/>
-      <w:r>
-        <w:rPr>
-          <w:rStyle w:val="None"/>
-          <w:color w:val="222222"/>
-          <w:sz w:val="20"/>
-          <w:szCs w:val="20"/>
-          <w:u w:color="222222"/>
-        </w:rPr>
-        <w:t>W.M.Jaspers</w:t>
-      </w:r>
-      <w:proofErr w:type="spellEnd"/>
-      <w:r>
-        <w:rPr>
-          <w:rStyle w:val="None"/>
-          <w:color w:val="222222"/>
-          <w:sz w:val="20"/>
-          <w:szCs w:val="20"/>
-          <w:u w:color="222222"/>
-        </w:rPr>
-        <w:t xml:space="preserve">, “Journal of Biomedical Informatics”, Volume 44, Issue 2, </w:t>
-      </w:r>
-      <w:r>
-        <w:rPr>
-          <w:rStyle w:val="None"/>
-          <w:color w:val="222222"/>
-          <w:sz w:val="20"/>
-          <w:szCs w:val="20"/>
-          <w:u w:color="222222"/>
-        </w:rPr>
-        <w:lastRenderedPageBreak/>
-        <w:t xml:space="preserve">April 2011, Pages 372-383, Received 27 March 2010, Available online 17 December 2010. </w:t>
+        <w:t xml:space="preserve">Piet. J.M.Bakker Monique W.M.Jaspers, “Journal of Biomedical Informatics”, Volume 44, Issue 2, April 2011, Pages 372-383, Received 27 March 2010, Available online 17 December 2010. </w:t>
       </w:r>
     </w:p>
     <w:p>
@@ -3892,79 +3284,7 @@
           <w:sz w:val="20"/>
           <w:szCs w:val="20"/>
         </w:rPr>
-        <w:t xml:space="preserve"> Alain Yee-</w:t>
-      </w:r>
-      <w:proofErr w:type="spellStart"/>
-      <w:r>
-        <w:rPr>
-          <w:rStyle w:val="None"/>
-          <w:sz w:val="20"/>
-          <w:szCs w:val="20"/>
-        </w:rPr>
-        <w:t>Loong</w:t>
-      </w:r>
-      <w:proofErr w:type="spellEnd"/>
-      <w:r>
-        <w:rPr>
-          <w:rStyle w:val="None"/>
-          <w:sz w:val="20"/>
-          <w:szCs w:val="20"/>
-        </w:rPr>
-        <w:t xml:space="preserve"> </w:t>
-      </w:r>
-      <w:proofErr w:type="spellStart"/>
-      <w:r>
-        <w:rPr>
-          <w:rStyle w:val="None"/>
-          <w:sz w:val="20"/>
-          <w:szCs w:val="20"/>
-        </w:rPr>
-        <w:t>ChongFelix</w:t>
-      </w:r>
-      <w:proofErr w:type="spellEnd"/>
-      <w:r>
-        <w:rPr>
-          <w:rStyle w:val="None"/>
-          <w:sz w:val="20"/>
-          <w:szCs w:val="20"/>
-        </w:rPr>
-        <w:t xml:space="preserve"> TS </w:t>
-      </w:r>
-      <w:proofErr w:type="spellStart"/>
-      <w:r>
-        <w:rPr>
-          <w:rStyle w:val="None"/>
-          <w:sz w:val="20"/>
-          <w:szCs w:val="20"/>
-        </w:rPr>
-        <w:t>ChanKeng</w:t>
-      </w:r>
-      <w:proofErr w:type="spellEnd"/>
-      <w:r>
-        <w:rPr>
-          <w:rStyle w:val="None"/>
-          <w:sz w:val="20"/>
-          <w:szCs w:val="20"/>
-        </w:rPr>
-        <w:t xml:space="preserve">-Boon </w:t>
-      </w:r>
-      <w:proofErr w:type="spellStart"/>
-      <w:r>
-        <w:rPr>
-          <w:rStyle w:val="None"/>
-          <w:sz w:val="20"/>
-          <w:szCs w:val="20"/>
-        </w:rPr>
-        <w:t>Ooi</w:t>
-      </w:r>
-      <w:proofErr w:type="spellEnd"/>
-      <w:r>
-        <w:rPr>
-          <w:rStyle w:val="None"/>
-          <w:sz w:val="20"/>
-          <w:szCs w:val="20"/>
-        </w:rPr>
-        <w:t xml:space="preserve">,” Predicting RFID adoption in the healthcare supply chain from the perspectives of users”, Article in International Journal of Production Economics 159 January 2014 with 139 Reads DOI: 10.1016/j.ijpe.2014.09.03 </w:t>
+        <w:t xml:space="preserve"> Alain Yee-Loong ChongFelix TS ChanKeng-Boon Ooi,” Predicting RFID adoption in the healthcare supply chain from the perspectives of users”, Article in International Journal of Production Economics 159 January 2014 with 139 Reads DOI: 10.1016/j.ijpe.2014.09.03 </w:t>
       </w:r>
     </w:p>
     <w:p>
@@ -4046,9 +3366,9 @@
         </w:numPr>
         <w:jc w:val="both"/>
         <w:rPr>
-          <w:rStyle w:val="None"/>
-          <w:sz w:val="20"/>
-          <w:szCs w:val="20"/>
+          <w:rStyle w:val="Hyperlink1"/>
+          <w:rFonts w:eastAsia="Arial Unicode MS"/>
+          <w:color w:val="auto"/>
         </w:rPr>
       </w:pPr>
       <w:hyperlink r:id="rId13" w:history="1">
@@ -4061,6 +3381,159 @@
           <w:t>https://www.atlasrfidstore.com/sensor-rfid-tags/</w:t>
         </w:r>
       </w:hyperlink>
+    </w:p>
+    <w:p>
+      <w:pPr>
+        <w:pStyle w:val="ListParagraph"/>
+        <w:rPr>
+          <w:rStyle w:val="None"/>
+          <w:sz w:val="20"/>
+          <w:szCs w:val="20"/>
+        </w:rPr>
+      </w:pPr>
+    </w:p>
+    <w:p>
+      <w:pPr>
+        <w:pStyle w:val="NoSpacing"/>
+        <w:numPr>
+          <w:ilvl w:val="0"/>
+          <w:numId w:val="11"/>
+        </w:numPr>
+        <w:jc w:val="both"/>
+        <w:rPr>
+          <w:rStyle w:val="None"/>
+          <w:sz w:val="20"/>
+          <w:szCs w:val="20"/>
+        </w:rPr>
+      </w:pPr>
+      <w:r>
+        <w:rPr>
+          <w:rStyle w:val="None"/>
+          <w:sz w:val="20"/>
+          <w:szCs w:val="20"/>
+        </w:rPr>
+        <w:t>Firouzi, Farshad, Bahar Farahani, Mohamed Ibrahim, and Krishnendu Chakrabarty. "Keynote paper: From EDA to IoT eHealth: promises, challenges, and solutions." IEEE Transactions on Computer-Aided Design of Integrated Circuits and Systems 37, no. 12 (2018): 2965-2978.</w:t>
+      </w:r>
+    </w:p>
+    <w:p>
+      <w:pPr>
+        <w:pStyle w:val="ListParagraph"/>
+        <w:rPr>
+          <w:rStyle w:val="None"/>
+          <w:sz w:val="20"/>
+          <w:szCs w:val="20"/>
+        </w:rPr>
+      </w:pPr>
+    </w:p>
+    <w:p>
+      <w:pPr>
+        <w:pStyle w:val="NoSpacing"/>
+        <w:numPr>
+          <w:ilvl w:val="0"/>
+          <w:numId w:val="11"/>
+        </w:numPr>
+        <w:jc w:val="both"/>
+        <w:rPr>
+          <w:rStyle w:val="None"/>
+          <w:sz w:val="20"/>
+          <w:szCs w:val="20"/>
+        </w:rPr>
+      </w:pPr>
+      <w:hyperlink r:id="rId14" w:history="1">
+        <w:r>
+          <w:rPr>
+            <w:rStyle w:val="Hyperlink"/>
+            <w:sz w:val="20"/>
+            <w:szCs w:val="20"/>
+            <w:u w:val="none"/>
+          </w:rPr>
+          <w:t>https://www.healthitoutcomes.com/doc/edge</w:t>
+        </w:r>
+      </w:hyperlink>
+      <w:r>
+        <w:rPr>
+          <w:rStyle w:val="None"/>
+          <w:sz w:val="20"/>
+          <w:szCs w:val="20"/>
+        </w:rPr>
+        <w:t xml:space="preserve">  </w:t>
+      </w:r>
+      <w:r>
+        <w:rPr>
+          <w:rStyle w:val="None"/>
+          <w:sz w:val="20"/>
+          <w:szCs w:val="20"/>
+        </w:rPr>
+        <w:t>computing-and-healthcare-looking-to-the-future-0001</w:t>
+      </w:r>
+    </w:p>
+    <w:p>
+      <w:pPr>
+        <w:pStyle w:val="ListParagraph"/>
+        <w:rPr>
+          <w:rStyle w:val="None"/>
+          <w:sz w:val="20"/>
+          <w:szCs w:val="20"/>
+        </w:rPr>
+      </w:pPr>
+    </w:p>
+    <w:p>
+      <w:pPr>
+        <w:pStyle w:val="NoSpacing"/>
+        <w:numPr>
+          <w:ilvl w:val="0"/>
+          <w:numId w:val="11"/>
+        </w:numPr>
+        <w:jc w:val="both"/>
+        <w:rPr>
+          <w:rStyle w:val="None"/>
+          <w:sz w:val="20"/>
+          <w:szCs w:val="20"/>
+        </w:rPr>
+      </w:pPr>
+      <w:hyperlink r:id="rId15" w:history="1">
+        <w:r>
+          <w:rPr>
+            <w:rStyle w:val="Hyperlink"/>
+            <w:sz w:val="20"/>
+            <w:szCs w:val="20"/>
+          </w:rPr>
+          <w:t>https://dzone.com/articles/the-future-of-healthcare-starts-with-edge-computin</w:t>
+        </w:r>
+      </w:hyperlink>
+    </w:p>
+    <w:p>
+      <w:pPr>
+        <w:pStyle w:val="ListParagraph"/>
+        <w:rPr>
+          <w:rStyle w:val="None"/>
+          <w:sz w:val="20"/>
+          <w:szCs w:val="20"/>
+        </w:rPr>
+      </w:pPr>
+    </w:p>
+    <w:p>
+      <w:pPr>
+        <w:pStyle w:val="NoSpacing"/>
+        <w:numPr>
+          <w:ilvl w:val="0"/>
+          <w:numId w:val="11"/>
+        </w:numPr>
+        <w:jc w:val="both"/>
+        <w:rPr>
+          <w:rStyle w:val="None"/>
+          <w:sz w:val="20"/>
+          <w:szCs w:val="20"/>
+        </w:rPr>
+      </w:pPr>
+      <w:r>
+        <w:rPr>
+          <w:rStyle w:val="None"/>
+          <w:sz w:val="20"/>
+          <w:szCs w:val="20"/>
+        </w:rPr>
+        <w:t>https://dzone.com/articles/the-future-of-healthcare-starts-with-edge-computin</w:t>
+      </w:r>
     </w:p>
     <w:p>
       <w:pPr>
@@ -4131,7 +3604,7 @@
       <w:rPr>
         <w:noProof/>
       </w:rPr>
-      <w:t>5</w:t>
+      <w:t>6</w:t>
     </w:r>
     <w:r>
       <w:fldChar w:fldCharType="end"/>
@@ -4409,6 +3882,100 @@
     </w:lvl>
   </w:abstractNum>
   <w:abstractNum w:abstractNumId="2">
+    <w:nsid w:val="2FDF350E"/>
+    <w:multiLevelType w:val="multilevel"/>
+    <w:tmpl w:val="D2EC5A80"/>
+    <w:lvl w:ilvl="0">
+      <w:start w:val="1"/>
+      <w:numFmt w:val="decimal"/>
+      <w:lvlText w:val="%1."/>
+      <w:lvlJc w:val="left"/>
+      <w:pPr>
+        <w:ind w:left="720" w:hanging="360"/>
+      </w:pPr>
+    </w:lvl>
+    <w:lvl w:ilvl="1">
+      <w:start w:val="1"/>
+      <w:numFmt w:val="decimal"/>
+      <w:isLgl/>
+      <w:lvlText w:val="%1.%2"/>
+      <w:lvlJc w:val="left"/>
+      <w:pPr>
+        <w:ind w:left="1069" w:hanging="360"/>
+      </w:pPr>
+    </w:lvl>
+    <w:lvl w:ilvl="2">
+      <w:start w:val="1"/>
+      <w:numFmt w:val="decimal"/>
+      <w:isLgl/>
+      <w:lvlText w:val="%1.%2.%3"/>
+      <w:lvlJc w:val="left"/>
+      <w:pPr>
+        <w:ind w:left="1800" w:hanging="720"/>
+      </w:pPr>
+    </w:lvl>
+    <w:lvl w:ilvl="3">
+      <w:start w:val="1"/>
+      <w:numFmt w:val="decimal"/>
+      <w:isLgl/>
+      <w:lvlText w:val="%1.%2.%3.%4"/>
+      <w:lvlJc w:val="left"/>
+      <w:pPr>
+        <w:ind w:left="2160" w:hanging="720"/>
+      </w:pPr>
+    </w:lvl>
+    <w:lvl w:ilvl="4">
+      <w:start w:val="1"/>
+      <w:numFmt w:val="decimal"/>
+      <w:isLgl/>
+      <w:lvlText w:val="%1.%2.%3.%4.%5"/>
+      <w:lvlJc w:val="left"/>
+      <w:pPr>
+        <w:ind w:left="2880" w:hanging="1080"/>
+      </w:pPr>
+    </w:lvl>
+    <w:lvl w:ilvl="5">
+      <w:start w:val="1"/>
+      <w:numFmt w:val="decimal"/>
+      <w:isLgl/>
+      <w:lvlText w:val="%1.%2.%3.%4.%5.%6"/>
+      <w:lvlJc w:val="left"/>
+      <w:pPr>
+        <w:ind w:left="3240" w:hanging="1080"/>
+      </w:pPr>
+    </w:lvl>
+    <w:lvl w:ilvl="6">
+      <w:start w:val="1"/>
+      <w:numFmt w:val="decimal"/>
+      <w:isLgl/>
+      <w:lvlText w:val="%1.%2.%3.%4.%5.%6.%7"/>
+      <w:lvlJc w:val="left"/>
+      <w:pPr>
+        <w:ind w:left="3960" w:hanging="1440"/>
+      </w:pPr>
+    </w:lvl>
+    <w:lvl w:ilvl="7">
+      <w:start w:val="1"/>
+      <w:numFmt w:val="decimal"/>
+      <w:isLgl/>
+      <w:lvlText w:val="%1.%2.%3.%4.%5.%6.%7.%8"/>
+      <w:lvlJc w:val="left"/>
+      <w:pPr>
+        <w:ind w:left="4320" w:hanging="1440"/>
+      </w:pPr>
+    </w:lvl>
+    <w:lvl w:ilvl="8">
+      <w:start w:val="1"/>
+      <w:numFmt w:val="decimal"/>
+      <w:isLgl/>
+      <w:lvlText w:val="%1.%2.%3.%4.%5.%6.%7.%8.%9"/>
+      <w:lvlJc w:val="left"/>
+      <w:pPr>
+        <w:ind w:left="4680" w:hanging="1440"/>
+      </w:pPr>
+    </w:lvl>
+  </w:abstractNum>
+  <w:abstractNum w:abstractNumId="3">
     <w:nsid w:val="36B90E47"/>
     <w:multiLevelType w:val="hybridMultilevel"/>
     <w:tmpl w:val="C1CE9248"/>
@@ -4494,7 +4061,7 @@
       <w:lvlText w:val="%4."/>
       <w:lvlJc w:val="left"/>
       <w:pPr>
-        <w:ind w:left="2639" w:hanging="360"/>
+        <w:ind w:left="785" w:hanging="360"/>
       </w:pPr>
       <w:rPr>
         <w:rFonts w:hAnsi="Arial Unicode MS"/>
@@ -4639,19 +4206,19 @@
       </w:rPr>
     </w:lvl>
   </w:abstractNum>
-  <w:abstractNum w:abstractNumId="3">
+  <w:abstractNum w:abstractNumId="4">
     <w:nsid w:val="3FD87590"/>
     <w:multiLevelType w:val="hybridMultilevel"/>
     <w:tmpl w:val="C1CE9248"/>
     <w:numStyleLink w:val="ImportedStyle2"/>
   </w:abstractNum>
-  <w:abstractNum w:abstractNumId="4">
+  <w:abstractNum w:abstractNumId="5">
     <w:nsid w:val="403162D7"/>
     <w:multiLevelType w:val="hybridMultilevel"/>
     <w:tmpl w:val="F5AC783E"/>
     <w:numStyleLink w:val="ImportedStyle1"/>
   </w:abstractNum>
-  <w:abstractNum w:abstractNumId="5">
+  <w:abstractNum w:abstractNumId="6">
     <w:nsid w:val="4ECC24BF"/>
     <w:multiLevelType w:val="hybridMultilevel"/>
     <w:tmpl w:val="DF94ED76"/>
@@ -4900,7 +4467,7 @@
       </w:rPr>
     </w:lvl>
   </w:abstractNum>
-  <w:abstractNum w:abstractNumId="6">
+  <w:abstractNum w:abstractNumId="7">
     <w:nsid w:val="59445AE7"/>
     <w:multiLevelType w:val="hybridMultilevel"/>
     <w:tmpl w:val="49DAA6A8"/>
@@ -4986,7 +4553,7 @@
       </w:pPr>
     </w:lvl>
   </w:abstractNum>
-  <w:abstractNum w:abstractNumId="7">
+  <w:abstractNum w:abstractNumId="8">
     <w:nsid w:val="618319E7"/>
     <w:multiLevelType w:val="hybridMultilevel"/>
     <w:tmpl w:val="F5AC783E"/>
@@ -5253,22 +4820,22 @@
       </w:rPr>
     </w:lvl>
   </w:abstractNum>
-  <w:abstractNum w:abstractNumId="8">
+  <w:abstractNum w:abstractNumId="9">
     <w:nsid w:val="656C2C1F"/>
     <w:multiLevelType w:val="hybridMultilevel"/>
     <w:tmpl w:val="DF94ED76"/>
     <w:numStyleLink w:val="ImportedStyle10"/>
   </w:abstractNum>
   <w:num w:numId="1">
-    <w:abstractNumId w:val="7"/>
+    <w:abstractNumId w:val="8"/>
   </w:num>
   <w:num w:numId="2">
-    <w:abstractNumId w:val="4"/>
+    <w:abstractNumId w:val="5"/>
   </w:num>
   <w:num w:numId="3">
-    <w:abstractNumId w:val="4"/>
+    <w:abstractNumId w:val="5"/>
     <w:lvlOverride w:ilvl="0">
-      <w:lvl w:ilvl="0" w:tplc="4C7EE08C">
+      <w:lvl w:ilvl="0" w:tplc="A34AC966">
         <w:start w:val="1"/>
         <w:numFmt w:val="upperRoman"/>
         <w:lvlText w:val="%1."/>
@@ -5295,7 +4862,7 @@
       </w:lvl>
     </w:lvlOverride>
     <w:lvlOverride w:ilvl="1">
-      <w:lvl w:ilvl="1" w:tplc="09AED3D0">
+      <w:lvl w:ilvl="1" w:tplc="09A68C9C">
         <w:start w:val="1"/>
         <w:numFmt w:val="lowerLetter"/>
         <w:lvlText w:val="%2."/>
@@ -5322,7 +4889,7 @@
       </w:lvl>
     </w:lvlOverride>
     <w:lvlOverride w:ilvl="2">
-      <w:lvl w:ilvl="2" w:tplc="4978EC70">
+      <w:lvl w:ilvl="2" w:tplc="E99831E2">
         <w:start w:val="1"/>
         <w:numFmt w:val="lowerRoman"/>
         <w:lvlText w:val="%3."/>
@@ -5349,7 +4916,7 @@
       </w:lvl>
     </w:lvlOverride>
     <w:lvlOverride w:ilvl="3">
-      <w:lvl w:ilvl="3" w:tplc="4C5E325E">
+      <w:lvl w:ilvl="3" w:tplc="0EE4AC46">
         <w:start w:val="1"/>
         <w:numFmt w:val="decimal"/>
         <w:lvlText w:val="%4."/>
@@ -5376,7 +4943,7 @@
       </w:lvl>
     </w:lvlOverride>
     <w:lvlOverride w:ilvl="4">
-      <w:lvl w:ilvl="4" w:tplc="CC74334A">
+      <w:lvl w:ilvl="4" w:tplc="92A8D972">
         <w:start w:val="1"/>
         <w:numFmt w:val="lowerLetter"/>
         <w:lvlText w:val="%5."/>
@@ -5403,7 +4970,7 @@
       </w:lvl>
     </w:lvlOverride>
     <w:lvlOverride w:ilvl="5">
-      <w:lvl w:ilvl="5" w:tplc="E6F851EA">
+      <w:lvl w:ilvl="5" w:tplc="6D0E13AE">
         <w:start w:val="1"/>
         <w:numFmt w:val="lowerRoman"/>
         <w:lvlText w:val="%6."/>
@@ -5430,7 +4997,7 @@
       </w:lvl>
     </w:lvlOverride>
     <w:lvlOverride w:ilvl="6">
-      <w:lvl w:ilvl="6" w:tplc="06A89CCA">
+      <w:lvl w:ilvl="6" w:tplc="81865B2E">
         <w:start w:val="1"/>
         <w:numFmt w:val="decimal"/>
         <w:lvlText w:val="%7."/>
@@ -5457,7 +5024,7 @@
       </w:lvl>
     </w:lvlOverride>
     <w:lvlOverride w:ilvl="7">
-      <w:lvl w:ilvl="7" w:tplc="72FA587A">
+      <w:lvl w:ilvl="7" w:tplc="6BCE44E0">
         <w:start w:val="1"/>
         <w:numFmt w:val="lowerLetter"/>
         <w:lvlText w:val="%8."/>
@@ -5484,7 +5051,7 @@
       </w:lvl>
     </w:lvlOverride>
     <w:lvlOverride w:ilvl="8">
-      <w:lvl w:ilvl="8" w:tplc="D158B240">
+      <w:lvl w:ilvl="8" w:tplc="D65AD13A">
         <w:start w:val="1"/>
         <w:numFmt w:val="lowerRoman"/>
         <w:lvlText w:val="%9."/>
@@ -5512,16 +5079,16 @@
     </w:lvlOverride>
   </w:num>
   <w:num w:numId="4">
-    <w:abstractNumId w:val="2"/>
+    <w:abstractNumId w:val="3"/>
   </w:num>
   <w:num w:numId="5">
-    <w:abstractNumId w:val="3"/>
+    <w:abstractNumId w:val="4"/>
   </w:num>
   <w:num w:numId="6">
-    <w:abstractNumId w:val="5"/>
+    <w:abstractNumId w:val="6"/>
   </w:num>
   <w:num w:numId="7">
-    <w:abstractNumId w:val="8"/>
+    <w:abstractNumId w:val="9"/>
   </w:num>
   <w:num w:numId="8">
     <w:abstractNumId w:val="1"/>
@@ -5530,13 +5097,43 @@
     <w:abstractNumId w:val="0"/>
   </w:num>
   <w:num w:numId="10">
-    <w:abstractNumId w:val="8"/>
+    <w:abstractNumId w:val="9"/>
     <w:lvlOverride w:ilvl="0">
       <w:startOverride w:val="3"/>
     </w:lvlOverride>
   </w:num>
   <w:num w:numId="11">
-    <w:abstractNumId w:val="6"/>
+    <w:abstractNumId w:val="7"/>
+  </w:num>
+  <w:num w:numId="12">
+    <w:abstractNumId w:val="2"/>
+    <w:lvlOverride w:ilvl="0">
+      <w:startOverride w:val="1"/>
+    </w:lvlOverride>
+    <w:lvlOverride w:ilvl="1">
+      <w:startOverride w:val="1"/>
+    </w:lvlOverride>
+    <w:lvlOverride w:ilvl="2">
+      <w:startOverride w:val="1"/>
+    </w:lvlOverride>
+    <w:lvlOverride w:ilvl="3">
+      <w:startOverride w:val="1"/>
+    </w:lvlOverride>
+    <w:lvlOverride w:ilvl="4">
+      <w:startOverride w:val="1"/>
+    </w:lvlOverride>
+    <w:lvlOverride w:ilvl="5">
+      <w:startOverride w:val="1"/>
+    </w:lvlOverride>
+    <w:lvlOverride w:ilvl="6">
+      <w:startOverride w:val="1"/>
+    </w:lvlOverride>
+    <w:lvlOverride w:ilvl="7">
+      <w:startOverride w:val="1"/>
+    </w:lvlOverride>
+    <w:lvlOverride w:ilvl="8">
+      <w:startOverride w:val="1"/>
+    </w:lvlOverride>
   </w:num>
 </w:numbering>
 </file>
@@ -5744,7 +5341,7 @@
     <w:lsdException w:name="Medium Shading 2 Accent 1" w:uiPriority="64"/>
     <w:lsdException w:name="Medium List 1 Accent 1" w:uiPriority="65"/>
     <w:lsdException w:name="Revision" w:semiHidden="1"/>
-    <w:lsdException w:name="List Paragraph" w:uiPriority="34" w:qFormat="1"/>
+    <w:lsdException w:name="List Paragraph" w:uiPriority="0" w:qFormat="1"/>
     <w:lsdException w:name="Quote" w:uiPriority="29" w:qFormat="1"/>
     <w:lsdException w:name="Intense Quote" w:uiPriority="30" w:qFormat="1"/>
     <w:lsdException w:name="Medium List 2 Accent 1" w:uiPriority="66"/>
@@ -6086,6 +5683,7 @@
   </w:style>
   <w:style w:type="paragraph" w:styleId="ListParagraph">
     <w:name w:val="List Paragraph"/>
+    <w:qFormat/>
     <w:pPr>
       <w:widowControl w:val="0"/>
       <w:spacing w:before="50"/>

</xml_diff>

<commit_message>
Survey2nd add update 4.3 Two_dimensional code
</commit_message>
<xml_diff>
--- a/survey2nd.docx
+++ b/survey2nd.docx
@@ -49,8 +49,33 @@
           <w:sz w:val="20"/>
           <w:szCs w:val="20"/>
         </w:rPr>
-        <w:t>Mohammad Nuruzzaman Bhuiyan</w:t>
-      </w:r>
+        <w:t xml:space="preserve">Mohammad </w:t>
+      </w:r>
+      <w:proofErr w:type="spellStart"/>
+      <w:r>
+        <w:rPr>
+          <w:sz w:val="20"/>
+          <w:szCs w:val="20"/>
+        </w:rPr>
+        <w:t>Nuruzzaman</w:t>
+      </w:r>
+      <w:proofErr w:type="spellEnd"/>
+      <w:r>
+        <w:rPr>
+          <w:sz w:val="20"/>
+          <w:szCs w:val="20"/>
+        </w:rPr>
+        <w:t xml:space="preserve"> </w:t>
+      </w:r>
+      <w:proofErr w:type="spellStart"/>
+      <w:r>
+        <w:rPr>
+          <w:sz w:val="20"/>
+          <w:szCs w:val="20"/>
+        </w:rPr>
+        <w:t>Bhuiyan</w:t>
+      </w:r>
+      <w:proofErr w:type="spellEnd"/>
       <w:r>
         <w:t xml:space="preserve">, </w:t>
       </w:r>
@@ -68,7 +93,23 @@
           <w:sz w:val="20"/>
           <w:szCs w:val="20"/>
         </w:rPr>
-        <w:t>Dr. Md. Mahbubur Rahman</w:t>
+        <w:t xml:space="preserve">Dr. Md. </w:t>
+      </w:r>
+      <w:proofErr w:type="spellStart"/>
+      <w:r>
+        <w:rPr>
+          <w:sz w:val="20"/>
+          <w:szCs w:val="20"/>
+        </w:rPr>
+        <w:t>Mahbubur</w:t>
+      </w:r>
+      <w:proofErr w:type="spellEnd"/>
+      <w:r>
+        <w:rPr>
+          <w:sz w:val="20"/>
+          <w:szCs w:val="20"/>
+        </w:rPr>
+        <w:t xml:space="preserve"> Rahman</w:t>
       </w:r>
       <w:r>
         <w:t xml:space="preserve">, </w:t>
@@ -87,8 +128,17 @@
           <w:sz w:val="20"/>
           <w:szCs w:val="20"/>
         </w:rPr>
-        <w:t>Md. Aktarujjaman</w:t>
-      </w:r>
+        <w:t xml:space="preserve">Md. </w:t>
+      </w:r>
+      <w:proofErr w:type="spellStart"/>
+      <w:r>
+        <w:rPr>
+          <w:sz w:val="20"/>
+          <w:szCs w:val="20"/>
+        </w:rPr>
+        <w:t>Aktarujjaman</w:t>
+      </w:r>
+      <w:proofErr w:type="spellEnd"/>
     </w:p>
     <w:p>
       <w:pPr>
@@ -447,10 +497,18 @@
         <w:t>of these systems are just maintaining a database of patients. These systems have just implemented telemedicine by the way of technologies of telecommunication, teleconferencing and video conferencing. Literature has shown that these systems lack</w:t>
       </w:r>
       <w:r>
-        <w:t xml:space="preserve"> of </w:t>
-      </w:r>
-      <w:r>
-        <w:t xml:space="preserve"> quality and are expensive and we need a better communication and monitoring system.</w:t>
+        <w:t xml:space="preserve"> </w:t>
+      </w:r>
+      <w:proofErr w:type="gramStart"/>
+      <w:r>
+        <w:t xml:space="preserve">of </w:t>
+      </w:r>
+      <w:r>
+        <w:t xml:space="preserve"> quality</w:t>
+      </w:r>
+      <w:proofErr w:type="gramEnd"/>
+      <w:r>
+        <w:t xml:space="preserve"> and are expensive and we need a better communication and monitoring system.</w:t>
       </w:r>
     </w:p>
     <w:p>
@@ -634,7 +692,67 @@
           <w:sz w:val="20"/>
           <w:szCs w:val="20"/>
         </w:rPr>
-        <w:t xml:space="preserve"> by Amna Pir, M. Usman Akram has shown that the statistical data in the Medical sectors. He presented an IoT based on the architectural framework with a context of awareness for hospital management systems. This survey to investigate the decision to adopt the IoT based system in Pakistani Hospitals. The accumulated results indicate that participants want to adopt this system and most of the group of people agreed that IoT based HMIS would provide better monitoring and </w:t>
+        <w:t xml:space="preserve"> by </w:t>
+      </w:r>
+      <w:proofErr w:type="spellStart"/>
+      <w:r>
+        <w:rPr>
+          <w:rFonts w:ascii="Times" w:hAnsi="Times"/>
+          <w:color w:val="0E101A"/>
+          <w:sz w:val="20"/>
+          <w:szCs w:val="20"/>
+        </w:rPr>
+        <w:t>Amna</w:t>
+      </w:r>
+      <w:proofErr w:type="spellEnd"/>
+      <w:r>
+        <w:rPr>
+          <w:rFonts w:ascii="Times" w:hAnsi="Times"/>
+          <w:color w:val="0E101A"/>
+          <w:sz w:val="20"/>
+          <w:szCs w:val="20"/>
+        </w:rPr>
+        <w:t xml:space="preserve"> </w:t>
+      </w:r>
+      <w:proofErr w:type="spellStart"/>
+      <w:r>
+        <w:rPr>
+          <w:rFonts w:ascii="Times" w:hAnsi="Times"/>
+          <w:color w:val="0E101A"/>
+          <w:sz w:val="20"/>
+          <w:szCs w:val="20"/>
+        </w:rPr>
+        <w:t>Pir</w:t>
+      </w:r>
+      <w:proofErr w:type="spellEnd"/>
+      <w:r>
+        <w:rPr>
+          <w:rFonts w:ascii="Times" w:hAnsi="Times"/>
+          <w:color w:val="0E101A"/>
+          <w:sz w:val="20"/>
+          <w:szCs w:val="20"/>
+        </w:rPr>
+        <w:t xml:space="preserve">, M. Usman </w:t>
+      </w:r>
+      <w:proofErr w:type="spellStart"/>
+      <w:r>
+        <w:rPr>
+          <w:rFonts w:ascii="Times" w:hAnsi="Times"/>
+          <w:color w:val="0E101A"/>
+          <w:sz w:val="20"/>
+          <w:szCs w:val="20"/>
+        </w:rPr>
+        <w:t>Akram</w:t>
+      </w:r>
+      <w:proofErr w:type="spellEnd"/>
+      <w:r>
+        <w:rPr>
+          <w:rFonts w:ascii="Times" w:hAnsi="Times"/>
+          <w:color w:val="0E101A"/>
+          <w:sz w:val="20"/>
+          <w:szCs w:val="20"/>
+        </w:rPr>
+        <w:t xml:space="preserve"> has shown that the statistical data in the Medical sectors. He presented an IoT based on the architectural framework with a context of awareness for hospital management systems. This survey to investigate the decision to adopt the IoT based system in Pakistani Hospitals. The accumulated results indicate that participants want to adopt this system and most of the group of people agreed that IoT based HMIS would provide better monitoring and </w:t>
       </w:r>
       <w:r>
         <w:rPr>
@@ -753,8 +871,9 @@
           <w:sz w:val="20"/>
           <w:szCs w:val="20"/>
         </w:rPr>
-        <w:t xml:space="preserve"> by Asst. Prof. M. Gokilavani discussed numerous healthcare IoT strategies and processes, and also end up with some major problems. They faced challenges during the developing those systems and the security issues and also have the concern of identification as a future ext</w:t>
-      </w:r>
+        <w:t xml:space="preserve"> by Asst. Prof. M. </w:t>
+      </w:r>
+      <w:proofErr w:type="spellStart"/>
       <w:r>
         <w:rPr>
           <w:rFonts w:ascii="Times" w:hAnsi="Times"/>
@@ -762,8 +881,9 @@
           <w:sz w:val="20"/>
           <w:szCs w:val="20"/>
         </w:rPr>
-        <w:t>ension for upcoming projects</w:t>
-      </w:r>
+        <w:t>Gokilavani</w:t>
+      </w:r>
+      <w:proofErr w:type="spellEnd"/>
       <w:r>
         <w:rPr>
           <w:rFonts w:ascii="Times" w:hAnsi="Times"/>
@@ -771,6 +891,24 @@
           <w:sz w:val="20"/>
           <w:szCs w:val="20"/>
         </w:rPr>
+        <w:t xml:space="preserve"> discussed numerous healthcare IoT strategies and processes, and also end up with some major problems. They faced challenges during the developing those systems and the security issues and also have the concern of identification as a future ext</w:t>
+      </w:r>
+      <w:r>
+        <w:rPr>
+          <w:rFonts w:ascii="Times" w:hAnsi="Times"/>
+          <w:color w:val="0E101A"/>
+          <w:sz w:val="20"/>
+          <w:szCs w:val="20"/>
+        </w:rPr>
+        <w:t>ension for upcoming projects</w:t>
+      </w:r>
+      <w:r>
+        <w:rPr>
+          <w:rFonts w:ascii="Times" w:hAnsi="Times"/>
+          <w:color w:val="0E101A"/>
+          <w:sz w:val="20"/>
+          <w:szCs w:val="20"/>
+        </w:rPr>
         <w:t>.</w:t>
       </w:r>
     </w:p>
@@ -930,6 +1068,7 @@
         </w:rPr>
         <w:t xml:space="preserve">By </w:t>
       </w:r>
+      <w:proofErr w:type="spellStart"/>
       <w:r>
         <w:rPr>
           <w:rFonts w:ascii="Times New Roman" w:eastAsia="Times New Roman" w:hAnsi="Times New Roman" w:cs="Times New Roman"/>
@@ -939,6 +1078,7 @@
         </w:rPr>
         <w:t>Aminian</w:t>
       </w:r>
+      <w:proofErr w:type="spellEnd"/>
       <w:r>
         <w:rPr>
           <w:rFonts w:ascii="Times New Roman" w:eastAsia="Times New Roman" w:hAnsi="Times New Roman" w:cs="Times New Roman"/>
@@ -1242,16 +1382,32 @@
         <w:t xml:space="preserve"> and sent</w:t>
       </w:r>
       <w:r>
-        <w:t xml:space="preserve"> to a Local Area Network a database installed server. Users can retrieve the data using an application installed on the server (Tog</w:t>
-      </w:r>
-      <w:r>
-        <w:t>t, Bakker, and Jaspers, 2011) [14</w:t>
+        <w:t xml:space="preserve"> to a Local Area Network a database installed server. Users can retrieve the data using an application installed on the server (</w:t>
+      </w:r>
+      <w:proofErr w:type="spellStart"/>
+      <w:r>
+        <w:t>Tog</w:t>
+      </w:r>
+      <w:r>
+        <w:t>t</w:t>
+      </w:r>
+      <w:proofErr w:type="spellEnd"/>
+      <w:r>
+        <w:t>, Bakker, and Jaspers, 2011) [14</w:t>
       </w:r>
       <w:r>
         <w:t>]. While RFID has been implemented in Healthcare, limited adoption and use of RFID remains some challenges (Cho</w:t>
       </w:r>
       <w:r>
-        <w:t>ng, Liu, Luo, and Boon, 2015) [15</w:t>
+        <w:t xml:space="preserve">ng, Liu, </w:t>
+      </w:r>
+      <w:proofErr w:type="spellStart"/>
+      <w:r>
+        <w:t>Luo</w:t>
+      </w:r>
+      <w:proofErr w:type="spellEnd"/>
+      <w:r>
+        <w:t>, and Boon, 2015) [15</w:t>
       </w:r>
       <w:r>
         <w:t xml:space="preserve">]. </w:t>
@@ -1589,38 +1745,19 @@
           <w:rFonts w:cs="Times New Roman"/>
           <w:i/>
         </w:rPr>
-        <w:t>Edge Computing</w:t>
+        <w:t xml:space="preserve">Edge Computing: </w:t>
       </w:r>
       <w:r>
         <w:rPr>
           <w:rFonts w:cs="Times New Roman"/>
-          <w:i/>
-        </w:rPr>
-        <w:t xml:space="preserve">: </w:t>
+        </w:rPr>
+        <w:t xml:space="preserve">With a </w:t>
       </w:r>
       <w:r>
         <w:rPr>
           <w:rFonts w:cs="Times New Roman"/>
         </w:rPr>
-        <w:t xml:space="preserve">With a </w:t>
-      </w:r>
-      <w:r>
-        <w:rPr>
-          <w:rFonts w:cs="Times New Roman"/>
-        </w:rPr>
-        <w:t>healthcare</w:t>
-      </w:r>
-      <w:r>
-        <w:rPr>
-          <w:rFonts w:cs="Times New Roman"/>
-        </w:rPr>
-        <w:t xml:space="preserve"> </w:t>
-      </w:r>
-      <w:r>
-        <w:rPr>
-          <w:rFonts w:cs="Times New Roman"/>
-        </w:rPr>
-        <w:t>industry</w:t>
+        <w:t>healthcare industry</w:t>
       </w:r>
       <w:r>
         <w:rPr>
@@ -2015,8 +2152,273 @@
         </w:rPr>
         <w:t>.</w:t>
       </w:r>
-      <w:bookmarkStart w:id="0" w:name="_GoBack"/>
-      <w:bookmarkEnd w:id="0"/>
+    </w:p>
+    <w:p>
+      <w:pPr>
+        <w:pStyle w:val="BodyText"/>
+        <w:spacing w:before="69"/>
+        <w:ind w:right="38"/>
+        <w:jc w:val="both"/>
+        <w:rPr>
+          <w:bCs/>
+        </w:rPr>
+      </w:pPr>
+    </w:p>
+    <w:p>
+      <w:pPr>
+        <w:pStyle w:val="BodyText"/>
+        <w:numPr>
+          <w:ilvl w:val="0"/>
+          <w:numId w:val="5"/>
+        </w:numPr>
+        <w:spacing w:before="69"/>
+        <w:ind w:right="38"/>
+        <w:jc w:val="both"/>
+        <w:rPr>
+          <w:bCs/>
+        </w:rPr>
+      </w:pPr>
+      <w:r>
+        <w:rPr>
+          <w:bCs/>
+          <w:i/>
+        </w:rPr>
+        <w:t>Two-dimensional Code</w:t>
+      </w:r>
+      <w:r>
+        <w:rPr>
+          <w:bCs/>
+          <w:i/>
+        </w:rPr>
+        <w:t>:</w:t>
+      </w:r>
+      <w:r>
+        <w:rPr>
+          <w:bCs/>
+        </w:rPr>
+        <w:t xml:space="preserve"> </w:t>
+      </w:r>
+      <w:r>
+        <w:rPr>
+          <w:bCs/>
+        </w:rPr>
+        <w:t>A barcode is a visual means of representing data that can be read by a machine to retrieve the data.</w:t>
+      </w:r>
+      <w:r>
+        <w:rPr>
+          <w:bCs/>
+        </w:rPr>
+        <w:t xml:space="preserve"> Barcode must be readable by barcode s</w:t>
+      </w:r>
+      <w:r>
+        <w:rPr>
+          <w:bCs/>
+        </w:rPr>
+        <w:t>canners.</w:t>
+      </w:r>
+      <w:r>
+        <w:rPr>
+          <w:bCs/>
+        </w:rPr>
+        <w:t xml:space="preserve"> The common formats </w:t>
+      </w:r>
+      <w:r>
+        <w:rPr>
+          <w:bCs/>
+        </w:rPr>
+        <w:t xml:space="preserve">are 16 color BMP, GIF, JPEG, PNG, TIFF, two-dimensional bar code image etc. </w:t>
+      </w:r>
+      <w:r>
+        <w:rPr>
+          <w:bCs/>
+        </w:rPr>
+        <w:t xml:space="preserve"> </w:t>
+      </w:r>
+      <w:r>
+        <w:rPr>
+          <w:bCs/>
+        </w:rPr>
+        <w:t>Those data are generally either handwritten or typed into an electronic medical record</w:t>
+      </w:r>
+      <w:r>
+        <w:rPr>
+          <w:bCs/>
+        </w:rPr>
+        <w:t xml:space="preserve"> (EMR)</w:t>
+      </w:r>
+      <w:r>
+        <w:rPr>
+          <w:bCs/>
+        </w:rPr>
+        <w:t xml:space="preserve"> system frequently missing or incorrect repor</w:t>
+      </w:r>
+      <w:r>
+        <w:rPr>
+          <w:bCs/>
+        </w:rPr>
+        <w:t xml:space="preserve">ts. </w:t>
+      </w:r>
+      <w:r>
+        <w:rPr>
+          <w:bCs/>
+        </w:rPr>
+        <w:t>The 2D barcode can allow fast, accurate, and automatic capture of these data</w:t>
+      </w:r>
+      <w:r>
+        <w:rPr>
+          <w:bCs/>
+        </w:rPr>
+        <w:t xml:space="preserve"> by a handheld imaging device</w:t>
+      </w:r>
+      <w:r>
+        <w:rPr>
+          <w:bCs/>
+        </w:rPr>
+        <w:t xml:space="preserve">, which can </w:t>
+      </w:r>
+      <w:r>
+        <w:rPr>
+          <w:bCs/>
+        </w:rPr>
+        <w:t>prolong</w:t>
+      </w:r>
+      <w:r>
+        <w:rPr>
+          <w:bCs/>
+        </w:rPr>
+        <w:t xml:space="preserve"> these</w:t>
+      </w:r>
+      <w:r>
+        <w:rPr>
+          <w:bCs/>
+        </w:rPr>
+        <w:t xml:space="preserve"> fields to an EMR and / or IIS. </w:t>
+      </w:r>
+      <w:r>
+        <w:rPr>
+          <w:bCs/>
+        </w:rPr>
+        <w:t>The critical component is that the 2D barcode is used for identifying the medicine informa</w:t>
+      </w:r>
+      <w:r>
+        <w:rPr>
+          <w:bCs/>
+        </w:rPr>
+        <w:t>tion, medicine expiration date etc.</w:t>
+      </w:r>
+      <w:r>
+        <w:rPr>
+          <w:bCs/>
+        </w:rPr>
+        <w:t xml:space="preserve"> [22].</w:t>
+      </w:r>
+    </w:p>
+    <w:p>
+      <w:pPr>
+        <w:pStyle w:val="BodyText"/>
+        <w:spacing w:before="69"/>
+        <w:ind w:left="360" w:right="38"/>
+        <w:jc w:val="both"/>
+        <w:rPr>
+          <w:bCs/>
+        </w:rPr>
+      </w:pPr>
+      <w:r>
+        <w:rPr>
+          <w:bCs/>
+        </w:rPr>
+        <w:t>Patient info. Identification Wristbands</w:t>
+      </w:r>
+      <w:r>
+        <w:rPr>
+          <w:bCs/>
+        </w:rPr>
+        <w:t>:</w:t>
+      </w:r>
+      <w:r>
+        <w:rPr>
+          <w:b/>
+          <w:bCs/>
+        </w:rPr>
+        <w:t xml:space="preserve"> </w:t>
+      </w:r>
+      <w:r>
+        <w:rPr>
+          <w:bCs/>
+        </w:rPr>
+        <w:t>The patient's wristbands of</w:t>
+      </w:r>
+      <w:r>
+        <w:rPr>
+          <w:bCs/>
+        </w:rPr>
+        <w:t xml:space="preserve"> the </w:t>
+      </w:r>
+      <w:r>
+        <w:rPr>
+          <w:bCs/>
+        </w:rPr>
+        <w:t>hospital</w:t>
+      </w:r>
+      <w:r>
+        <w:rPr>
+          <w:bCs/>
+        </w:rPr>
+        <w:t xml:space="preserve"> identification system, and display patient identification is enhanced using 2D barcodes.</w:t>
+      </w:r>
+      <w:r>
+        <w:rPr>
+          <w:bCs/>
+        </w:rPr>
+        <w:t xml:space="preserve"> </w:t>
+      </w:r>
+      <w:r>
+        <w:rPr>
+          <w:bCs/>
+        </w:rPr>
+        <w:t xml:space="preserve">2D barcode </w:t>
+      </w:r>
+      <w:r>
+        <w:rPr>
+          <w:bCs/>
+        </w:rPr>
+        <w:t xml:space="preserve">wristbands </w:t>
+      </w:r>
+      <w:r>
+        <w:rPr>
+          <w:bCs/>
+        </w:rPr>
+        <w:t>can make scanning easier when printed around the surface of the band and facilitate patient identification</w:t>
+      </w:r>
+      <w:r>
+        <w:rPr>
+          <w:bCs/>
+        </w:rPr>
+        <w:t xml:space="preserve"> [23]</w:t>
+      </w:r>
+      <w:r>
+        <w:rPr>
+          <w:bCs/>
+        </w:rPr>
+        <w:t>.</w:t>
+      </w:r>
+      <w:r>
+        <w:rPr>
+          <w:bCs/>
+        </w:rPr>
+        <w:t xml:space="preserve"> </w:t>
+      </w:r>
+    </w:p>
+    <w:p>
+      <w:pPr>
+        <w:pStyle w:val="BodyText"/>
+        <w:spacing w:before="69"/>
+        <w:ind w:left="360" w:right="38"/>
+        <w:jc w:val="both"/>
+        <w:rPr>
+          <w:bCs/>
+        </w:rPr>
+      </w:pPr>
     </w:p>
     <w:p>
       <w:pPr>
@@ -2121,7 +2523,23 @@
           <w:rStyle w:val="None"/>
           <w:bCs/>
         </w:rPr>
-        <w:t>Underdeveloped initiatives. Many IoMT initiatives directed at battling chronic diseases or other issues still need time to grow and develop. This technological niche as a whole must grow a lot in order to start providing regular enhancement results.</w:t>
+        <w:t xml:space="preserve">Underdeveloped initiatives. Many </w:t>
+      </w:r>
+      <w:proofErr w:type="spellStart"/>
+      <w:r>
+        <w:rPr>
+          <w:rStyle w:val="None"/>
+          <w:bCs/>
+        </w:rPr>
+        <w:t>IoMT</w:t>
+      </w:r>
+      <w:proofErr w:type="spellEnd"/>
+      <w:r>
+        <w:rPr>
+          <w:rStyle w:val="None"/>
+          <w:bCs/>
+        </w:rPr>
+        <w:t xml:space="preserve"> initiatives directed at battling chronic diseases or other issues still need time to grow and develop. This technological niche as a whole must grow a lot in order to start providing regular enhancement results.</w:t>
       </w:r>
     </w:p>
     <w:p>
@@ -2155,15 +2573,236 @@
           <w:rStyle w:val="None"/>
           <w:bCs/>
         </w:rPr>
-        <w:t xml:space="preserve">Difficulties with regular updates. With so many hardware solutions comes as much software for powering and managing it all. This software must be timely updated in order to run smoothly and stay at its latest version. And here’s where constant updates will </w:t>
-      </w:r>
+        <w:t>Difficulties with regular updates. With so many hardware solutions comes as much software for powering and managing it all. This software must be timely updated in order to run smoothly and stay at its latest version. And here’s where constant updates will require lots of effort and might spawn many technical issues.</w:t>
+      </w:r>
+    </w:p>
+    <w:p>
+      <w:pPr>
+        <w:pStyle w:val="BodyText"/>
+        <w:jc w:val="both"/>
+        <w:rPr>
+          <w:rStyle w:val="None"/>
+          <w:bCs/>
+        </w:rPr>
+      </w:pPr>
+      <w:r>
+        <w:rPr>
+          <w:rStyle w:val="None"/>
+          <w:bCs/>
+        </w:rPr>
+        <w:t>Personal sensitive data security. An IoT-powered medicine is a hardware-backed system that functions through the Internet. And online systems get hacked and breached. This spawns a chance of important private data being potentially undermined.</w:t>
+      </w:r>
+    </w:p>
+    <w:p>
+      <w:pPr>
+        <w:pStyle w:val="BodyText"/>
+        <w:jc w:val="both"/>
+        <w:rPr>
+          <w:rStyle w:val="None"/>
+          <w:bCs/>
+        </w:rPr>
+      </w:pPr>
+      <w:r>
+        <w:rPr>
+          <w:rStyle w:val="None"/>
+          <w:bCs/>
+        </w:rPr>
+        <w:t xml:space="preserve">Global healthcare regulations. The </w:t>
+      </w:r>
+      <w:proofErr w:type="spellStart"/>
+      <w:r>
+        <w:rPr>
+          <w:rStyle w:val="None"/>
+          <w:bCs/>
+        </w:rPr>
+        <w:t>IoMT</w:t>
+      </w:r>
+      <w:proofErr w:type="spellEnd"/>
+      <w:r>
+        <w:rPr>
+          <w:rStyle w:val="None"/>
+          <w:bCs/>
+        </w:rPr>
+        <w:t xml:space="preserve"> still has to be approved by global healthcare regulatory bodies worldwide. This will take time and may keep many innovations at bay just because of some formalities.</w:t>
+      </w:r>
+    </w:p>
+    <w:p>
+      <w:pPr>
+        <w:pStyle w:val="BodyText"/>
+        <w:jc w:val="both"/>
+        <w:rPr>
+          <w:rStyle w:val="None"/>
+          <w:bCs/>
+        </w:rPr>
+      </w:pPr>
+    </w:p>
+    <w:p>
+      <w:pPr>
+        <w:pStyle w:val="BodyText"/>
+        <w:jc w:val="both"/>
+        <w:rPr>
+          <w:rStyle w:val="None"/>
+          <w:bCs/>
+        </w:rPr>
+      </w:pPr>
+      <w:r>
+        <w:rPr>
+          <w:rStyle w:val="None"/>
+          <w:bCs/>
+        </w:rPr>
+        <w:t>ADVANTAGES AND DISADVANTAGES OF IOT IN HEALTHCARE</w:t>
+      </w:r>
+    </w:p>
+    <w:p>
+      <w:pPr>
+        <w:pStyle w:val="BodyText"/>
+        <w:jc w:val="both"/>
+        <w:rPr>
+          <w:rStyle w:val="None"/>
+          <w:bCs/>
+        </w:rPr>
+      </w:pPr>
+      <w:r>
+        <w:rPr>
+          <w:rStyle w:val="None"/>
+          <w:bCs/>
+        </w:rPr>
+        <w:t>Considering the above-mentioned challenges of IoT in healthcare, there are, indeed, downsides as well as benefits when it comes to the medical IoT.</w:t>
+      </w:r>
+    </w:p>
+    <w:p>
+      <w:pPr>
+        <w:pStyle w:val="BodyText"/>
+        <w:jc w:val="both"/>
+        <w:rPr>
+          <w:rStyle w:val="None"/>
+          <w:bCs/>
+        </w:rPr>
+      </w:pPr>
+    </w:p>
+    <w:p>
+      <w:pPr>
+        <w:pStyle w:val="BodyText"/>
+        <w:jc w:val="both"/>
+        <w:rPr>
+          <w:rStyle w:val="None"/>
+          <w:bCs/>
+        </w:rPr>
+      </w:pPr>
+      <w:r>
+        <w:rPr>
+          <w:rStyle w:val="None"/>
+          <w:bCs/>
+        </w:rPr>
+        <w:t>Advantages of IoT in healthcare</w:t>
+      </w:r>
+    </w:p>
+    <w:p>
+      <w:pPr>
+        <w:pStyle w:val="BodyText"/>
+        <w:jc w:val="both"/>
+        <w:rPr>
+          <w:rStyle w:val="None"/>
+          <w:bCs/>
+        </w:rPr>
+      </w:pPr>
+      <w:r>
+        <w:rPr>
+          <w:rStyle w:val="None"/>
+          <w:bCs/>
+        </w:rPr>
+        <w:t>The ‘all-consuming’ connection of health devices and data centralization brings many significant benefits to the table, such as:</w:t>
+      </w:r>
+    </w:p>
+    <w:p>
+      <w:pPr>
+        <w:pStyle w:val="BodyText"/>
+        <w:jc w:val="both"/>
+        <w:rPr>
+          <w:rStyle w:val="None"/>
+          <w:bCs/>
+        </w:rPr>
+      </w:pPr>
+    </w:p>
+    <w:p>
+      <w:pPr>
+        <w:pStyle w:val="BodyText"/>
+        <w:jc w:val="both"/>
+        <w:rPr>
+          <w:rStyle w:val="None"/>
+          <w:bCs/>
+        </w:rPr>
+      </w:pPr>
+      <w:r>
+        <w:rPr>
+          <w:rStyle w:val="None"/>
+          <w:bCs/>
+        </w:rPr>
+        <w:t>All-around technological enhancement. Rendering</w:t>
+      </w:r>
+      <w:r>
+        <w:rPr>
+          <w:rStyle w:val="None"/>
+          <w:b/>
+          <w:bCs/>
+        </w:rPr>
+        <w:t xml:space="preserve"> </w:t>
+      </w:r>
+      <w:r>
+        <w:rPr>
+          <w:rStyle w:val="None"/>
+          <w:bCs/>
+        </w:rPr>
+        <w:t>hospital visits unnecessary, passively accumulating and deeply analyzing important health data, etc. We’ve already pondered on all these advanced tech</w:t>
+      </w:r>
+      <w:r>
+        <w:rPr>
+          <w:rStyle w:val="None"/>
+          <w:b/>
+          <w:bCs/>
+        </w:rPr>
+        <w:t xml:space="preserve"> </w:t>
+      </w:r>
+      <w:r>
+        <w:rPr>
+          <w:rStyle w:val="None"/>
+          <w:bCs/>
+        </w:rPr>
+        <w:t xml:space="preserve">capacities galore enough. The </w:t>
+      </w:r>
+      <w:proofErr w:type="spellStart"/>
+      <w:r>
+        <w:rPr>
+          <w:rStyle w:val="None"/>
+          <w:bCs/>
+        </w:rPr>
+        <w:t>IoMT</w:t>
+      </w:r>
+      <w:proofErr w:type="spellEnd"/>
+      <w:r>
+        <w:rPr>
+          <w:rStyle w:val="None"/>
+          <w:bCs/>
+        </w:rPr>
+        <w:t xml:space="preserve"> provides space for fantastic long-term innovations.</w:t>
+      </w:r>
+    </w:p>
+    <w:p>
+      <w:pPr>
+        <w:pStyle w:val="BodyText"/>
+        <w:jc w:val="both"/>
+        <w:rPr>
+          <w:rStyle w:val="None"/>
+          <w:bCs/>
+        </w:rPr>
+      </w:pPr>
       <w:r>
         <w:rPr>
           <w:rStyle w:val="None"/>
           <w:bCs/>
         </w:rPr>
         <w:lastRenderedPageBreak/>
-        <w:t>require lots of effort and might spawn many technical issues.</w:t>
+        <w:t>Cost savings. One of the greatest advantages of IoT in healthcare is that efficient autonomous systems will cost less to manage and ‘employ’ in the long run. Things are even better when it comes to patient cost savings due to fewer hospital journeys as well as accelerated diagnostics and treatment.</w:t>
       </w:r>
     </w:p>
     <w:p>
@@ -2175,13 +2814,6 @@
           <w:bCs/>
         </w:rPr>
       </w:pPr>
-      <w:r>
-        <w:rPr>
-          <w:rStyle w:val="None"/>
-          <w:bCs/>
-        </w:rPr>
-        <w:t>Personal sensitive data security. An IoT-powered medicine is a hardware-backed system that functions through the Internet. And online systems get hacked and breached. This spawns a chance of important private data being potentially undermined.</w:t>
-      </w:r>
     </w:p>
     <w:p>
       <w:pPr>
@@ -2197,7 +2829,7 @@
           <w:rStyle w:val="None"/>
           <w:bCs/>
         </w:rPr>
-        <w:t>Global healthcare regulations. The IoMT still has to be approved by global healthcare regulatory bodies worldwide. This will take time and may keep many innovations at bay just because of some formalities.</w:t>
+        <w:t>Accessibility. Doctors can view all the necessary data on command and check real-time patient conditions without leaving their office.</w:t>
       </w:r>
     </w:p>
     <w:p>
@@ -2224,7 +2856,7 @@
           <w:rStyle w:val="None"/>
           <w:bCs/>
         </w:rPr>
-        <w:t>ADVANTAGES AND DISADVANTAGES OF IOT IN HEALTHCARE</w:t>
+        <w:t>Disadvantages of IoT in healthcare</w:t>
       </w:r>
     </w:p>
     <w:p>
@@ -2241,7 +2873,49 @@
           <w:rStyle w:val="None"/>
           <w:bCs/>
         </w:rPr>
-        <w:t>Considering the above-mentioned challenges of IoT in healthcare, there are, indeed, downsides as well as benefits when it comes to the medical IoT.</w:t>
+        <w:t>Alternatively, some downsides that come along with the massive implementation of the IoT in healthcare include:</w:t>
+      </w:r>
+      <w:r>
+        <w:rPr>
+          <w:rStyle w:val="None"/>
+          <w:bCs/>
+        </w:rPr>
+        <w:t xml:space="preserve"> </w:t>
+      </w:r>
+      <w:r>
+        <w:rPr>
+          <w:rStyle w:val="None"/>
+          <w:bCs/>
+        </w:rPr>
+        <w:t xml:space="preserve">Privacy can be potentially undermined. As we’ve already mentioned, systems get hacked. Lots of attention will need to be focused on data security, which requires significant additional </w:t>
+      </w:r>
+      <w:r>
+        <w:rPr>
+          <w:rStyle w:val="None"/>
+          <w:bCs/>
+        </w:rPr>
+        <w:t>spending</w:t>
+      </w:r>
+      <w:r>
+        <w:rPr>
+          <w:rStyle w:val="None"/>
+          <w:bCs/>
+        </w:rPr>
+        <w:t>.</w:t>
+      </w:r>
+      <w:r>
+        <w:rPr>
+          <w:rStyle w:val="None"/>
+          <w:bCs/>
+        </w:rPr>
+        <w:t xml:space="preserve"> </w:t>
+      </w:r>
+      <w:r>
+        <w:rPr>
+          <w:rStyle w:val="None"/>
+          <w:bCs/>
+        </w:rPr>
+        <w:t>Unauthorized access to centralization. There is a chance that dishonest interlopers may access centralized systems and realize some cruel intentions.</w:t>
       </w:r>
     </w:p>
     <w:p>
@@ -2253,6 +2927,13 @@
           <w:bCs/>
         </w:rPr>
       </w:pPr>
+      <w:r>
+        <w:rPr>
+          <w:rStyle w:val="None"/>
+          <w:bCs/>
+        </w:rPr>
+        <w:t>Global healthcare regulations. International health administrations are already issuing guidelines that must be strictly followed by governmental medical establishments integrating the IoT in their workflow. These may restrict possible capacities to some extent.</w:t>
+      </w:r>
     </w:p>
     <w:p>
       <w:pPr>
@@ -2263,13 +2944,6 @@
           <w:bCs/>
         </w:rPr>
       </w:pPr>
-      <w:r>
-        <w:rPr>
-          <w:rStyle w:val="None"/>
-          <w:bCs/>
-        </w:rPr>
-        <w:t>Advantages of IoT in healthcare</w:t>
-      </w:r>
     </w:p>
     <w:p>
       <w:pPr>
@@ -2285,7 +2959,7 @@
           <w:rStyle w:val="None"/>
           <w:bCs/>
         </w:rPr>
-        <w:t>The ‘all-consuming’ connection of health devices and data centralization brings many significant benefits to the table, such as:</w:t>
+        <w:t>IOT TRENDS IN HEALTHCARE OF 2019</w:t>
       </w:r>
     </w:p>
     <w:p>
@@ -2297,6 +2971,140 @@
           <w:bCs/>
         </w:rPr>
       </w:pPr>
+      <w:r>
+        <w:rPr>
+          <w:rStyle w:val="None"/>
+          <w:bCs/>
+        </w:rPr>
+        <w:t xml:space="preserve">In 2019, there can be defined several </w:t>
+      </w:r>
+      <w:proofErr w:type="spellStart"/>
+      <w:r>
+        <w:rPr>
+          <w:rStyle w:val="None"/>
+          <w:bCs/>
+        </w:rPr>
+        <w:t>IoMT</w:t>
+      </w:r>
+      <w:proofErr w:type="spellEnd"/>
+      <w:r>
+        <w:rPr>
+          <w:rStyle w:val="None"/>
+          <w:bCs/>
+        </w:rPr>
+        <w:t xml:space="preserve"> trends implemented by majorities of startups worldwide.</w:t>
+      </w:r>
+      <w:r>
+        <w:rPr>
+          <w:rStyle w:val="None"/>
+          <w:bCs/>
+        </w:rPr>
+        <w:t xml:space="preserve"> </w:t>
+      </w:r>
+      <w:proofErr w:type="spellStart"/>
+      <w:r>
+        <w:rPr>
+          <w:rStyle w:val="None"/>
+          <w:bCs/>
+        </w:rPr>
+        <w:t>Wearables</w:t>
+      </w:r>
+      <w:proofErr w:type="spellEnd"/>
+      <w:r>
+        <w:rPr>
+          <w:rStyle w:val="None"/>
+          <w:bCs/>
+        </w:rPr>
+        <w:t xml:space="preserve"> continue to top the market. Major mobile technology providers like Apple and Android are enhancing and updating their authentic </w:t>
+      </w:r>
+      <w:proofErr w:type="spellStart"/>
+      <w:r>
+        <w:rPr>
+          <w:rStyle w:val="None"/>
+          <w:bCs/>
+        </w:rPr>
+        <w:t>wearables</w:t>
+      </w:r>
+      <w:proofErr w:type="spellEnd"/>
+      <w:r>
+        <w:rPr>
+          <w:rStyle w:val="None"/>
+          <w:bCs/>
+        </w:rPr>
+        <w:t>, adding them with more health tracking features. And the rest of the world is</w:t>
+      </w:r>
+      <w:r>
+        <w:rPr>
+          <w:rStyle w:val="None"/>
+          <w:bCs/>
+        </w:rPr>
+        <w:t xml:space="preserve">n’t shy to follow the tendency, </w:t>
+      </w:r>
+      <w:r>
+        <w:rPr>
+          <w:rStyle w:val="None"/>
+          <w:bCs/>
+        </w:rPr>
+        <w:t>spawning numerous various-purpose mini devices.</w:t>
+      </w:r>
+      <w:r>
+        <w:rPr>
+          <w:rStyle w:val="None"/>
+          <w:bCs/>
+        </w:rPr>
+        <w:t xml:space="preserve"> </w:t>
+      </w:r>
+      <w:r>
+        <w:rPr>
+          <w:rStyle w:val="None"/>
+          <w:bCs/>
+        </w:rPr>
+        <w:t xml:space="preserve">Surgical robotics become a common reality. AI-powered, robotic surgical means show to be more precise than real doctors on more than one occasion. There are still limitations and risks involved, but the technology is definitely </w:t>
+      </w:r>
+      <w:r>
+        <w:rPr>
+          <w:rStyle w:val="None"/>
+          <w:bCs/>
+        </w:rPr>
+        <w:t xml:space="preserve">in the spotlight and is looking </w:t>
+      </w:r>
+      <w:r>
+        <w:rPr>
+          <w:rStyle w:val="None"/>
+          <w:bCs/>
+        </w:rPr>
+        <w:t>to become more widespread in the nearest future.</w:t>
+      </w:r>
+      <w:r>
+        <w:rPr>
+          <w:rStyle w:val="None"/>
+          <w:bCs/>
+        </w:rPr>
+        <w:t xml:space="preserve"> </w:t>
+      </w:r>
+      <w:r>
+        <w:rPr>
+          <w:rStyle w:val="None"/>
+          <w:bCs/>
+        </w:rPr>
+        <w:t xml:space="preserve">Integration of other prominent technologies with the IoT expands the horizon. AI, AR, Machine Learning, Big Data, </w:t>
+      </w:r>
+      <w:proofErr w:type="spellStart"/>
+      <w:r>
+        <w:rPr>
+          <w:rStyle w:val="None"/>
+          <w:bCs/>
+        </w:rPr>
+        <w:t>blockchain</w:t>
+      </w:r>
+      <w:proofErr w:type="spellEnd"/>
+      <w:r>
+        <w:rPr>
+          <w:rStyle w:val="None"/>
+          <w:bCs/>
+        </w:rPr>
+        <w:t>, and smart contracts — all of that fuel up and expands the IoT powers even further. AI is already better and far more precise in predicting, for one instance, women’s breast cancer.</w:t>
+      </w:r>
     </w:p>
     <w:p>
       <w:pPr>
@@ -2307,43 +3115,6 @@
           <w:bCs/>
         </w:rPr>
       </w:pPr>
-      <w:r>
-        <w:rPr>
-          <w:rStyle w:val="None"/>
-          <w:bCs/>
-        </w:rPr>
-        <w:t>All-around technological enhancement. Rendering</w:t>
-      </w:r>
-      <w:r>
-        <w:rPr>
-          <w:rStyle w:val="None"/>
-          <w:b/>
-          <w:bCs/>
-        </w:rPr>
-        <w:t xml:space="preserve"> </w:t>
-      </w:r>
-      <w:r>
-        <w:rPr>
-          <w:rStyle w:val="None"/>
-          <w:bCs/>
-        </w:rPr>
-        <w:t>hospital visits unnecessary, passively accumulating and deeply analyzing important health data, etc. We’ve already pondered on all these advanced tech</w:t>
-      </w:r>
-      <w:r>
-        <w:rPr>
-          <w:rStyle w:val="None"/>
-          <w:b/>
-          <w:bCs/>
-        </w:rPr>
-        <w:t xml:space="preserve"> </w:t>
-      </w:r>
-      <w:r>
-        <w:rPr>
-          <w:rStyle w:val="None"/>
-          <w:bCs/>
-        </w:rPr>
-        <w:t>capacities galore enough. The IoMT provides space for fantastic long-term innovations.</w:t>
-      </w:r>
     </w:p>
     <w:p>
       <w:pPr>
@@ -2359,7 +3130,7 @@
           <w:rStyle w:val="None"/>
           <w:bCs/>
         </w:rPr>
-        <w:t>Cost savings. One of the greatest advantages of IoT in healthcare is that efficient autonomous systems will cost less to manage and ‘employ’ in the long run. Things are even better when it comes to patient cost savings due to fewer hospital journeys as well as accelerated diagnostics and treatment.</w:t>
+        <w:t>FUTURE OF IOT IN HEALTHCARE</w:t>
       </w:r>
     </w:p>
     <w:p>
@@ -2371,6 +3142,51 @@
           <w:bCs/>
         </w:rPr>
       </w:pPr>
+      <w:r>
+        <w:rPr>
+          <w:rStyle w:val="None"/>
+          <w:bCs/>
+        </w:rPr>
+        <w:t xml:space="preserve">Full-blown smart hospitals by 2020, mHealth as a regular, common thing on a global scale, and reduced physical visits to hospitals — this is only an approximate picture of the </w:t>
+      </w:r>
+      <w:proofErr w:type="spellStart"/>
+      <w:r>
+        <w:rPr>
+          <w:rStyle w:val="None"/>
+          <w:bCs/>
+        </w:rPr>
+        <w:t>IoMT</w:t>
+      </w:r>
+      <w:proofErr w:type="spellEnd"/>
+      <w:r>
+        <w:rPr>
+          <w:rStyle w:val="None"/>
+          <w:bCs/>
+        </w:rPr>
+        <w:t xml:space="preserve"> success. With that being said, as young as the concept is, it isn’t really regarded to be that novel by progressive hospitals of </w:t>
+      </w:r>
+      <w:r>
+        <w:rPr>
+          <w:rStyle w:val="None"/>
+          <w:bCs/>
+        </w:rPr>
+        <w:lastRenderedPageBreak/>
+        <w:t xml:space="preserve">the now. Most of them are </w:t>
+      </w:r>
+      <w:r>
+        <w:rPr>
+          <w:rStyle w:val="None"/>
+          <w:bCs/>
+        </w:rPr>
+        <w:t>either implementing major IoT techniques or</w:t>
+      </w:r>
+      <w:r>
+        <w:rPr>
+          <w:rStyle w:val="None"/>
+          <w:bCs/>
+        </w:rPr>
+        <w:t xml:space="preserve"> capabilities or already have enhanced parts that are in their calibration stage.</w:t>
+      </w:r>
     </w:p>
     <w:p>
       <w:pPr>
@@ -2381,13 +3197,6 @@
           <w:bCs/>
         </w:rPr>
       </w:pPr>
-      <w:r>
-        <w:rPr>
-          <w:rStyle w:val="None"/>
-          <w:bCs/>
-        </w:rPr>
-        <w:t>Accessibility. Doctors can view all the necessary data on command and check real-time patient conditions without leaving their office.</w:t>
-      </w:r>
     </w:p>
     <w:p>
       <w:pPr>
@@ -2398,6 +3207,13 @@
           <w:bCs/>
         </w:rPr>
       </w:pPr>
+      <w:r>
+        <w:rPr>
+          <w:rStyle w:val="None"/>
+          <w:bCs/>
+        </w:rPr>
+        <w:t>SUMMARY</w:t>
+      </w:r>
     </w:p>
     <w:p>
       <w:pPr>
@@ -2413,7 +3229,23 @@
           <w:rStyle w:val="None"/>
           <w:bCs/>
         </w:rPr>
-        <w:t>Disadvantages of IoT in healthcare</w:t>
+        <w:t xml:space="preserve">Let us emphasize once more that the IoT can be nothing short of a revolution in the field as important on the global scale as healthcare. </w:t>
+      </w:r>
+      <w:proofErr w:type="gramStart"/>
+      <w:r>
+        <w:rPr>
+          <w:rStyle w:val="None"/>
+          <w:bCs/>
+        </w:rPr>
+        <w:t>there</w:t>
+      </w:r>
+      <w:proofErr w:type="gramEnd"/>
+      <w:r>
+        <w:rPr>
+          <w:rStyle w:val="None"/>
+          <w:bCs/>
+        </w:rPr>
+        <w:t xml:space="preserve"> are still many difficulties, peculiarities, and technological obstacles to overcome. And even though there are, currently, downsides as well as advantages to the concept, things seem to go very well for this technological innovation.</w:t>
       </w:r>
     </w:p>
     <w:p>
@@ -2430,300 +3262,23 @@
           <w:rStyle w:val="None"/>
           <w:bCs/>
         </w:rPr>
-        <w:t>Alternatively, some downsides that come along with the massive implementation of the IoT in healthcare include:</w:t>
-      </w:r>
-      <w:r>
-        <w:rPr>
-          <w:rStyle w:val="None"/>
-          <w:bCs/>
-        </w:rPr>
-        <w:t xml:space="preserve"> </w:t>
-      </w:r>
-      <w:r>
-        <w:rPr>
-          <w:rStyle w:val="None"/>
-          <w:bCs/>
-        </w:rPr>
-        <w:t xml:space="preserve">Privacy can be potentially undermined. As we’ve already mentioned, systems get hacked. Lots of attention will need to be focused on data security, which requires significant additional </w:t>
-      </w:r>
-      <w:r>
-        <w:rPr>
-          <w:rStyle w:val="None"/>
-          <w:bCs/>
-        </w:rPr>
-        <w:t>spending</w:t>
-      </w:r>
-      <w:r>
-        <w:rPr>
-          <w:rStyle w:val="None"/>
-          <w:bCs/>
-        </w:rPr>
-        <w:t>.</w:t>
-      </w:r>
-      <w:r>
-        <w:rPr>
-          <w:rStyle w:val="None"/>
-          <w:bCs/>
-        </w:rPr>
-        <w:t xml:space="preserve"> </w:t>
-      </w:r>
-      <w:r>
-        <w:rPr>
-          <w:rStyle w:val="None"/>
-          <w:bCs/>
-        </w:rPr>
-        <w:t>Unauthorized access to centralization. There is a chance that dishonest interlopers may access centralized systems and realize some cruel intentions.</w:t>
-      </w:r>
-    </w:p>
-    <w:p>
-      <w:pPr>
-        <w:pStyle w:val="BodyText"/>
-        <w:jc w:val="both"/>
-        <w:rPr>
-          <w:rStyle w:val="None"/>
-          <w:bCs/>
-        </w:rPr>
-      </w:pPr>
-      <w:r>
-        <w:rPr>
-          <w:rStyle w:val="None"/>
-          <w:bCs/>
-        </w:rPr>
-        <w:t>Global healthcare regulations. International health administrations are already issuing guidelines that must be strictly followed by governmental medical establishments integrating the IoT in their workflow. These may restrict possible capacities to some extent.</w:t>
-      </w:r>
-    </w:p>
-    <w:p>
-      <w:pPr>
-        <w:pStyle w:val="BodyText"/>
-        <w:jc w:val="both"/>
-        <w:rPr>
-          <w:rStyle w:val="None"/>
-          <w:bCs/>
-        </w:rPr>
-      </w:pPr>
-    </w:p>
-    <w:p>
-      <w:pPr>
-        <w:pStyle w:val="BodyText"/>
-        <w:jc w:val="both"/>
-        <w:rPr>
-          <w:rStyle w:val="None"/>
-          <w:bCs/>
-        </w:rPr>
-      </w:pPr>
-      <w:r>
-        <w:rPr>
-          <w:rStyle w:val="None"/>
-          <w:bCs/>
-        </w:rPr>
-        <w:lastRenderedPageBreak/>
-        <w:t>IOT TRENDS IN HEALTHCARE OF 2019</w:t>
-      </w:r>
-    </w:p>
-    <w:p>
-      <w:pPr>
-        <w:pStyle w:val="BodyText"/>
-        <w:jc w:val="both"/>
-        <w:rPr>
-          <w:rStyle w:val="None"/>
-          <w:bCs/>
-        </w:rPr>
-      </w:pPr>
-      <w:r>
-        <w:rPr>
-          <w:rStyle w:val="None"/>
-          <w:bCs/>
-        </w:rPr>
-        <w:t>In 2019, there can be defined several IoMT trends implemented by majorities of startups worldwide.</w:t>
-      </w:r>
-      <w:r>
-        <w:rPr>
-          <w:rStyle w:val="None"/>
-          <w:bCs/>
-        </w:rPr>
-        <w:t xml:space="preserve"> </w:t>
-      </w:r>
-      <w:r>
-        <w:rPr>
-          <w:rStyle w:val="None"/>
-          <w:bCs/>
-        </w:rPr>
-        <w:t>Wearables continue to top the market. Major mobile technology providers like Apple and Android are enhancing and updating their authentic wearables, adding them with more health tracking features. And the rest of the world is</w:t>
-      </w:r>
-      <w:r>
-        <w:rPr>
-          <w:rStyle w:val="None"/>
-          <w:bCs/>
-        </w:rPr>
-        <w:t xml:space="preserve">n’t shy to follow the tendency, </w:t>
-      </w:r>
-      <w:r>
-        <w:rPr>
-          <w:rStyle w:val="None"/>
-          <w:bCs/>
-        </w:rPr>
-        <w:t>spawning numerous various-purpose mini devices.</w:t>
-      </w:r>
-      <w:r>
-        <w:rPr>
-          <w:rStyle w:val="None"/>
-          <w:bCs/>
-        </w:rPr>
-        <w:t xml:space="preserve"> </w:t>
-      </w:r>
-      <w:r>
-        <w:rPr>
-          <w:rStyle w:val="None"/>
-          <w:bCs/>
-        </w:rPr>
-        <w:t xml:space="preserve">Surgical robotics become a common reality. AI-powered, robotic surgical means show to be more precise than real doctors on more than one occasion. There are still limitations and risks involved, but the technology is definitely </w:t>
-      </w:r>
-      <w:r>
-        <w:rPr>
-          <w:rStyle w:val="None"/>
-          <w:bCs/>
-        </w:rPr>
-        <w:t xml:space="preserve">in the spotlight and is looking </w:t>
-      </w:r>
-      <w:r>
-        <w:rPr>
-          <w:rStyle w:val="None"/>
-          <w:bCs/>
-        </w:rPr>
-        <w:t>to become more widespread in the nearest future.</w:t>
-      </w:r>
-      <w:r>
-        <w:rPr>
-          <w:rStyle w:val="None"/>
-          <w:bCs/>
-        </w:rPr>
-        <w:t xml:space="preserve"> </w:t>
-      </w:r>
-      <w:r>
-        <w:rPr>
-          <w:rStyle w:val="None"/>
-          <w:bCs/>
-        </w:rPr>
-        <w:t>Integration of other prominent technologies with the IoT expands the horizon. AI, AR, Machine Learning, Big Data, blockchain, and smart contracts — all of that fuel up and expands the IoT powers even further. AI is already better and far more precise in predicting, for one instance, women’s breast cancer.</w:t>
-      </w:r>
-    </w:p>
-    <w:p>
-      <w:pPr>
-        <w:pStyle w:val="BodyText"/>
-        <w:jc w:val="both"/>
-        <w:rPr>
-          <w:rStyle w:val="None"/>
-          <w:bCs/>
-        </w:rPr>
-      </w:pPr>
-    </w:p>
-    <w:p>
-      <w:pPr>
-        <w:pStyle w:val="BodyText"/>
-        <w:jc w:val="both"/>
-        <w:rPr>
-          <w:rStyle w:val="None"/>
-          <w:bCs/>
-        </w:rPr>
-      </w:pPr>
-      <w:r>
-        <w:rPr>
-          <w:rStyle w:val="None"/>
-          <w:bCs/>
-        </w:rPr>
-        <w:t>FUTURE OF IOT IN HEALTHCARE</w:t>
-      </w:r>
-    </w:p>
-    <w:p>
-      <w:pPr>
-        <w:pStyle w:val="BodyText"/>
-        <w:jc w:val="both"/>
-        <w:rPr>
-          <w:rStyle w:val="None"/>
-          <w:bCs/>
-        </w:rPr>
-      </w:pPr>
-      <w:r>
-        <w:rPr>
-          <w:rStyle w:val="None"/>
-          <w:bCs/>
-        </w:rPr>
-        <w:t xml:space="preserve">Full-blown smart hospitals by 2020, mHealth as a regular, common thing on a global scale, and reduced physical visits to hospitals — this is only an approximate picture of the IoMT success. With that being said, as young as the concept is, it isn’t really regarded to be that novel by progressive hospitals of the now. Most of them are </w:t>
-      </w:r>
-      <w:r>
-        <w:rPr>
-          <w:rStyle w:val="None"/>
-          <w:bCs/>
-        </w:rPr>
-        <w:t>either implementing major IoT techniques or</w:t>
-      </w:r>
-      <w:r>
-        <w:rPr>
-          <w:rStyle w:val="None"/>
-          <w:bCs/>
-        </w:rPr>
-        <w:t xml:space="preserve"> capabilities or already have enhanced parts that are in their calibration stage.</w:t>
-      </w:r>
-    </w:p>
-    <w:p>
-      <w:pPr>
-        <w:pStyle w:val="BodyText"/>
-        <w:jc w:val="both"/>
-        <w:rPr>
-          <w:rStyle w:val="None"/>
-          <w:bCs/>
-        </w:rPr>
-      </w:pPr>
-    </w:p>
-    <w:p>
-      <w:pPr>
-        <w:pStyle w:val="BodyText"/>
-        <w:jc w:val="both"/>
-        <w:rPr>
-          <w:rStyle w:val="None"/>
-          <w:bCs/>
-        </w:rPr>
-      </w:pPr>
-      <w:r>
-        <w:rPr>
-          <w:rStyle w:val="None"/>
-          <w:bCs/>
-        </w:rPr>
-        <w:t>SUMMARY</w:t>
-      </w:r>
-    </w:p>
-    <w:p>
-      <w:pPr>
-        <w:pStyle w:val="BodyText"/>
-        <w:jc w:val="both"/>
-        <w:rPr>
-          <w:rStyle w:val="None"/>
-          <w:bCs/>
-        </w:rPr>
-      </w:pPr>
-      <w:r>
-        <w:rPr>
-          <w:rStyle w:val="None"/>
-          <w:bCs/>
-        </w:rPr>
-        <w:t>Let us emphasize once more that the IoT can be nothing short of a revolution in the field as important on the global scale as healthcare. there are still many difficulties, peculiarities, and technological obstacles to overcome. And even though there are, currently, downsides as well as advantages to the concept, things seem to go very well for this technological innovation.</w:t>
-      </w:r>
-    </w:p>
-    <w:p>
-      <w:pPr>
-        <w:pStyle w:val="BodyText"/>
-        <w:jc w:val="both"/>
-        <w:rPr>
-          <w:rStyle w:val="None"/>
-          <w:bCs/>
-        </w:rPr>
-      </w:pPr>
-      <w:r>
-        <w:rPr>
-          <w:rStyle w:val="None"/>
-          <w:bCs/>
-        </w:rPr>
-        <w:t>We are pretty confident that if you ask most medical professionals about their opinion on the subject, they will say that full IoMT integration and adaptation is the only logical way of development for advanced medicine of the future.</w:t>
+        <w:t xml:space="preserve">We are pretty confident that if you ask most medical professionals about their opinion on the subject, they will say that full </w:t>
+      </w:r>
+      <w:proofErr w:type="spellStart"/>
+      <w:r>
+        <w:rPr>
+          <w:rStyle w:val="None"/>
+          <w:bCs/>
+        </w:rPr>
+        <w:t>IoMT</w:t>
+      </w:r>
+      <w:proofErr w:type="spellEnd"/>
+      <w:r>
+        <w:rPr>
+          <w:rStyle w:val="None"/>
+          <w:bCs/>
+        </w:rPr>
+        <w:t xml:space="preserve"> integration and adaptation is the only logical way of development for advanced medicine of the future.</w:t>
       </w:r>
     </w:p>
     <w:p>
@@ -2778,13 +3333,41 @@
           <w:szCs w:val="20"/>
         </w:rPr>
       </w:pPr>
-      <w:r>
-        <w:rPr>
-          <w:rStyle w:val="None"/>
-          <w:sz w:val="20"/>
-          <w:szCs w:val="20"/>
-        </w:rPr>
-        <w:t>Patnaik, Alankrit, and Deepak Gupta. "Unique identification system." International Journal of Computer Applications 7, no. 5 (2010): 46-51.</w:t>
+      <w:proofErr w:type="spellStart"/>
+      <w:r>
+        <w:rPr>
+          <w:rStyle w:val="None"/>
+          <w:sz w:val="20"/>
+          <w:szCs w:val="20"/>
+        </w:rPr>
+        <w:t>Patnaik</w:t>
+      </w:r>
+      <w:proofErr w:type="spellEnd"/>
+      <w:r>
+        <w:rPr>
+          <w:rStyle w:val="None"/>
+          <w:sz w:val="20"/>
+          <w:szCs w:val="20"/>
+        </w:rPr>
+        <w:t xml:space="preserve">, </w:t>
+      </w:r>
+      <w:proofErr w:type="spellStart"/>
+      <w:r>
+        <w:rPr>
+          <w:rStyle w:val="None"/>
+          <w:sz w:val="20"/>
+          <w:szCs w:val="20"/>
+        </w:rPr>
+        <w:t>Alankrit</w:t>
+      </w:r>
+      <w:proofErr w:type="spellEnd"/>
+      <w:r>
+        <w:rPr>
+          <w:rStyle w:val="None"/>
+          <w:sz w:val="20"/>
+          <w:szCs w:val="20"/>
+        </w:rPr>
+        <w:t>, and Deepak Gupta. "Unique identification system." International Journal of Computer Applications 7, no. 5 (2010): 46-51.</w:t>
       </w:r>
     </w:p>
     <w:p>
@@ -2848,6 +3431,7 @@
           <w:szCs w:val="20"/>
         </w:rPr>
       </w:pPr>
+      <w:proofErr w:type="spellStart"/>
       <w:r>
         <w:rPr>
           <w:rStyle w:val="None"/>
@@ -2855,7 +3439,97 @@
           <w:sz w:val="20"/>
           <w:szCs w:val="20"/>
         </w:rPr>
-        <w:t>Amna Pir Muhammad ; M. Usman Akram ; Muazzam A. Khan "Survey Based Analysis of Internet of Things Based Architectural Framework for Hospital Management System".</w:t>
+        <w:t>Amna</w:t>
+      </w:r>
+      <w:proofErr w:type="spellEnd"/>
+      <w:r>
+        <w:rPr>
+          <w:rStyle w:val="None"/>
+          <w:rFonts w:ascii="Times New Roman" w:hAnsi="Times New Roman"/>
+          <w:sz w:val="20"/>
+          <w:szCs w:val="20"/>
+        </w:rPr>
+        <w:t xml:space="preserve"> </w:t>
+      </w:r>
+      <w:proofErr w:type="spellStart"/>
+      <w:r>
+        <w:rPr>
+          <w:rStyle w:val="None"/>
+          <w:rFonts w:ascii="Times New Roman" w:hAnsi="Times New Roman"/>
+          <w:sz w:val="20"/>
+          <w:szCs w:val="20"/>
+        </w:rPr>
+        <w:t>Pir</w:t>
+      </w:r>
+      <w:proofErr w:type="spellEnd"/>
+      <w:r>
+        <w:rPr>
+          <w:rStyle w:val="None"/>
+          <w:rFonts w:ascii="Times New Roman" w:hAnsi="Times New Roman"/>
+          <w:sz w:val="20"/>
+          <w:szCs w:val="20"/>
+        </w:rPr>
+        <w:t xml:space="preserve"> </w:t>
+      </w:r>
+      <w:proofErr w:type="gramStart"/>
+      <w:r>
+        <w:rPr>
+          <w:rStyle w:val="None"/>
+          <w:rFonts w:ascii="Times New Roman" w:hAnsi="Times New Roman"/>
+          <w:sz w:val="20"/>
+          <w:szCs w:val="20"/>
+        </w:rPr>
+        <w:t>Muhammad ;</w:t>
+      </w:r>
+      <w:proofErr w:type="gramEnd"/>
+      <w:r>
+        <w:rPr>
+          <w:rStyle w:val="None"/>
+          <w:rFonts w:ascii="Times New Roman" w:hAnsi="Times New Roman"/>
+          <w:sz w:val="20"/>
+          <w:szCs w:val="20"/>
+        </w:rPr>
+        <w:t xml:space="preserve"> M. Usman </w:t>
+      </w:r>
+      <w:proofErr w:type="spellStart"/>
+      <w:r>
+        <w:rPr>
+          <w:rStyle w:val="None"/>
+          <w:rFonts w:ascii="Times New Roman" w:hAnsi="Times New Roman"/>
+          <w:sz w:val="20"/>
+          <w:szCs w:val="20"/>
+        </w:rPr>
+        <w:t>Akram</w:t>
+      </w:r>
+      <w:proofErr w:type="spellEnd"/>
+      <w:r>
+        <w:rPr>
+          <w:rStyle w:val="None"/>
+          <w:rFonts w:ascii="Times New Roman" w:hAnsi="Times New Roman"/>
+          <w:sz w:val="20"/>
+          <w:szCs w:val="20"/>
+        </w:rPr>
+        <w:t xml:space="preserve"> ; </w:t>
+      </w:r>
+      <w:proofErr w:type="spellStart"/>
+      <w:r>
+        <w:rPr>
+          <w:rStyle w:val="None"/>
+          <w:rFonts w:ascii="Times New Roman" w:hAnsi="Times New Roman"/>
+          <w:sz w:val="20"/>
+          <w:szCs w:val="20"/>
+        </w:rPr>
+        <w:t>Muazzam</w:t>
+      </w:r>
+      <w:proofErr w:type="spellEnd"/>
+      <w:r>
+        <w:rPr>
+          <w:rStyle w:val="None"/>
+          <w:rFonts w:ascii="Times New Roman" w:hAnsi="Times New Roman"/>
+          <w:sz w:val="20"/>
+          <w:szCs w:val="20"/>
+        </w:rPr>
+        <w:t xml:space="preserve"> A. Khan "Survey Based Analysis of Internet of Things Based Architectural Framework for Hospital Management System".</w:t>
       </w:r>
     </w:p>
     <w:p>
@@ -2872,13 +3546,113 @@
           <w:szCs w:val="20"/>
         </w:rPr>
       </w:pPr>
-      <w:r>
-        <w:rPr>
-          <w:rStyle w:val="None"/>
-          <w:sz w:val="20"/>
-          <w:szCs w:val="20"/>
-        </w:rPr>
-        <w:t>Asst.Prof. M.Gokilavani, Asst.Prof. Gripsy Paul Manickathan, Dr. M.A.Dorairangaswamy "A SURVEY ON IOT MEDICARE APPLICATION: ISSU</w:t>
+      <w:proofErr w:type="spellStart"/>
+      <w:r>
+        <w:rPr>
+          <w:rStyle w:val="None"/>
+          <w:sz w:val="20"/>
+          <w:szCs w:val="20"/>
+        </w:rPr>
+        <w:t>Asst.Prof</w:t>
+      </w:r>
+      <w:proofErr w:type="spellEnd"/>
+      <w:r>
+        <w:rPr>
+          <w:rStyle w:val="None"/>
+          <w:sz w:val="20"/>
+          <w:szCs w:val="20"/>
+        </w:rPr>
+        <w:t xml:space="preserve">. </w:t>
+      </w:r>
+      <w:proofErr w:type="spellStart"/>
+      <w:r>
+        <w:rPr>
+          <w:rStyle w:val="None"/>
+          <w:sz w:val="20"/>
+          <w:szCs w:val="20"/>
+        </w:rPr>
+        <w:t>M.Gokilavani</w:t>
+      </w:r>
+      <w:proofErr w:type="spellEnd"/>
+      <w:r>
+        <w:rPr>
+          <w:rStyle w:val="None"/>
+          <w:sz w:val="20"/>
+          <w:szCs w:val="20"/>
+        </w:rPr>
+        <w:t xml:space="preserve">, </w:t>
+      </w:r>
+      <w:proofErr w:type="spellStart"/>
+      <w:r>
+        <w:rPr>
+          <w:rStyle w:val="None"/>
+          <w:sz w:val="20"/>
+          <w:szCs w:val="20"/>
+        </w:rPr>
+        <w:t>Asst.Prof</w:t>
+      </w:r>
+      <w:proofErr w:type="spellEnd"/>
+      <w:r>
+        <w:rPr>
+          <w:rStyle w:val="None"/>
+          <w:sz w:val="20"/>
+          <w:szCs w:val="20"/>
+        </w:rPr>
+        <w:t xml:space="preserve">. </w:t>
+      </w:r>
+      <w:proofErr w:type="spellStart"/>
+      <w:r>
+        <w:rPr>
+          <w:rStyle w:val="None"/>
+          <w:sz w:val="20"/>
+          <w:szCs w:val="20"/>
+        </w:rPr>
+        <w:t>Gripsy</w:t>
+      </w:r>
+      <w:proofErr w:type="spellEnd"/>
+      <w:r>
+        <w:rPr>
+          <w:rStyle w:val="None"/>
+          <w:sz w:val="20"/>
+          <w:szCs w:val="20"/>
+        </w:rPr>
+        <w:t xml:space="preserve"> Paul </w:t>
+      </w:r>
+      <w:proofErr w:type="spellStart"/>
+      <w:r>
+        <w:rPr>
+          <w:rStyle w:val="None"/>
+          <w:sz w:val="20"/>
+          <w:szCs w:val="20"/>
+        </w:rPr>
+        <w:t>Manickathan</w:t>
+      </w:r>
+      <w:proofErr w:type="spellEnd"/>
+      <w:r>
+        <w:rPr>
+          <w:rStyle w:val="None"/>
+          <w:sz w:val="20"/>
+          <w:szCs w:val="20"/>
+        </w:rPr>
+        <w:t xml:space="preserve">, Dr. </w:t>
+      </w:r>
+      <w:proofErr w:type="spellStart"/>
+      <w:r>
+        <w:rPr>
+          <w:rStyle w:val="None"/>
+          <w:sz w:val="20"/>
+          <w:szCs w:val="20"/>
+        </w:rPr>
+        <w:t>M.A.Dorairangaswamy</w:t>
+      </w:r>
+      <w:proofErr w:type="spellEnd"/>
+      <w:r>
+        <w:rPr>
+          <w:rStyle w:val="None"/>
+          <w:sz w:val="20"/>
+          <w:szCs w:val="20"/>
+        </w:rPr>
+        <w:t xml:space="preserve"> "A SURVEY ON IOT MEDICARE APPLICATION: ISSU</w:t>
       </w:r>
       <w:r>
         <w:rPr>
@@ -2888,13 +3662,23 @@
         </w:rPr>
         <w:t xml:space="preserve">ES AND </w:t>
       </w:r>
-      <w:r>
-        <w:rPr>
-          <w:rStyle w:val="None"/>
-          <w:sz w:val="20"/>
-          <w:szCs w:val="20"/>
-        </w:rPr>
-        <w:t>CHALLENGES",International Research Journal of Computer Science (IRJCS) ISSN: 2393, Issue 04, Volume 6 (April 2019)</w:t>
+      <w:proofErr w:type="spellStart"/>
+      <w:r>
+        <w:rPr>
+          <w:rStyle w:val="None"/>
+          <w:sz w:val="20"/>
+          <w:szCs w:val="20"/>
+        </w:rPr>
+        <w:t>CHALLENGES",International</w:t>
+      </w:r>
+      <w:proofErr w:type="spellEnd"/>
+      <w:r>
+        <w:rPr>
+          <w:rStyle w:val="None"/>
+          <w:sz w:val="20"/>
+          <w:szCs w:val="20"/>
+        </w:rPr>
+        <w:t xml:space="preserve"> Research Journal of Computer Science (IRJCS) ISSN: 2393, Issue 04, Volume 6 (April 2019)</w:t>
       </w:r>
     </w:p>
     <w:p>
@@ -2928,7 +3712,25 @@
           <w:sz w:val="20"/>
           <w:szCs w:val="20"/>
         </w:rPr>
-        <w:t>Lei Yu School of Computer and Information, Hefei University of Technology, Hefei, China 2 School of Medical Information Technology, Anhui University of Traditional Chinese Medicine, Hefei, China Email: fishstonehfut1006@163.com Yang Lu, XiaoJuan Zhu School of Computer and Information, Hefei University of Technology, Hefei, China Email: luyang.hf@126.com, xjzhu@aust.edu.cn “Smart Hospital based on Internet of Things” ,10 October 2012.</w:t>
+        <w:t xml:space="preserve">Lei Yu School of Computer and Information, Hefei University of Technology, Hefei, China 2 School of Medical Information Technology, Anhui University of Traditional Chinese Medicine, Hefei, China Email: fishstonehfut1006@163.com Yang Lu, </w:t>
+      </w:r>
+      <w:proofErr w:type="spellStart"/>
+      <w:r>
+        <w:rPr>
+          <w:rStyle w:val="None"/>
+          <w:sz w:val="20"/>
+          <w:szCs w:val="20"/>
+        </w:rPr>
+        <w:t>XiaoJuan</w:t>
+      </w:r>
+      <w:proofErr w:type="spellEnd"/>
+      <w:r>
+        <w:rPr>
+          <w:rStyle w:val="None"/>
+          <w:sz w:val="20"/>
+          <w:szCs w:val="20"/>
+        </w:rPr>
+        <w:t xml:space="preserve"> Zhu School of Computer and Information, Hefei University of Technology, Hefei, China Email: luyang.hf@126.com, xjzhu@aust.edu.cn “Smart Hospital based on Internet of Things” ,10 October 2012.</w:t>
       </w:r>
     </w:p>
     <w:p>
@@ -2955,21 +3757,150 @@
           <w:szCs w:val="20"/>
         </w:rPr>
       </w:pPr>
-      <w:r>
-        <w:rPr>
-          <w:rStyle w:val="None"/>
-          <w:sz w:val="20"/>
-          <w:szCs w:val="20"/>
-        </w:rPr>
-        <w:t xml:space="preserve">Catarinucci, Luca, </w:t>
-      </w:r>
-      <w:r>
-        <w:rPr>
-          <w:rStyle w:val="None"/>
-          <w:sz w:val="20"/>
-          <w:szCs w:val="20"/>
-        </w:rPr>
-        <w:t>Danilo De Donno, Luca Mainetti, Luca Palano, Luigi Patrono, Maria Laura Stefanizzi, and Luciano Tarricone. "An IoT-aware architecture for smart healthcare systems." IEEE Internet of Things Journal 2, no. 6 (2015): 515-526.</w:t>
+      <w:proofErr w:type="spellStart"/>
+      <w:r>
+        <w:rPr>
+          <w:rStyle w:val="None"/>
+          <w:sz w:val="20"/>
+          <w:szCs w:val="20"/>
+        </w:rPr>
+        <w:lastRenderedPageBreak/>
+        <w:t>Catarinucci</w:t>
+      </w:r>
+      <w:proofErr w:type="spellEnd"/>
+      <w:r>
+        <w:rPr>
+          <w:rStyle w:val="None"/>
+          <w:sz w:val="20"/>
+          <w:szCs w:val="20"/>
+        </w:rPr>
+        <w:t xml:space="preserve">, Luca, </w:t>
+      </w:r>
+      <w:proofErr w:type="spellStart"/>
+      <w:r>
+        <w:rPr>
+          <w:rStyle w:val="None"/>
+          <w:sz w:val="20"/>
+          <w:szCs w:val="20"/>
+        </w:rPr>
+        <w:t>Danilo</w:t>
+      </w:r>
+      <w:proofErr w:type="spellEnd"/>
+      <w:r>
+        <w:rPr>
+          <w:rStyle w:val="None"/>
+          <w:sz w:val="20"/>
+          <w:szCs w:val="20"/>
+        </w:rPr>
+        <w:t xml:space="preserve"> De </w:t>
+      </w:r>
+      <w:proofErr w:type="spellStart"/>
+      <w:r>
+        <w:rPr>
+          <w:rStyle w:val="None"/>
+          <w:sz w:val="20"/>
+          <w:szCs w:val="20"/>
+        </w:rPr>
+        <w:t>Donno</w:t>
+      </w:r>
+      <w:proofErr w:type="spellEnd"/>
+      <w:r>
+        <w:rPr>
+          <w:rStyle w:val="None"/>
+          <w:sz w:val="20"/>
+          <w:szCs w:val="20"/>
+        </w:rPr>
+        <w:t xml:space="preserve">, Luca </w:t>
+      </w:r>
+      <w:proofErr w:type="spellStart"/>
+      <w:r>
+        <w:rPr>
+          <w:rStyle w:val="None"/>
+          <w:sz w:val="20"/>
+          <w:szCs w:val="20"/>
+        </w:rPr>
+        <w:t>Mainetti</w:t>
+      </w:r>
+      <w:proofErr w:type="spellEnd"/>
+      <w:r>
+        <w:rPr>
+          <w:rStyle w:val="None"/>
+          <w:sz w:val="20"/>
+          <w:szCs w:val="20"/>
+        </w:rPr>
+        <w:t xml:space="preserve">, Luca </w:t>
+      </w:r>
+      <w:proofErr w:type="spellStart"/>
+      <w:r>
+        <w:rPr>
+          <w:rStyle w:val="None"/>
+          <w:sz w:val="20"/>
+          <w:szCs w:val="20"/>
+        </w:rPr>
+        <w:t>Palano</w:t>
+      </w:r>
+      <w:proofErr w:type="spellEnd"/>
+      <w:r>
+        <w:rPr>
+          <w:rStyle w:val="None"/>
+          <w:sz w:val="20"/>
+          <w:szCs w:val="20"/>
+        </w:rPr>
+        <w:t xml:space="preserve">, Luigi </w:t>
+      </w:r>
+      <w:proofErr w:type="spellStart"/>
+      <w:r>
+        <w:rPr>
+          <w:rStyle w:val="None"/>
+          <w:sz w:val="20"/>
+          <w:szCs w:val="20"/>
+        </w:rPr>
+        <w:t>Patrono</w:t>
+      </w:r>
+      <w:proofErr w:type="spellEnd"/>
+      <w:r>
+        <w:rPr>
+          <w:rStyle w:val="None"/>
+          <w:sz w:val="20"/>
+          <w:szCs w:val="20"/>
+        </w:rPr>
+        <w:t xml:space="preserve">, Maria Laura </w:t>
+      </w:r>
+      <w:proofErr w:type="spellStart"/>
+      <w:r>
+        <w:rPr>
+          <w:rStyle w:val="None"/>
+          <w:sz w:val="20"/>
+          <w:szCs w:val="20"/>
+        </w:rPr>
+        <w:t>Stefanizzi</w:t>
+      </w:r>
+      <w:proofErr w:type="spellEnd"/>
+      <w:r>
+        <w:rPr>
+          <w:rStyle w:val="None"/>
+          <w:sz w:val="20"/>
+          <w:szCs w:val="20"/>
+        </w:rPr>
+        <w:t xml:space="preserve">, and Luciano </w:t>
+      </w:r>
+      <w:proofErr w:type="spellStart"/>
+      <w:r>
+        <w:rPr>
+          <w:rStyle w:val="None"/>
+          <w:sz w:val="20"/>
+          <w:szCs w:val="20"/>
+        </w:rPr>
+        <w:t>Tarricone</w:t>
+      </w:r>
+      <w:proofErr w:type="spellEnd"/>
+      <w:r>
+        <w:rPr>
+          <w:rStyle w:val="None"/>
+          <w:sz w:val="20"/>
+          <w:szCs w:val="20"/>
+        </w:rPr>
+        <w:t>. "An IoT-aware architecture for smart healthcare systems." IEEE Internet of Things Journal 2, no. 6 (2015): 515-526.</w:t>
       </w:r>
     </w:p>
     <w:p>
@@ -2996,13 +3927,41 @@
           <w:szCs w:val="20"/>
         </w:rPr>
       </w:pPr>
-      <w:r>
-        <w:rPr>
-          <w:rStyle w:val="None"/>
-          <w:sz w:val="20"/>
-          <w:szCs w:val="20"/>
-        </w:rPr>
-        <w:t>Aminian M, Naji HR (2013) A Hospital Healthcare Monitoring System Using Wireless Sensor Networks. J Health Med Inform 4: 121. doi:10.4172/2157-7420.1000121</w:t>
+      <w:proofErr w:type="spellStart"/>
+      <w:r>
+        <w:rPr>
+          <w:rStyle w:val="None"/>
+          <w:sz w:val="20"/>
+          <w:szCs w:val="20"/>
+        </w:rPr>
+        <w:t>Aminian</w:t>
+      </w:r>
+      <w:proofErr w:type="spellEnd"/>
+      <w:r>
+        <w:rPr>
+          <w:rStyle w:val="None"/>
+          <w:sz w:val="20"/>
+          <w:szCs w:val="20"/>
+        </w:rPr>
+        <w:t xml:space="preserve"> M, </w:t>
+      </w:r>
+      <w:proofErr w:type="spellStart"/>
+      <w:r>
+        <w:rPr>
+          <w:rStyle w:val="None"/>
+          <w:sz w:val="20"/>
+          <w:szCs w:val="20"/>
+        </w:rPr>
+        <w:t>Naji</w:t>
+      </w:r>
+      <w:proofErr w:type="spellEnd"/>
+      <w:r>
+        <w:rPr>
+          <w:rStyle w:val="None"/>
+          <w:sz w:val="20"/>
+          <w:szCs w:val="20"/>
+        </w:rPr>
+        <w:t xml:space="preserve"> HR (2013) A Hospital Healthcare Monitoring System Using Wireless Sensor Networks. J Health Med Inform 4: 121. doi:10.4172/2157-7420.1000121</w:t>
       </w:r>
     </w:p>
     <w:p>
@@ -3035,7 +3994,43 @@
           <w:sz w:val="20"/>
           <w:szCs w:val="20"/>
         </w:rPr>
-        <w:t>Zhang, G., Li, C., Zhang, Y., Xing, C. and Yang, J., 2012, October. SemanMedical: A kind of semantic medical monitoring system model based on the IoT sensors. In 2012 IEEE 14th International Conference on e-Health Networking, Applications and Services (Healthcom) (pp. 238-243). IEEE.</w:t>
+        <w:t xml:space="preserve">Zhang, G., Li, C., Zhang, Y., Xing, C. and Yang, J., 2012, October. </w:t>
+      </w:r>
+      <w:proofErr w:type="spellStart"/>
+      <w:r>
+        <w:rPr>
+          <w:rStyle w:val="None"/>
+          <w:sz w:val="20"/>
+          <w:szCs w:val="20"/>
+        </w:rPr>
+        <w:t>SemanMedical</w:t>
+      </w:r>
+      <w:proofErr w:type="spellEnd"/>
+      <w:r>
+        <w:rPr>
+          <w:rStyle w:val="None"/>
+          <w:sz w:val="20"/>
+          <w:szCs w:val="20"/>
+        </w:rPr>
+        <w:t>: A kind of semantic medical monitoring system model based on the IoT sensors. In 2012 IEEE 14th International Conference on e-Health Networking, Applications and Services (</w:t>
+      </w:r>
+      <w:proofErr w:type="spellStart"/>
+      <w:r>
+        <w:rPr>
+          <w:rStyle w:val="None"/>
+          <w:sz w:val="20"/>
+          <w:szCs w:val="20"/>
+        </w:rPr>
+        <w:t>Healthcom</w:t>
+      </w:r>
+      <w:proofErr w:type="spellEnd"/>
+      <w:r>
+        <w:rPr>
+          <w:rStyle w:val="None"/>
+          <w:sz w:val="20"/>
+          <w:szCs w:val="20"/>
+        </w:rPr>
+        <w:t>) (pp. 238-243). IEEE.</w:t>
       </w:r>
     </w:p>
     <w:p>
@@ -3062,13 +4057,131 @@
           <w:szCs w:val="20"/>
         </w:rPr>
       </w:pPr>
-      <w:r>
-        <w:rPr>
-          <w:rStyle w:val="None"/>
-          <w:sz w:val="20"/>
-          <w:szCs w:val="20"/>
-        </w:rPr>
-        <w:t>Jingjing, Yang, Hao Shangfu, Zhang Xiao, Guo Benzhen, Liu Yu, Dong Beibei, and Liu Yun. "Family health monitoring system based on the four sessions internet of things." Telkomnika 13, no. 1 (2015): 314</w:t>
+      <w:proofErr w:type="spellStart"/>
+      <w:r>
+        <w:rPr>
+          <w:rStyle w:val="None"/>
+          <w:sz w:val="20"/>
+          <w:szCs w:val="20"/>
+        </w:rPr>
+        <w:t>Jingjing</w:t>
+      </w:r>
+      <w:proofErr w:type="spellEnd"/>
+      <w:r>
+        <w:rPr>
+          <w:rStyle w:val="None"/>
+          <w:sz w:val="20"/>
+          <w:szCs w:val="20"/>
+        </w:rPr>
+        <w:t xml:space="preserve">, Yang, </w:t>
+      </w:r>
+      <w:proofErr w:type="spellStart"/>
+      <w:r>
+        <w:rPr>
+          <w:rStyle w:val="None"/>
+          <w:sz w:val="20"/>
+          <w:szCs w:val="20"/>
+        </w:rPr>
+        <w:t>Hao</w:t>
+      </w:r>
+      <w:proofErr w:type="spellEnd"/>
+      <w:r>
+        <w:rPr>
+          <w:rStyle w:val="None"/>
+          <w:sz w:val="20"/>
+          <w:szCs w:val="20"/>
+        </w:rPr>
+        <w:t xml:space="preserve"> </w:t>
+      </w:r>
+      <w:proofErr w:type="spellStart"/>
+      <w:r>
+        <w:rPr>
+          <w:rStyle w:val="None"/>
+          <w:sz w:val="20"/>
+          <w:szCs w:val="20"/>
+        </w:rPr>
+        <w:t>Shangfu</w:t>
+      </w:r>
+      <w:proofErr w:type="spellEnd"/>
+      <w:r>
+        <w:rPr>
+          <w:rStyle w:val="None"/>
+          <w:sz w:val="20"/>
+          <w:szCs w:val="20"/>
+        </w:rPr>
+        <w:t xml:space="preserve">, Zhang Xiao, </w:t>
+      </w:r>
+      <w:proofErr w:type="spellStart"/>
+      <w:r>
+        <w:rPr>
+          <w:rStyle w:val="None"/>
+          <w:sz w:val="20"/>
+          <w:szCs w:val="20"/>
+        </w:rPr>
+        <w:t>Guo</w:t>
+      </w:r>
+      <w:proofErr w:type="spellEnd"/>
+      <w:r>
+        <w:rPr>
+          <w:rStyle w:val="None"/>
+          <w:sz w:val="20"/>
+          <w:szCs w:val="20"/>
+        </w:rPr>
+        <w:t xml:space="preserve"> </w:t>
+      </w:r>
+      <w:proofErr w:type="spellStart"/>
+      <w:r>
+        <w:rPr>
+          <w:rStyle w:val="None"/>
+          <w:sz w:val="20"/>
+          <w:szCs w:val="20"/>
+        </w:rPr>
+        <w:t>Benzhen</w:t>
+      </w:r>
+      <w:proofErr w:type="spellEnd"/>
+      <w:r>
+        <w:rPr>
+          <w:rStyle w:val="None"/>
+          <w:sz w:val="20"/>
+          <w:szCs w:val="20"/>
+        </w:rPr>
+        <w:t xml:space="preserve">, Liu Yu, Dong </w:t>
+      </w:r>
+      <w:proofErr w:type="spellStart"/>
+      <w:r>
+        <w:rPr>
+          <w:rStyle w:val="None"/>
+          <w:sz w:val="20"/>
+          <w:szCs w:val="20"/>
+        </w:rPr>
+        <w:t>Beibei</w:t>
+      </w:r>
+      <w:proofErr w:type="spellEnd"/>
+      <w:r>
+        <w:rPr>
+          <w:rStyle w:val="None"/>
+          <w:sz w:val="20"/>
+          <w:szCs w:val="20"/>
+        </w:rPr>
+        <w:t xml:space="preserve">, and Liu Yun. "Family health monitoring system based on the four sessions internet of things." </w:t>
+      </w:r>
+      <w:proofErr w:type="spellStart"/>
+      <w:r>
+        <w:rPr>
+          <w:rStyle w:val="None"/>
+          <w:sz w:val="20"/>
+          <w:szCs w:val="20"/>
+        </w:rPr>
+        <w:t>Telkomnika</w:t>
+      </w:r>
+      <w:proofErr w:type="spellEnd"/>
+      <w:r>
+        <w:rPr>
+          <w:rStyle w:val="None"/>
+          <w:sz w:val="20"/>
+          <w:szCs w:val="20"/>
+        </w:rPr>
+        <w:t xml:space="preserve"> 13, no. 1 (2015): 314</w:t>
       </w:r>
     </w:p>
     <w:p>
@@ -3101,7 +4214,43 @@
           <w:sz w:val="20"/>
           <w:szCs w:val="20"/>
         </w:rPr>
-        <w:t>Yang, L., Ge, Y., Li, W., Rao, W., &amp; Shen, W. (2014, May). A home mobile healthcare system for wheelchair users. In Proceedings of the 2014 IEEE 18th international conference on computer supported cooperative work in design (CSCWD) (pp. 609-614). IEEE.</w:t>
+        <w:t xml:space="preserve">Yang, L., </w:t>
+      </w:r>
+      <w:proofErr w:type="spellStart"/>
+      <w:r>
+        <w:rPr>
+          <w:rStyle w:val="None"/>
+          <w:sz w:val="20"/>
+          <w:szCs w:val="20"/>
+        </w:rPr>
+        <w:t>Ge</w:t>
+      </w:r>
+      <w:proofErr w:type="spellEnd"/>
+      <w:r>
+        <w:rPr>
+          <w:rStyle w:val="None"/>
+          <w:sz w:val="20"/>
+          <w:szCs w:val="20"/>
+        </w:rPr>
+        <w:t xml:space="preserve">, Y., Li, W., Rao, W., &amp; </w:t>
+      </w:r>
+      <w:proofErr w:type="spellStart"/>
+      <w:r>
+        <w:rPr>
+          <w:rStyle w:val="None"/>
+          <w:sz w:val="20"/>
+          <w:szCs w:val="20"/>
+        </w:rPr>
+        <w:t>Shen</w:t>
+      </w:r>
+      <w:proofErr w:type="spellEnd"/>
+      <w:r>
+        <w:rPr>
+          <w:rStyle w:val="None"/>
+          <w:sz w:val="20"/>
+          <w:szCs w:val="20"/>
+        </w:rPr>
+        <w:t>, W. (2014, May). A home mobile healthcare system for wheelchair users. In Proceedings of the 2014 IEEE 18th international conference on computer supported cooperative work in design (CSCWD) (pp. 609-614). IEEE.</w:t>
       </w:r>
     </w:p>
     <w:p>
@@ -3214,7 +4363,43 @@
           <w:sz w:val="20"/>
           <w:szCs w:val="20"/>
         </w:rPr>
-        <w:t xml:space="preserve"> I. Erguler, “A potential weakness in RFID-based Internet-of-Things systems”, Pervasive and Mobile Computing, vol. 20, pp: 115-126, 2015. </w:t>
+        <w:t xml:space="preserve"> I. </w:t>
+      </w:r>
+      <w:proofErr w:type="spellStart"/>
+      <w:r>
+        <w:rPr>
+          <w:rStyle w:val="None"/>
+          <w:sz w:val="20"/>
+          <w:szCs w:val="20"/>
+        </w:rPr>
+        <w:t>Erguler</w:t>
+      </w:r>
+      <w:proofErr w:type="spellEnd"/>
+      <w:r>
+        <w:rPr>
+          <w:rStyle w:val="None"/>
+          <w:sz w:val="20"/>
+          <w:szCs w:val="20"/>
+        </w:rPr>
+        <w:t xml:space="preserve">, “A potential weakness in RFID-based Internet-of-Things systems”, Pervasive and Mobile Computing, vol. 20, </w:t>
+      </w:r>
+      <w:proofErr w:type="spellStart"/>
+      <w:r>
+        <w:rPr>
+          <w:rStyle w:val="None"/>
+          <w:sz w:val="20"/>
+          <w:szCs w:val="20"/>
+        </w:rPr>
+        <w:t>pp</w:t>
+      </w:r>
+      <w:proofErr w:type="spellEnd"/>
+      <w:r>
+        <w:rPr>
+          <w:rStyle w:val="None"/>
+          <w:sz w:val="20"/>
+          <w:szCs w:val="20"/>
+        </w:rPr>
+        <w:t xml:space="preserve">: 115-126, 2015. </w:t>
       </w:r>
     </w:p>
     <w:p>
@@ -3251,7 +4436,51 @@
           <w:szCs w:val="20"/>
           <w:u w:color="222222"/>
         </w:rPr>
-        <w:t xml:space="preserve">Piet. J.M.Bakker Monique W.M.Jaspers, “Journal of Biomedical Informatics”, Volume 44, Issue 2, April 2011, Pages 372-383, Received 27 March 2010, Available online 17 December 2010. </w:t>
+        <w:t xml:space="preserve">Piet. </w:t>
+      </w:r>
+      <w:proofErr w:type="spellStart"/>
+      <w:r>
+        <w:rPr>
+          <w:rStyle w:val="None"/>
+          <w:color w:val="222222"/>
+          <w:sz w:val="20"/>
+          <w:szCs w:val="20"/>
+          <w:u w:color="222222"/>
+        </w:rPr>
+        <w:t>J.M.Bakker</w:t>
+      </w:r>
+      <w:proofErr w:type="spellEnd"/>
+      <w:r>
+        <w:rPr>
+          <w:rStyle w:val="None"/>
+          <w:color w:val="222222"/>
+          <w:sz w:val="20"/>
+          <w:szCs w:val="20"/>
+          <w:u w:color="222222"/>
+        </w:rPr>
+        <w:t xml:space="preserve"> Monique </w:t>
+      </w:r>
+      <w:proofErr w:type="spellStart"/>
+      <w:r>
+        <w:rPr>
+          <w:rStyle w:val="None"/>
+          <w:color w:val="222222"/>
+          <w:sz w:val="20"/>
+          <w:szCs w:val="20"/>
+          <w:u w:color="222222"/>
+        </w:rPr>
+        <w:t>W.M.Jaspers</w:t>
+      </w:r>
+      <w:proofErr w:type="spellEnd"/>
+      <w:r>
+        <w:rPr>
+          <w:rStyle w:val="None"/>
+          <w:color w:val="222222"/>
+          <w:sz w:val="20"/>
+          <w:szCs w:val="20"/>
+          <w:u w:color="222222"/>
+        </w:rPr>
+        <w:t xml:space="preserve">, “Journal of Biomedical Informatics”, Volume 44, Issue 2, April 2011, Pages 372-383, Received 27 March 2010, Available online 17 December 2010. </w:t>
       </w:r>
     </w:p>
     <w:p>
@@ -3284,7 +4513,79 @@
           <w:sz w:val="20"/>
           <w:szCs w:val="20"/>
         </w:rPr>
-        <w:t xml:space="preserve"> Alain Yee-Loong ChongFelix TS ChanKeng-Boon Ooi,” Predicting RFID adoption in the healthcare supply chain from the perspectives of users”, Article in International Journal of Production Economics 159 January 2014 with 139 Reads DOI: 10.1016/j.ijpe.2014.09.03 </w:t>
+        <w:t xml:space="preserve"> Alain Yee-</w:t>
+      </w:r>
+      <w:proofErr w:type="spellStart"/>
+      <w:r>
+        <w:rPr>
+          <w:rStyle w:val="None"/>
+          <w:sz w:val="20"/>
+          <w:szCs w:val="20"/>
+        </w:rPr>
+        <w:t>Loong</w:t>
+      </w:r>
+      <w:proofErr w:type="spellEnd"/>
+      <w:r>
+        <w:rPr>
+          <w:rStyle w:val="None"/>
+          <w:sz w:val="20"/>
+          <w:szCs w:val="20"/>
+        </w:rPr>
+        <w:t xml:space="preserve"> </w:t>
+      </w:r>
+      <w:proofErr w:type="spellStart"/>
+      <w:r>
+        <w:rPr>
+          <w:rStyle w:val="None"/>
+          <w:sz w:val="20"/>
+          <w:szCs w:val="20"/>
+        </w:rPr>
+        <w:t>ChongFelix</w:t>
+      </w:r>
+      <w:proofErr w:type="spellEnd"/>
+      <w:r>
+        <w:rPr>
+          <w:rStyle w:val="None"/>
+          <w:sz w:val="20"/>
+          <w:szCs w:val="20"/>
+        </w:rPr>
+        <w:t xml:space="preserve"> TS </w:t>
+      </w:r>
+      <w:proofErr w:type="spellStart"/>
+      <w:r>
+        <w:rPr>
+          <w:rStyle w:val="None"/>
+          <w:sz w:val="20"/>
+          <w:szCs w:val="20"/>
+        </w:rPr>
+        <w:t>ChanKeng</w:t>
+      </w:r>
+      <w:proofErr w:type="spellEnd"/>
+      <w:r>
+        <w:rPr>
+          <w:rStyle w:val="None"/>
+          <w:sz w:val="20"/>
+          <w:szCs w:val="20"/>
+        </w:rPr>
+        <w:t xml:space="preserve">-Boon </w:t>
+      </w:r>
+      <w:proofErr w:type="spellStart"/>
+      <w:r>
+        <w:rPr>
+          <w:rStyle w:val="None"/>
+          <w:sz w:val="20"/>
+          <w:szCs w:val="20"/>
+        </w:rPr>
+        <w:t>Ooi</w:t>
+      </w:r>
+      <w:proofErr w:type="spellEnd"/>
+      <w:r>
+        <w:rPr>
+          <w:rStyle w:val="None"/>
+          <w:sz w:val="20"/>
+          <w:szCs w:val="20"/>
+        </w:rPr>
+        <w:t xml:space="preserve">,” Predicting RFID adoption in the healthcare supply chain from the perspectives of users”, Article in International Journal of Production Economics 159 January 2014 with 139 Reads DOI: 10.1016/j.ijpe.2014.09.03 </w:t>
       </w:r>
     </w:p>
     <w:p>
@@ -3406,13 +4707,113 @@
           <w:szCs w:val="20"/>
         </w:rPr>
       </w:pPr>
-      <w:r>
-        <w:rPr>
-          <w:rStyle w:val="None"/>
-          <w:sz w:val="20"/>
-          <w:szCs w:val="20"/>
-        </w:rPr>
-        <w:t>Firouzi, Farshad, Bahar Farahani, Mohamed Ibrahim, and Krishnendu Chakrabarty. "Keynote paper: From EDA to IoT eHealth: promises, challenges, and solutions." IEEE Transactions on Computer-Aided Design of Integrated Circuits and Systems 37, no. 12 (2018): 2965-2978.</w:t>
+      <w:proofErr w:type="spellStart"/>
+      <w:r>
+        <w:rPr>
+          <w:rStyle w:val="None"/>
+          <w:sz w:val="20"/>
+          <w:szCs w:val="20"/>
+        </w:rPr>
+        <w:t>Firouzi</w:t>
+      </w:r>
+      <w:proofErr w:type="spellEnd"/>
+      <w:r>
+        <w:rPr>
+          <w:rStyle w:val="None"/>
+          <w:sz w:val="20"/>
+          <w:szCs w:val="20"/>
+        </w:rPr>
+        <w:t xml:space="preserve">, </w:t>
+      </w:r>
+      <w:proofErr w:type="spellStart"/>
+      <w:r>
+        <w:rPr>
+          <w:rStyle w:val="None"/>
+          <w:sz w:val="20"/>
+          <w:szCs w:val="20"/>
+        </w:rPr>
+        <w:t>Farshad</w:t>
+      </w:r>
+      <w:proofErr w:type="spellEnd"/>
+      <w:r>
+        <w:rPr>
+          <w:rStyle w:val="None"/>
+          <w:sz w:val="20"/>
+          <w:szCs w:val="20"/>
+        </w:rPr>
+        <w:t xml:space="preserve">, </w:t>
+      </w:r>
+      <w:proofErr w:type="spellStart"/>
+      <w:r>
+        <w:rPr>
+          <w:rStyle w:val="None"/>
+          <w:sz w:val="20"/>
+          <w:szCs w:val="20"/>
+        </w:rPr>
+        <w:t>Bahar</w:t>
+      </w:r>
+      <w:proofErr w:type="spellEnd"/>
+      <w:r>
+        <w:rPr>
+          <w:rStyle w:val="None"/>
+          <w:sz w:val="20"/>
+          <w:szCs w:val="20"/>
+        </w:rPr>
+        <w:t xml:space="preserve"> </w:t>
+      </w:r>
+      <w:proofErr w:type="spellStart"/>
+      <w:r>
+        <w:rPr>
+          <w:rStyle w:val="None"/>
+          <w:sz w:val="20"/>
+          <w:szCs w:val="20"/>
+        </w:rPr>
+        <w:t>Farahani</w:t>
+      </w:r>
+      <w:proofErr w:type="spellEnd"/>
+      <w:r>
+        <w:rPr>
+          <w:rStyle w:val="None"/>
+          <w:sz w:val="20"/>
+          <w:szCs w:val="20"/>
+        </w:rPr>
+        <w:t xml:space="preserve">, Mohamed Ibrahim, and </w:t>
+      </w:r>
+      <w:proofErr w:type="spellStart"/>
+      <w:r>
+        <w:rPr>
+          <w:rStyle w:val="None"/>
+          <w:sz w:val="20"/>
+          <w:szCs w:val="20"/>
+        </w:rPr>
+        <w:t>Krishnendu</w:t>
+      </w:r>
+      <w:proofErr w:type="spellEnd"/>
+      <w:r>
+        <w:rPr>
+          <w:rStyle w:val="None"/>
+          <w:sz w:val="20"/>
+          <w:szCs w:val="20"/>
+        </w:rPr>
+        <w:t xml:space="preserve"> </w:t>
+      </w:r>
+      <w:proofErr w:type="spellStart"/>
+      <w:r>
+        <w:rPr>
+          <w:rStyle w:val="None"/>
+          <w:sz w:val="20"/>
+          <w:szCs w:val="20"/>
+        </w:rPr>
+        <w:t>Chakrabarty</w:t>
+      </w:r>
+      <w:proofErr w:type="spellEnd"/>
+      <w:r>
+        <w:rPr>
+          <w:rStyle w:val="None"/>
+          <w:sz w:val="20"/>
+          <w:szCs w:val="20"/>
+        </w:rPr>
+        <w:t>. "Keynote paper: From EDA to IoT eHealth: promises, challenges, and solutions." IEEE Transactions on Computer-Aided Design of Integrated Circuits and Systems 37, no. 12 (2018): 2965-2978.</w:t>
       </w:r>
     </w:p>
     <w:p>
@@ -3506,7 +4907,6 @@
       <w:pPr>
         <w:pStyle w:val="ListParagraph"/>
         <w:rPr>
-          <w:rStyle w:val="None"/>
           <w:sz w:val="20"/>
           <w:szCs w:val="20"/>
         </w:rPr>
@@ -3521,34 +4921,125 @@
         </w:numPr>
         <w:jc w:val="both"/>
         <w:rPr>
-          <w:rStyle w:val="None"/>
-          <w:sz w:val="20"/>
-          <w:szCs w:val="20"/>
-        </w:rPr>
-      </w:pPr>
-      <w:r>
-        <w:rPr>
-          <w:rStyle w:val="None"/>
-          <w:sz w:val="20"/>
-          <w:szCs w:val="20"/>
-        </w:rPr>
-        <w:t>https://dzone.com/articles/the-future-of-healthcare-starts-with-edge-computin</w:t>
-      </w:r>
-    </w:p>
-    <w:p>
-      <w:pPr>
-        <w:pStyle w:val="Default"/>
-        <w:spacing w:after="240" w:line="240" w:lineRule="atLeast"/>
-        <w:jc w:val="both"/>
-      </w:pPr>
-      <w:r>
-        <w:rPr>
-          <w:rStyle w:val="None"/>
-          <w:rFonts w:ascii="Times New Roman" w:hAnsi="Times New Roman"/>
-          <w:sz w:val="20"/>
-          <w:szCs w:val="20"/>
-        </w:rPr>
-        <w:t xml:space="preserve"> </w:t>
+          <w:sz w:val="20"/>
+          <w:szCs w:val="20"/>
+        </w:rPr>
+      </w:pPr>
+      <w:r>
+        <w:rPr>
+          <w:sz w:val="20"/>
+          <w:szCs w:val="20"/>
+        </w:rPr>
+        <w:t>Tan, Jasper, and Simon GM Koo. "A survey of technologies in internet of things." In 2014 IEEE International Conference on Distributed Computing in Sensor Systems, pp. 269-274. IEEE, 2014.</w:t>
+      </w:r>
+    </w:p>
+    <w:p>
+      <w:pPr>
+        <w:pStyle w:val="NoSpacing"/>
+        <w:jc w:val="both"/>
+        <w:rPr>
+          <w:sz w:val="20"/>
+          <w:szCs w:val="20"/>
+        </w:rPr>
+      </w:pPr>
+      <w:bookmarkStart w:id="0" w:name="_GoBack"/>
+      <w:bookmarkEnd w:id="0"/>
+    </w:p>
+    <w:p>
+      <w:pPr>
+        <w:pStyle w:val="NoSpacing"/>
+        <w:numPr>
+          <w:ilvl w:val="0"/>
+          <w:numId w:val="11"/>
+        </w:numPr>
+        <w:jc w:val="both"/>
+        <w:rPr>
+          <w:sz w:val="20"/>
+          <w:szCs w:val="20"/>
+        </w:rPr>
+      </w:pPr>
+      <w:r>
+        <w:rPr>
+          <w:sz w:val="20"/>
+          <w:szCs w:val="20"/>
+        </w:rPr>
+        <w:t xml:space="preserve">Solving the </w:t>
+      </w:r>
+      <w:proofErr w:type="spellStart"/>
+      <w:r>
+        <w:rPr>
+          <w:sz w:val="20"/>
+          <w:szCs w:val="20"/>
+        </w:rPr>
+        <w:t>miz</w:t>
+      </w:r>
+      <w:proofErr w:type="spellEnd"/>
+      <w:r>
+        <w:rPr>
+          <w:sz w:val="20"/>
+          <w:szCs w:val="20"/>
+        </w:rPr>
+        <w:t xml:space="preserve"> of the dimensional and one dimensional linear </w:t>
+      </w:r>
+      <w:proofErr w:type="spellStart"/>
+      <w:r>
+        <w:rPr>
+          <w:sz w:val="20"/>
+          <w:szCs w:val="20"/>
+        </w:rPr>
+        <w:t>barcides</w:t>
+      </w:r>
+      <w:proofErr w:type="spellEnd"/>
+      <w:r>
+        <w:rPr>
+          <w:sz w:val="20"/>
+          <w:szCs w:val="20"/>
+        </w:rPr>
+        <w:t xml:space="preserve"> in healthcare environments</w:t>
+      </w:r>
+      <w:proofErr w:type="gramStart"/>
+      <w:r>
+        <w:rPr>
+          <w:sz w:val="20"/>
+          <w:szCs w:val="20"/>
+        </w:rPr>
+        <w:t>.</w:t>
+      </w:r>
+      <w:r>
+        <w:rPr>
+          <w:sz w:val="20"/>
+          <w:szCs w:val="20"/>
+        </w:rPr>
+        <w:t>“</w:t>
+      </w:r>
+      <w:proofErr w:type="gramEnd"/>
+      <w:r>
+        <w:rPr>
+          <w:sz w:val="20"/>
+          <w:szCs w:val="20"/>
+        </w:rPr>
+        <w:t>https://www.zebra.com/content/d</w:t>
+      </w:r>
+      <w:r>
+        <w:rPr>
+          <w:sz w:val="20"/>
+          <w:szCs w:val="20"/>
+        </w:rPr>
+        <w:t xml:space="preserve">am/zebra_new_ia/en-us/solutions </w:t>
+      </w:r>
+      <w:r>
+        <w:rPr>
+          <w:sz w:val="20"/>
+          <w:szCs w:val="20"/>
+        </w:rPr>
+        <w:t>verticals/vertical-solutions/healthcare/brief-application/1d-and-2d-barcodes-application-brief-en-us.pdf</w:t>
+      </w:r>
+      <w:r>
+        <w:rPr>
+          <w:sz w:val="20"/>
+          <w:szCs w:val="20"/>
+        </w:rPr>
+        <w:t>”"</w:t>
       </w:r>
     </w:p>
     <w:sectPr>
@@ -3604,7 +5095,7 @@
       <w:rPr>
         <w:noProof/>
       </w:rPr>
-      <w:t>6</w:t>
+      <w:t>5</w:t>
     </w:r>
     <w:r>
       <w:fldChar w:fldCharType="end"/>
@@ -3986,7 +5477,7 @@
       <w:lvlText w:val="%1."/>
       <w:lvlJc w:val="left"/>
       <w:pPr>
-        <w:ind w:left="479" w:hanging="360"/>
+        <w:ind w:left="360" w:hanging="360"/>
       </w:pPr>
       <w:rPr>
         <w:rFonts w:hAnsi="Arial Unicode MS"/>

</xml_diff>

<commit_message>
Survey2nd add update 4.4 Two_dimensional code
</commit_message>
<xml_diff>
--- a/survey2nd.docx
+++ b/survey2nd.docx
@@ -2419,6 +2419,188 @@
           <w:bCs/>
         </w:rPr>
       </w:pPr>
+    </w:p>
+    <w:p>
+      <w:pPr>
+        <w:pStyle w:val="BodyText"/>
+        <w:numPr>
+          <w:ilvl w:val="0"/>
+          <w:numId w:val="5"/>
+        </w:numPr>
+        <w:spacing w:before="69"/>
+        <w:ind w:right="38"/>
+        <w:jc w:val="both"/>
+        <w:rPr>
+          <w:bCs/>
+        </w:rPr>
+      </w:pPr>
+      <w:r>
+        <w:rPr>
+          <w:bCs/>
+          <w:i/>
+        </w:rPr>
+        <w:lastRenderedPageBreak/>
+        <w:t xml:space="preserve">Sensors: </w:t>
+      </w:r>
+      <w:r>
+        <w:rPr>
+          <w:bCs/>
+        </w:rPr>
+        <w:t>Sensors and wearable devices are more precise and more efficient treatment, and providers are affordable in the healthcare sector.</w:t>
+      </w:r>
+      <w:r>
+        <w:rPr>
+          <w:bCs/>
+          <w:i/>
+        </w:rPr>
+        <w:t xml:space="preserve"> </w:t>
+      </w:r>
+      <w:r>
+        <w:rPr>
+          <w:bCs/>
+        </w:rPr>
+        <w:t>Healthcare IoT sensors enable medical equipment to be assembled and share data with each other, along with the cloud, to facilitate</w:t>
+      </w:r>
+      <w:r>
+        <w:rPr>
+          <w:bCs/>
+        </w:rPr>
+        <w:t xml:space="preserve"> the</w:t>
+      </w:r>
+      <w:r>
+        <w:rPr>
+          <w:bCs/>
+        </w:rPr>
+        <w:t xml:space="preserve"> collection data that is </w:t>
+      </w:r>
+      <w:r>
+        <w:rPr>
+          <w:bCs/>
+        </w:rPr>
+        <w:t>analyzed</w:t>
+      </w:r>
+      <w:r>
+        <w:rPr>
+          <w:bCs/>
+        </w:rPr>
+        <w:t xml:space="preserve"> at a constant speed.</w:t>
+      </w:r>
+      <w:r>
+        <w:t xml:space="preserve"> </w:t>
+      </w:r>
+      <w:r>
+        <w:rPr>
+          <w:bCs/>
+        </w:rPr>
+        <w:t>The Healthcare IoT sensors must be wearable, cloud-based, or device-embedded and the Healthcare sector accumulation of patient data for preventive treatment</w:t>
+      </w:r>
+      <w:r>
+        <w:rPr>
+          <w:bCs/>
+        </w:rPr>
+        <w:t xml:space="preserve"> [11]</w:t>
+      </w:r>
+      <w:r>
+        <w:rPr>
+          <w:bCs/>
+        </w:rPr>
+        <w:t>.</w:t>
+      </w:r>
+      <w:r>
+        <w:rPr>
+          <w:bCs/>
+        </w:rPr>
+        <w:t xml:space="preserve"> </w:t>
+      </w:r>
+    </w:p>
+    <w:p>
+      <w:pPr>
+        <w:pStyle w:val="BodyText"/>
+        <w:spacing w:before="69"/>
+        <w:ind w:left="360" w:right="38"/>
+        <w:jc w:val="both"/>
+        <w:rPr>
+          <w:bCs/>
+        </w:rPr>
+      </w:pPr>
+      <w:r>
+        <w:rPr>
+          <w:bCs/>
+        </w:rPr>
+        <w:t>A sensor device monitors insulin dos</w:t>
+      </w:r>
+      <w:r>
+        <w:rPr>
+          <w:bCs/>
+        </w:rPr>
+        <w:t>ag</w:t>
+      </w:r>
+      <w:r>
+        <w:rPr>
+          <w:bCs/>
+        </w:rPr>
+        <w:t>es and transmits information to an application on the user's mobile phone.</w:t>
+      </w:r>
+      <w:r>
+        <w:rPr>
+          <w:bCs/>
+        </w:rPr>
+        <w:t xml:space="preserve"> </w:t>
+      </w:r>
+      <w:r>
+        <w:rPr>
+          <w:bCs/>
+        </w:rPr>
+        <w:t xml:space="preserve">This reduces the need </w:t>
+      </w:r>
+      <w:r>
+        <w:rPr>
+          <w:bCs/>
+        </w:rPr>
+        <w:t xml:space="preserve">for the manually record insulin </w:t>
+      </w:r>
+      <w:r>
+        <w:rPr>
+          <w:bCs/>
+        </w:rPr>
+        <w:t>and provides optimal diabetes management.</w:t>
+      </w:r>
+      <w:r>
+        <w:rPr>
+          <w:bCs/>
+        </w:rPr>
+        <w:t xml:space="preserve"> </w:t>
+      </w:r>
+    </w:p>
+    <w:p>
+      <w:pPr>
+        <w:pStyle w:val="BodyText"/>
+        <w:spacing w:before="69"/>
+        <w:ind w:left="360" w:right="38"/>
+        <w:jc w:val="both"/>
+        <w:rPr>
+          <w:bCs/>
+        </w:rPr>
+      </w:pPr>
+    </w:p>
+    <w:p>
+      <w:pPr>
+        <w:pStyle w:val="BodyText"/>
+        <w:spacing w:before="69"/>
+        <w:ind w:left="360" w:right="38"/>
+        <w:jc w:val="both"/>
+        <w:rPr>
+          <w:bCs/>
+        </w:rPr>
+      </w:pPr>
+      <w:r>
+        <w:rPr>
+          <w:bCs/>
+        </w:rPr>
+        <w:t xml:space="preserve">One type of sensor, solid-state image sensors are </w:t>
+      </w:r>
+      <w:bookmarkStart w:id="0" w:name="_GoBack"/>
+      <w:bookmarkEnd w:id="0"/>
     </w:p>
     <w:p>
       <w:pPr>
@@ -2623,7 +2805,15 @@
           <w:rStyle w:val="None"/>
           <w:bCs/>
         </w:rPr>
-        <w:t xml:space="preserve"> still has to be approved by global healthcare regulatory bodies worldwide. This will take time and may keep many innovations at bay just because of some formalities.</w:t>
+        <w:t xml:space="preserve"> still has to be approved by global healthcare regulatory bodies worldwide. This will take time and may keep many </w:t>
+      </w:r>
+      <w:r>
+        <w:rPr>
+          <w:rStyle w:val="None"/>
+          <w:bCs/>
+        </w:rPr>
+        <w:lastRenderedPageBreak/>
+        <w:t>innovations at bay just because of some formalities.</w:t>
       </w:r>
     </w:p>
     <w:p>
@@ -2801,8 +2991,316 @@
           <w:rStyle w:val="None"/>
           <w:bCs/>
         </w:rPr>
+        <w:t>Cost savings. One of the greatest advantages of IoT in healthcare is that efficient autonomous systems will cost less to manage and ‘employ’ in the long run. Things are even better when it comes to patient cost savings due to fewer hospital journeys as well as accelerated diagnostics and treatment.</w:t>
+      </w:r>
+    </w:p>
+    <w:p>
+      <w:pPr>
+        <w:pStyle w:val="BodyText"/>
+        <w:jc w:val="both"/>
+        <w:rPr>
+          <w:rStyle w:val="None"/>
+          <w:bCs/>
+        </w:rPr>
+      </w:pPr>
+    </w:p>
+    <w:p>
+      <w:pPr>
+        <w:pStyle w:val="BodyText"/>
+        <w:jc w:val="both"/>
+        <w:rPr>
+          <w:rStyle w:val="None"/>
+          <w:bCs/>
+        </w:rPr>
+      </w:pPr>
+      <w:r>
+        <w:rPr>
+          <w:rStyle w:val="None"/>
+          <w:bCs/>
+        </w:rPr>
+        <w:t>Accessibility. Doctors can view all the necessary data on command and check real-time patient conditions without leaving their office.</w:t>
+      </w:r>
+    </w:p>
+    <w:p>
+      <w:pPr>
+        <w:pStyle w:val="BodyText"/>
+        <w:jc w:val="both"/>
+        <w:rPr>
+          <w:rStyle w:val="None"/>
+          <w:bCs/>
+        </w:rPr>
+      </w:pPr>
+    </w:p>
+    <w:p>
+      <w:pPr>
+        <w:pStyle w:val="BodyText"/>
+        <w:jc w:val="both"/>
+        <w:rPr>
+          <w:rStyle w:val="None"/>
+          <w:bCs/>
+        </w:rPr>
+      </w:pPr>
+      <w:r>
+        <w:rPr>
+          <w:rStyle w:val="None"/>
+          <w:bCs/>
+        </w:rPr>
+        <w:t>Disadvantages of IoT in healthcare</w:t>
+      </w:r>
+    </w:p>
+    <w:p>
+      <w:pPr>
+        <w:pStyle w:val="BodyText"/>
+        <w:jc w:val="both"/>
+        <w:rPr>
+          <w:rStyle w:val="None"/>
+          <w:bCs/>
+        </w:rPr>
+      </w:pPr>
+      <w:r>
+        <w:rPr>
+          <w:rStyle w:val="None"/>
+          <w:bCs/>
+        </w:rPr>
+        <w:t>Alternatively, some downsides that come along with the massive implementation of the IoT in healthcare include:</w:t>
+      </w:r>
+      <w:r>
+        <w:rPr>
+          <w:rStyle w:val="None"/>
+          <w:bCs/>
+        </w:rPr>
+        <w:t xml:space="preserve"> </w:t>
+      </w:r>
+      <w:r>
+        <w:rPr>
+          <w:rStyle w:val="None"/>
+          <w:bCs/>
+        </w:rPr>
+        <w:t xml:space="preserve">Privacy can be potentially undermined. As we’ve already mentioned, systems get hacked. Lots of attention will need to be focused on data security, which requires significant additional </w:t>
+      </w:r>
+      <w:r>
+        <w:rPr>
+          <w:rStyle w:val="None"/>
+          <w:bCs/>
+        </w:rPr>
+        <w:t>spending</w:t>
+      </w:r>
+      <w:r>
+        <w:rPr>
+          <w:rStyle w:val="None"/>
+          <w:bCs/>
+        </w:rPr>
+        <w:t>.</w:t>
+      </w:r>
+      <w:r>
+        <w:rPr>
+          <w:rStyle w:val="None"/>
+          <w:bCs/>
+        </w:rPr>
+        <w:t xml:space="preserve"> </w:t>
+      </w:r>
+      <w:r>
+        <w:rPr>
+          <w:rStyle w:val="None"/>
+          <w:bCs/>
+        </w:rPr>
+        <w:t>Unauthorized access to centralization. There is a chance that dishonest interlopers may access centralized systems and realize some cruel intentions.</w:t>
+      </w:r>
+    </w:p>
+    <w:p>
+      <w:pPr>
+        <w:pStyle w:val="BodyText"/>
+        <w:jc w:val="both"/>
+        <w:rPr>
+          <w:rStyle w:val="None"/>
+          <w:bCs/>
+        </w:rPr>
+      </w:pPr>
+      <w:r>
+        <w:rPr>
+          <w:rStyle w:val="None"/>
+          <w:bCs/>
+        </w:rPr>
+        <w:t>Global healthcare regulations. International health administrations are already issuing guidelines that must be strictly followed by governmental medical establishments integrating the IoT in their workflow. These may restrict possible capacities to some extent.</w:t>
+      </w:r>
+    </w:p>
+    <w:p>
+      <w:pPr>
+        <w:pStyle w:val="BodyText"/>
+        <w:jc w:val="both"/>
+        <w:rPr>
+          <w:rStyle w:val="None"/>
+          <w:bCs/>
+        </w:rPr>
+      </w:pPr>
+    </w:p>
+    <w:p>
+      <w:pPr>
+        <w:pStyle w:val="BodyText"/>
+        <w:jc w:val="both"/>
+        <w:rPr>
+          <w:rStyle w:val="None"/>
+          <w:bCs/>
+        </w:rPr>
+      </w:pPr>
+      <w:r>
+        <w:rPr>
+          <w:rStyle w:val="None"/>
+          <w:bCs/>
+        </w:rPr>
+        <w:t>IOT TRENDS IN HEALTHCARE OF 2019</w:t>
+      </w:r>
+    </w:p>
+    <w:p>
+      <w:pPr>
+        <w:pStyle w:val="BodyText"/>
+        <w:jc w:val="both"/>
+        <w:rPr>
+          <w:rStyle w:val="None"/>
+          <w:bCs/>
+        </w:rPr>
+      </w:pPr>
+      <w:r>
+        <w:rPr>
+          <w:rStyle w:val="None"/>
+          <w:bCs/>
+        </w:rPr>
+        <w:t xml:space="preserve">In 2019, there can be defined several </w:t>
+      </w:r>
+      <w:proofErr w:type="spellStart"/>
+      <w:r>
+        <w:rPr>
+          <w:rStyle w:val="None"/>
+          <w:bCs/>
+        </w:rPr>
+        <w:t>IoMT</w:t>
+      </w:r>
+      <w:proofErr w:type="spellEnd"/>
+      <w:r>
+        <w:rPr>
+          <w:rStyle w:val="None"/>
+          <w:bCs/>
+        </w:rPr>
+        <w:t xml:space="preserve"> trends implemented by majorities of startups worldwide.</w:t>
+      </w:r>
+      <w:r>
+        <w:rPr>
+          <w:rStyle w:val="None"/>
+          <w:bCs/>
+        </w:rPr>
+        <w:t xml:space="preserve"> </w:t>
+      </w:r>
+      <w:proofErr w:type="spellStart"/>
+      <w:r>
+        <w:rPr>
+          <w:rStyle w:val="None"/>
+          <w:bCs/>
+        </w:rPr>
+        <w:t>Wearables</w:t>
+      </w:r>
+      <w:proofErr w:type="spellEnd"/>
+      <w:r>
+        <w:rPr>
+          <w:rStyle w:val="None"/>
+          <w:bCs/>
+        </w:rPr>
+        <w:t xml:space="preserve"> continue to top the market. Major mobile technology providers like Apple and Android are enhancing and updating their authentic </w:t>
+      </w:r>
+      <w:proofErr w:type="spellStart"/>
+      <w:r>
+        <w:rPr>
+          <w:rStyle w:val="None"/>
+          <w:bCs/>
+        </w:rPr>
+        <w:t>wearables</w:t>
+      </w:r>
+      <w:proofErr w:type="spellEnd"/>
+      <w:r>
+        <w:rPr>
+          <w:rStyle w:val="None"/>
+          <w:bCs/>
+        </w:rPr>
+        <w:t>, adding them with more health tracking features. And the rest of the world is</w:t>
+      </w:r>
+      <w:r>
+        <w:rPr>
+          <w:rStyle w:val="None"/>
+          <w:bCs/>
+        </w:rPr>
+        <w:t xml:space="preserve">n’t shy to follow the tendency, </w:t>
+      </w:r>
+      <w:r>
+        <w:rPr>
+          <w:rStyle w:val="None"/>
+          <w:bCs/>
+        </w:rPr>
+        <w:t>spawning numerous various-purpose mini devices.</w:t>
+      </w:r>
+      <w:r>
+        <w:rPr>
+          <w:rStyle w:val="None"/>
+          <w:bCs/>
+        </w:rPr>
+        <w:t xml:space="preserve"> </w:t>
+      </w:r>
+      <w:r>
+        <w:rPr>
+          <w:rStyle w:val="None"/>
+          <w:bCs/>
+        </w:rPr>
+        <w:t>Surgical robotics become a common reality. AI-</w:t>
+      </w:r>
+      <w:r>
+        <w:rPr>
+          <w:rStyle w:val="None"/>
+          <w:bCs/>
+        </w:rPr>
         <w:lastRenderedPageBreak/>
-        <w:t>Cost savings. One of the greatest advantages of IoT in healthcare is that efficient autonomous systems will cost less to manage and ‘employ’ in the long run. Things are even better when it comes to patient cost savings due to fewer hospital journeys as well as accelerated diagnostics and treatment.</w:t>
+        <w:t xml:space="preserve">powered, robotic surgical means show to be more precise than real doctors on more than one occasion. There are still limitations and risks involved, but the technology is definitely </w:t>
+      </w:r>
+      <w:r>
+        <w:rPr>
+          <w:rStyle w:val="None"/>
+          <w:bCs/>
+        </w:rPr>
+        <w:t xml:space="preserve">in the spotlight and is looking </w:t>
+      </w:r>
+      <w:r>
+        <w:rPr>
+          <w:rStyle w:val="None"/>
+          <w:bCs/>
+        </w:rPr>
+        <w:t>to become more widespread in the nearest future.</w:t>
+      </w:r>
+      <w:r>
+        <w:rPr>
+          <w:rStyle w:val="None"/>
+          <w:bCs/>
+        </w:rPr>
+        <w:t xml:space="preserve"> </w:t>
+      </w:r>
+      <w:r>
+        <w:rPr>
+          <w:rStyle w:val="None"/>
+          <w:bCs/>
+        </w:rPr>
+        <w:t xml:space="preserve">Integration of other prominent technologies with the IoT expands the horizon. AI, AR, Machine Learning, Big Data, </w:t>
+      </w:r>
+      <w:proofErr w:type="spellStart"/>
+      <w:r>
+        <w:rPr>
+          <w:rStyle w:val="None"/>
+          <w:bCs/>
+        </w:rPr>
+        <w:t>blockchain</w:t>
+      </w:r>
+      <w:proofErr w:type="spellEnd"/>
+      <w:r>
+        <w:rPr>
+          <w:rStyle w:val="None"/>
+          <w:bCs/>
+        </w:rPr>
+        <w:t>, and smart contracts — all of that fuel up and expands the IoT powers even further. AI is already better and far more precise in predicting, for one instance, women’s breast cancer.</w:t>
       </w:r>
     </w:p>
     <w:p>
@@ -2829,7 +3327,7 @@
           <w:rStyle w:val="None"/>
           <w:bCs/>
         </w:rPr>
-        <w:t>Accessibility. Doctors can view all the necessary data on command and check real-time patient conditions without leaving their office.</w:t>
+        <w:t>FUTURE OF IOT IN HEALTHCARE</w:t>
       </w:r>
     </w:p>
     <w:p>
@@ -2841,142 +3339,12 @@
           <w:bCs/>
         </w:rPr>
       </w:pPr>
-    </w:p>
-    <w:p>
-      <w:pPr>
-        <w:pStyle w:val="BodyText"/>
-        <w:jc w:val="both"/>
-        <w:rPr>
-          <w:rStyle w:val="None"/>
-          <w:bCs/>
-        </w:rPr>
-      </w:pPr>
-      <w:r>
-        <w:rPr>
-          <w:rStyle w:val="None"/>
-          <w:bCs/>
-        </w:rPr>
-        <w:t>Disadvantages of IoT in healthcare</w:t>
-      </w:r>
-    </w:p>
-    <w:p>
-      <w:pPr>
-        <w:pStyle w:val="BodyText"/>
-        <w:jc w:val="both"/>
-        <w:rPr>
-          <w:rStyle w:val="None"/>
-          <w:bCs/>
-        </w:rPr>
-      </w:pPr>
-      <w:r>
-        <w:rPr>
-          <w:rStyle w:val="None"/>
-          <w:bCs/>
-        </w:rPr>
-        <w:t>Alternatively, some downsides that come along with the massive implementation of the IoT in healthcare include:</w:t>
-      </w:r>
-      <w:r>
-        <w:rPr>
-          <w:rStyle w:val="None"/>
-          <w:bCs/>
-        </w:rPr>
-        <w:t xml:space="preserve"> </w:t>
-      </w:r>
-      <w:r>
-        <w:rPr>
-          <w:rStyle w:val="None"/>
-          <w:bCs/>
-        </w:rPr>
-        <w:t xml:space="preserve">Privacy can be potentially undermined. As we’ve already mentioned, systems get hacked. Lots of attention will need to be focused on data security, which requires significant additional </w:t>
-      </w:r>
-      <w:r>
-        <w:rPr>
-          <w:rStyle w:val="None"/>
-          <w:bCs/>
-        </w:rPr>
-        <w:t>spending</w:t>
-      </w:r>
-      <w:r>
-        <w:rPr>
-          <w:rStyle w:val="None"/>
-          <w:bCs/>
-        </w:rPr>
-        <w:t>.</w:t>
-      </w:r>
-      <w:r>
-        <w:rPr>
-          <w:rStyle w:val="None"/>
-          <w:bCs/>
-        </w:rPr>
-        <w:t xml:space="preserve"> </w:t>
-      </w:r>
-      <w:r>
-        <w:rPr>
-          <w:rStyle w:val="None"/>
-          <w:bCs/>
-        </w:rPr>
-        <w:t>Unauthorized access to centralization. There is a chance that dishonest interlopers may access centralized systems and realize some cruel intentions.</w:t>
-      </w:r>
-    </w:p>
-    <w:p>
-      <w:pPr>
-        <w:pStyle w:val="BodyText"/>
-        <w:jc w:val="both"/>
-        <w:rPr>
-          <w:rStyle w:val="None"/>
-          <w:bCs/>
-        </w:rPr>
-      </w:pPr>
-      <w:r>
-        <w:rPr>
-          <w:rStyle w:val="None"/>
-          <w:bCs/>
-        </w:rPr>
-        <w:t>Global healthcare regulations. International health administrations are already issuing guidelines that must be strictly followed by governmental medical establishments integrating the IoT in their workflow. These may restrict possible capacities to some extent.</w:t>
-      </w:r>
-    </w:p>
-    <w:p>
-      <w:pPr>
-        <w:pStyle w:val="BodyText"/>
-        <w:jc w:val="both"/>
-        <w:rPr>
-          <w:rStyle w:val="None"/>
-          <w:bCs/>
-        </w:rPr>
-      </w:pPr>
-    </w:p>
-    <w:p>
-      <w:pPr>
-        <w:pStyle w:val="BodyText"/>
-        <w:jc w:val="both"/>
-        <w:rPr>
-          <w:rStyle w:val="None"/>
-          <w:bCs/>
-        </w:rPr>
-      </w:pPr>
-      <w:r>
-        <w:rPr>
-          <w:rStyle w:val="None"/>
-          <w:bCs/>
-        </w:rPr>
-        <w:t>IOT TRENDS IN HEALTHCARE OF 2019</w:t>
-      </w:r>
-    </w:p>
-    <w:p>
-      <w:pPr>
-        <w:pStyle w:val="BodyText"/>
-        <w:jc w:val="both"/>
-        <w:rPr>
-          <w:rStyle w:val="None"/>
-          <w:bCs/>
-        </w:rPr>
-      </w:pPr>
-      <w:r>
-        <w:rPr>
-          <w:rStyle w:val="None"/>
-          <w:bCs/>
-        </w:rPr>
-        <w:t xml:space="preserve">In 2019, there can be defined several </w:t>
+      <w:r>
+        <w:rPr>
+          <w:rStyle w:val="None"/>
+          <w:bCs/>
+        </w:rPr>
+        <w:t xml:space="preserve">Full-blown smart hospitals by 2020, mHealth as a regular, common thing on a global scale, and reduced physical visits to hospitals — this is only an approximate picture of the </w:t>
       </w:r>
       <w:proofErr w:type="spellStart"/>
       <w:r>
@@ -2992,186 +3360,7 @@
           <w:rStyle w:val="None"/>
           <w:bCs/>
         </w:rPr>
-        <w:t xml:space="preserve"> trends implemented by majorities of startups worldwide.</w:t>
-      </w:r>
-      <w:r>
-        <w:rPr>
-          <w:rStyle w:val="None"/>
-          <w:bCs/>
-        </w:rPr>
-        <w:t xml:space="preserve"> </w:t>
-      </w:r>
-      <w:proofErr w:type="spellStart"/>
-      <w:r>
-        <w:rPr>
-          <w:rStyle w:val="None"/>
-          <w:bCs/>
-        </w:rPr>
-        <w:t>Wearables</w:t>
-      </w:r>
-      <w:proofErr w:type="spellEnd"/>
-      <w:r>
-        <w:rPr>
-          <w:rStyle w:val="None"/>
-          <w:bCs/>
-        </w:rPr>
-        <w:t xml:space="preserve"> continue to top the market. Major mobile technology providers like Apple and Android are enhancing and updating their authentic </w:t>
-      </w:r>
-      <w:proofErr w:type="spellStart"/>
-      <w:r>
-        <w:rPr>
-          <w:rStyle w:val="None"/>
-          <w:bCs/>
-        </w:rPr>
-        <w:t>wearables</w:t>
-      </w:r>
-      <w:proofErr w:type="spellEnd"/>
-      <w:r>
-        <w:rPr>
-          <w:rStyle w:val="None"/>
-          <w:bCs/>
-        </w:rPr>
-        <w:t>, adding them with more health tracking features. And the rest of the world is</w:t>
-      </w:r>
-      <w:r>
-        <w:rPr>
-          <w:rStyle w:val="None"/>
-          <w:bCs/>
-        </w:rPr>
-        <w:t xml:space="preserve">n’t shy to follow the tendency, </w:t>
-      </w:r>
-      <w:r>
-        <w:rPr>
-          <w:rStyle w:val="None"/>
-          <w:bCs/>
-        </w:rPr>
-        <w:t>spawning numerous various-purpose mini devices.</w:t>
-      </w:r>
-      <w:r>
-        <w:rPr>
-          <w:rStyle w:val="None"/>
-          <w:bCs/>
-        </w:rPr>
-        <w:t xml:space="preserve"> </w:t>
-      </w:r>
-      <w:r>
-        <w:rPr>
-          <w:rStyle w:val="None"/>
-          <w:bCs/>
-        </w:rPr>
-        <w:t xml:space="preserve">Surgical robotics become a common reality. AI-powered, robotic surgical means show to be more precise than real doctors on more than one occasion. There are still limitations and risks involved, but the technology is definitely </w:t>
-      </w:r>
-      <w:r>
-        <w:rPr>
-          <w:rStyle w:val="None"/>
-          <w:bCs/>
-        </w:rPr>
-        <w:t xml:space="preserve">in the spotlight and is looking </w:t>
-      </w:r>
-      <w:r>
-        <w:rPr>
-          <w:rStyle w:val="None"/>
-          <w:bCs/>
-        </w:rPr>
-        <w:t>to become more widespread in the nearest future.</w:t>
-      </w:r>
-      <w:r>
-        <w:rPr>
-          <w:rStyle w:val="None"/>
-          <w:bCs/>
-        </w:rPr>
-        <w:t xml:space="preserve"> </w:t>
-      </w:r>
-      <w:r>
-        <w:rPr>
-          <w:rStyle w:val="None"/>
-          <w:bCs/>
-        </w:rPr>
-        <w:t xml:space="preserve">Integration of other prominent technologies with the IoT expands the horizon. AI, AR, Machine Learning, Big Data, </w:t>
-      </w:r>
-      <w:proofErr w:type="spellStart"/>
-      <w:r>
-        <w:rPr>
-          <w:rStyle w:val="None"/>
-          <w:bCs/>
-        </w:rPr>
-        <w:t>blockchain</w:t>
-      </w:r>
-      <w:proofErr w:type="spellEnd"/>
-      <w:r>
-        <w:rPr>
-          <w:rStyle w:val="None"/>
-          <w:bCs/>
-        </w:rPr>
-        <w:t>, and smart contracts — all of that fuel up and expands the IoT powers even further. AI is already better and far more precise in predicting, for one instance, women’s breast cancer.</w:t>
-      </w:r>
-    </w:p>
-    <w:p>
-      <w:pPr>
-        <w:pStyle w:val="BodyText"/>
-        <w:jc w:val="both"/>
-        <w:rPr>
-          <w:rStyle w:val="None"/>
-          <w:bCs/>
-        </w:rPr>
-      </w:pPr>
-    </w:p>
-    <w:p>
-      <w:pPr>
-        <w:pStyle w:val="BodyText"/>
-        <w:jc w:val="both"/>
-        <w:rPr>
-          <w:rStyle w:val="None"/>
-          <w:bCs/>
-        </w:rPr>
-      </w:pPr>
-      <w:r>
-        <w:rPr>
-          <w:rStyle w:val="None"/>
-          <w:bCs/>
-        </w:rPr>
-        <w:t>FUTURE OF IOT IN HEALTHCARE</w:t>
-      </w:r>
-    </w:p>
-    <w:p>
-      <w:pPr>
-        <w:pStyle w:val="BodyText"/>
-        <w:jc w:val="both"/>
-        <w:rPr>
-          <w:rStyle w:val="None"/>
-          <w:bCs/>
-        </w:rPr>
-      </w:pPr>
-      <w:r>
-        <w:rPr>
-          <w:rStyle w:val="None"/>
-          <w:bCs/>
-        </w:rPr>
-        <w:t xml:space="preserve">Full-blown smart hospitals by 2020, mHealth as a regular, common thing on a global scale, and reduced physical visits to hospitals — this is only an approximate picture of the </w:t>
-      </w:r>
-      <w:proofErr w:type="spellStart"/>
-      <w:r>
-        <w:rPr>
-          <w:rStyle w:val="None"/>
-          <w:bCs/>
-        </w:rPr>
-        <w:t>IoMT</w:t>
-      </w:r>
-      <w:proofErr w:type="spellEnd"/>
-      <w:r>
-        <w:rPr>
-          <w:rStyle w:val="None"/>
-          <w:bCs/>
-        </w:rPr>
-        <w:t xml:space="preserve"> success. With that being said, as young as the concept is, it isn’t really regarded to be that novel by progressive hospitals of </w:t>
-      </w:r>
-      <w:r>
-        <w:rPr>
-          <w:rStyle w:val="None"/>
-          <w:bCs/>
-        </w:rPr>
-        <w:lastRenderedPageBreak/>
-        <w:t xml:space="preserve">the now. Most of them are </w:t>
+        <w:t xml:space="preserve"> success. With that being said, as young as the concept is, it isn’t really regarded to be that novel by progressive hospitals of the now. Most of them are </w:t>
       </w:r>
       <w:r>
         <w:rPr>
@@ -3553,6 +3742,7 @@
           <w:sz w:val="20"/>
           <w:szCs w:val="20"/>
         </w:rPr>
+        <w:lastRenderedPageBreak/>
         <w:t>Asst.Prof</w:t>
       </w:r>
       <w:proofErr w:type="spellEnd"/>
@@ -3764,7 +3954,6 @@
           <w:sz w:val="20"/>
           <w:szCs w:val="20"/>
         </w:rPr>
-        <w:lastRenderedPageBreak/>
         <w:t>Catarinucci</w:t>
       </w:r>
       <w:proofErr w:type="spellEnd"/>
@@ -4277,13 +4466,86 @@
           <w:szCs w:val="20"/>
         </w:rPr>
       </w:pPr>
-      <w:r>
-        <w:rPr>
-          <w:rStyle w:val="None"/>
-          <w:sz w:val="20"/>
-          <w:szCs w:val="20"/>
-        </w:rPr>
-        <w:t>ref</w:t>
+      <w:proofErr w:type="spellStart"/>
+      <w:r>
+        <w:rPr>
+          <w:rStyle w:val="None"/>
+          <w:sz w:val="20"/>
+          <w:szCs w:val="20"/>
+        </w:rPr>
+        <w:t>Mainetti</w:t>
+      </w:r>
+      <w:proofErr w:type="spellEnd"/>
+      <w:r>
+        <w:rPr>
+          <w:rStyle w:val="None"/>
+          <w:sz w:val="20"/>
+          <w:szCs w:val="20"/>
+        </w:rPr>
+        <w:t xml:space="preserve">, Luca, Luigi </w:t>
+      </w:r>
+      <w:proofErr w:type="spellStart"/>
+      <w:r>
+        <w:rPr>
+          <w:rStyle w:val="None"/>
+          <w:sz w:val="20"/>
+          <w:szCs w:val="20"/>
+        </w:rPr>
+        <w:t>Patrono</w:t>
+      </w:r>
+      <w:proofErr w:type="spellEnd"/>
+      <w:r>
+        <w:rPr>
+          <w:rStyle w:val="None"/>
+          <w:sz w:val="20"/>
+          <w:szCs w:val="20"/>
+        </w:rPr>
+        <w:t xml:space="preserve">, and Antonio </w:t>
+      </w:r>
+      <w:proofErr w:type="spellStart"/>
+      <w:r>
+        <w:rPr>
+          <w:rStyle w:val="None"/>
+          <w:sz w:val="20"/>
+          <w:szCs w:val="20"/>
+        </w:rPr>
+        <w:t>Vilei</w:t>
+      </w:r>
+      <w:proofErr w:type="spellEnd"/>
+      <w:r>
+        <w:rPr>
+          <w:rStyle w:val="None"/>
+          <w:sz w:val="20"/>
+          <w:szCs w:val="20"/>
+        </w:rPr>
+        <w:t xml:space="preserve">. "Evolution of wireless sensor networks towards </w:t>
+      </w:r>
+      <w:r>
+        <w:rPr>
+          <w:rStyle w:val="None"/>
+          <w:sz w:val="20"/>
+          <w:szCs w:val="20"/>
+        </w:rPr>
+        <w:lastRenderedPageBreak/>
+        <w:t xml:space="preserve">the internet of things: A survey." In </w:t>
+      </w:r>
+      <w:proofErr w:type="spellStart"/>
+      <w:r>
+        <w:rPr>
+          <w:rStyle w:val="None"/>
+          <w:sz w:val="20"/>
+          <w:szCs w:val="20"/>
+        </w:rPr>
+        <w:t>SoftCOM</w:t>
+      </w:r>
+      <w:proofErr w:type="spellEnd"/>
+      <w:r>
+        <w:rPr>
+          <w:rStyle w:val="None"/>
+          <w:sz w:val="20"/>
+          <w:szCs w:val="20"/>
+        </w:rPr>
+        <w:t xml:space="preserve"> 2011, 19th international conference on software, telecommunications and computer networks, pp. 1-6. IEEE, 2011.</w:t>
       </w:r>
     </w:p>
     <w:p>
@@ -5005,15 +5267,16 @@
       <w:r>
         <w:t xml:space="preserve"> </w:t>
       </w:r>
-      <w:r>
-        <w:rPr>
-          <w:sz w:val="20"/>
-          <w:szCs w:val="20"/>
-        </w:rPr>
-        <w:t>https://www.zebra.com/content/dam/zebra_new_ia/en-us/solutions-verticals/product/barcode-scanners/imagers/solution-briefs/2d-scanner-healthcare-solutions-brief-en-us.pdf</w:t>
-      </w:r>
-      <w:bookmarkStart w:id="0" w:name="_GoBack"/>
-      <w:bookmarkEnd w:id="0"/>
+      <w:hyperlink r:id="rId16" w:history="1">
+        <w:r>
+          <w:rPr>
+            <w:rStyle w:val="Hyperlink"/>
+            <w:sz w:val="20"/>
+            <w:szCs w:val="20"/>
+          </w:rPr>
+          <w:t>https://www.zebra.com/content/dam/zebra_new_ia/en-us/solutions-verticals/product/barcode-scanners/imagers/solution-briefs/2d-scanner-healthcare-solutions-brief-en-us.pdf</w:t>
+        </w:r>
+      </w:hyperlink>
       <w:r>
         <w:rPr>
           <w:sz w:val="20"/>
@@ -5021,6 +5284,38 @@
         </w:rPr>
         <w:t>”</w:t>
       </w:r>
+    </w:p>
+    <w:p>
+      <w:pPr>
+        <w:pStyle w:val="ListParagraph"/>
+        <w:rPr>
+          <w:sz w:val="20"/>
+          <w:szCs w:val="20"/>
+        </w:rPr>
+      </w:pPr>
+    </w:p>
+    <w:p>
+      <w:pPr>
+        <w:pStyle w:val="NoSpacing"/>
+        <w:numPr>
+          <w:ilvl w:val="0"/>
+          <w:numId w:val="11"/>
+        </w:numPr>
+        <w:jc w:val="both"/>
+        <w:rPr>
+          <w:sz w:val="20"/>
+          <w:szCs w:val="20"/>
+        </w:rPr>
+      </w:pPr>
+      <w:proofErr w:type="spellStart"/>
+      <w:r>
+        <w:rPr>
+          <w:sz w:val="20"/>
+          <w:szCs w:val="20"/>
+        </w:rPr>
+        <w:t>gfhgfhfghdfhdfg</w:t>
+      </w:r>
+      <w:proofErr w:type="spellEnd"/>
     </w:p>
     <w:sectPr>
       <w:type w:val="continuous"/>
@@ -5075,7 +5370,7 @@
       <w:rPr>
         <w:noProof/>
       </w:rPr>
-      <w:t>5</w:t>
+      <w:t>7</w:t>
     </w:r>
     <w:r>
       <w:fldChar w:fldCharType="end"/>

</xml_diff>

<commit_message>
Survey2nd Section III Updated
</commit_message>
<xml_diff>
--- a/survey2nd.docx
+++ b/survey2nd.docx
@@ -499,14 +499,9 @@
       <w:r>
         <w:t xml:space="preserve"> </w:t>
       </w:r>
-      <w:proofErr w:type="gramStart"/>
-      <w:r>
-        <w:t xml:space="preserve">of </w:t>
-      </w:r>
-      <w:r>
-        <w:t xml:space="preserve"> quality</w:t>
-      </w:r>
-      <w:proofErr w:type="gramEnd"/>
+      <w:r>
+        <w:t>of quality</w:t>
+      </w:r>
       <w:r>
         <w:t xml:space="preserve"> and are expensive and we need a better communication and monitoring system.</w:t>
       </w:r>
@@ -2152,6 +2147,8 @@
         </w:rPr>
         <w:t>.</w:t>
       </w:r>
+      <w:bookmarkStart w:id="0" w:name="_GoBack"/>
+      <w:bookmarkEnd w:id="0"/>
     </w:p>
     <w:p>
       <w:pPr>
@@ -2376,19 +2373,7 @@
         <w:rPr>
           <w:bCs/>
         </w:rPr>
-        <w:t xml:space="preserve">2D barcode </w:t>
-      </w:r>
-      <w:r>
-        <w:rPr>
-          <w:bCs/>
-        </w:rPr>
-        <w:t xml:space="preserve">wristbands </w:t>
-      </w:r>
-      <w:r>
-        <w:rPr>
-          <w:bCs/>
-        </w:rPr>
-        <w:t>can make scanning easier when printed around the surface of the band and facilitate patient identification</w:t>
+        <w:t>2D barcode wristbands can make scanning easier when printed around the surface of the band and facilitate patient identification</w:t>
       </w:r>
       <w:r>
         <w:rPr>
@@ -2512,6 +2497,54 @@
         </w:rPr>
         <w:t xml:space="preserve"> </w:t>
       </w:r>
+      <w:r>
+        <w:rPr>
+          <w:bCs/>
+        </w:rPr>
+        <w:t>A sensor device monitors insulin dosages and transmits information to an application on the user's mobile phone. This reduces the need for the manually record insulin and provides optimal diabetes management</w:t>
+      </w:r>
+      <w:r>
+        <w:rPr>
+          <w:bCs/>
+        </w:rPr>
+        <w:t xml:space="preserve"> [24]</w:t>
+      </w:r>
+      <w:r>
+        <w:rPr>
+          <w:bCs/>
+        </w:rPr>
+        <w:t>.</w:t>
+      </w:r>
+      <w:r>
+        <w:rPr>
+          <w:bCs/>
+        </w:rPr>
+        <w:t xml:space="preserve"> </w:t>
+      </w:r>
+      <w:r>
+        <w:rPr>
+          <w:bCs/>
+        </w:rPr>
+        <w:t xml:space="preserve">One type of sensor, the solid-state image sensors are integrated circuits that includes a number imaging sites for the purpose of convert optical images focused on the electrical signals.  </w:t>
+      </w:r>
+      <w:r>
+        <w:rPr>
+          <w:bCs/>
+        </w:rPr>
+        <w:t>These devices can be classified into three main types: (1) charge-coupled devices (CCDs), (2) charge injection devices (CIDs), and (3) CMOS image sensors (CISs)</w:t>
+      </w:r>
+      <w:r>
+        <w:rPr>
+          <w:bCs/>
+        </w:rPr>
+        <w:t xml:space="preserve"> [25] [26] [27]</w:t>
+      </w:r>
+      <w:r>
+        <w:rPr>
+          <w:bCs/>
+        </w:rPr>
+        <w:t xml:space="preserve">. </w:t>
+      </w:r>
     </w:p>
     <w:p>
       <w:pPr>
@@ -2523,23 +2556,127 @@
           <w:bCs/>
         </w:rPr>
       </w:pPr>
-      <w:r>
-        <w:rPr>
-          <w:bCs/>
-        </w:rPr>
-        <w:t>A sensor device monitors insulin dos</w:t>
-      </w:r>
-      <w:r>
-        <w:rPr>
-          <w:bCs/>
-        </w:rPr>
-        <w:t>ag</w:t>
-      </w:r>
-      <w:r>
-        <w:rPr>
-          <w:bCs/>
-        </w:rPr>
-        <w:t>es and transmits information to an application on the user's mobile phone.</w:t>
+    </w:p>
+    <w:p>
+      <w:pPr>
+        <w:pStyle w:val="BodyText"/>
+        <w:numPr>
+          <w:ilvl w:val="0"/>
+          <w:numId w:val="3"/>
+        </w:numPr>
+        <w:spacing w:before="69"/>
+        <w:ind w:right="38"/>
+        <w:jc w:val="center"/>
+        <w:rPr>
+          <w:bCs/>
+        </w:rPr>
+      </w:pPr>
+      <w:r>
+        <w:rPr>
+          <w:bCs/>
+        </w:rPr>
+        <w:t>IOT HEALTHCARE APPLICATIONS</w:t>
+      </w:r>
+    </w:p>
+    <w:p>
+      <w:pPr>
+        <w:pStyle w:val="BodyText"/>
+        <w:spacing w:before="69"/>
+        <w:ind w:right="38"/>
+        <w:jc w:val="both"/>
+        <w:rPr>
+          <w:bCs/>
+        </w:rPr>
+      </w:pPr>
+      <w:r>
+        <w:rPr>
+          <w:bCs/>
+        </w:rPr>
+        <w:t xml:space="preserve">The section addresses the miscellaneous healthcare applications </w:t>
+      </w:r>
+      <w:r>
+        <w:rPr>
+          <w:bCs/>
+        </w:rPr>
+        <w:t xml:space="preserve">of Authentication for patients, doctors and Internal and External </w:t>
+      </w:r>
+      <w:r>
+        <w:rPr>
+          <w:bCs/>
+        </w:rPr>
+        <w:t>stakeholder</w:t>
+      </w:r>
+      <w:r>
+        <w:rPr>
+          <w:bCs/>
+        </w:rPr>
+        <w:t xml:space="preserve">, </w:t>
+      </w:r>
+      <w:r>
+        <w:rPr>
+          <w:bCs/>
+        </w:rPr>
+        <w:t>Identification, sensing and Communication</w:t>
+      </w:r>
+      <w:r>
+        <w:rPr>
+          <w:bCs/>
+        </w:rPr>
+        <w:t xml:space="preserve">, Remote Monitoring </w:t>
+      </w:r>
+      <w:r>
+        <w:rPr>
+          <w:bCs/>
+        </w:rPr>
+        <w:t>Mobile Personal Assistance</w:t>
+      </w:r>
+      <w:r>
+        <w:rPr>
+          <w:bCs/>
+        </w:rPr>
+        <w:t xml:space="preserve">, </w:t>
+      </w:r>
+      <w:r>
+        <w:rPr>
+          <w:bCs/>
+        </w:rPr>
+        <w:t>Smart Devices</w:t>
+      </w:r>
+      <w:r>
+        <w:rPr>
+          <w:bCs/>
+        </w:rPr>
+        <w:t xml:space="preserve">, </w:t>
+      </w:r>
+      <w:r>
+        <w:rPr>
+          <w:bCs/>
+        </w:rPr>
+        <w:t>Telemedicine</w:t>
+      </w:r>
+      <w:r>
+        <w:rPr>
+          <w:bCs/>
+        </w:rPr>
+        <w:t xml:space="preserve">,  </w:t>
+      </w:r>
+      <w:r>
+        <w:rPr>
+          <w:bCs/>
+        </w:rPr>
+        <w:t>Data Collection</w:t>
+      </w:r>
+      <w:r>
+        <w:rPr>
+          <w:bCs/>
+        </w:rPr>
+        <w:t xml:space="preserve">, </w:t>
+      </w:r>
+      <w:r>
+        <w:rPr>
+          <w:bCs/>
+        </w:rPr>
+        <w:t xml:space="preserve"> Smart</w:t>
       </w:r>
       <w:r>
         <w:rPr>
@@ -2551,25 +2688,31 @@
         <w:rPr>
           <w:bCs/>
         </w:rPr>
-        <w:t xml:space="preserve">This reduces the need </w:t>
-      </w:r>
-      <w:r>
-        <w:rPr>
-          <w:bCs/>
-        </w:rPr>
-        <w:t xml:space="preserve">for the manually record insulin </w:t>
-      </w:r>
-      <w:r>
-        <w:rPr>
-          <w:bCs/>
-        </w:rPr>
-        <w:t>and provides optimal diabetes management.</w:t>
+        <w:t>phone</w:t>
       </w:r>
       <w:r>
         <w:rPr>
           <w:bCs/>
         </w:rPr>
         <w:t xml:space="preserve"> </w:t>
+      </w:r>
+      <w:r>
+        <w:rPr>
+          <w:bCs/>
+        </w:rPr>
+        <w:t>apps Solution</w:t>
+      </w:r>
+      <w:r>
+        <w:rPr>
+          <w:bCs/>
+        </w:rPr>
+        <w:t xml:space="preserve"> </w:t>
+      </w:r>
+      <w:r>
+        <w:rPr>
+          <w:bCs/>
+        </w:rPr>
+        <w:t>through smart applications.</w:t>
       </w:r>
     </w:p>
     <w:p>
@@ -2593,21 +2736,36 @@
           <w:bCs/>
         </w:rPr>
       </w:pPr>
-      <w:r>
-        <w:rPr>
-          <w:bCs/>
-        </w:rPr>
-        <w:t xml:space="preserve">One type of sensor, solid-state image sensors are </w:t>
-      </w:r>
-      <w:bookmarkStart w:id="0" w:name="_GoBack"/>
-      <w:bookmarkEnd w:id="0"/>
     </w:p>
     <w:p>
       <w:pPr>
         <w:pStyle w:val="BodyText"/>
-        <w:jc w:val="both"/>
-        <w:rPr>
-          <w:b/>
+        <w:spacing w:before="69"/>
+        <w:ind w:left="360" w:right="38"/>
+        <w:jc w:val="both"/>
+        <w:rPr>
+          <w:bCs/>
+        </w:rPr>
+      </w:pPr>
+    </w:p>
+    <w:p>
+      <w:pPr>
+        <w:pStyle w:val="BodyText"/>
+        <w:spacing w:before="69"/>
+        <w:ind w:left="360" w:right="38"/>
+        <w:jc w:val="both"/>
+        <w:rPr>
+          <w:bCs/>
+        </w:rPr>
+      </w:pPr>
+    </w:p>
+    <w:p>
+      <w:pPr>
+        <w:pStyle w:val="BodyText"/>
+        <w:spacing w:before="69"/>
+        <w:ind w:left="360" w:right="38"/>
+        <w:jc w:val="both"/>
+        <w:rPr>
           <w:bCs/>
         </w:rPr>
       </w:pPr>
@@ -2738,6 +2896,7 @@
           <w:rStyle w:val="None"/>
           <w:bCs/>
         </w:rPr>
+        <w:lastRenderedPageBreak/>
         <w:t>Possible lack of available memory. IoT sensors and devices can general colossal amounts of data, all of which is important and needs to be analyzed. This poses a question of huge data repositories that must hold all those volumes of info for indefinite terms.</w:t>
       </w:r>
     </w:p>
@@ -2805,7 +2964,270 @@
           <w:rStyle w:val="None"/>
           <w:bCs/>
         </w:rPr>
-        <w:t xml:space="preserve"> still has to be approved by global healthcare regulatory bodies worldwide. This will take time and may keep many </w:t>
+        <w:t xml:space="preserve"> still has to be approved by global healthcare regulatory bodies worldwide. This will take time and may keep many innovations at bay just because of some formalities.</w:t>
+      </w:r>
+    </w:p>
+    <w:p>
+      <w:pPr>
+        <w:pStyle w:val="BodyText"/>
+        <w:jc w:val="both"/>
+        <w:rPr>
+          <w:rStyle w:val="None"/>
+          <w:bCs/>
+        </w:rPr>
+      </w:pPr>
+    </w:p>
+    <w:p>
+      <w:pPr>
+        <w:pStyle w:val="BodyText"/>
+        <w:jc w:val="both"/>
+        <w:rPr>
+          <w:rStyle w:val="None"/>
+          <w:bCs/>
+        </w:rPr>
+      </w:pPr>
+      <w:r>
+        <w:rPr>
+          <w:rStyle w:val="None"/>
+          <w:bCs/>
+        </w:rPr>
+        <w:t>ADVANTAGES AND DISADVANTAGES OF IOT IN HEALTHCARE</w:t>
+      </w:r>
+    </w:p>
+    <w:p>
+      <w:pPr>
+        <w:pStyle w:val="BodyText"/>
+        <w:jc w:val="both"/>
+        <w:rPr>
+          <w:rStyle w:val="None"/>
+          <w:bCs/>
+        </w:rPr>
+      </w:pPr>
+      <w:r>
+        <w:rPr>
+          <w:rStyle w:val="None"/>
+          <w:bCs/>
+        </w:rPr>
+        <w:t>Considering the above-mentioned challenges of IoT in healthcare, there are, indeed, downsides as well as benefits when it comes to the medical IoT.</w:t>
+      </w:r>
+    </w:p>
+    <w:p>
+      <w:pPr>
+        <w:pStyle w:val="BodyText"/>
+        <w:jc w:val="both"/>
+        <w:rPr>
+          <w:rStyle w:val="None"/>
+          <w:bCs/>
+        </w:rPr>
+      </w:pPr>
+    </w:p>
+    <w:p>
+      <w:pPr>
+        <w:pStyle w:val="BodyText"/>
+        <w:jc w:val="both"/>
+        <w:rPr>
+          <w:rStyle w:val="None"/>
+          <w:bCs/>
+        </w:rPr>
+      </w:pPr>
+      <w:r>
+        <w:rPr>
+          <w:rStyle w:val="None"/>
+          <w:bCs/>
+        </w:rPr>
+        <w:t>Advantages of IoT in healthcare</w:t>
+      </w:r>
+    </w:p>
+    <w:p>
+      <w:pPr>
+        <w:pStyle w:val="BodyText"/>
+        <w:jc w:val="both"/>
+        <w:rPr>
+          <w:rStyle w:val="None"/>
+          <w:bCs/>
+        </w:rPr>
+      </w:pPr>
+      <w:r>
+        <w:rPr>
+          <w:rStyle w:val="None"/>
+          <w:bCs/>
+        </w:rPr>
+        <w:t>The ‘all-consuming’ connection of health devices and data centralization brings many significant benefits to the table, such as:</w:t>
+      </w:r>
+    </w:p>
+    <w:p>
+      <w:pPr>
+        <w:pStyle w:val="BodyText"/>
+        <w:jc w:val="both"/>
+        <w:rPr>
+          <w:rStyle w:val="None"/>
+          <w:bCs/>
+        </w:rPr>
+      </w:pPr>
+    </w:p>
+    <w:p>
+      <w:pPr>
+        <w:pStyle w:val="BodyText"/>
+        <w:jc w:val="both"/>
+        <w:rPr>
+          <w:rStyle w:val="None"/>
+          <w:bCs/>
+        </w:rPr>
+      </w:pPr>
+      <w:r>
+        <w:rPr>
+          <w:rStyle w:val="None"/>
+          <w:bCs/>
+        </w:rPr>
+        <w:t>All-around technological enhancement. Rendering</w:t>
+      </w:r>
+      <w:r>
+        <w:rPr>
+          <w:rStyle w:val="None"/>
+          <w:b/>
+          <w:bCs/>
+        </w:rPr>
+        <w:t xml:space="preserve"> </w:t>
+      </w:r>
+      <w:r>
+        <w:rPr>
+          <w:rStyle w:val="None"/>
+          <w:bCs/>
+        </w:rPr>
+        <w:t>hospital visits unnecessary, passively accumulating and deeply analyzing important health data, etc. We’ve already pondered on all these advanced tech</w:t>
+      </w:r>
+      <w:r>
+        <w:rPr>
+          <w:rStyle w:val="None"/>
+          <w:b/>
+          <w:bCs/>
+        </w:rPr>
+        <w:t xml:space="preserve"> </w:t>
+      </w:r>
+      <w:r>
+        <w:rPr>
+          <w:rStyle w:val="None"/>
+          <w:bCs/>
+        </w:rPr>
+        <w:t xml:space="preserve">capacities galore enough. The </w:t>
+      </w:r>
+      <w:proofErr w:type="spellStart"/>
+      <w:r>
+        <w:rPr>
+          <w:rStyle w:val="None"/>
+          <w:bCs/>
+        </w:rPr>
+        <w:t>IoMT</w:t>
+      </w:r>
+      <w:proofErr w:type="spellEnd"/>
+      <w:r>
+        <w:rPr>
+          <w:rStyle w:val="None"/>
+          <w:bCs/>
+        </w:rPr>
+        <w:t xml:space="preserve"> provides space for fantastic long-term innovations.</w:t>
+      </w:r>
+    </w:p>
+    <w:p>
+      <w:pPr>
+        <w:pStyle w:val="BodyText"/>
+        <w:jc w:val="both"/>
+        <w:rPr>
+          <w:rStyle w:val="None"/>
+          <w:bCs/>
+        </w:rPr>
+      </w:pPr>
+      <w:r>
+        <w:rPr>
+          <w:rStyle w:val="None"/>
+          <w:bCs/>
+        </w:rPr>
+        <w:t>Cost savings. One of the greatest advantages of IoT in healthcare is that efficient autonomous systems will cost less to manage and ‘employ’ in the long run. Things are even better when it comes to patient cost savings due to fewer hospital journeys as well as accelerated diagnostics and treatment.</w:t>
+      </w:r>
+    </w:p>
+    <w:p>
+      <w:pPr>
+        <w:pStyle w:val="BodyText"/>
+        <w:jc w:val="both"/>
+        <w:rPr>
+          <w:rStyle w:val="None"/>
+          <w:bCs/>
+        </w:rPr>
+      </w:pPr>
+    </w:p>
+    <w:p>
+      <w:pPr>
+        <w:pStyle w:val="BodyText"/>
+        <w:jc w:val="both"/>
+        <w:rPr>
+          <w:rStyle w:val="None"/>
+          <w:bCs/>
+        </w:rPr>
+      </w:pPr>
+      <w:r>
+        <w:rPr>
+          <w:rStyle w:val="None"/>
+          <w:bCs/>
+        </w:rPr>
+        <w:t>Accessibility. Doctors can view all the necessary data on command and check real-time patient conditions without leaving their office.</w:t>
+      </w:r>
+    </w:p>
+    <w:p>
+      <w:pPr>
+        <w:pStyle w:val="BodyText"/>
+        <w:jc w:val="both"/>
+        <w:rPr>
+          <w:rStyle w:val="None"/>
+          <w:bCs/>
+        </w:rPr>
+      </w:pPr>
+    </w:p>
+    <w:p>
+      <w:pPr>
+        <w:pStyle w:val="BodyText"/>
+        <w:jc w:val="both"/>
+        <w:rPr>
+          <w:rStyle w:val="None"/>
+          <w:bCs/>
+        </w:rPr>
+      </w:pPr>
+      <w:r>
+        <w:rPr>
+          <w:rStyle w:val="None"/>
+          <w:bCs/>
+        </w:rPr>
+        <w:t>Disadvantages of IoT in healthcare</w:t>
+      </w:r>
+    </w:p>
+    <w:p>
+      <w:pPr>
+        <w:pStyle w:val="BodyText"/>
+        <w:jc w:val="both"/>
+        <w:rPr>
+          <w:rStyle w:val="None"/>
+          <w:bCs/>
+        </w:rPr>
+      </w:pPr>
+      <w:r>
+        <w:rPr>
+          <w:rStyle w:val="None"/>
+          <w:bCs/>
+        </w:rPr>
+        <w:t>Alternatively, some downsides that come along with the massive implementation of the IoT in healthcare include:</w:t>
+      </w:r>
+      <w:r>
+        <w:rPr>
+          <w:rStyle w:val="None"/>
+          <w:bCs/>
+        </w:rPr>
+        <w:t xml:space="preserve"> </w:t>
+      </w:r>
+      <w:r>
+        <w:rPr>
+          <w:rStyle w:val="None"/>
+          <w:bCs/>
+        </w:rPr>
+        <w:t xml:space="preserve">Privacy can be potentially undermined. As we’ve already mentioned, systems get hacked. Lots of attention will need to be focused on data security, </w:t>
       </w:r>
       <w:r>
         <w:rPr>
@@ -2813,7 +3235,35 @@
           <w:bCs/>
         </w:rPr>
         <w:lastRenderedPageBreak/>
-        <w:t>innovations at bay just because of some formalities.</w:t>
+        <w:t xml:space="preserve">which requires significant additional </w:t>
+      </w:r>
+      <w:r>
+        <w:rPr>
+          <w:rStyle w:val="None"/>
+          <w:bCs/>
+        </w:rPr>
+        <w:t>spending</w:t>
+      </w:r>
+      <w:r>
+        <w:rPr>
+          <w:rStyle w:val="None"/>
+          <w:bCs/>
+        </w:rPr>
+        <w:t>.</w:t>
+      </w:r>
+      <w:r>
+        <w:rPr>
+          <w:rStyle w:val="None"/>
+          <w:bCs/>
+        </w:rPr>
+        <w:t xml:space="preserve"> </w:t>
+      </w:r>
+      <w:r>
+        <w:rPr>
+          <w:rStyle w:val="None"/>
+          <w:bCs/>
+        </w:rPr>
+        <w:t>Unauthorized access to centralization. There is a chance that dishonest interlopers may access centralized systems and realize some cruel intentions.</w:t>
       </w:r>
     </w:p>
     <w:p>
@@ -2825,6 +3275,13 @@
           <w:bCs/>
         </w:rPr>
       </w:pPr>
+      <w:r>
+        <w:rPr>
+          <w:rStyle w:val="None"/>
+          <w:bCs/>
+        </w:rPr>
+        <w:t>Global healthcare regulations. International health administrations are already issuing guidelines that must be strictly followed by governmental medical establishments integrating the IoT in their workflow. These may restrict possible capacities to some extent.</w:t>
+      </w:r>
     </w:p>
     <w:p>
       <w:pPr>
@@ -2835,13 +3292,6 @@
           <w:bCs/>
         </w:rPr>
       </w:pPr>
-      <w:r>
-        <w:rPr>
-          <w:rStyle w:val="None"/>
-          <w:bCs/>
-        </w:rPr>
-        <w:t>ADVANTAGES AND DISADVANTAGES OF IOT IN HEALTHCARE</w:t>
-      </w:r>
     </w:p>
     <w:p>
       <w:pPr>
@@ -2857,7 +3307,7 @@
           <w:rStyle w:val="None"/>
           <w:bCs/>
         </w:rPr>
-        <w:t>Considering the above-mentioned challenges of IoT in healthcare, there are, indeed, downsides as well as benefits when it comes to the medical IoT.</w:t>
+        <w:t>IOT TRENDS IN HEALTHCARE OF 2019</w:t>
       </w:r>
     </w:p>
     <w:p>
@@ -2869,6 +3319,140 @@
           <w:bCs/>
         </w:rPr>
       </w:pPr>
+      <w:r>
+        <w:rPr>
+          <w:rStyle w:val="None"/>
+          <w:bCs/>
+        </w:rPr>
+        <w:t xml:space="preserve">In 2019, there can be defined several </w:t>
+      </w:r>
+      <w:proofErr w:type="spellStart"/>
+      <w:r>
+        <w:rPr>
+          <w:rStyle w:val="None"/>
+          <w:bCs/>
+        </w:rPr>
+        <w:t>IoMT</w:t>
+      </w:r>
+      <w:proofErr w:type="spellEnd"/>
+      <w:r>
+        <w:rPr>
+          <w:rStyle w:val="None"/>
+          <w:bCs/>
+        </w:rPr>
+        <w:t xml:space="preserve"> trends implemented by majorities of startups worldwide.</w:t>
+      </w:r>
+      <w:r>
+        <w:rPr>
+          <w:rStyle w:val="None"/>
+          <w:bCs/>
+        </w:rPr>
+        <w:t xml:space="preserve"> </w:t>
+      </w:r>
+      <w:proofErr w:type="spellStart"/>
+      <w:r>
+        <w:rPr>
+          <w:rStyle w:val="None"/>
+          <w:bCs/>
+        </w:rPr>
+        <w:t>Wearables</w:t>
+      </w:r>
+      <w:proofErr w:type="spellEnd"/>
+      <w:r>
+        <w:rPr>
+          <w:rStyle w:val="None"/>
+          <w:bCs/>
+        </w:rPr>
+        <w:t xml:space="preserve"> continue to top the market. Major mobile technology providers like Apple and Android are enhancing and updating their authentic </w:t>
+      </w:r>
+      <w:proofErr w:type="spellStart"/>
+      <w:r>
+        <w:rPr>
+          <w:rStyle w:val="None"/>
+          <w:bCs/>
+        </w:rPr>
+        <w:t>wearables</w:t>
+      </w:r>
+      <w:proofErr w:type="spellEnd"/>
+      <w:r>
+        <w:rPr>
+          <w:rStyle w:val="None"/>
+          <w:bCs/>
+        </w:rPr>
+        <w:t>, adding them with more health tracking features. And the rest of the world is</w:t>
+      </w:r>
+      <w:r>
+        <w:rPr>
+          <w:rStyle w:val="None"/>
+          <w:bCs/>
+        </w:rPr>
+        <w:t xml:space="preserve">n’t shy to follow the tendency, </w:t>
+      </w:r>
+      <w:r>
+        <w:rPr>
+          <w:rStyle w:val="None"/>
+          <w:bCs/>
+        </w:rPr>
+        <w:t>spawning numerous various-purpose mini devices.</w:t>
+      </w:r>
+      <w:r>
+        <w:rPr>
+          <w:rStyle w:val="None"/>
+          <w:bCs/>
+        </w:rPr>
+        <w:t xml:space="preserve"> </w:t>
+      </w:r>
+      <w:r>
+        <w:rPr>
+          <w:rStyle w:val="None"/>
+          <w:bCs/>
+        </w:rPr>
+        <w:t xml:space="preserve">Surgical robotics become a common reality. AI-powered, robotic surgical means show to be more precise than real doctors on more than one occasion. There are still limitations and risks involved, but the technology is definitely </w:t>
+      </w:r>
+      <w:r>
+        <w:rPr>
+          <w:rStyle w:val="None"/>
+          <w:bCs/>
+        </w:rPr>
+        <w:t xml:space="preserve">in the spotlight and is looking </w:t>
+      </w:r>
+      <w:r>
+        <w:rPr>
+          <w:rStyle w:val="None"/>
+          <w:bCs/>
+        </w:rPr>
+        <w:t>to become more widespread in the nearest future.</w:t>
+      </w:r>
+      <w:r>
+        <w:rPr>
+          <w:rStyle w:val="None"/>
+          <w:bCs/>
+        </w:rPr>
+        <w:t xml:space="preserve"> </w:t>
+      </w:r>
+      <w:r>
+        <w:rPr>
+          <w:rStyle w:val="None"/>
+          <w:bCs/>
+        </w:rPr>
+        <w:t xml:space="preserve">Integration of other prominent technologies with the IoT expands the horizon. AI, AR, Machine Learning, Big Data, </w:t>
+      </w:r>
+      <w:proofErr w:type="spellStart"/>
+      <w:r>
+        <w:rPr>
+          <w:rStyle w:val="None"/>
+          <w:bCs/>
+        </w:rPr>
+        <w:t>blockchain</w:t>
+      </w:r>
+      <w:proofErr w:type="spellEnd"/>
+      <w:r>
+        <w:rPr>
+          <w:rStyle w:val="None"/>
+          <w:bCs/>
+        </w:rPr>
+        <w:t>, and smart contracts — all of that fuel up and expands the IoT powers even further. AI is already better and far more precise in predicting, for one instance, women’s breast cancer.</w:t>
+      </w:r>
     </w:p>
     <w:p>
       <w:pPr>
@@ -2879,13 +3463,6 @@
           <w:bCs/>
         </w:rPr>
       </w:pPr>
-      <w:r>
-        <w:rPr>
-          <w:rStyle w:val="None"/>
-          <w:bCs/>
-        </w:rPr>
-        <w:t>Advantages of IoT in healthcare</w:t>
-      </w:r>
     </w:p>
     <w:p>
       <w:pPr>
@@ -2901,7 +3478,7 @@
           <w:rStyle w:val="None"/>
           <w:bCs/>
         </w:rPr>
-        <w:t>The ‘all-consuming’ connection of health devices and data centralization brings many significant benefits to the table, such as:</w:t>
+        <w:t>FUTURE OF IOT IN HEALTHCARE</w:t>
       </w:r>
     </w:p>
     <w:p>
@@ -2913,6 +3490,43 @@
           <w:bCs/>
         </w:rPr>
       </w:pPr>
+      <w:r>
+        <w:rPr>
+          <w:rStyle w:val="None"/>
+          <w:bCs/>
+        </w:rPr>
+        <w:t xml:space="preserve">Full-blown smart hospitals by 2020, mHealth as a regular, common thing on a global scale, and reduced physical visits to hospitals — this is only an approximate picture of the </w:t>
+      </w:r>
+      <w:proofErr w:type="spellStart"/>
+      <w:r>
+        <w:rPr>
+          <w:rStyle w:val="None"/>
+          <w:bCs/>
+        </w:rPr>
+        <w:t>IoMT</w:t>
+      </w:r>
+      <w:proofErr w:type="spellEnd"/>
+      <w:r>
+        <w:rPr>
+          <w:rStyle w:val="None"/>
+          <w:bCs/>
+        </w:rPr>
+        <w:t xml:space="preserve"> success. With that being said, as young as the concept is, it isn’t really regarded to be that novel by progressive hospitals of the now. Most of them are </w:t>
+      </w:r>
+      <w:r>
+        <w:rPr>
+          <w:rStyle w:val="None"/>
+          <w:bCs/>
+        </w:rPr>
+        <w:t>either implementing major IoT techniques or</w:t>
+      </w:r>
+      <w:r>
+        <w:rPr>
+          <w:rStyle w:val="None"/>
+          <w:bCs/>
+        </w:rPr>
+        <w:t xml:space="preserve"> capabilities or already have enhanced parts that are in their calibration stage.</w:t>
+      </w:r>
     </w:p>
     <w:p>
       <w:pPr>
@@ -2923,42 +3537,72 @@
           <w:bCs/>
         </w:rPr>
       </w:pPr>
-      <w:r>
-        <w:rPr>
-          <w:rStyle w:val="None"/>
-          <w:bCs/>
-        </w:rPr>
-        <w:t>All-around technological enhancement. Rendering</w:t>
-      </w:r>
-      <w:r>
-        <w:rPr>
-          <w:rStyle w:val="None"/>
-          <w:b/>
-          <w:bCs/>
-        </w:rPr>
-        <w:t xml:space="preserve"> </w:t>
-      </w:r>
-      <w:r>
-        <w:rPr>
-          <w:rStyle w:val="None"/>
-          <w:bCs/>
-        </w:rPr>
-        <w:t>hospital visits unnecessary, passively accumulating and deeply analyzing important health data, etc. We’ve already pondered on all these advanced tech</w:t>
-      </w:r>
-      <w:r>
-        <w:rPr>
-          <w:rStyle w:val="None"/>
-          <w:b/>
-          <w:bCs/>
-        </w:rPr>
-        <w:t xml:space="preserve"> </w:t>
-      </w:r>
-      <w:r>
-        <w:rPr>
-          <w:rStyle w:val="None"/>
-          <w:bCs/>
-        </w:rPr>
-        <w:t xml:space="preserve">capacities galore enough. The </w:t>
+    </w:p>
+    <w:p>
+      <w:pPr>
+        <w:pStyle w:val="BodyText"/>
+        <w:jc w:val="both"/>
+        <w:rPr>
+          <w:rStyle w:val="None"/>
+          <w:bCs/>
+        </w:rPr>
+      </w:pPr>
+      <w:r>
+        <w:rPr>
+          <w:rStyle w:val="None"/>
+          <w:bCs/>
+        </w:rPr>
+        <w:t>SUMMARY</w:t>
+      </w:r>
+    </w:p>
+    <w:p>
+      <w:pPr>
+        <w:pStyle w:val="BodyText"/>
+        <w:jc w:val="both"/>
+        <w:rPr>
+          <w:rStyle w:val="None"/>
+          <w:bCs/>
+        </w:rPr>
+      </w:pPr>
+      <w:r>
+        <w:rPr>
+          <w:rStyle w:val="None"/>
+          <w:bCs/>
+        </w:rPr>
+        <w:t xml:space="preserve">Let us emphasize once more that the IoT can be nothing short of a revolution in the field as important on the global scale as healthcare. </w:t>
+      </w:r>
+      <w:proofErr w:type="gramStart"/>
+      <w:r>
+        <w:rPr>
+          <w:rStyle w:val="None"/>
+          <w:bCs/>
+        </w:rPr>
+        <w:t>there</w:t>
+      </w:r>
+      <w:proofErr w:type="gramEnd"/>
+      <w:r>
+        <w:rPr>
+          <w:rStyle w:val="None"/>
+          <w:bCs/>
+        </w:rPr>
+        <w:t xml:space="preserve"> are still many difficulties, peculiarities, and technological obstacles to overcome. And even though there are, currently, downsides as well as advantages to the concept, things seem to go very well for this technological innovation.</w:t>
+      </w:r>
+    </w:p>
+    <w:p>
+      <w:pPr>
+        <w:pStyle w:val="BodyText"/>
+        <w:jc w:val="both"/>
+        <w:rPr>
+          <w:rStyle w:val="None"/>
+          <w:bCs/>
+        </w:rPr>
+      </w:pPr>
+      <w:r>
+        <w:rPr>
+          <w:rStyle w:val="None"/>
+          <w:bCs/>
+        </w:rPr>
+        <w:t xml:space="preserve">We are pretty confident that if you ask most medical professionals about their opinion on the subject, they will say that full </w:t>
       </w:r>
       <w:proofErr w:type="spellStart"/>
       <w:r>
@@ -2974,7 +3618,7 @@
           <w:rStyle w:val="None"/>
           <w:bCs/>
         </w:rPr>
-        <w:t xml:space="preserve"> provides space for fantastic long-term innovations.</w:t>
+        <w:t xml:space="preserve"> integration and adaptation is the only logical way of development for advanced medicine of the future.</w:t>
       </w:r>
     </w:p>
     <w:p>
@@ -2991,499 +3635,7 @@
           <w:rStyle w:val="None"/>
           <w:bCs/>
         </w:rPr>
-        <w:t>Cost savings. One of the greatest advantages of IoT in healthcare is that efficient autonomous systems will cost less to manage and ‘employ’ in the long run. Things are even better when it comes to patient cost savings due to fewer hospital journeys as well as accelerated diagnostics and treatment.</w:t>
-      </w:r>
-    </w:p>
-    <w:p>
-      <w:pPr>
-        <w:pStyle w:val="BodyText"/>
-        <w:jc w:val="both"/>
-        <w:rPr>
-          <w:rStyle w:val="None"/>
-          <w:bCs/>
-        </w:rPr>
-      </w:pPr>
-    </w:p>
-    <w:p>
-      <w:pPr>
-        <w:pStyle w:val="BodyText"/>
-        <w:jc w:val="both"/>
-        <w:rPr>
-          <w:rStyle w:val="None"/>
-          <w:bCs/>
-        </w:rPr>
-      </w:pPr>
-      <w:r>
-        <w:rPr>
-          <w:rStyle w:val="None"/>
-          <w:bCs/>
-        </w:rPr>
-        <w:t>Accessibility. Doctors can view all the necessary data on command and check real-time patient conditions without leaving their office.</w:t>
-      </w:r>
-    </w:p>
-    <w:p>
-      <w:pPr>
-        <w:pStyle w:val="BodyText"/>
-        <w:jc w:val="both"/>
-        <w:rPr>
-          <w:rStyle w:val="None"/>
-          <w:bCs/>
-        </w:rPr>
-      </w:pPr>
-    </w:p>
-    <w:p>
-      <w:pPr>
-        <w:pStyle w:val="BodyText"/>
-        <w:jc w:val="both"/>
-        <w:rPr>
-          <w:rStyle w:val="None"/>
-          <w:bCs/>
-        </w:rPr>
-      </w:pPr>
-      <w:r>
-        <w:rPr>
-          <w:rStyle w:val="None"/>
-          <w:bCs/>
-        </w:rPr>
-        <w:t>Disadvantages of IoT in healthcare</w:t>
-      </w:r>
-    </w:p>
-    <w:p>
-      <w:pPr>
-        <w:pStyle w:val="BodyText"/>
-        <w:jc w:val="both"/>
-        <w:rPr>
-          <w:rStyle w:val="None"/>
-          <w:bCs/>
-        </w:rPr>
-      </w:pPr>
-      <w:r>
-        <w:rPr>
-          <w:rStyle w:val="None"/>
-          <w:bCs/>
-        </w:rPr>
-        <w:t>Alternatively, some downsides that come along with the massive implementation of the IoT in healthcare include:</w:t>
-      </w:r>
-      <w:r>
-        <w:rPr>
-          <w:rStyle w:val="None"/>
-          <w:bCs/>
-        </w:rPr>
-        <w:t xml:space="preserve"> </w:t>
-      </w:r>
-      <w:r>
-        <w:rPr>
-          <w:rStyle w:val="None"/>
-          <w:bCs/>
-        </w:rPr>
-        <w:t xml:space="preserve">Privacy can be potentially undermined. As we’ve already mentioned, systems get hacked. Lots of attention will need to be focused on data security, which requires significant additional </w:t>
-      </w:r>
-      <w:r>
-        <w:rPr>
-          <w:rStyle w:val="None"/>
-          <w:bCs/>
-        </w:rPr>
-        <w:t>spending</w:t>
-      </w:r>
-      <w:r>
-        <w:rPr>
-          <w:rStyle w:val="None"/>
-          <w:bCs/>
-        </w:rPr>
-        <w:t>.</w:t>
-      </w:r>
-      <w:r>
-        <w:rPr>
-          <w:rStyle w:val="None"/>
-          <w:bCs/>
-        </w:rPr>
-        <w:t xml:space="preserve"> </w:t>
-      </w:r>
-      <w:r>
-        <w:rPr>
-          <w:rStyle w:val="None"/>
-          <w:bCs/>
-        </w:rPr>
-        <w:t>Unauthorized access to centralization. There is a chance that dishonest interlopers may access centralized systems and realize some cruel intentions.</w:t>
-      </w:r>
-    </w:p>
-    <w:p>
-      <w:pPr>
-        <w:pStyle w:val="BodyText"/>
-        <w:jc w:val="both"/>
-        <w:rPr>
-          <w:rStyle w:val="None"/>
-          <w:bCs/>
-        </w:rPr>
-      </w:pPr>
-      <w:r>
-        <w:rPr>
-          <w:rStyle w:val="None"/>
-          <w:bCs/>
-        </w:rPr>
-        <w:t>Global healthcare regulations. International health administrations are already issuing guidelines that must be strictly followed by governmental medical establishments integrating the IoT in their workflow. These may restrict possible capacities to some extent.</w:t>
-      </w:r>
-    </w:p>
-    <w:p>
-      <w:pPr>
-        <w:pStyle w:val="BodyText"/>
-        <w:jc w:val="both"/>
-        <w:rPr>
-          <w:rStyle w:val="None"/>
-          <w:bCs/>
-        </w:rPr>
-      </w:pPr>
-    </w:p>
-    <w:p>
-      <w:pPr>
-        <w:pStyle w:val="BodyText"/>
-        <w:jc w:val="both"/>
-        <w:rPr>
-          <w:rStyle w:val="None"/>
-          <w:bCs/>
-        </w:rPr>
-      </w:pPr>
-      <w:r>
-        <w:rPr>
-          <w:rStyle w:val="None"/>
-          <w:bCs/>
-        </w:rPr>
-        <w:t>IOT TRENDS IN HEALTHCARE OF 2019</w:t>
-      </w:r>
-    </w:p>
-    <w:p>
-      <w:pPr>
-        <w:pStyle w:val="BodyText"/>
-        <w:jc w:val="both"/>
-        <w:rPr>
-          <w:rStyle w:val="None"/>
-          <w:bCs/>
-        </w:rPr>
-      </w:pPr>
-      <w:r>
-        <w:rPr>
-          <w:rStyle w:val="None"/>
-          <w:bCs/>
-        </w:rPr>
-        <w:t xml:space="preserve">In 2019, there can be defined several </w:t>
-      </w:r>
-      <w:proofErr w:type="spellStart"/>
-      <w:r>
-        <w:rPr>
-          <w:rStyle w:val="None"/>
-          <w:bCs/>
-        </w:rPr>
-        <w:t>IoMT</w:t>
-      </w:r>
-      <w:proofErr w:type="spellEnd"/>
-      <w:r>
-        <w:rPr>
-          <w:rStyle w:val="None"/>
-          <w:bCs/>
-        </w:rPr>
-        <w:t xml:space="preserve"> trends implemented by majorities of startups worldwide.</w:t>
-      </w:r>
-      <w:r>
-        <w:rPr>
-          <w:rStyle w:val="None"/>
-          <w:bCs/>
-        </w:rPr>
-        <w:t xml:space="preserve"> </w:t>
-      </w:r>
-      <w:proofErr w:type="spellStart"/>
-      <w:r>
-        <w:rPr>
-          <w:rStyle w:val="None"/>
-          <w:bCs/>
-        </w:rPr>
-        <w:t>Wearables</w:t>
-      </w:r>
-      <w:proofErr w:type="spellEnd"/>
-      <w:r>
-        <w:rPr>
-          <w:rStyle w:val="None"/>
-          <w:bCs/>
-        </w:rPr>
-        <w:t xml:space="preserve"> continue to top the market. Major mobile technology providers like Apple and Android are enhancing and updating their authentic </w:t>
-      </w:r>
-      <w:proofErr w:type="spellStart"/>
-      <w:r>
-        <w:rPr>
-          <w:rStyle w:val="None"/>
-          <w:bCs/>
-        </w:rPr>
-        <w:t>wearables</w:t>
-      </w:r>
-      <w:proofErr w:type="spellEnd"/>
-      <w:r>
-        <w:rPr>
-          <w:rStyle w:val="None"/>
-          <w:bCs/>
-        </w:rPr>
-        <w:t>, adding them with more health tracking features. And the rest of the world is</w:t>
-      </w:r>
-      <w:r>
-        <w:rPr>
-          <w:rStyle w:val="None"/>
-          <w:bCs/>
-        </w:rPr>
-        <w:t xml:space="preserve">n’t shy to follow the tendency, </w:t>
-      </w:r>
-      <w:r>
-        <w:rPr>
-          <w:rStyle w:val="None"/>
-          <w:bCs/>
-        </w:rPr>
-        <w:t>spawning numerous various-purpose mini devices.</w:t>
-      </w:r>
-      <w:r>
-        <w:rPr>
-          <w:rStyle w:val="None"/>
-          <w:bCs/>
-        </w:rPr>
-        <w:t xml:space="preserve"> </w:t>
-      </w:r>
-      <w:r>
-        <w:rPr>
-          <w:rStyle w:val="None"/>
-          <w:bCs/>
-        </w:rPr>
-        <w:t>Surgical robotics become a common reality. AI-</w:t>
-      </w:r>
-      <w:r>
-        <w:rPr>
-          <w:rStyle w:val="None"/>
-          <w:bCs/>
-        </w:rPr>
         <w:lastRenderedPageBreak/>
-        <w:t xml:space="preserve">powered, robotic surgical means show to be more precise than real doctors on more than one occasion. There are still limitations and risks involved, but the technology is definitely </w:t>
-      </w:r>
-      <w:r>
-        <w:rPr>
-          <w:rStyle w:val="None"/>
-          <w:bCs/>
-        </w:rPr>
-        <w:t xml:space="preserve">in the spotlight and is looking </w:t>
-      </w:r>
-      <w:r>
-        <w:rPr>
-          <w:rStyle w:val="None"/>
-          <w:bCs/>
-        </w:rPr>
-        <w:t>to become more widespread in the nearest future.</w:t>
-      </w:r>
-      <w:r>
-        <w:rPr>
-          <w:rStyle w:val="None"/>
-          <w:bCs/>
-        </w:rPr>
-        <w:t xml:space="preserve"> </w:t>
-      </w:r>
-      <w:r>
-        <w:rPr>
-          <w:rStyle w:val="None"/>
-          <w:bCs/>
-        </w:rPr>
-        <w:t xml:space="preserve">Integration of other prominent technologies with the IoT expands the horizon. AI, AR, Machine Learning, Big Data, </w:t>
-      </w:r>
-      <w:proofErr w:type="spellStart"/>
-      <w:r>
-        <w:rPr>
-          <w:rStyle w:val="None"/>
-          <w:bCs/>
-        </w:rPr>
-        <w:t>blockchain</w:t>
-      </w:r>
-      <w:proofErr w:type="spellEnd"/>
-      <w:r>
-        <w:rPr>
-          <w:rStyle w:val="None"/>
-          <w:bCs/>
-        </w:rPr>
-        <w:t>, and smart contracts — all of that fuel up and expands the IoT powers even further. AI is already better and far more precise in predicting, for one instance, women’s breast cancer.</w:t>
-      </w:r>
-    </w:p>
-    <w:p>
-      <w:pPr>
-        <w:pStyle w:val="BodyText"/>
-        <w:jc w:val="both"/>
-        <w:rPr>
-          <w:rStyle w:val="None"/>
-          <w:bCs/>
-        </w:rPr>
-      </w:pPr>
-    </w:p>
-    <w:p>
-      <w:pPr>
-        <w:pStyle w:val="BodyText"/>
-        <w:jc w:val="both"/>
-        <w:rPr>
-          <w:rStyle w:val="None"/>
-          <w:bCs/>
-        </w:rPr>
-      </w:pPr>
-      <w:r>
-        <w:rPr>
-          <w:rStyle w:val="None"/>
-          <w:bCs/>
-        </w:rPr>
-        <w:t>FUTURE OF IOT IN HEALTHCARE</w:t>
-      </w:r>
-    </w:p>
-    <w:p>
-      <w:pPr>
-        <w:pStyle w:val="BodyText"/>
-        <w:jc w:val="both"/>
-        <w:rPr>
-          <w:rStyle w:val="None"/>
-          <w:bCs/>
-        </w:rPr>
-      </w:pPr>
-      <w:r>
-        <w:rPr>
-          <w:rStyle w:val="None"/>
-          <w:bCs/>
-        </w:rPr>
-        <w:t xml:space="preserve">Full-blown smart hospitals by 2020, mHealth as a regular, common thing on a global scale, and reduced physical visits to hospitals — this is only an approximate picture of the </w:t>
-      </w:r>
-      <w:proofErr w:type="spellStart"/>
-      <w:r>
-        <w:rPr>
-          <w:rStyle w:val="None"/>
-          <w:bCs/>
-        </w:rPr>
-        <w:t>IoMT</w:t>
-      </w:r>
-      <w:proofErr w:type="spellEnd"/>
-      <w:r>
-        <w:rPr>
-          <w:rStyle w:val="None"/>
-          <w:bCs/>
-        </w:rPr>
-        <w:t xml:space="preserve"> success. With that being said, as young as the concept is, it isn’t really regarded to be that novel by progressive hospitals of the now. Most of them are </w:t>
-      </w:r>
-      <w:r>
-        <w:rPr>
-          <w:rStyle w:val="None"/>
-          <w:bCs/>
-        </w:rPr>
-        <w:t>either implementing major IoT techniques or</w:t>
-      </w:r>
-      <w:r>
-        <w:rPr>
-          <w:rStyle w:val="None"/>
-          <w:bCs/>
-        </w:rPr>
-        <w:t xml:space="preserve"> capabilities or already have enhanced parts that are in their calibration stage.</w:t>
-      </w:r>
-    </w:p>
-    <w:p>
-      <w:pPr>
-        <w:pStyle w:val="BodyText"/>
-        <w:jc w:val="both"/>
-        <w:rPr>
-          <w:rStyle w:val="None"/>
-          <w:bCs/>
-        </w:rPr>
-      </w:pPr>
-    </w:p>
-    <w:p>
-      <w:pPr>
-        <w:pStyle w:val="BodyText"/>
-        <w:jc w:val="both"/>
-        <w:rPr>
-          <w:rStyle w:val="None"/>
-          <w:bCs/>
-        </w:rPr>
-      </w:pPr>
-      <w:r>
-        <w:rPr>
-          <w:rStyle w:val="None"/>
-          <w:bCs/>
-        </w:rPr>
-        <w:t>SUMMARY</w:t>
-      </w:r>
-    </w:p>
-    <w:p>
-      <w:pPr>
-        <w:pStyle w:val="BodyText"/>
-        <w:jc w:val="both"/>
-        <w:rPr>
-          <w:rStyle w:val="None"/>
-          <w:bCs/>
-        </w:rPr>
-      </w:pPr>
-      <w:r>
-        <w:rPr>
-          <w:rStyle w:val="None"/>
-          <w:bCs/>
-        </w:rPr>
-        <w:t xml:space="preserve">Let us emphasize once more that the IoT can be nothing short of a revolution in the field as important on the global scale as healthcare. </w:t>
-      </w:r>
-      <w:proofErr w:type="gramStart"/>
-      <w:r>
-        <w:rPr>
-          <w:rStyle w:val="None"/>
-          <w:bCs/>
-        </w:rPr>
-        <w:t>there</w:t>
-      </w:r>
-      <w:proofErr w:type="gramEnd"/>
-      <w:r>
-        <w:rPr>
-          <w:rStyle w:val="None"/>
-          <w:bCs/>
-        </w:rPr>
-        <w:t xml:space="preserve"> are still many difficulties, peculiarities, and technological obstacles to overcome. And even though there are, currently, downsides as well as advantages to the concept, things seem to go very well for this technological innovation.</w:t>
-      </w:r>
-    </w:p>
-    <w:p>
-      <w:pPr>
-        <w:pStyle w:val="BodyText"/>
-        <w:jc w:val="both"/>
-        <w:rPr>
-          <w:rStyle w:val="None"/>
-          <w:bCs/>
-        </w:rPr>
-      </w:pPr>
-      <w:r>
-        <w:rPr>
-          <w:rStyle w:val="None"/>
-          <w:bCs/>
-        </w:rPr>
-        <w:t xml:space="preserve">We are pretty confident that if you ask most medical professionals about their opinion on the subject, they will say that full </w:t>
-      </w:r>
-      <w:proofErr w:type="spellStart"/>
-      <w:r>
-        <w:rPr>
-          <w:rStyle w:val="None"/>
-          <w:bCs/>
-        </w:rPr>
-        <w:t>IoMT</w:t>
-      </w:r>
-      <w:proofErr w:type="spellEnd"/>
-      <w:r>
-        <w:rPr>
-          <w:rStyle w:val="None"/>
-          <w:bCs/>
-        </w:rPr>
-        <w:t xml:space="preserve"> integration and adaptation is the only logical way of development for advanced medicine of the future.</w:t>
-      </w:r>
-    </w:p>
-    <w:p>
-      <w:pPr>
-        <w:pStyle w:val="BodyText"/>
-        <w:jc w:val="both"/>
-        <w:rPr>
-          <w:rStyle w:val="None"/>
-          <w:bCs/>
-        </w:rPr>
-      </w:pPr>
-      <w:r>
-        <w:rPr>
-          <w:rStyle w:val="None"/>
-          <w:bCs/>
-        </w:rPr>
         <w:t>With that being said, enjoy the life-saving, health-improving fruits of the massive technological progress.</w:t>
       </w:r>
     </w:p>
@@ -3742,7 +3894,6 @@
           <w:sz w:val="20"/>
           <w:szCs w:val="20"/>
         </w:rPr>
-        <w:lastRenderedPageBreak/>
         <w:t>Asst.Prof</w:t>
       </w:r>
       <w:proofErr w:type="spellEnd"/>
@@ -4201,7 +4352,16 @@
           <w:sz w:val="20"/>
           <w:szCs w:val="20"/>
         </w:rPr>
-        <w:t>: A kind of semantic medical monitoring system model based on the IoT sensors. In 2012 IEEE 14th International Conference on e-Health Networking, Applications and Services (</w:t>
+        <w:t xml:space="preserve">: A kind of semantic medical monitoring system model based on the IoT sensors. In 2012 IEEE 14th International Conference on e-Health </w:t>
+      </w:r>
+      <w:r>
+        <w:rPr>
+          <w:rStyle w:val="None"/>
+          <w:sz w:val="20"/>
+          <w:szCs w:val="20"/>
+        </w:rPr>
+        <w:lastRenderedPageBreak/>
+        <w:t>Networking, Applications and Services (</w:t>
       </w:r>
       <w:proofErr w:type="spellStart"/>
       <w:r>
@@ -4518,16 +4678,7 @@
           <w:sz w:val="20"/>
           <w:szCs w:val="20"/>
         </w:rPr>
-        <w:t xml:space="preserve">. "Evolution of wireless sensor networks towards </w:t>
-      </w:r>
-      <w:r>
-        <w:rPr>
-          <w:rStyle w:val="None"/>
-          <w:sz w:val="20"/>
-          <w:szCs w:val="20"/>
-        </w:rPr>
-        <w:lastRenderedPageBreak/>
-        <w:t xml:space="preserve">the internet of things: A survey." In </w:t>
+        <w:t xml:space="preserve">. "Evolution of wireless sensor networks towards the internet of things: A survey." In </w:t>
       </w:r>
       <w:proofErr w:type="spellStart"/>
       <w:r>
@@ -5075,7 +5226,16 @@
           <w:sz w:val="20"/>
           <w:szCs w:val="20"/>
         </w:rPr>
-        <w:t>. "Keynote paper: From EDA to IoT eHealth: promises, challenges, and solutions." IEEE Transactions on Computer-Aided Design of Integrated Circuits and Systems 37, no. 12 (2018): 2965-2978.</w:t>
+        <w:t xml:space="preserve">. "Keynote paper: From EDA to IoT eHealth: promises, challenges, and solutions." IEEE Transactions on </w:t>
+      </w:r>
+      <w:r>
+        <w:rPr>
+          <w:rStyle w:val="None"/>
+          <w:sz w:val="20"/>
+          <w:szCs w:val="20"/>
+        </w:rPr>
+        <w:lastRenderedPageBreak/>
+        <w:t>Computer-Aided Design of Integrated Circuits and Systems 37, no. 12 (2018): 2965-2978.</w:t>
       </w:r>
     </w:p>
     <w:p>
@@ -5255,26 +5415,26 @@
           <w:sz w:val="20"/>
           <w:szCs w:val="20"/>
         </w:rPr>
-        <w:t xml:space="preserve"> in healthcare environments.</w:t>
-      </w:r>
-      <w:r>
-        <w:rPr>
-          <w:sz w:val="20"/>
-          <w:szCs w:val="20"/>
-        </w:rPr>
-        <w:t>“</w:t>
-      </w:r>
-      <w:r>
-        <w:t xml:space="preserve"> </w:t>
-      </w:r>
+        <w:t xml:space="preserve"> in healthcare environments</w:t>
+      </w:r>
+      <w:proofErr w:type="gramStart"/>
+      <w:r>
+        <w:rPr>
+          <w:sz w:val="20"/>
+          <w:szCs w:val="20"/>
+        </w:rPr>
+        <w:t>.“</w:t>
+      </w:r>
+      <w:proofErr w:type="gramEnd"/>
       <w:hyperlink r:id="rId16" w:history="1">
         <w:r>
           <w:rPr>
             <w:rStyle w:val="Hyperlink"/>
             <w:sz w:val="20"/>
             <w:szCs w:val="20"/>
+            <w:u w:val="none"/>
           </w:rPr>
-          <w:t>https://www.zebra.com/content/dam/zebra_new_ia/en-us/solutions-verticals/product/barcode-scanners/imagers/solution-briefs/2d-scanner-healthcare-solutions-brief-en-us.pdf</w:t>
+          <w:t>https://www.zebra.com/content/dam/zebra_new_ia/enus/solutionsverticals/product/barcodescanners/imagers/solutionbriefs/2dscanathcaresolutions-brief-en-us.pdf</w:t>
         </w:r>
       </w:hyperlink>
       <w:r>
@@ -5313,9 +5473,179 @@
           <w:sz w:val="20"/>
           <w:szCs w:val="20"/>
         </w:rPr>
-        <w:t>gfhgfhfghdfhdfg</w:t>
+        <w:t>Istepanian</w:t>
       </w:r>
       <w:proofErr w:type="spellEnd"/>
+      <w:r>
+        <w:rPr>
+          <w:sz w:val="20"/>
+          <w:szCs w:val="20"/>
+        </w:rPr>
+        <w:t xml:space="preserve">, Robert SH, </w:t>
+      </w:r>
+      <w:proofErr w:type="spellStart"/>
+      <w:r>
+        <w:rPr>
+          <w:sz w:val="20"/>
+          <w:szCs w:val="20"/>
+        </w:rPr>
+        <w:t>Sijung</w:t>
+      </w:r>
+      <w:proofErr w:type="spellEnd"/>
+      <w:r>
+        <w:rPr>
+          <w:sz w:val="20"/>
+          <w:szCs w:val="20"/>
+        </w:rPr>
+        <w:t xml:space="preserve"> Hu, Nada Y. Philip, and </w:t>
+      </w:r>
+      <w:proofErr w:type="spellStart"/>
+      <w:r>
+        <w:rPr>
+          <w:sz w:val="20"/>
+          <w:szCs w:val="20"/>
+        </w:rPr>
+        <w:t>Ala</w:t>
+      </w:r>
+      <w:proofErr w:type="spellEnd"/>
+      <w:r>
+        <w:rPr>
+          <w:sz w:val="20"/>
+          <w:szCs w:val="20"/>
+        </w:rPr>
+        <w:t xml:space="preserve"> </w:t>
+      </w:r>
+      <w:proofErr w:type="spellStart"/>
+      <w:r>
+        <w:rPr>
+          <w:sz w:val="20"/>
+          <w:szCs w:val="20"/>
+        </w:rPr>
+        <w:t>Sungoor</w:t>
+      </w:r>
+      <w:proofErr w:type="spellEnd"/>
+      <w:r>
+        <w:rPr>
+          <w:sz w:val="20"/>
+          <w:szCs w:val="20"/>
+        </w:rPr>
+        <w:t>. "The potential of Internet of m-health Things “m-IoT” for non-invasive glucose level sensing." In 2011 Annual International Conference of the IEEE Engineering in Medicine and Biology Society, pp. 5264-5266. IEEE, 2011.</w:t>
+      </w:r>
+    </w:p>
+    <w:p>
+      <w:pPr>
+        <w:pStyle w:val="ListParagraph"/>
+        <w:rPr>
+          <w:sz w:val="20"/>
+          <w:szCs w:val="20"/>
+        </w:rPr>
+      </w:pPr>
+    </w:p>
+    <w:p>
+      <w:pPr>
+        <w:pStyle w:val="NoSpacing"/>
+        <w:numPr>
+          <w:ilvl w:val="0"/>
+          <w:numId w:val="11"/>
+        </w:numPr>
+        <w:jc w:val="both"/>
+        <w:rPr>
+          <w:sz w:val="20"/>
+          <w:szCs w:val="20"/>
+        </w:rPr>
+      </w:pPr>
+      <w:proofErr w:type="spellStart"/>
+      <w:r>
+        <w:rPr>
+          <w:sz w:val="20"/>
+          <w:szCs w:val="20"/>
+        </w:rPr>
+        <w:t>Stancampiano</w:t>
+      </w:r>
+      <w:proofErr w:type="spellEnd"/>
+      <w:r>
+        <w:rPr>
+          <w:sz w:val="20"/>
+          <w:szCs w:val="20"/>
+        </w:rPr>
+        <w:t>, C. V. (</w:t>
+      </w:r>
+      <w:proofErr w:type="spellStart"/>
+      <w:r>
+        <w:rPr>
+          <w:sz w:val="20"/>
+          <w:szCs w:val="20"/>
+        </w:rPr>
+        <w:t>n.d.</w:t>
+      </w:r>
+      <w:proofErr w:type="spellEnd"/>
+      <w:r>
+        <w:rPr>
+          <w:sz w:val="20"/>
+          <w:szCs w:val="20"/>
+        </w:rPr>
+        <w:t>). Solid-state image sensors. Proceedings of Eighth International Application Specific Integrated Circuits Conference. doi:10.1109/asic.1995.580756</w:t>
+      </w:r>
+    </w:p>
+    <w:p>
+      <w:pPr>
+        <w:pStyle w:val="ListParagraph"/>
+        <w:rPr>
+          <w:sz w:val="20"/>
+          <w:szCs w:val="20"/>
+        </w:rPr>
+      </w:pPr>
+    </w:p>
+    <w:p>
+      <w:pPr>
+        <w:pStyle w:val="NoSpacing"/>
+        <w:numPr>
+          <w:ilvl w:val="0"/>
+          <w:numId w:val="11"/>
+        </w:numPr>
+        <w:jc w:val="both"/>
+        <w:rPr>
+          <w:sz w:val="20"/>
+          <w:szCs w:val="20"/>
+        </w:rPr>
+      </w:pPr>
+      <w:r>
+        <w:rPr>
+          <w:sz w:val="20"/>
+          <w:szCs w:val="20"/>
+        </w:rPr>
+        <w:t>Collet, M. G. (1986). Solid-state image sensors. Sensors and Actuators, 10(3-4), 287–302. doi:10.1016/0250-6874(86)80051-8</w:t>
+      </w:r>
+    </w:p>
+    <w:p>
+      <w:pPr>
+        <w:pStyle w:val="ListParagraph"/>
+        <w:rPr>
+          <w:sz w:val="20"/>
+          <w:szCs w:val="20"/>
+        </w:rPr>
+      </w:pPr>
+    </w:p>
+    <w:p>
+      <w:pPr>
+        <w:pStyle w:val="NoSpacing"/>
+        <w:numPr>
+          <w:ilvl w:val="0"/>
+          <w:numId w:val="11"/>
+        </w:numPr>
+        <w:jc w:val="both"/>
+        <w:rPr>
+          <w:sz w:val="20"/>
+          <w:szCs w:val="20"/>
+        </w:rPr>
+      </w:pPr>
+      <w:r>
+        <w:rPr>
+          <w:sz w:val="20"/>
+          <w:szCs w:val="20"/>
+        </w:rPr>
+        <w:t>Fowler, B. (2015). Solid-State Image Sensors. Handbook of Digital Imaging, 1–76. doi:10.1002/9781118798706.hdi006 </w:t>
+      </w:r>
     </w:p>
     <w:sectPr>
       <w:type w:val="continuous"/>
@@ -6601,7 +6931,7 @@
   <w:num w:numId="3">
     <w:abstractNumId w:val="5"/>
     <w:lvlOverride w:ilvl="0">
-      <w:lvl w:ilvl="0" w:tplc="A34AC966">
+      <w:lvl w:ilvl="0" w:tplc="66FC3706">
         <w:start w:val="1"/>
         <w:numFmt w:val="upperRoman"/>
         <w:lvlText w:val="%1."/>
@@ -6628,7 +6958,7 @@
       </w:lvl>
     </w:lvlOverride>
     <w:lvlOverride w:ilvl="1">
-      <w:lvl w:ilvl="1" w:tplc="09A68C9C">
+      <w:lvl w:ilvl="1" w:tplc="4D785770">
         <w:start w:val="1"/>
         <w:numFmt w:val="lowerLetter"/>
         <w:lvlText w:val="%2."/>
@@ -6655,7 +6985,7 @@
       </w:lvl>
     </w:lvlOverride>
     <w:lvlOverride w:ilvl="2">
-      <w:lvl w:ilvl="2" w:tplc="E99831E2">
+      <w:lvl w:ilvl="2" w:tplc="DB341590">
         <w:start w:val="1"/>
         <w:numFmt w:val="lowerRoman"/>
         <w:lvlText w:val="%3."/>
@@ -6682,7 +7012,7 @@
       </w:lvl>
     </w:lvlOverride>
     <w:lvlOverride w:ilvl="3">
-      <w:lvl w:ilvl="3" w:tplc="0EE4AC46">
+      <w:lvl w:ilvl="3" w:tplc="8636389A">
         <w:start w:val="1"/>
         <w:numFmt w:val="decimal"/>
         <w:lvlText w:val="%4."/>
@@ -6709,7 +7039,7 @@
       </w:lvl>
     </w:lvlOverride>
     <w:lvlOverride w:ilvl="4">
-      <w:lvl w:ilvl="4" w:tplc="92A8D972">
+      <w:lvl w:ilvl="4" w:tplc="F4D66DCA">
         <w:start w:val="1"/>
         <w:numFmt w:val="lowerLetter"/>
         <w:lvlText w:val="%5."/>
@@ -6736,7 +7066,7 @@
       </w:lvl>
     </w:lvlOverride>
     <w:lvlOverride w:ilvl="5">
-      <w:lvl w:ilvl="5" w:tplc="6D0E13AE">
+      <w:lvl w:ilvl="5" w:tplc="665C409C">
         <w:start w:val="1"/>
         <w:numFmt w:val="lowerRoman"/>
         <w:lvlText w:val="%6."/>
@@ -6763,7 +7093,7 @@
       </w:lvl>
     </w:lvlOverride>
     <w:lvlOverride w:ilvl="6">
-      <w:lvl w:ilvl="6" w:tplc="81865B2E">
+      <w:lvl w:ilvl="6" w:tplc="FFA295BA">
         <w:start w:val="1"/>
         <w:numFmt w:val="decimal"/>
         <w:lvlText w:val="%7."/>
@@ -6790,7 +7120,7 @@
       </w:lvl>
     </w:lvlOverride>
     <w:lvlOverride w:ilvl="7">
-      <w:lvl w:ilvl="7" w:tplc="6BCE44E0">
+      <w:lvl w:ilvl="7" w:tplc="972CF102">
         <w:start w:val="1"/>
         <w:numFmt w:val="lowerLetter"/>
         <w:lvlText w:val="%8."/>
@@ -6817,7 +7147,7 @@
       </w:lvl>
     </w:lvlOverride>
     <w:lvlOverride w:ilvl="8">
-      <w:lvl w:ilvl="8" w:tplc="D65AD13A">
+      <w:lvl w:ilvl="8" w:tplc="82F457D2">
         <w:start w:val="1"/>
         <w:numFmt w:val="lowerRoman"/>
         <w:lvlText w:val="%9."/>
@@ -6900,6 +7230,9 @@
     <w:lvlOverride w:ilvl="8">
       <w:startOverride w:val="1"/>
     </w:lvlOverride>
+  </w:num>
+  <w:num w:numId="13">
+    <w:abstractNumId w:val="2"/>
   </w:num>
 </w:numbering>
 </file>
@@ -7107,7 +7440,7 @@
     <w:lsdException w:name="Medium Shading 2 Accent 1" w:uiPriority="64"/>
     <w:lsdException w:name="Medium List 1 Accent 1" w:uiPriority="65"/>
     <w:lsdException w:name="Revision" w:semiHidden="1"/>
-    <w:lsdException w:name="List Paragraph" w:uiPriority="0" w:qFormat="1"/>
+    <w:lsdException w:name="List Paragraph" w:uiPriority="34" w:qFormat="1"/>
     <w:lsdException w:name="Quote" w:uiPriority="29" w:qFormat="1"/>
     <w:lsdException w:name="Intense Quote" w:uiPriority="30" w:qFormat="1"/>
     <w:lsdException w:name="Medium List 2 Accent 1" w:uiPriority="66"/>
@@ -7449,6 +7782,7 @@
   </w:style>
   <w:style w:type="paragraph" w:styleId="ListParagraph">
     <w:name w:val="List Paragraph"/>
+    <w:uiPriority w:val="34"/>
     <w:qFormat/>
     <w:pPr>
       <w:widowControl w:val="0"/>

</xml_diff>

<commit_message>
Survey2nd Section IV Authentication
</commit_message>
<xml_diff>
--- a/survey2nd.docx
+++ b/survey2nd.docx
@@ -49,33 +49,27 @@
           <w:sz w:val="20"/>
           <w:szCs w:val="20"/>
         </w:rPr>
-        <w:t xml:space="preserve">Mohammad </w:t>
-      </w:r>
-      <w:proofErr w:type="spellStart"/>
-      <w:r>
-        <w:rPr>
-          <w:sz w:val="20"/>
-          <w:szCs w:val="20"/>
-        </w:rPr>
-        <w:t>Nuruzzaman</w:t>
-      </w:r>
-      <w:proofErr w:type="spellEnd"/>
-      <w:r>
-        <w:rPr>
-          <w:sz w:val="20"/>
-          <w:szCs w:val="20"/>
-        </w:rPr>
+        <w:t>Mohammad Nuruzzaman Bhuiyan</w:t>
+      </w:r>
+      <w:r>
+        <w:t xml:space="preserve">, </w:t>
+      </w:r>
+      <w:r>
+        <w:rPr>
+          <w:vertAlign w:val="superscript"/>
+        </w:rPr>
+        <w:t>[2]</w:t>
+      </w:r>
+      <w:r>
         <w:t xml:space="preserve"> </w:t>
       </w:r>
-      <w:proofErr w:type="spellStart"/>
-      <w:r>
-        <w:rPr>
-          <w:sz w:val="20"/>
-          <w:szCs w:val="20"/>
-        </w:rPr>
-        <w:t>Bhuiyan</w:t>
-      </w:r>
-      <w:proofErr w:type="spellEnd"/>
+      <w:r>
+        <w:rPr>
+          <w:sz w:val="20"/>
+          <w:szCs w:val="20"/>
+        </w:rPr>
+        <w:t>Dr. Md. Mahbubur Rahman</w:t>
+      </w:r>
       <w:r>
         <w:t xml:space="preserve">, </w:t>
       </w:r>
@@ -83,7 +77,7 @@
         <w:rPr>
           <w:vertAlign w:val="superscript"/>
         </w:rPr>
-        <w:t>[2]</w:t>
+        <w:t>[3]</w:t>
       </w:r>
       <w:r>
         <w:t xml:space="preserve"> </w:t>
@@ -93,52 +87,8 @@
           <w:sz w:val="20"/>
           <w:szCs w:val="20"/>
         </w:rPr>
-        <w:t xml:space="preserve">Dr. Md. </w:t>
-      </w:r>
-      <w:proofErr w:type="spellStart"/>
-      <w:r>
-        <w:rPr>
-          <w:sz w:val="20"/>
-          <w:szCs w:val="20"/>
-        </w:rPr>
-        <w:t>Mahbubur</w:t>
-      </w:r>
-      <w:proofErr w:type="spellEnd"/>
-      <w:r>
-        <w:rPr>
-          <w:sz w:val="20"/>
-          <w:szCs w:val="20"/>
-        </w:rPr>
-        <w:t xml:space="preserve"> Rahman</w:t>
-      </w:r>
-      <w:r>
-        <w:t xml:space="preserve">, </w:t>
-      </w:r>
-      <w:r>
-        <w:rPr>
-          <w:vertAlign w:val="superscript"/>
-        </w:rPr>
-        <w:t>[3]</w:t>
-      </w:r>
-      <w:r>
-        <w:t xml:space="preserve"> </w:t>
-      </w:r>
-      <w:r>
-        <w:rPr>
-          <w:sz w:val="20"/>
-          <w:szCs w:val="20"/>
-        </w:rPr>
-        <w:t xml:space="preserve">Md. </w:t>
-      </w:r>
-      <w:proofErr w:type="spellStart"/>
-      <w:r>
-        <w:rPr>
-          <w:sz w:val="20"/>
-          <w:szCs w:val="20"/>
-        </w:rPr>
-        <w:t>Aktarujjaman</w:t>
-      </w:r>
-      <w:proofErr w:type="spellEnd"/>
+        <w:t>Md. Aktarujjaman</w:t>
+      </w:r>
     </w:p>
     <w:p>
       <w:pPr>
@@ -687,67 +637,7 @@
           <w:sz w:val="20"/>
           <w:szCs w:val="20"/>
         </w:rPr>
-        <w:t xml:space="preserve"> by </w:t>
-      </w:r>
-      <w:proofErr w:type="spellStart"/>
-      <w:r>
-        <w:rPr>
-          <w:rFonts w:ascii="Times" w:hAnsi="Times"/>
-          <w:color w:val="0E101A"/>
-          <w:sz w:val="20"/>
-          <w:szCs w:val="20"/>
-        </w:rPr>
-        <w:t>Amna</w:t>
-      </w:r>
-      <w:proofErr w:type="spellEnd"/>
-      <w:r>
-        <w:rPr>
-          <w:rFonts w:ascii="Times" w:hAnsi="Times"/>
-          <w:color w:val="0E101A"/>
-          <w:sz w:val="20"/>
-          <w:szCs w:val="20"/>
-        </w:rPr>
-        <w:t xml:space="preserve"> </w:t>
-      </w:r>
-      <w:proofErr w:type="spellStart"/>
-      <w:r>
-        <w:rPr>
-          <w:rFonts w:ascii="Times" w:hAnsi="Times"/>
-          <w:color w:val="0E101A"/>
-          <w:sz w:val="20"/>
-          <w:szCs w:val="20"/>
-        </w:rPr>
-        <w:t>Pir</w:t>
-      </w:r>
-      <w:proofErr w:type="spellEnd"/>
-      <w:r>
-        <w:rPr>
-          <w:rFonts w:ascii="Times" w:hAnsi="Times"/>
-          <w:color w:val="0E101A"/>
-          <w:sz w:val="20"/>
-          <w:szCs w:val="20"/>
-        </w:rPr>
-        <w:t xml:space="preserve">, M. Usman </w:t>
-      </w:r>
-      <w:proofErr w:type="spellStart"/>
-      <w:r>
-        <w:rPr>
-          <w:rFonts w:ascii="Times" w:hAnsi="Times"/>
-          <w:color w:val="0E101A"/>
-          <w:sz w:val="20"/>
-          <w:szCs w:val="20"/>
-        </w:rPr>
-        <w:t>Akram</w:t>
-      </w:r>
-      <w:proofErr w:type="spellEnd"/>
-      <w:r>
-        <w:rPr>
-          <w:rFonts w:ascii="Times" w:hAnsi="Times"/>
-          <w:color w:val="0E101A"/>
-          <w:sz w:val="20"/>
-          <w:szCs w:val="20"/>
-        </w:rPr>
-        <w:t xml:space="preserve"> has shown that the statistical data in the Medical sectors. He presented an IoT based on the architectural framework with a context of awareness for hospital management systems. This survey to investigate the decision to adopt the IoT based system in Pakistani Hospitals. The accumulated results indicate that participants want to adopt this system and most of the group of people agreed that IoT based HMIS would provide better monitoring and </w:t>
+        <w:t xml:space="preserve"> by Amna Pir, M. Usman Akram has shown that the statistical data in the Medical sectors. He presented an IoT based on the architectural framework with a context of awareness for hospital management systems. This survey to investigate the decision to adopt the IoT based system in Pakistani Hospitals. The accumulated results indicate that participants want to adopt this system and most of the group of people agreed that IoT based HMIS would provide better monitoring and </w:t>
       </w:r>
       <w:r>
         <w:rPr>
@@ -866,9 +756,8 @@
           <w:sz w:val="20"/>
           <w:szCs w:val="20"/>
         </w:rPr>
-        <w:t xml:space="preserve"> by Asst. Prof. M. </w:t>
-      </w:r>
-      <w:proofErr w:type="spellStart"/>
+        <w:t xml:space="preserve"> by Asst. Prof. M. Gokilavani discussed numerous healthcare IoT strategies and processes, and also end up with some major problems. They faced challenges during the developing those systems and the security issues and also have the concern of identification as a future ext</w:t>
+      </w:r>
       <w:r>
         <w:rPr>
           <w:rFonts w:ascii="Times" w:hAnsi="Times"/>
@@ -876,9 +765,8 @@
           <w:sz w:val="20"/>
           <w:szCs w:val="20"/>
         </w:rPr>
-        <w:t>Gokilavani</w:t>
-      </w:r>
-      <w:proofErr w:type="spellEnd"/>
+        <w:t>ension for upcoming projects</w:t>
+      </w:r>
       <w:r>
         <w:rPr>
           <w:rFonts w:ascii="Times" w:hAnsi="Times"/>
@@ -886,24 +774,6 @@
           <w:sz w:val="20"/>
           <w:szCs w:val="20"/>
         </w:rPr>
-        <w:t xml:space="preserve"> discussed numerous healthcare IoT strategies and processes, and also end up with some major problems. They faced challenges during the developing those systems and the security issues and also have the concern of identification as a future ext</w:t>
-      </w:r>
-      <w:r>
-        <w:rPr>
-          <w:rFonts w:ascii="Times" w:hAnsi="Times"/>
-          <w:color w:val="0E101A"/>
-          <w:sz w:val="20"/>
-          <w:szCs w:val="20"/>
-        </w:rPr>
-        <w:t>ension for upcoming projects</w:t>
-      </w:r>
-      <w:r>
-        <w:rPr>
-          <w:rFonts w:ascii="Times" w:hAnsi="Times"/>
-          <w:color w:val="0E101A"/>
-          <w:sz w:val="20"/>
-          <w:szCs w:val="20"/>
-        </w:rPr>
         <w:t>.</w:t>
       </w:r>
     </w:p>
@@ -1063,7 +933,6 @@
         </w:rPr>
         <w:t xml:space="preserve">By </w:t>
       </w:r>
-      <w:proofErr w:type="spellStart"/>
       <w:r>
         <w:rPr>
           <w:rFonts w:ascii="Times New Roman" w:eastAsia="Times New Roman" w:hAnsi="Times New Roman" w:cs="Times New Roman"/>
@@ -1073,7 +942,6 @@
         </w:rPr>
         <w:t>Aminian</w:t>
       </w:r>
-      <w:proofErr w:type="spellEnd"/>
       <w:r>
         <w:rPr>
           <w:rFonts w:ascii="Times New Roman" w:eastAsia="Times New Roman" w:hAnsi="Times New Roman" w:cs="Times New Roman"/>
@@ -1377,32 +1245,16 @@
         <w:t xml:space="preserve"> and sent</w:t>
       </w:r>
       <w:r>
-        <w:t xml:space="preserve"> to a Local Area Network a database installed server. Users can retrieve the data using an application installed on the server (</w:t>
-      </w:r>
-      <w:proofErr w:type="spellStart"/>
-      <w:r>
-        <w:t>Tog</w:t>
-      </w:r>
-      <w:r>
-        <w:t>t</w:t>
-      </w:r>
-      <w:proofErr w:type="spellEnd"/>
-      <w:r>
-        <w:t>, Bakker, and Jaspers, 2011) [14</w:t>
+        <w:t xml:space="preserve"> to a Local Area Network a database installed server. Users can retrieve the data using an application installed on the server (Tog</w:t>
+      </w:r>
+      <w:r>
+        <w:t>t, Bakker, and Jaspers, 2011) [14</w:t>
       </w:r>
       <w:r>
         <w:t>]. While RFID has been implemented in Healthcare, limited adoption and use of RFID remains some challenges (Cho</w:t>
       </w:r>
       <w:r>
-        <w:t xml:space="preserve">ng, Liu, </w:t>
-      </w:r>
-      <w:proofErr w:type="spellStart"/>
-      <w:r>
-        <w:t>Luo</w:t>
-      </w:r>
-      <w:proofErr w:type="spellEnd"/>
-      <w:r>
-        <w:t>, and Boon, 2015) [15</w:t>
+        <w:t>ng, Liu, Luo, and Boon, 2015) [15</w:t>
       </w:r>
       <w:r>
         <w:t xml:space="preserve">]. </w:t>
@@ -2147,8 +1999,6 @@
         </w:rPr>
         <w:t>.</w:t>
       </w:r>
-      <w:bookmarkStart w:id="0" w:name="_GoBack"/>
-      <w:bookmarkEnd w:id="0"/>
     </w:p>
     <w:p>
       <w:pPr>
@@ -2714,6 +2564,56 @@
         </w:rPr>
         <w:t>through smart applications.</w:t>
       </w:r>
+    </w:p>
+    <w:p>
+      <w:pPr>
+        <w:pStyle w:val="BodyText"/>
+        <w:spacing w:before="69"/>
+        <w:ind w:right="38"/>
+        <w:jc w:val="both"/>
+        <w:rPr>
+          <w:bCs/>
+        </w:rPr>
+      </w:pPr>
+    </w:p>
+    <w:p>
+      <w:pPr>
+        <w:pStyle w:val="BodyText"/>
+        <w:numPr>
+          <w:ilvl w:val="3"/>
+          <w:numId w:val="3"/>
+        </w:numPr>
+        <w:spacing w:before="69"/>
+        <w:ind w:right="38"/>
+        <w:jc w:val="both"/>
+        <w:rPr>
+          <w:b/>
+          <w:bCs/>
+        </w:rPr>
+      </w:pPr>
+      <w:r>
+        <w:rPr>
+          <w:b/>
+          <w:bCs/>
+        </w:rPr>
+        <w:t>Authentication</w:t>
+      </w:r>
+      <w:r>
+        <w:rPr>
+          <w:b/>
+          <w:bCs/>
+        </w:rPr>
+        <w:t xml:space="preserve">: </w:t>
+      </w:r>
+      <w:r>
+        <w:rPr>
+          <w:b/>
+          <w:bCs/>
+        </w:rPr>
+        <w:t>gsdfgdsfgsdfgsdgsdfgdf</w:t>
+      </w:r>
+      <w:bookmarkStart w:id="0" w:name="_GoBack"/>
+      <w:bookmarkEnd w:id="0"/>
     </w:p>
     <w:p>
       <w:pPr>
@@ -2863,40 +2763,31 @@
           <w:rStyle w:val="None"/>
           <w:bCs/>
         </w:rPr>
-        <w:t xml:space="preserve">Underdeveloped initiatives. Many </w:t>
-      </w:r>
-      <w:proofErr w:type="spellStart"/>
-      <w:r>
-        <w:rPr>
-          <w:rStyle w:val="None"/>
-          <w:bCs/>
-        </w:rPr>
-        <w:t>IoMT</w:t>
-      </w:r>
-      <w:proofErr w:type="spellEnd"/>
-      <w:r>
-        <w:rPr>
-          <w:rStyle w:val="None"/>
-          <w:bCs/>
-        </w:rPr>
-        <w:t xml:space="preserve"> initiatives directed at battling chronic diseases or other issues still need time to grow and develop. This technological niche as a whole must grow a lot in order to start providing regular enhancement results.</w:t>
-      </w:r>
-    </w:p>
-    <w:p>
-      <w:pPr>
-        <w:pStyle w:val="BodyText"/>
-        <w:jc w:val="both"/>
-        <w:rPr>
-          <w:rStyle w:val="None"/>
-          <w:bCs/>
-        </w:rPr>
-      </w:pPr>
+        <w:t xml:space="preserve">Underdeveloped initiatives. Many IoMT initiatives directed at battling chronic diseases or other issues still need time to grow and develop. This technological </w:t>
+      </w:r>
       <w:r>
         <w:rPr>
           <w:rStyle w:val="None"/>
           <w:bCs/>
         </w:rPr>
         <w:lastRenderedPageBreak/>
+        <w:t>niche as a whole must grow a lot in order to start providing regular enhancement results.</w:t>
+      </w:r>
+    </w:p>
+    <w:p>
+      <w:pPr>
+        <w:pStyle w:val="BodyText"/>
+        <w:jc w:val="both"/>
+        <w:rPr>
+          <w:rStyle w:val="None"/>
+          <w:bCs/>
+        </w:rPr>
+      </w:pPr>
+      <w:r>
+        <w:rPr>
+          <w:rStyle w:val="None"/>
+          <w:bCs/>
+        </w:rPr>
         <w:t>Possible lack of available memory. IoT sensors and devices can general colossal amounts of data, all of which is important and needs to be analyzed. This poses a question of huge data repositories that must hold all those volumes of info for indefinite terms.</w:t>
       </w:r>
     </w:p>
@@ -2948,23 +2839,7 @@
           <w:rStyle w:val="None"/>
           <w:bCs/>
         </w:rPr>
-        <w:t xml:space="preserve">Global healthcare regulations. The </w:t>
-      </w:r>
-      <w:proofErr w:type="spellStart"/>
-      <w:r>
-        <w:rPr>
-          <w:rStyle w:val="None"/>
-          <w:bCs/>
-        </w:rPr>
-        <w:t>IoMT</w:t>
-      </w:r>
-      <w:proofErr w:type="spellEnd"/>
-      <w:r>
-        <w:rPr>
-          <w:rStyle w:val="None"/>
-          <w:bCs/>
-        </w:rPr>
-        <w:t xml:space="preserve"> still has to be approved by global healthcare regulatory bodies worldwide. This will take time and may keep many innovations at bay just because of some formalities.</w:t>
+        <w:t>Global healthcare regulations. The IoMT still has to be approved by global healthcare regulatory bodies worldwide. This will take time and may keep many innovations at bay just because of some formalities.</w:t>
       </w:r>
     </w:p>
     <w:p>
@@ -3109,23 +2984,7 @@
           <w:rStyle w:val="None"/>
           <w:bCs/>
         </w:rPr>
-        <w:t xml:space="preserve">capacities galore enough. The </w:t>
-      </w:r>
-      <w:proofErr w:type="spellStart"/>
-      <w:r>
-        <w:rPr>
-          <w:rStyle w:val="None"/>
-          <w:bCs/>
-        </w:rPr>
-        <w:t>IoMT</w:t>
-      </w:r>
-      <w:proofErr w:type="spellEnd"/>
-      <w:r>
-        <w:rPr>
-          <w:rStyle w:val="None"/>
-          <w:bCs/>
-        </w:rPr>
-        <w:t xml:space="preserve"> provides space for fantastic long-term innovations.</w:t>
+        <w:t>capacities galore enough. The IoMT provides space for fantastic long-term innovations.</w:t>
       </w:r>
     </w:p>
     <w:p>
@@ -3227,7 +3086,7 @@
           <w:rStyle w:val="None"/>
           <w:bCs/>
         </w:rPr>
-        <w:t xml:space="preserve">Privacy can be potentially undermined. As we’ve already mentioned, systems get hacked. Lots of attention will need to be focused on data security, </w:t>
+        <w:t xml:space="preserve">Privacy can be potentially undermined. As </w:t>
       </w:r>
       <w:r>
         <w:rPr>
@@ -3235,7 +3094,7 @@
           <w:bCs/>
         </w:rPr>
         <w:lastRenderedPageBreak/>
-        <w:t xml:space="preserve">which requires significant additional </w:t>
+        <w:t xml:space="preserve">we’ve already mentioned, systems get hacked. Lots of attention will need to be focused on data security, which requires significant additional </w:t>
       </w:r>
       <w:r>
         <w:rPr>
@@ -3324,23 +3183,7 @@
           <w:rStyle w:val="None"/>
           <w:bCs/>
         </w:rPr>
-        <w:t xml:space="preserve">In 2019, there can be defined several </w:t>
-      </w:r>
-      <w:proofErr w:type="spellStart"/>
-      <w:r>
-        <w:rPr>
-          <w:rStyle w:val="None"/>
-          <w:bCs/>
-        </w:rPr>
-        <w:t>IoMT</w:t>
-      </w:r>
-      <w:proofErr w:type="spellEnd"/>
-      <w:r>
-        <w:rPr>
-          <w:rStyle w:val="None"/>
-          <w:bCs/>
-        </w:rPr>
-        <w:t xml:space="preserve"> trends implemented by majorities of startups worldwide.</w:t>
+        <w:t>In 2019, there can be defined several IoMT trends implemented by majorities of startups worldwide.</w:t>
       </w:r>
       <w:r>
         <w:rPr>
@@ -3349,37 +3192,12 @@
         </w:rPr>
         <w:t xml:space="preserve"> </w:t>
       </w:r>
-      <w:proofErr w:type="spellStart"/>
-      <w:r>
-        <w:rPr>
-          <w:rStyle w:val="None"/>
-          <w:bCs/>
-        </w:rPr>
-        <w:t>Wearables</w:t>
-      </w:r>
-      <w:proofErr w:type="spellEnd"/>
-      <w:r>
-        <w:rPr>
-          <w:rStyle w:val="None"/>
-          <w:bCs/>
-        </w:rPr>
-        <w:t xml:space="preserve"> continue to top the market. Major mobile technology providers like Apple and Android are enhancing and updating their authentic </w:t>
-      </w:r>
-      <w:proofErr w:type="spellStart"/>
-      <w:r>
-        <w:rPr>
-          <w:rStyle w:val="None"/>
-          <w:bCs/>
-        </w:rPr>
-        <w:t>wearables</w:t>
-      </w:r>
-      <w:proofErr w:type="spellEnd"/>
-      <w:r>
-        <w:rPr>
-          <w:rStyle w:val="None"/>
-          <w:bCs/>
-        </w:rPr>
-        <w:t>, adding them with more health tracking features. And the rest of the world is</w:t>
+      <w:r>
+        <w:rPr>
+          <w:rStyle w:val="None"/>
+          <w:bCs/>
+        </w:rPr>
+        <w:t>Wearables continue to top the market. Major mobile technology providers like Apple and Android are enhancing and updating their authentic wearables, adding them with more health tracking features. And the rest of the world is</w:t>
       </w:r>
       <w:r>
         <w:rPr>
@@ -3435,23 +3253,7 @@
           <w:rStyle w:val="None"/>
           <w:bCs/>
         </w:rPr>
-        <w:t xml:space="preserve">Integration of other prominent technologies with the IoT expands the horizon. AI, AR, Machine Learning, Big Data, </w:t>
-      </w:r>
-      <w:proofErr w:type="spellStart"/>
-      <w:r>
-        <w:rPr>
-          <w:rStyle w:val="None"/>
-          <w:bCs/>
-        </w:rPr>
-        <w:t>blockchain</w:t>
-      </w:r>
-      <w:proofErr w:type="spellEnd"/>
-      <w:r>
-        <w:rPr>
-          <w:rStyle w:val="None"/>
-          <w:bCs/>
-        </w:rPr>
-        <w:t>, and smart contracts — all of that fuel up and expands the IoT powers even further. AI is already better and far more precise in predicting, for one instance, women’s breast cancer.</w:t>
+        <w:t>Integration of other prominent technologies with the IoT expands the horizon. AI, AR, Machine Learning, Big Data, blockchain, and smart contracts — all of that fuel up and expands the IoT powers even further. AI is already better and far more precise in predicting, for one instance, women’s breast cancer.</w:t>
       </w:r>
     </w:p>
     <w:p>
@@ -3495,23 +3297,7 @@
           <w:rStyle w:val="None"/>
           <w:bCs/>
         </w:rPr>
-        <w:t xml:space="preserve">Full-blown smart hospitals by 2020, mHealth as a regular, common thing on a global scale, and reduced physical visits to hospitals — this is only an approximate picture of the </w:t>
-      </w:r>
-      <w:proofErr w:type="spellStart"/>
-      <w:r>
-        <w:rPr>
-          <w:rStyle w:val="None"/>
-          <w:bCs/>
-        </w:rPr>
-        <w:t>IoMT</w:t>
-      </w:r>
-      <w:proofErr w:type="spellEnd"/>
-      <w:r>
-        <w:rPr>
-          <w:rStyle w:val="None"/>
-          <w:bCs/>
-        </w:rPr>
-        <w:t xml:space="preserve"> success. With that being said, as young as the concept is, it isn’t really regarded to be that novel by progressive hospitals of the now. Most of them are </w:t>
+        <w:t xml:space="preserve">Full-blown smart hospitals by 2020, mHealth as a regular, common thing on a global scale, and reduced physical visits to hospitals — this is only an approximate picture of the IoMT success. With that being said, as young as the concept is, it isn’t really regarded to be that novel by progressive hospitals of the now. Most of them are </w:t>
       </w:r>
       <w:r>
         <w:rPr>
@@ -3569,73 +3355,48 @@
           <w:rStyle w:val="None"/>
           <w:bCs/>
         </w:rPr>
-        <w:t xml:space="preserve">Let us emphasize once more that the IoT can be nothing short of a revolution in the field as important on the global scale as healthcare. </w:t>
-      </w:r>
-      <w:proofErr w:type="gramStart"/>
-      <w:r>
-        <w:rPr>
-          <w:rStyle w:val="None"/>
-          <w:bCs/>
-        </w:rPr>
-        <w:t>there</w:t>
-      </w:r>
-      <w:proofErr w:type="gramEnd"/>
-      <w:r>
-        <w:rPr>
-          <w:rStyle w:val="None"/>
-          <w:bCs/>
-        </w:rPr>
-        <w:t xml:space="preserve"> are still many difficulties, peculiarities, and technological obstacles to overcome. And even though there are, currently, downsides as well as advantages to the concept, things seem to go very well for this technological innovation.</w:t>
-      </w:r>
-    </w:p>
-    <w:p>
-      <w:pPr>
-        <w:pStyle w:val="BodyText"/>
-        <w:jc w:val="both"/>
-        <w:rPr>
-          <w:rStyle w:val="None"/>
-          <w:bCs/>
-        </w:rPr>
-      </w:pPr>
-      <w:r>
-        <w:rPr>
-          <w:rStyle w:val="None"/>
-          <w:bCs/>
-        </w:rPr>
-        <w:t xml:space="preserve">We are pretty confident that if you ask most medical professionals about their opinion on the subject, they will say that full </w:t>
-      </w:r>
-      <w:proofErr w:type="spellStart"/>
-      <w:r>
-        <w:rPr>
-          <w:rStyle w:val="None"/>
-          <w:bCs/>
-        </w:rPr>
-        <w:t>IoMT</w:t>
-      </w:r>
-      <w:proofErr w:type="spellEnd"/>
-      <w:r>
-        <w:rPr>
-          <w:rStyle w:val="None"/>
-          <w:bCs/>
-        </w:rPr>
-        <w:t xml:space="preserve"> integration and adaptation is the only logical way of development for advanced medicine of the future.</w:t>
-      </w:r>
-    </w:p>
-    <w:p>
-      <w:pPr>
-        <w:pStyle w:val="BodyText"/>
-        <w:jc w:val="both"/>
-        <w:rPr>
-          <w:rStyle w:val="None"/>
-          <w:bCs/>
-        </w:rPr>
-      </w:pPr>
+        <w:t>Let us emphasize once more that the IoT can be nothing short of a revolution in the field as important on the global scale as healthcare. there are still many difficulties, peculiarities, and technological obstacles to overcome. And even though there are, currently, downsides as well as advantages to the concept, things seem to go very well for this technological innovation.</w:t>
+      </w:r>
+    </w:p>
+    <w:p>
+      <w:pPr>
+        <w:pStyle w:val="BodyText"/>
+        <w:jc w:val="both"/>
+        <w:rPr>
+          <w:rStyle w:val="None"/>
+          <w:bCs/>
+        </w:rPr>
+      </w:pPr>
+      <w:r>
+        <w:rPr>
+          <w:rStyle w:val="None"/>
+          <w:bCs/>
+        </w:rPr>
+        <w:t xml:space="preserve">We are pretty confident that if you ask most medical professionals about their opinion on the subject, they will say that full IoMT integration and adaptation is </w:t>
+      </w:r>
       <w:r>
         <w:rPr>
           <w:rStyle w:val="None"/>
           <w:bCs/>
         </w:rPr>
         <w:lastRenderedPageBreak/>
+        <w:t>the only logical way of development for advanced medicine of the future.</w:t>
+      </w:r>
+    </w:p>
+    <w:p>
+      <w:pPr>
+        <w:pStyle w:val="BodyText"/>
+        <w:jc w:val="both"/>
+        <w:rPr>
+          <w:rStyle w:val="None"/>
+          <w:bCs/>
+        </w:rPr>
+      </w:pPr>
+      <w:r>
+        <w:rPr>
+          <w:rStyle w:val="None"/>
+          <w:bCs/>
+        </w:rPr>
         <w:t>With that being said, enjoy the life-saving, health-improving fruits of the massive technological progress.</w:t>
       </w:r>
     </w:p>
@@ -3674,41 +3435,13 @@
           <w:szCs w:val="20"/>
         </w:rPr>
       </w:pPr>
-      <w:proofErr w:type="spellStart"/>
-      <w:r>
-        <w:rPr>
-          <w:rStyle w:val="None"/>
-          <w:sz w:val="20"/>
-          <w:szCs w:val="20"/>
-        </w:rPr>
-        <w:t>Patnaik</w:t>
-      </w:r>
-      <w:proofErr w:type="spellEnd"/>
-      <w:r>
-        <w:rPr>
-          <w:rStyle w:val="None"/>
-          <w:sz w:val="20"/>
-          <w:szCs w:val="20"/>
-        </w:rPr>
-        <w:t xml:space="preserve">, </w:t>
-      </w:r>
-      <w:proofErr w:type="spellStart"/>
-      <w:r>
-        <w:rPr>
-          <w:rStyle w:val="None"/>
-          <w:sz w:val="20"/>
-          <w:szCs w:val="20"/>
-        </w:rPr>
-        <w:t>Alankrit</w:t>
-      </w:r>
-      <w:proofErr w:type="spellEnd"/>
-      <w:r>
-        <w:rPr>
-          <w:rStyle w:val="None"/>
-          <w:sz w:val="20"/>
-          <w:szCs w:val="20"/>
-        </w:rPr>
-        <w:t>, and Deepak Gupta. "Unique identification system." International Journal of Computer Applications 7, no. 5 (2010): 46-51.</w:t>
+      <w:r>
+        <w:rPr>
+          <w:rStyle w:val="None"/>
+          <w:sz w:val="20"/>
+          <w:szCs w:val="20"/>
+        </w:rPr>
+        <w:t>Patnaik, Alankrit, and Deepak Gupta. "Unique identification system." International Journal of Computer Applications 7, no. 5 (2010): 46-51.</w:t>
       </w:r>
     </w:p>
     <w:p>
@@ -3772,7 +3505,6 @@
           <w:szCs w:val="20"/>
         </w:rPr>
       </w:pPr>
-      <w:proofErr w:type="spellStart"/>
       <w:r>
         <w:rPr>
           <w:rStyle w:val="None"/>
@@ -3780,97 +3512,7 @@
           <w:sz w:val="20"/>
           <w:szCs w:val="20"/>
         </w:rPr>
-        <w:t>Amna</w:t>
-      </w:r>
-      <w:proofErr w:type="spellEnd"/>
-      <w:r>
-        <w:rPr>
-          <w:rStyle w:val="None"/>
-          <w:rFonts w:ascii="Times New Roman" w:hAnsi="Times New Roman"/>
-          <w:sz w:val="20"/>
-          <w:szCs w:val="20"/>
-        </w:rPr>
-        <w:t xml:space="preserve"> </w:t>
-      </w:r>
-      <w:proofErr w:type="spellStart"/>
-      <w:r>
-        <w:rPr>
-          <w:rStyle w:val="None"/>
-          <w:rFonts w:ascii="Times New Roman" w:hAnsi="Times New Roman"/>
-          <w:sz w:val="20"/>
-          <w:szCs w:val="20"/>
-        </w:rPr>
-        <w:t>Pir</w:t>
-      </w:r>
-      <w:proofErr w:type="spellEnd"/>
-      <w:r>
-        <w:rPr>
-          <w:rStyle w:val="None"/>
-          <w:rFonts w:ascii="Times New Roman" w:hAnsi="Times New Roman"/>
-          <w:sz w:val="20"/>
-          <w:szCs w:val="20"/>
-        </w:rPr>
-        <w:t xml:space="preserve"> </w:t>
-      </w:r>
-      <w:proofErr w:type="gramStart"/>
-      <w:r>
-        <w:rPr>
-          <w:rStyle w:val="None"/>
-          <w:rFonts w:ascii="Times New Roman" w:hAnsi="Times New Roman"/>
-          <w:sz w:val="20"/>
-          <w:szCs w:val="20"/>
-        </w:rPr>
-        <w:t>Muhammad ;</w:t>
-      </w:r>
-      <w:proofErr w:type="gramEnd"/>
-      <w:r>
-        <w:rPr>
-          <w:rStyle w:val="None"/>
-          <w:rFonts w:ascii="Times New Roman" w:hAnsi="Times New Roman"/>
-          <w:sz w:val="20"/>
-          <w:szCs w:val="20"/>
-        </w:rPr>
-        <w:t xml:space="preserve"> M. Usman </w:t>
-      </w:r>
-      <w:proofErr w:type="spellStart"/>
-      <w:r>
-        <w:rPr>
-          <w:rStyle w:val="None"/>
-          <w:rFonts w:ascii="Times New Roman" w:hAnsi="Times New Roman"/>
-          <w:sz w:val="20"/>
-          <w:szCs w:val="20"/>
-        </w:rPr>
-        <w:t>Akram</w:t>
-      </w:r>
-      <w:proofErr w:type="spellEnd"/>
-      <w:r>
-        <w:rPr>
-          <w:rStyle w:val="None"/>
-          <w:rFonts w:ascii="Times New Roman" w:hAnsi="Times New Roman"/>
-          <w:sz w:val="20"/>
-          <w:szCs w:val="20"/>
-        </w:rPr>
-        <w:t xml:space="preserve"> ; </w:t>
-      </w:r>
-      <w:proofErr w:type="spellStart"/>
-      <w:r>
-        <w:rPr>
-          <w:rStyle w:val="None"/>
-          <w:rFonts w:ascii="Times New Roman" w:hAnsi="Times New Roman"/>
-          <w:sz w:val="20"/>
-          <w:szCs w:val="20"/>
-        </w:rPr>
-        <w:t>Muazzam</w:t>
-      </w:r>
-      <w:proofErr w:type="spellEnd"/>
-      <w:r>
-        <w:rPr>
-          <w:rStyle w:val="None"/>
-          <w:rFonts w:ascii="Times New Roman" w:hAnsi="Times New Roman"/>
-          <w:sz w:val="20"/>
-          <w:szCs w:val="20"/>
-        </w:rPr>
-        <w:t xml:space="preserve"> A. Khan "Survey Based Analysis of Internet of Things Based Architectural Framework for Hospital Management System".</w:t>
+        <w:t>Amna Pir Muhammad ; M. Usman Akram ; Muazzam A. Khan "Survey Based Analysis of Internet of Things Based Architectural Framework for Hospital Management System".</w:t>
       </w:r>
     </w:p>
     <w:p>
@@ -3887,113 +3529,13 @@
           <w:szCs w:val="20"/>
         </w:rPr>
       </w:pPr>
-      <w:proofErr w:type="spellStart"/>
-      <w:r>
-        <w:rPr>
-          <w:rStyle w:val="None"/>
-          <w:sz w:val="20"/>
-          <w:szCs w:val="20"/>
-        </w:rPr>
-        <w:t>Asst.Prof</w:t>
-      </w:r>
-      <w:proofErr w:type="spellEnd"/>
-      <w:r>
-        <w:rPr>
-          <w:rStyle w:val="None"/>
-          <w:sz w:val="20"/>
-          <w:szCs w:val="20"/>
-        </w:rPr>
-        <w:t xml:space="preserve">. </w:t>
-      </w:r>
-      <w:proofErr w:type="spellStart"/>
-      <w:r>
-        <w:rPr>
-          <w:rStyle w:val="None"/>
-          <w:sz w:val="20"/>
-          <w:szCs w:val="20"/>
-        </w:rPr>
-        <w:t>M.Gokilavani</w:t>
-      </w:r>
-      <w:proofErr w:type="spellEnd"/>
-      <w:r>
-        <w:rPr>
-          <w:rStyle w:val="None"/>
-          <w:sz w:val="20"/>
-          <w:szCs w:val="20"/>
-        </w:rPr>
-        <w:t xml:space="preserve">, </w:t>
-      </w:r>
-      <w:proofErr w:type="spellStart"/>
-      <w:r>
-        <w:rPr>
-          <w:rStyle w:val="None"/>
-          <w:sz w:val="20"/>
-          <w:szCs w:val="20"/>
-        </w:rPr>
-        <w:t>Asst.Prof</w:t>
-      </w:r>
-      <w:proofErr w:type="spellEnd"/>
-      <w:r>
-        <w:rPr>
-          <w:rStyle w:val="None"/>
-          <w:sz w:val="20"/>
-          <w:szCs w:val="20"/>
-        </w:rPr>
-        <w:t xml:space="preserve">. </w:t>
-      </w:r>
-      <w:proofErr w:type="spellStart"/>
-      <w:r>
-        <w:rPr>
-          <w:rStyle w:val="None"/>
-          <w:sz w:val="20"/>
-          <w:szCs w:val="20"/>
-        </w:rPr>
-        <w:t>Gripsy</w:t>
-      </w:r>
-      <w:proofErr w:type="spellEnd"/>
-      <w:r>
-        <w:rPr>
-          <w:rStyle w:val="None"/>
-          <w:sz w:val="20"/>
-          <w:szCs w:val="20"/>
-        </w:rPr>
-        <w:t xml:space="preserve"> Paul </w:t>
-      </w:r>
-      <w:proofErr w:type="spellStart"/>
-      <w:r>
-        <w:rPr>
-          <w:rStyle w:val="None"/>
-          <w:sz w:val="20"/>
-          <w:szCs w:val="20"/>
-        </w:rPr>
-        <w:t>Manickathan</w:t>
-      </w:r>
-      <w:proofErr w:type="spellEnd"/>
-      <w:r>
-        <w:rPr>
-          <w:rStyle w:val="None"/>
-          <w:sz w:val="20"/>
-          <w:szCs w:val="20"/>
-        </w:rPr>
-        <w:t xml:space="preserve">, Dr. </w:t>
-      </w:r>
-      <w:proofErr w:type="spellStart"/>
-      <w:r>
-        <w:rPr>
-          <w:rStyle w:val="None"/>
-          <w:sz w:val="20"/>
-          <w:szCs w:val="20"/>
-        </w:rPr>
-        <w:t>M.A.Dorairangaswamy</w:t>
-      </w:r>
-      <w:proofErr w:type="spellEnd"/>
-      <w:r>
-        <w:rPr>
-          <w:rStyle w:val="None"/>
-          <w:sz w:val="20"/>
-          <w:szCs w:val="20"/>
-        </w:rPr>
-        <w:t xml:space="preserve"> "A SURVEY ON IOT MEDICARE APPLICATION: ISSU</w:t>
+      <w:r>
+        <w:rPr>
+          <w:rStyle w:val="None"/>
+          <w:sz w:val="20"/>
+          <w:szCs w:val="20"/>
+        </w:rPr>
+        <w:t>Asst.Prof. M.Gokilavani, Asst.Prof. Gripsy Paul Manickathan, Dr. M.A.Dorairangaswamy "A SURVEY ON IOT MEDICARE APPLICATION: ISSU</w:t>
       </w:r>
       <w:r>
         <w:rPr>
@@ -4003,23 +3545,13 @@
         </w:rPr>
         <w:t xml:space="preserve">ES AND </w:t>
       </w:r>
-      <w:proofErr w:type="spellStart"/>
-      <w:r>
-        <w:rPr>
-          <w:rStyle w:val="None"/>
-          <w:sz w:val="20"/>
-          <w:szCs w:val="20"/>
-        </w:rPr>
-        <w:t>CHALLENGES",International</w:t>
-      </w:r>
-      <w:proofErr w:type="spellEnd"/>
-      <w:r>
-        <w:rPr>
-          <w:rStyle w:val="None"/>
-          <w:sz w:val="20"/>
-          <w:szCs w:val="20"/>
-        </w:rPr>
-        <w:t xml:space="preserve"> Research Journal of Computer Science (IRJCS) ISSN: 2393, Issue 04, Volume 6 (April 2019)</w:t>
+      <w:r>
+        <w:rPr>
+          <w:rStyle w:val="None"/>
+          <w:sz w:val="20"/>
+          <w:szCs w:val="20"/>
+        </w:rPr>
+        <w:t>CHALLENGES",International Research Journal of Computer Science (IRJCS) ISSN: 2393, Issue 04, Volume 6 (April 2019)</w:t>
       </w:r>
     </w:p>
     <w:p>
@@ -4053,25 +3585,7 @@
           <w:sz w:val="20"/>
           <w:szCs w:val="20"/>
         </w:rPr>
-        <w:t xml:space="preserve">Lei Yu School of Computer and Information, Hefei University of Technology, Hefei, China 2 School of Medical Information Technology, Anhui University of Traditional Chinese Medicine, Hefei, China Email: fishstonehfut1006@163.com Yang Lu, </w:t>
-      </w:r>
-      <w:proofErr w:type="spellStart"/>
-      <w:r>
-        <w:rPr>
-          <w:rStyle w:val="None"/>
-          <w:sz w:val="20"/>
-          <w:szCs w:val="20"/>
-        </w:rPr>
-        <w:t>XiaoJuan</w:t>
-      </w:r>
-      <w:proofErr w:type="spellEnd"/>
-      <w:r>
-        <w:rPr>
-          <w:rStyle w:val="None"/>
-          <w:sz w:val="20"/>
-          <w:szCs w:val="20"/>
-        </w:rPr>
-        <w:t xml:space="preserve"> Zhu School of Computer and Information, Hefei University of Technology, Hefei, China Email: luyang.hf@126.com, xjzhu@aust.edu.cn “Smart Hospital based on Internet of Things” ,10 October 2012.</w:t>
+        <w:t>Lei Yu School of Computer and Information, Hefei University of Technology, Hefei, China 2 School of Medical Information Technology, Anhui University of Traditional Chinese Medicine, Hefei, China Email: fishstonehfut1006@163.com Yang Lu, XiaoJuan Zhu School of Computer and Information, Hefei University of Technology, Hefei, China Email: luyang.hf@126.com, xjzhu@aust.edu.cn “Smart Hospital based on Internet of Things” ,10 October 2012.</w:t>
       </w:r>
     </w:p>
     <w:p>
@@ -4098,149 +3612,21 @@
           <w:szCs w:val="20"/>
         </w:rPr>
       </w:pPr>
-      <w:proofErr w:type="spellStart"/>
-      <w:r>
-        <w:rPr>
-          <w:rStyle w:val="None"/>
-          <w:sz w:val="20"/>
-          <w:szCs w:val="20"/>
-        </w:rPr>
-        <w:t>Catarinucci</w:t>
-      </w:r>
-      <w:proofErr w:type="spellEnd"/>
-      <w:r>
-        <w:rPr>
-          <w:rStyle w:val="None"/>
-          <w:sz w:val="20"/>
-          <w:szCs w:val="20"/>
-        </w:rPr>
-        <w:t xml:space="preserve">, Luca, </w:t>
-      </w:r>
-      <w:proofErr w:type="spellStart"/>
-      <w:r>
-        <w:rPr>
-          <w:rStyle w:val="None"/>
-          <w:sz w:val="20"/>
-          <w:szCs w:val="20"/>
-        </w:rPr>
-        <w:t>Danilo</w:t>
-      </w:r>
-      <w:proofErr w:type="spellEnd"/>
-      <w:r>
-        <w:rPr>
-          <w:rStyle w:val="None"/>
-          <w:sz w:val="20"/>
-          <w:szCs w:val="20"/>
-        </w:rPr>
-        <w:t xml:space="preserve"> De </w:t>
-      </w:r>
-      <w:proofErr w:type="spellStart"/>
-      <w:r>
-        <w:rPr>
-          <w:rStyle w:val="None"/>
-          <w:sz w:val="20"/>
-          <w:szCs w:val="20"/>
-        </w:rPr>
-        <w:t>Donno</w:t>
-      </w:r>
-      <w:proofErr w:type="spellEnd"/>
-      <w:r>
-        <w:rPr>
-          <w:rStyle w:val="None"/>
-          <w:sz w:val="20"/>
-          <w:szCs w:val="20"/>
-        </w:rPr>
-        <w:t xml:space="preserve">, Luca </w:t>
-      </w:r>
-      <w:proofErr w:type="spellStart"/>
-      <w:r>
-        <w:rPr>
-          <w:rStyle w:val="None"/>
-          <w:sz w:val="20"/>
-          <w:szCs w:val="20"/>
-        </w:rPr>
-        <w:t>Mainetti</w:t>
-      </w:r>
-      <w:proofErr w:type="spellEnd"/>
-      <w:r>
-        <w:rPr>
-          <w:rStyle w:val="None"/>
-          <w:sz w:val="20"/>
-          <w:szCs w:val="20"/>
-        </w:rPr>
-        <w:t xml:space="preserve">, Luca </w:t>
-      </w:r>
-      <w:proofErr w:type="spellStart"/>
-      <w:r>
-        <w:rPr>
-          <w:rStyle w:val="None"/>
-          <w:sz w:val="20"/>
-          <w:szCs w:val="20"/>
-        </w:rPr>
-        <w:t>Palano</w:t>
-      </w:r>
-      <w:proofErr w:type="spellEnd"/>
-      <w:r>
-        <w:rPr>
-          <w:rStyle w:val="None"/>
-          <w:sz w:val="20"/>
-          <w:szCs w:val="20"/>
-        </w:rPr>
-        <w:t xml:space="preserve">, Luigi </w:t>
-      </w:r>
-      <w:proofErr w:type="spellStart"/>
-      <w:r>
-        <w:rPr>
-          <w:rStyle w:val="None"/>
-          <w:sz w:val="20"/>
-          <w:szCs w:val="20"/>
-        </w:rPr>
-        <w:t>Patrono</w:t>
-      </w:r>
-      <w:proofErr w:type="spellEnd"/>
-      <w:r>
-        <w:rPr>
-          <w:rStyle w:val="None"/>
-          <w:sz w:val="20"/>
-          <w:szCs w:val="20"/>
-        </w:rPr>
-        <w:t xml:space="preserve">, Maria Laura </w:t>
-      </w:r>
-      <w:proofErr w:type="spellStart"/>
-      <w:r>
-        <w:rPr>
-          <w:rStyle w:val="None"/>
-          <w:sz w:val="20"/>
-          <w:szCs w:val="20"/>
-        </w:rPr>
-        <w:t>Stefanizzi</w:t>
-      </w:r>
-      <w:proofErr w:type="spellEnd"/>
-      <w:r>
-        <w:rPr>
-          <w:rStyle w:val="None"/>
-          <w:sz w:val="20"/>
-          <w:szCs w:val="20"/>
-        </w:rPr>
-        <w:t xml:space="preserve">, and Luciano </w:t>
-      </w:r>
-      <w:proofErr w:type="spellStart"/>
-      <w:r>
-        <w:rPr>
-          <w:rStyle w:val="None"/>
-          <w:sz w:val="20"/>
-          <w:szCs w:val="20"/>
-        </w:rPr>
-        <w:t>Tarricone</w:t>
-      </w:r>
-      <w:proofErr w:type="spellEnd"/>
-      <w:r>
-        <w:rPr>
-          <w:rStyle w:val="None"/>
-          <w:sz w:val="20"/>
-          <w:szCs w:val="20"/>
-        </w:rPr>
-        <w:t>. "An IoT-aware architecture for smart healthcare systems." IEEE Internet of Things Journal 2, no. 6 (2015): 515-526.</w:t>
+      <w:r>
+        <w:rPr>
+          <w:rStyle w:val="None"/>
+          <w:sz w:val="20"/>
+          <w:szCs w:val="20"/>
+        </w:rPr>
+        <w:t xml:space="preserve">Catarinucci, Luca, </w:t>
+      </w:r>
+      <w:r>
+        <w:rPr>
+          <w:rStyle w:val="None"/>
+          <w:sz w:val="20"/>
+          <w:szCs w:val="20"/>
+        </w:rPr>
+        <w:t>Danilo De Donno, Luca Mainetti, Luca Palano, Luigi Patrono, Maria Laura Stefanizzi, and Luciano Tarricone. "An IoT-aware architecture for smart healthcare systems." IEEE Internet of Things Journal 2, no. 6 (2015): 515-526.</w:t>
       </w:r>
     </w:p>
     <w:p>
@@ -4267,41 +3653,13 @@
           <w:szCs w:val="20"/>
         </w:rPr>
       </w:pPr>
-      <w:proofErr w:type="spellStart"/>
-      <w:r>
-        <w:rPr>
-          <w:rStyle w:val="None"/>
-          <w:sz w:val="20"/>
-          <w:szCs w:val="20"/>
-        </w:rPr>
-        <w:t>Aminian</w:t>
-      </w:r>
-      <w:proofErr w:type="spellEnd"/>
-      <w:r>
-        <w:rPr>
-          <w:rStyle w:val="None"/>
-          <w:sz w:val="20"/>
-          <w:szCs w:val="20"/>
-        </w:rPr>
-        <w:t xml:space="preserve"> M, </w:t>
-      </w:r>
-      <w:proofErr w:type="spellStart"/>
-      <w:r>
-        <w:rPr>
-          <w:rStyle w:val="None"/>
-          <w:sz w:val="20"/>
-          <w:szCs w:val="20"/>
-        </w:rPr>
-        <w:t>Naji</w:t>
-      </w:r>
-      <w:proofErr w:type="spellEnd"/>
-      <w:r>
-        <w:rPr>
-          <w:rStyle w:val="None"/>
-          <w:sz w:val="20"/>
-          <w:szCs w:val="20"/>
-        </w:rPr>
-        <w:t xml:space="preserve"> HR (2013) A Hospital Healthcare Monitoring System Using Wireless Sensor Networks. J Health Med Inform 4: 121. doi:10.4172/2157-7420.1000121</w:t>
+      <w:r>
+        <w:rPr>
+          <w:rStyle w:val="None"/>
+          <w:sz w:val="20"/>
+          <w:szCs w:val="20"/>
+        </w:rPr>
+        <w:t>Aminian M, Naji HR (2013) A Hospital Healthcare Monitoring System Using Wireless Sensor Networks. J Health Med Inform 4: 121. doi:10.4172/2157-7420.1000121</w:t>
       </w:r>
     </w:p>
     <w:p>
@@ -4334,25 +3692,7 @@
           <w:sz w:val="20"/>
           <w:szCs w:val="20"/>
         </w:rPr>
-        <w:t xml:space="preserve">Zhang, G., Li, C., Zhang, Y., Xing, C. and Yang, J., 2012, October. </w:t>
-      </w:r>
-      <w:proofErr w:type="spellStart"/>
-      <w:r>
-        <w:rPr>
-          <w:rStyle w:val="None"/>
-          <w:sz w:val="20"/>
-          <w:szCs w:val="20"/>
-        </w:rPr>
-        <w:t>SemanMedical</w:t>
-      </w:r>
-      <w:proofErr w:type="spellEnd"/>
-      <w:r>
-        <w:rPr>
-          <w:rStyle w:val="None"/>
-          <w:sz w:val="20"/>
-          <w:szCs w:val="20"/>
-        </w:rPr>
-        <w:t xml:space="preserve">: A kind of semantic medical monitoring system model based on the IoT sensors. In 2012 IEEE 14th International Conference on e-Health </w:t>
+        <w:t xml:space="preserve">Zhang, G., Li, C., Zhang, Y., Xing, C. and Yang, J., 2012, October. SemanMedical: A kind of semantic medical monitoring system model based </w:t>
       </w:r>
       <w:r>
         <w:rPr>
@@ -4361,25 +3701,7 @@
           <w:szCs w:val="20"/>
         </w:rPr>
         <w:lastRenderedPageBreak/>
-        <w:t>Networking, Applications and Services (</w:t>
-      </w:r>
-      <w:proofErr w:type="spellStart"/>
-      <w:r>
-        <w:rPr>
-          <w:rStyle w:val="None"/>
-          <w:sz w:val="20"/>
-          <w:szCs w:val="20"/>
-        </w:rPr>
-        <w:t>Healthcom</w:t>
-      </w:r>
-      <w:proofErr w:type="spellEnd"/>
-      <w:r>
-        <w:rPr>
-          <w:rStyle w:val="None"/>
-          <w:sz w:val="20"/>
-          <w:szCs w:val="20"/>
-        </w:rPr>
-        <w:t>) (pp. 238-243). IEEE.</w:t>
+        <w:t>on the IoT sensors. In 2012 IEEE 14th International Conference on e-Health Networking, Applications and Services (Healthcom) (pp. 238-243). IEEE.</w:t>
       </w:r>
     </w:p>
     <w:p>
@@ -4406,131 +3728,13 @@
           <w:szCs w:val="20"/>
         </w:rPr>
       </w:pPr>
-      <w:proofErr w:type="spellStart"/>
-      <w:r>
-        <w:rPr>
-          <w:rStyle w:val="None"/>
-          <w:sz w:val="20"/>
-          <w:szCs w:val="20"/>
-        </w:rPr>
-        <w:t>Jingjing</w:t>
-      </w:r>
-      <w:proofErr w:type="spellEnd"/>
-      <w:r>
-        <w:rPr>
-          <w:rStyle w:val="None"/>
-          <w:sz w:val="20"/>
-          <w:szCs w:val="20"/>
-        </w:rPr>
-        <w:t xml:space="preserve">, Yang, </w:t>
-      </w:r>
-      <w:proofErr w:type="spellStart"/>
-      <w:r>
-        <w:rPr>
-          <w:rStyle w:val="None"/>
-          <w:sz w:val="20"/>
-          <w:szCs w:val="20"/>
-        </w:rPr>
-        <w:t>Hao</w:t>
-      </w:r>
-      <w:proofErr w:type="spellEnd"/>
-      <w:r>
-        <w:rPr>
-          <w:rStyle w:val="None"/>
-          <w:sz w:val="20"/>
-          <w:szCs w:val="20"/>
-        </w:rPr>
-        <w:t xml:space="preserve"> </w:t>
-      </w:r>
-      <w:proofErr w:type="spellStart"/>
-      <w:r>
-        <w:rPr>
-          <w:rStyle w:val="None"/>
-          <w:sz w:val="20"/>
-          <w:szCs w:val="20"/>
-        </w:rPr>
-        <w:t>Shangfu</w:t>
-      </w:r>
-      <w:proofErr w:type="spellEnd"/>
-      <w:r>
-        <w:rPr>
-          <w:rStyle w:val="None"/>
-          <w:sz w:val="20"/>
-          <w:szCs w:val="20"/>
-        </w:rPr>
-        <w:t xml:space="preserve">, Zhang Xiao, </w:t>
-      </w:r>
-      <w:proofErr w:type="spellStart"/>
-      <w:r>
-        <w:rPr>
-          <w:rStyle w:val="None"/>
-          <w:sz w:val="20"/>
-          <w:szCs w:val="20"/>
-        </w:rPr>
-        <w:t>Guo</w:t>
-      </w:r>
-      <w:proofErr w:type="spellEnd"/>
-      <w:r>
-        <w:rPr>
-          <w:rStyle w:val="None"/>
-          <w:sz w:val="20"/>
-          <w:szCs w:val="20"/>
-        </w:rPr>
-        <w:t xml:space="preserve"> </w:t>
-      </w:r>
-      <w:proofErr w:type="spellStart"/>
-      <w:r>
-        <w:rPr>
-          <w:rStyle w:val="None"/>
-          <w:sz w:val="20"/>
-          <w:szCs w:val="20"/>
-        </w:rPr>
-        <w:t>Benzhen</w:t>
-      </w:r>
-      <w:proofErr w:type="spellEnd"/>
-      <w:r>
-        <w:rPr>
-          <w:rStyle w:val="None"/>
-          <w:sz w:val="20"/>
-          <w:szCs w:val="20"/>
-        </w:rPr>
-        <w:t xml:space="preserve">, Liu Yu, Dong </w:t>
-      </w:r>
-      <w:proofErr w:type="spellStart"/>
-      <w:r>
-        <w:rPr>
-          <w:rStyle w:val="None"/>
-          <w:sz w:val="20"/>
-          <w:szCs w:val="20"/>
-        </w:rPr>
-        <w:t>Beibei</w:t>
-      </w:r>
-      <w:proofErr w:type="spellEnd"/>
-      <w:r>
-        <w:rPr>
-          <w:rStyle w:val="None"/>
-          <w:sz w:val="20"/>
-          <w:szCs w:val="20"/>
-        </w:rPr>
-        <w:t xml:space="preserve">, and Liu Yun. "Family health monitoring system based on the four sessions internet of things." </w:t>
-      </w:r>
-      <w:proofErr w:type="spellStart"/>
-      <w:r>
-        <w:rPr>
-          <w:rStyle w:val="None"/>
-          <w:sz w:val="20"/>
-          <w:szCs w:val="20"/>
-        </w:rPr>
-        <w:t>Telkomnika</w:t>
-      </w:r>
-      <w:proofErr w:type="spellEnd"/>
-      <w:r>
-        <w:rPr>
-          <w:rStyle w:val="None"/>
-          <w:sz w:val="20"/>
-          <w:szCs w:val="20"/>
-        </w:rPr>
-        <w:t xml:space="preserve"> 13, no. 1 (2015): 314</w:t>
+      <w:r>
+        <w:rPr>
+          <w:rStyle w:val="None"/>
+          <w:sz w:val="20"/>
+          <w:szCs w:val="20"/>
+        </w:rPr>
+        <w:t>Jingjing, Yang, Hao Shangfu, Zhang Xiao, Guo Benzhen, Liu Yu, Dong Beibei, and Liu Yun. "Family health monitoring system based on the four sessions internet of things." Telkomnika 13, no. 1 (2015): 314</w:t>
       </w:r>
     </w:p>
     <w:p>
@@ -4563,43 +3767,7 @@
           <w:sz w:val="20"/>
           <w:szCs w:val="20"/>
         </w:rPr>
-        <w:t xml:space="preserve">Yang, L., </w:t>
-      </w:r>
-      <w:proofErr w:type="spellStart"/>
-      <w:r>
-        <w:rPr>
-          <w:rStyle w:val="None"/>
-          <w:sz w:val="20"/>
-          <w:szCs w:val="20"/>
-        </w:rPr>
-        <w:t>Ge</w:t>
-      </w:r>
-      <w:proofErr w:type="spellEnd"/>
-      <w:r>
-        <w:rPr>
-          <w:rStyle w:val="None"/>
-          <w:sz w:val="20"/>
-          <w:szCs w:val="20"/>
-        </w:rPr>
-        <w:t xml:space="preserve">, Y., Li, W., Rao, W., &amp; </w:t>
-      </w:r>
-      <w:proofErr w:type="spellStart"/>
-      <w:r>
-        <w:rPr>
-          <w:rStyle w:val="None"/>
-          <w:sz w:val="20"/>
-          <w:szCs w:val="20"/>
-        </w:rPr>
-        <w:t>Shen</w:t>
-      </w:r>
-      <w:proofErr w:type="spellEnd"/>
-      <w:r>
-        <w:rPr>
-          <w:rStyle w:val="None"/>
-          <w:sz w:val="20"/>
-          <w:szCs w:val="20"/>
-        </w:rPr>
-        <w:t>, W. (2014, May). A home mobile healthcare system for wheelchair users. In Proceedings of the 2014 IEEE 18th international conference on computer supported cooperative work in design (CSCWD) (pp. 609-614). IEEE.</w:t>
+        <w:t>Yang, L., Ge, Y., Li, W., Rao, W., &amp; Shen, W. (2014, May). A home mobile healthcare system for wheelchair users. In Proceedings of the 2014 IEEE 18th international conference on computer supported cooperative work in design (CSCWD) (pp. 609-614). IEEE.</w:t>
       </w:r>
     </w:p>
     <w:p>
@@ -4626,77 +3794,13 @@
           <w:szCs w:val="20"/>
         </w:rPr>
       </w:pPr>
-      <w:proofErr w:type="spellStart"/>
-      <w:r>
-        <w:rPr>
-          <w:rStyle w:val="None"/>
-          <w:sz w:val="20"/>
-          <w:szCs w:val="20"/>
-        </w:rPr>
-        <w:t>Mainetti</w:t>
-      </w:r>
-      <w:proofErr w:type="spellEnd"/>
-      <w:r>
-        <w:rPr>
-          <w:rStyle w:val="None"/>
-          <w:sz w:val="20"/>
-          <w:szCs w:val="20"/>
-        </w:rPr>
-        <w:t xml:space="preserve">, Luca, Luigi </w:t>
-      </w:r>
-      <w:proofErr w:type="spellStart"/>
-      <w:r>
-        <w:rPr>
-          <w:rStyle w:val="None"/>
-          <w:sz w:val="20"/>
-          <w:szCs w:val="20"/>
-        </w:rPr>
-        <w:t>Patrono</w:t>
-      </w:r>
-      <w:proofErr w:type="spellEnd"/>
-      <w:r>
-        <w:rPr>
-          <w:rStyle w:val="None"/>
-          <w:sz w:val="20"/>
-          <w:szCs w:val="20"/>
-        </w:rPr>
-        <w:t xml:space="preserve">, and Antonio </w:t>
-      </w:r>
-      <w:proofErr w:type="spellStart"/>
-      <w:r>
-        <w:rPr>
-          <w:rStyle w:val="None"/>
-          <w:sz w:val="20"/>
-          <w:szCs w:val="20"/>
-        </w:rPr>
-        <w:t>Vilei</w:t>
-      </w:r>
-      <w:proofErr w:type="spellEnd"/>
-      <w:r>
-        <w:rPr>
-          <w:rStyle w:val="None"/>
-          <w:sz w:val="20"/>
-          <w:szCs w:val="20"/>
-        </w:rPr>
-        <w:t xml:space="preserve">. "Evolution of wireless sensor networks towards the internet of things: A survey." In </w:t>
-      </w:r>
-      <w:proofErr w:type="spellStart"/>
-      <w:r>
-        <w:rPr>
-          <w:rStyle w:val="None"/>
-          <w:sz w:val="20"/>
-          <w:szCs w:val="20"/>
-        </w:rPr>
-        <w:t>SoftCOM</w:t>
-      </w:r>
-      <w:proofErr w:type="spellEnd"/>
-      <w:r>
-        <w:rPr>
-          <w:rStyle w:val="None"/>
-          <w:sz w:val="20"/>
-          <w:szCs w:val="20"/>
-        </w:rPr>
-        <w:t xml:space="preserve"> 2011, 19th international conference on software, telecommunications and computer networks, pp. 1-6. IEEE, 2011.</w:t>
+      <w:r>
+        <w:rPr>
+          <w:rStyle w:val="None"/>
+          <w:sz w:val="20"/>
+          <w:szCs w:val="20"/>
+        </w:rPr>
+        <w:t>Mainetti, Luca, Luigi Patrono, and Antonio Vilei. "Evolution of wireless sensor networks towards the internet of things: A survey." In SoftCOM 2011, 19th international conference on software, telecommunications and computer networks, pp. 1-6. IEEE, 2011.</w:t>
       </w:r>
     </w:p>
     <w:p>
@@ -4776,43 +3880,7 @@
           <w:sz w:val="20"/>
           <w:szCs w:val="20"/>
         </w:rPr>
-        <w:t xml:space="preserve"> I. </w:t>
-      </w:r>
-      <w:proofErr w:type="spellStart"/>
-      <w:r>
-        <w:rPr>
-          <w:rStyle w:val="None"/>
-          <w:sz w:val="20"/>
-          <w:szCs w:val="20"/>
-        </w:rPr>
-        <w:t>Erguler</w:t>
-      </w:r>
-      <w:proofErr w:type="spellEnd"/>
-      <w:r>
-        <w:rPr>
-          <w:rStyle w:val="None"/>
-          <w:sz w:val="20"/>
-          <w:szCs w:val="20"/>
-        </w:rPr>
-        <w:t xml:space="preserve">, “A potential weakness in RFID-based Internet-of-Things systems”, Pervasive and Mobile Computing, vol. 20, </w:t>
-      </w:r>
-      <w:proofErr w:type="spellStart"/>
-      <w:r>
-        <w:rPr>
-          <w:rStyle w:val="None"/>
-          <w:sz w:val="20"/>
-          <w:szCs w:val="20"/>
-        </w:rPr>
-        <w:t>pp</w:t>
-      </w:r>
-      <w:proofErr w:type="spellEnd"/>
-      <w:r>
-        <w:rPr>
-          <w:rStyle w:val="None"/>
-          <w:sz w:val="20"/>
-          <w:szCs w:val="20"/>
-        </w:rPr>
-        <w:t xml:space="preserve">: 115-126, 2015. </w:t>
+        <w:t xml:space="preserve"> I. Erguler, “A potential weakness in RFID-based Internet-of-Things systems”, Pervasive and Mobile Computing, vol. 20, pp: 115-126, 2015. </w:t>
       </w:r>
     </w:p>
     <w:p>
@@ -4849,51 +3917,7 @@
           <w:szCs w:val="20"/>
           <w:u w:color="222222"/>
         </w:rPr>
-        <w:t xml:space="preserve">Piet. </w:t>
-      </w:r>
-      <w:proofErr w:type="spellStart"/>
-      <w:r>
-        <w:rPr>
-          <w:rStyle w:val="None"/>
-          <w:color w:val="222222"/>
-          <w:sz w:val="20"/>
-          <w:szCs w:val="20"/>
-          <w:u w:color="222222"/>
-        </w:rPr>
-        <w:t>J.M.Bakker</w:t>
-      </w:r>
-      <w:proofErr w:type="spellEnd"/>
-      <w:r>
-        <w:rPr>
-          <w:rStyle w:val="None"/>
-          <w:color w:val="222222"/>
-          <w:sz w:val="20"/>
-          <w:szCs w:val="20"/>
-          <w:u w:color="222222"/>
-        </w:rPr>
-        <w:t xml:space="preserve"> Monique </w:t>
-      </w:r>
-      <w:proofErr w:type="spellStart"/>
-      <w:r>
-        <w:rPr>
-          <w:rStyle w:val="None"/>
-          <w:color w:val="222222"/>
-          <w:sz w:val="20"/>
-          <w:szCs w:val="20"/>
-          <w:u w:color="222222"/>
-        </w:rPr>
-        <w:t>W.M.Jaspers</w:t>
-      </w:r>
-      <w:proofErr w:type="spellEnd"/>
-      <w:r>
-        <w:rPr>
-          <w:rStyle w:val="None"/>
-          <w:color w:val="222222"/>
-          <w:sz w:val="20"/>
-          <w:szCs w:val="20"/>
-          <w:u w:color="222222"/>
-        </w:rPr>
-        <w:t xml:space="preserve">, “Journal of Biomedical Informatics”, Volume 44, Issue 2, April 2011, Pages 372-383, Received 27 March 2010, Available online 17 December 2010. </w:t>
+        <w:t xml:space="preserve">Piet. J.M.Bakker Monique W.M.Jaspers, “Journal of Biomedical Informatics”, Volume 44, Issue 2, April 2011, Pages 372-383, Received 27 March 2010, Available online 17 December 2010. </w:t>
       </w:r>
     </w:p>
     <w:p>
@@ -4926,79 +3950,7 @@
           <w:sz w:val="20"/>
           <w:szCs w:val="20"/>
         </w:rPr>
-        <w:t xml:space="preserve"> Alain Yee-</w:t>
-      </w:r>
-      <w:proofErr w:type="spellStart"/>
-      <w:r>
-        <w:rPr>
-          <w:rStyle w:val="None"/>
-          <w:sz w:val="20"/>
-          <w:szCs w:val="20"/>
-        </w:rPr>
-        <w:t>Loong</w:t>
-      </w:r>
-      <w:proofErr w:type="spellEnd"/>
-      <w:r>
-        <w:rPr>
-          <w:rStyle w:val="None"/>
-          <w:sz w:val="20"/>
-          <w:szCs w:val="20"/>
-        </w:rPr>
-        <w:t xml:space="preserve"> </w:t>
-      </w:r>
-      <w:proofErr w:type="spellStart"/>
-      <w:r>
-        <w:rPr>
-          <w:rStyle w:val="None"/>
-          <w:sz w:val="20"/>
-          <w:szCs w:val="20"/>
-        </w:rPr>
-        <w:t>ChongFelix</w:t>
-      </w:r>
-      <w:proofErr w:type="spellEnd"/>
-      <w:r>
-        <w:rPr>
-          <w:rStyle w:val="None"/>
-          <w:sz w:val="20"/>
-          <w:szCs w:val="20"/>
-        </w:rPr>
-        <w:t xml:space="preserve"> TS </w:t>
-      </w:r>
-      <w:proofErr w:type="spellStart"/>
-      <w:r>
-        <w:rPr>
-          <w:rStyle w:val="None"/>
-          <w:sz w:val="20"/>
-          <w:szCs w:val="20"/>
-        </w:rPr>
-        <w:t>ChanKeng</w:t>
-      </w:r>
-      <w:proofErr w:type="spellEnd"/>
-      <w:r>
-        <w:rPr>
-          <w:rStyle w:val="None"/>
-          <w:sz w:val="20"/>
-          <w:szCs w:val="20"/>
-        </w:rPr>
-        <w:t xml:space="preserve">-Boon </w:t>
-      </w:r>
-      <w:proofErr w:type="spellStart"/>
-      <w:r>
-        <w:rPr>
-          <w:rStyle w:val="None"/>
-          <w:sz w:val="20"/>
-          <w:szCs w:val="20"/>
-        </w:rPr>
-        <w:t>Ooi</w:t>
-      </w:r>
-      <w:proofErr w:type="spellEnd"/>
-      <w:r>
-        <w:rPr>
-          <w:rStyle w:val="None"/>
-          <w:sz w:val="20"/>
-          <w:szCs w:val="20"/>
-        </w:rPr>
-        <w:t xml:space="preserve">,” Predicting RFID adoption in the healthcare supply chain from the perspectives of users”, Article in International Journal of Production Economics 159 January 2014 with 139 Reads DOI: 10.1016/j.ijpe.2014.09.03 </w:t>
+        <w:t xml:space="preserve"> Alain Yee-Loong ChongFelix TS ChanKeng-Boon Ooi,” Predicting RFID adoption in the healthcare supply chain from the perspectives of users”, Article in International Journal of Production Economics 159 January 2014 with 139 Reads DOI: 10.1016/j.ijpe.2014.09.03 </w:t>
       </w:r>
     </w:p>
     <w:p>
@@ -5120,113 +4072,13 @@
           <w:szCs w:val="20"/>
         </w:rPr>
       </w:pPr>
-      <w:proofErr w:type="spellStart"/>
-      <w:r>
-        <w:rPr>
-          <w:rStyle w:val="None"/>
-          <w:sz w:val="20"/>
-          <w:szCs w:val="20"/>
-        </w:rPr>
-        <w:t>Firouzi</w:t>
-      </w:r>
-      <w:proofErr w:type="spellEnd"/>
-      <w:r>
-        <w:rPr>
-          <w:rStyle w:val="None"/>
-          <w:sz w:val="20"/>
-          <w:szCs w:val="20"/>
-        </w:rPr>
-        <w:t xml:space="preserve">, </w:t>
-      </w:r>
-      <w:proofErr w:type="spellStart"/>
-      <w:r>
-        <w:rPr>
-          <w:rStyle w:val="None"/>
-          <w:sz w:val="20"/>
-          <w:szCs w:val="20"/>
-        </w:rPr>
-        <w:t>Farshad</w:t>
-      </w:r>
-      <w:proofErr w:type="spellEnd"/>
-      <w:r>
-        <w:rPr>
-          <w:rStyle w:val="None"/>
-          <w:sz w:val="20"/>
-          <w:szCs w:val="20"/>
-        </w:rPr>
-        <w:t xml:space="preserve">, </w:t>
-      </w:r>
-      <w:proofErr w:type="spellStart"/>
-      <w:r>
-        <w:rPr>
-          <w:rStyle w:val="None"/>
-          <w:sz w:val="20"/>
-          <w:szCs w:val="20"/>
-        </w:rPr>
-        <w:t>Bahar</w:t>
-      </w:r>
-      <w:proofErr w:type="spellEnd"/>
-      <w:r>
-        <w:rPr>
-          <w:rStyle w:val="None"/>
-          <w:sz w:val="20"/>
-          <w:szCs w:val="20"/>
-        </w:rPr>
-        <w:t xml:space="preserve"> </w:t>
-      </w:r>
-      <w:proofErr w:type="spellStart"/>
-      <w:r>
-        <w:rPr>
-          <w:rStyle w:val="None"/>
-          <w:sz w:val="20"/>
-          <w:szCs w:val="20"/>
-        </w:rPr>
-        <w:t>Farahani</w:t>
-      </w:r>
-      <w:proofErr w:type="spellEnd"/>
-      <w:r>
-        <w:rPr>
-          <w:rStyle w:val="None"/>
-          <w:sz w:val="20"/>
-          <w:szCs w:val="20"/>
-        </w:rPr>
-        <w:t xml:space="preserve">, Mohamed Ibrahim, and </w:t>
-      </w:r>
-      <w:proofErr w:type="spellStart"/>
-      <w:r>
-        <w:rPr>
-          <w:rStyle w:val="None"/>
-          <w:sz w:val="20"/>
-          <w:szCs w:val="20"/>
-        </w:rPr>
-        <w:t>Krishnendu</w:t>
-      </w:r>
-      <w:proofErr w:type="spellEnd"/>
-      <w:r>
-        <w:rPr>
-          <w:rStyle w:val="None"/>
-          <w:sz w:val="20"/>
-          <w:szCs w:val="20"/>
-        </w:rPr>
-        <w:t xml:space="preserve"> </w:t>
-      </w:r>
-      <w:proofErr w:type="spellStart"/>
-      <w:r>
-        <w:rPr>
-          <w:rStyle w:val="None"/>
-          <w:sz w:val="20"/>
-          <w:szCs w:val="20"/>
-        </w:rPr>
-        <w:t>Chakrabarty</w:t>
-      </w:r>
-      <w:proofErr w:type="spellEnd"/>
-      <w:r>
-        <w:rPr>
-          <w:rStyle w:val="None"/>
-          <w:sz w:val="20"/>
-          <w:szCs w:val="20"/>
-        </w:rPr>
-        <w:t xml:space="preserve">. "Keynote paper: From EDA to IoT eHealth: promises, challenges, and solutions." IEEE Transactions on </w:t>
+      <w:r>
+        <w:rPr>
+          <w:rStyle w:val="None"/>
+          <w:sz w:val="20"/>
+          <w:szCs w:val="20"/>
+        </w:rPr>
+        <w:t xml:space="preserve">Firouzi, Farshad, Bahar Farahani, Mohamed Ibrahim, and Krishnendu Chakrabarty. "Keynote paper: From EDA to IoT eHealth: promises, </w:t>
       </w:r>
       <w:r>
         <w:rPr>
@@ -5235,7 +4087,7 @@
           <w:szCs w:val="20"/>
         </w:rPr>
         <w:lastRenderedPageBreak/>
-        <w:t>Computer-Aided Design of Integrated Circuits and Systems 37, no. 12 (2018): 2965-2978.</w:t>
+        <w:t>challenges, and solutions." IEEE Transactions on Computer-Aided Design of Integrated Circuits and Systems 37, no. 12 (2018): 2965-2978.</w:t>
       </w:r>
     </w:p>
     <w:p>
@@ -5383,49 +4235,8 @@
           <w:sz w:val="20"/>
           <w:szCs w:val="20"/>
         </w:rPr>
-        <w:t xml:space="preserve">Solving the </w:t>
-      </w:r>
-      <w:proofErr w:type="spellStart"/>
-      <w:r>
-        <w:rPr>
-          <w:sz w:val="20"/>
-          <w:szCs w:val="20"/>
-        </w:rPr>
-        <w:t>miz</w:t>
-      </w:r>
-      <w:proofErr w:type="spellEnd"/>
-      <w:r>
-        <w:rPr>
-          <w:sz w:val="20"/>
-          <w:szCs w:val="20"/>
-        </w:rPr>
-        <w:t xml:space="preserve"> of the dimensional and one dimensional linear </w:t>
-      </w:r>
-      <w:proofErr w:type="spellStart"/>
-      <w:r>
-        <w:rPr>
-          <w:sz w:val="20"/>
-          <w:szCs w:val="20"/>
-        </w:rPr>
-        <w:t>barcides</w:t>
-      </w:r>
-      <w:proofErr w:type="spellEnd"/>
-      <w:r>
-        <w:rPr>
-          <w:sz w:val="20"/>
-          <w:szCs w:val="20"/>
-        </w:rPr>
-        <w:t xml:space="preserve"> in healthcare environments</w:t>
-      </w:r>
-      <w:proofErr w:type="gramStart"/>
-      <w:r>
-        <w:rPr>
-          <w:sz w:val="20"/>
-          <w:szCs w:val="20"/>
-        </w:rPr>
-        <w:t>.“</w:t>
-      </w:r>
-      <w:proofErr w:type="gramEnd"/>
+        <w:t>Solving the miz of the dimensional and one dimensional linear barcides in healthcare environments.“</w:t>
+      </w:r>
       <w:hyperlink r:id="rId16" w:history="1">
         <w:r>
           <w:rPr>
@@ -5467,69 +4278,12 @@
           <w:szCs w:val="20"/>
         </w:rPr>
       </w:pPr>
-      <w:proofErr w:type="spellStart"/>
-      <w:r>
-        <w:rPr>
-          <w:sz w:val="20"/>
-          <w:szCs w:val="20"/>
-        </w:rPr>
-        <w:t>Istepanian</w:t>
-      </w:r>
-      <w:proofErr w:type="spellEnd"/>
-      <w:r>
-        <w:rPr>
-          <w:sz w:val="20"/>
-          <w:szCs w:val="20"/>
-        </w:rPr>
-        <w:t xml:space="preserve">, Robert SH, </w:t>
-      </w:r>
-      <w:proofErr w:type="spellStart"/>
-      <w:r>
-        <w:rPr>
-          <w:sz w:val="20"/>
-          <w:szCs w:val="20"/>
-        </w:rPr>
-        <w:t>Sijung</w:t>
-      </w:r>
-      <w:proofErr w:type="spellEnd"/>
-      <w:r>
-        <w:rPr>
-          <w:sz w:val="20"/>
-          <w:szCs w:val="20"/>
-        </w:rPr>
-        <w:t xml:space="preserve"> Hu, Nada Y. Philip, and </w:t>
-      </w:r>
-      <w:proofErr w:type="spellStart"/>
-      <w:r>
-        <w:rPr>
-          <w:sz w:val="20"/>
-          <w:szCs w:val="20"/>
-        </w:rPr>
-        <w:t>Ala</w:t>
-      </w:r>
-      <w:proofErr w:type="spellEnd"/>
-      <w:r>
-        <w:rPr>
-          <w:sz w:val="20"/>
-          <w:szCs w:val="20"/>
-        </w:rPr>
-        <w:t xml:space="preserve"> </w:t>
-      </w:r>
-      <w:proofErr w:type="spellStart"/>
-      <w:r>
-        <w:rPr>
-          <w:sz w:val="20"/>
-          <w:szCs w:val="20"/>
-        </w:rPr>
-        <w:t>Sungoor</w:t>
-      </w:r>
-      <w:proofErr w:type="spellEnd"/>
-      <w:r>
-        <w:rPr>
-          <w:sz w:val="20"/>
-          <w:szCs w:val="20"/>
-        </w:rPr>
-        <w:t>. "The potential of Internet of m-health Things “m-IoT” for non-invasive glucose level sensing." In 2011 Annual International Conference of the IEEE Engineering in Medicine and Biology Society, pp. 5264-5266. IEEE, 2011.</w:t>
+      <w:r>
+        <w:rPr>
+          <w:sz w:val="20"/>
+          <w:szCs w:val="20"/>
+        </w:rPr>
+        <w:t>Istepanian, Robert SH, Sijung Hu, Nada Y. Philip, and Ala Sungoor. "The potential of Internet of m-health Things “m-IoT” for non-invasive glucose level sensing." In 2011 Annual International Conference of the IEEE Engineering in Medicine and Biology Society, pp. 5264-5266. IEEE, 2011.</w:t>
       </w:r>
     </w:p>
     <w:p>
@@ -5554,37 +4308,12 @@
           <w:szCs w:val="20"/>
         </w:rPr>
       </w:pPr>
-      <w:proofErr w:type="spellStart"/>
-      <w:r>
-        <w:rPr>
-          <w:sz w:val="20"/>
-          <w:szCs w:val="20"/>
-        </w:rPr>
-        <w:t>Stancampiano</w:t>
-      </w:r>
-      <w:proofErr w:type="spellEnd"/>
-      <w:r>
-        <w:rPr>
-          <w:sz w:val="20"/>
-          <w:szCs w:val="20"/>
-        </w:rPr>
-        <w:t>, C. V. (</w:t>
-      </w:r>
-      <w:proofErr w:type="spellStart"/>
-      <w:r>
-        <w:rPr>
-          <w:sz w:val="20"/>
-          <w:szCs w:val="20"/>
-        </w:rPr>
-        <w:t>n.d.</w:t>
-      </w:r>
-      <w:proofErr w:type="spellEnd"/>
-      <w:r>
-        <w:rPr>
-          <w:sz w:val="20"/>
-          <w:szCs w:val="20"/>
-        </w:rPr>
-        <w:t>). Solid-state image sensors. Proceedings of Eighth International Application Specific Integrated Circuits Conference. doi:10.1109/asic.1995.580756</w:t>
+      <w:r>
+        <w:rPr>
+          <w:sz w:val="20"/>
+          <w:szCs w:val="20"/>
+        </w:rPr>
+        <w:t>Stancampiano, C. V. (n.d.). Solid-state image sensors. Proceedings of Eighth International Application Specific Integrated Circuits Conference. doi:10.1109/asic.1995.580756</w:t>
       </w:r>
     </w:p>
     <w:p>
@@ -7018,7 +5747,7 @@
         <w:lvlText w:val="%4."/>
         <w:lvlJc w:val="left"/>
         <w:pPr>
-          <w:ind w:left="2880" w:hanging="360"/>
+          <w:ind w:left="360" w:hanging="360"/>
         </w:pPr>
         <w:rPr>
           <w:rFonts w:hAnsi="Arial Unicode MS"/>

</xml_diff>

<commit_message>
Survey2nd Section IV Added
</commit_message>
<xml_diff>
--- a/survey2nd.docx
+++ b/survey2nd.docx
@@ -2351,7 +2351,19 @@
         <w:rPr>
           <w:bCs/>
         </w:rPr>
-        <w:t>A sensor device monitors insulin dosages and transmits information to an application on the user's mobile phone. This reduces the need for the manually record insulin and provides optimal diabetes management</w:t>
+        <w:t>A sensor device monitors insulin dosages and transmits information to an application on the user's mobile phone</w:t>
+      </w:r>
+      <w:r>
+        <w:rPr>
+          <w:bCs/>
+        </w:rPr>
+        <w:t xml:space="preserve"> [28]</w:t>
+      </w:r>
+      <w:r>
+        <w:rPr>
+          <w:bCs/>
+        </w:rPr>
+        <w:t>. This reduces the need for the manually record insulin and provides optimal diabetes management</w:t>
       </w:r>
       <w:r>
         <w:rPr>
@@ -2587,33 +2599,399 @@
         <w:ind w:right="38"/>
         <w:jc w:val="both"/>
         <w:rPr>
+          <w:bCs/>
+        </w:rPr>
+      </w:pPr>
+      <w:r>
+        <w:rPr>
           <w:b/>
           <w:bCs/>
         </w:rPr>
-      </w:pPr>
-      <w:r>
-        <w:rPr>
+        <w:t>Authentication</w:t>
+      </w:r>
+      <w:r>
+        <w:rPr>
+          <w:rFonts w:cs="Times New Roman"/>
           <w:b/>
-          <w:bCs/>
-        </w:rPr>
-        <w:t>Authentication</w:t>
-      </w:r>
-      <w:r>
-        <w:rPr>
+        </w:rPr>
+        <w:t xml:space="preserve"> </w:t>
+      </w:r>
+      <w:r>
+        <w:rPr>
+          <w:rFonts w:cs="Times New Roman"/>
           <w:b/>
-          <w:bCs/>
-        </w:rPr>
-        <w:t xml:space="preserve">: </w:t>
+        </w:rPr>
+        <w:t>and Identification</w:t>
       </w:r>
       <w:r>
         <w:rPr>
           <w:b/>
           <w:bCs/>
         </w:rPr>
-        <w:t>gsdfgdsfgsdfgsdgsdfgdf</w:t>
+        <w:t>:</w:t>
+      </w:r>
+      <w:r>
+        <w:rPr>
+          <w:b/>
+          <w:bCs/>
+        </w:rPr>
+        <w:t xml:space="preserve"> </w:t>
+      </w:r>
+      <w:r>
+        <w:rPr>
+          <w:bCs/>
+        </w:rPr>
+        <w:t>Authentication is a process that ensures a user's identity that is username and password</w:t>
+      </w:r>
+      <w:r>
+        <w:rPr>
+          <w:bCs/>
+        </w:rPr>
+        <w:t xml:space="preserve"> to</w:t>
+      </w:r>
+      <w:r>
+        <w:rPr>
+          <w:bCs/>
+        </w:rPr>
+        <w:t xml:space="preserve"> the healthcare system </w:t>
+      </w:r>
+      <w:r>
+        <w:rPr>
+          <w:bCs/>
+        </w:rPr>
+        <w:t>for</w:t>
+      </w:r>
+      <w:r>
+        <w:rPr>
+          <w:bCs/>
+        </w:rPr>
+        <w:t xml:space="preserve"> gain</w:t>
+      </w:r>
+      <w:r>
+        <w:rPr>
+          <w:bCs/>
+        </w:rPr>
+        <w:t>ing</w:t>
+      </w:r>
+      <w:r>
+        <w:rPr>
+          <w:bCs/>
+        </w:rPr>
+        <w:t xml:space="preserve"> access.</w:t>
+      </w:r>
+      <w:r>
+        <w:rPr>
+          <w:b/>
+          <w:bCs/>
+        </w:rPr>
+        <w:t xml:space="preserve"> </w:t>
+      </w:r>
+      <w:r>
+        <w:rPr>
+          <w:bCs/>
+        </w:rPr>
+        <w:t>It includes patient identification that can be reduced maintenance and identification of elaborate electronic medical records for the prevention of miscellaneous patients. In relation to the staff, identification, and authentication is often used to allow and improve employee morale access by addressing issues related to patient safety.</w:t>
+      </w:r>
+      <w:r>
+        <w:t xml:space="preserve"> </w:t>
+      </w:r>
+      <w:r>
+        <w:rPr>
+          <w:bCs/>
+        </w:rPr>
+        <w:t xml:space="preserve">Identification and authentication are primarily used to meet the requirements of security procedures to avoid theft or </w:t>
+      </w:r>
+      <w:r>
+        <w:rPr>
+          <w:bCs/>
+        </w:rPr>
+        <w:t>losses</w:t>
+      </w:r>
+      <w:r>
+        <w:rPr>
+          <w:bCs/>
+        </w:rPr>
+        <w:t xml:space="preserve"> important products</w:t>
+      </w:r>
+      <w:r>
+        <w:rPr>
+          <w:bCs/>
+        </w:rPr>
+        <w:t xml:space="preserve"> [28]</w:t>
+      </w:r>
+      <w:r>
+        <w:rPr>
+          <w:bCs/>
+        </w:rPr>
+        <w:t>.</w:t>
+      </w:r>
+      <w:r>
+        <w:rPr>
+          <w:bCs/>
+        </w:rPr>
+        <w:t xml:space="preserve"> </w:t>
+      </w:r>
+    </w:p>
+    <w:p>
+      <w:pPr>
+        <w:pStyle w:val="BodyText"/>
+        <w:numPr>
+          <w:ilvl w:val="3"/>
+          <w:numId w:val="3"/>
+        </w:numPr>
+        <w:spacing w:before="69"/>
+        <w:ind w:right="38"/>
+        <w:jc w:val="both"/>
+        <w:rPr>
+          <w:bCs/>
+        </w:rPr>
+      </w:pPr>
+      <w:r>
+        <w:rPr>
+          <w:b/>
+          <w:bCs/>
+        </w:rPr>
+        <w:t>Remote</w:t>
+      </w:r>
+      <w:r>
+        <w:rPr>
+          <w:b/>
+          <w:bCs/>
+        </w:rPr>
+        <w:t xml:space="preserve"> </w:t>
       </w:r>
       <w:bookmarkStart w:id="0" w:name="_GoBack"/>
       <w:bookmarkEnd w:id="0"/>
+      <w:r>
+        <w:rPr>
+          <w:b/>
+          <w:bCs/>
+        </w:rPr>
+        <w:t xml:space="preserve">Health </w:t>
+      </w:r>
+      <w:r>
+        <w:rPr>
+          <w:b/>
+          <w:bCs/>
+        </w:rPr>
+        <w:t xml:space="preserve">Monitoring: </w:t>
+      </w:r>
+      <w:r>
+        <w:rPr>
+          <w:bCs/>
+        </w:rPr>
+        <w:t>The health monitoring system is growing in popularity</w:t>
+      </w:r>
+      <w:r>
+        <w:rPr>
+          <w:bCs/>
+        </w:rPr>
+        <w:t xml:space="preserve"> day by day</w:t>
+      </w:r>
+      <w:r>
+        <w:rPr>
+          <w:bCs/>
+        </w:rPr>
+        <w:t>. Because</w:t>
+      </w:r>
+      <w:r>
+        <w:rPr>
+          <w:bCs/>
+        </w:rPr>
+        <w:t xml:space="preserve"> </w:t>
+      </w:r>
+      <w:r>
+        <w:rPr>
+          <w:bCs/>
+        </w:rPr>
+        <w:t>Remote health monitoring has the potential to significantly impr</w:t>
+      </w:r>
+      <w:r>
+        <w:rPr>
+          <w:bCs/>
+        </w:rPr>
+        <w:t>ove a patient's quality of life and</w:t>
+      </w:r>
+      <w:r>
+        <w:rPr>
+          <w:bCs/>
+        </w:rPr>
+        <w:t xml:space="preserve"> both patients and doctors want </w:t>
+      </w:r>
+      <w:r>
+        <w:rPr>
+          <w:bCs/>
+        </w:rPr>
+        <w:lastRenderedPageBreak/>
+        <w:t xml:space="preserve">to monitor health </w:t>
+      </w:r>
+      <w:r>
+        <w:rPr>
+          <w:bCs/>
+        </w:rPr>
+        <w:t xml:space="preserve">without the </w:t>
+      </w:r>
+      <w:r>
+        <w:rPr>
+          <w:bCs/>
+        </w:rPr>
+        <w:t>clinical environments.</w:t>
+      </w:r>
+      <w:r>
+        <w:rPr>
+          <w:bCs/>
+        </w:rPr>
+        <w:t xml:space="preserve">  </w:t>
+      </w:r>
+      <w:r>
+        <w:rPr>
+          <w:bCs/>
+        </w:rPr>
+        <w:t xml:space="preserve">A monitoring device requires a sensor that measures </w:t>
+      </w:r>
+      <w:r>
+        <w:rPr>
+          <w:bCs/>
+        </w:rPr>
+        <w:t xml:space="preserve">recent patients </w:t>
+      </w:r>
+      <w:r>
+        <w:rPr>
+          <w:bCs/>
+        </w:rPr>
+        <w:t xml:space="preserve">physiological data </w:t>
+      </w:r>
+      <w:r>
+        <w:rPr>
+          <w:bCs/>
+        </w:rPr>
+        <w:t xml:space="preserve">compare with old data </w:t>
+      </w:r>
+      <w:r>
+        <w:rPr>
+          <w:bCs/>
+        </w:rPr>
+        <w:t xml:space="preserve">and can wirelessly communicate with patients and </w:t>
+      </w:r>
+      <w:r>
+        <w:rPr>
+          <w:bCs/>
+        </w:rPr>
+        <w:t>doctors</w:t>
+      </w:r>
+      <w:r>
+        <w:rPr>
+          <w:bCs/>
+        </w:rPr>
+        <w:t>.</w:t>
+      </w:r>
+      <w:r>
+        <w:rPr>
+          <w:bCs/>
+        </w:rPr>
+        <w:t xml:space="preserve"> </w:t>
+      </w:r>
+      <w:r>
+        <w:rPr>
+          <w:bCs/>
+        </w:rPr>
+        <w:t xml:space="preserve"> [Here </w:t>
+      </w:r>
+      <w:r>
+        <w:rPr>
+          <w:bCs/>
+        </w:rPr>
+        <w:t>a</w:t>
+      </w:r>
+      <w:r>
+        <w:rPr>
+          <w:bCs/>
+        </w:rPr>
+        <w:t>dd a figure]</w:t>
+      </w:r>
+    </w:p>
+    <w:p>
+      <w:pPr>
+        <w:pStyle w:val="BodyText"/>
+        <w:spacing w:before="69"/>
+        <w:ind w:left="360" w:right="38"/>
+        <w:jc w:val="both"/>
+        <w:rPr>
+          <w:bCs/>
+        </w:rPr>
+      </w:pPr>
+      <w:r>
+        <w:rPr>
+          <w:bCs/>
+        </w:rPr>
+        <w:t>A wireless body area network (WBAN) sensor devices located inside or outside of the patient body. And patient data can be accessed online using the internet remote locations with MQTT (Message Queuing Telemetry Transport) layer protocol which is used to transmit message services. A Pattern matching algorithm is comparing the recent health data with a old data enable to analyze further. If there any diseases is identified, then pass the information to the caretaker and if the situation is serious then data can be transmitted to the doctor or alarm for an ambulance</w:t>
+      </w:r>
+      <w:r>
+        <w:rPr>
+          <w:bCs/>
+        </w:rPr>
+        <w:t xml:space="preserve"> [29] [30]</w:t>
+      </w:r>
+      <w:r>
+        <w:rPr>
+          <w:bCs/>
+        </w:rPr>
+        <w:t>.</w:t>
+      </w:r>
+      <w:r>
+        <w:rPr>
+          <w:bCs/>
+        </w:rPr>
+        <w:t xml:space="preserve"> </w:t>
+      </w:r>
+      <w:r>
+        <w:rPr>
+          <w:bCs/>
+        </w:rPr>
+        <w:t xml:space="preserve">[Here </w:t>
+      </w:r>
+      <w:r>
+        <w:rPr>
+          <w:bCs/>
+        </w:rPr>
+        <w:t>a</w:t>
+      </w:r>
+      <w:r>
+        <w:rPr>
+          <w:bCs/>
+        </w:rPr>
+        <w:t>dd a figure]</w:t>
+      </w:r>
+    </w:p>
+    <w:p>
+      <w:pPr>
+        <w:pStyle w:val="BodyText"/>
+        <w:numPr>
+          <w:ilvl w:val="3"/>
+          <w:numId w:val="3"/>
+        </w:numPr>
+        <w:spacing w:before="69"/>
+        <w:ind w:right="38"/>
+        <w:jc w:val="both"/>
+        <w:rPr>
+          <w:b/>
+          <w:bCs/>
+        </w:rPr>
+      </w:pPr>
+      <w:r>
+        <w:rPr>
+          <w:b/>
+          <w:bCs/>
+        </w:rPr>
+        <w:t>Mobile Personal Assistance:</w:t>
+      </w:r>
+      <w:r>
+        <w:rPr>
+          <w:b/>
+          <w:bCs/>
+        </w:rPr>
+        <w:t xml:space="preserve"> </w:t>
+      </w:r>
     </w:p>
     <w:p>
       <w:pPr>
@@ -2763,7 +3141,58 @@
           <w:rStyle w:val="None"/>
           <w:bCs/>
         </w:rPr>
-        <w:t xml:space="preserve">Underdeveloped initiatives. Many IoMT initiatives directed at battling chronic diseases or other issues still need time to grow and develop. This technological </w:t>
+        <w:t>Underdeveloped initiatives. Many IoMT initiatives directed at battling chronic diseases or other issues still need time to grow and develop. This technological niche as a whole must grow a lot in order to start providing regular enhancement results.</w:t>
+      </w:r>
+    </w:p>
+    <w:p>
+      <w:pPr>
+        <w:pStyle w:val="BodyText"/>
+        <w:jc w:val="both"/>
+        <w:rPr>
+          <w:rStyle w:val="None"/>
+          <w:bCs/>
+        </w:rPr>
+      </w:pPr>
+      <w:r>
+        <w:rPr>
+          <w:rStyle w:val="None"/>
+          <w:bCs/>
+        </w:rPr>
+        <w:t>Possible lack of available memory. IoT sensors and devices can general colossal amounts of data, all of which is important and needs to be analyzed. This poses a question of huge data repositories that must hold all those volumes of info for indefinite terms.</w:t>
+      </w:r>
+    </w:p>
+    <w:p>
+      <w:pPr>
+        <w:pStyle w:val="BodyText"/>
+        <w:jc w:val="both"/>
+        <w:rPr>
+          <w:rStyle w:val="None"/>
+          <w:bCs/>
+        </w:rPr>
+      </w:pPr>
+      <w:r>
+        <w:rPr>
+          <w:rStyle w:val="None"/>
+          <w:bCs/>
+        </w:rPr>
+        <w:t>Difficulties with regular updates. With so many hardware solutions comes as much software for powering and managing it all. This software must be timely updated in order to run smoothly and stay at its latest version. And here’s where constant updates will require lots of effort and might spawn many technical issues.</w:t>
+      </w:r>
+    </w:p>
+    <w:p>
+      <w:pPr>
+        <w:pStyle w:val="BodyText"/>
+        <w:jc w:val="both"/>
+        <w:rPr>
+          <w:rStyle w:val="None"/>
+          <w:bCs/>
+        </w:rPr>
+      </w:pPr>
+      <w:r>
+        <w:rPr>
+          <w:rStyle w:val="None"/>
+          <w:bCs/>
+        </w:rPr>
+        <w:t xml:space="preserve">Personal sensitive data security. An IoT-powered </w:t>
       </w:r>
       <w:r>
         <w:rPr>
@@ -2771,58 +3200,7 @@
           <w:bCs/>
         </w:rPr>
         <w:lastRenderedPageBreak/>
-        <w:t>niche as a whole must grow a lot in order to start providing regular enhancement results.</w:t>
-      </w:r>
-    </w:p>
-    <w:p>
-      <w:pPr>
-        <w:pStyle w:val="BodyText"/>
-        <w:jc w:val="both"/>
-        <w:rPr>
-          <w:rStyle w:val="None"/>
-          <w:bCs/>
-        </w:rPr>
-      </w:pPr>
-      <w:r>
-        <w:rPr>
-          <w:rStyle w:val="None"/>
-          <w:bCs/>
-        </w:rPr>
-        <w:t>Possible lack of available memory. IoT sensors and devices can general colossal amounts of data, all of which is important and needs to be analyzed. This poses a question of huge data repositories that must hold all those volumes of info for indefinite terms.</w:t>
-      </w:r>
-    </w:p>
-    <w:p>
-      <w:pPr>
-        <w:pStyle w:val="BodyText"/>
-        <w:jc w:val="both"/>
-        <w:rPr>
-          <w:rStyle w:val="None"/>
-          <w:bCs/>
-        </w:rPr>
-      </w:pPr>
-      <w:r>
-        <w:rPr>
-          <w:rStyle w:val="None"/>
-          <w:bCs/>
-        </w:rPr>
-        <w:t>Difficulties with regular updates. With so many hardware solutions comes as much software for powering and managing it all. This software must be timely updated in order to run smoothly and stay at its latest version. And here’s where constant updates will require lots of effort and might spawn many technical issues.</w:t>
-      </w:r>
-    </w:p>
-    <w:p>
-      <w:pPr>
-        <w:pStyle w:val="BodyText"/>
-        <w:jc w:val="both"/>
-        <w:rPr>
-          <w:rStyle w:val="None"/>
-          <w:bCs/>
-        </w:rPr>
-      </w:pPr>
-      <w:r>
-        <w:rPr>
-          <w:rStyle w:val="None"/>
-          <w:bCs/>
-        </w:rPr>
-        <w:t>Personal sensitive data security. An IoT-powered medicine is a hardware-backed system that functions through the Internet. And online systems get hacked and breached. This spawns a chance of important private data being potentially undermined.</w:t>
+        <w:t>medicine is a hardware-backed system that functions through the Internet. And online systems get hacked and breached. This spawns a chance of important private data being potentially undermined.</w:t>
       </w:r>
     </w:p>
     <w:p>
@@ -3086,7 +3464,103 @@
           <w:rStyle w:val="None"/>
           <w:bCs/>
         </w:rPr>
-        <w:t xml:space="preserve">Privacy can be potentially undermined. As </w:t>
+        <w:t xml:space="preserve">Privacy can be potentially undermined. As we’ve already mentioned, systems get hacked. Lots of attention will need to be focused on data security, which requires significant additional </w:t>
+      </w:r>
+      <w:r>
+        <w:rPr>
+          <w:rStyle w:val="None"/>
+          <w:bCs/>
+        </w:rPr>
+        <w:t>spending</w:t>
+      </w:r>
+      <w:r>
+        <w:rPr>
+          <w:rStyle w:val="None"/>
+          <w:bCs/>
+        </w:rPr>
+        <w:t>.</w:t>
+      </w:r>
+      <w:r>
+        <w:rPr>
+          <w:rStyle w:val="None"/>
+          <w:bCs/>
+        </w:rPr>
+        <w:t xml:space="preserve"> </w:t>
+      </w:r>
+      <w:r>
+        <w:rPr>
+          <w:rStyle w:val="None"/>
+          <w:bCs/>
+        </w:rPr>
+        <w:t>Unauthorized access to centralization. There is a chance that dishonest interlopers may access centralized systems and realize some cruel intentions.</w:t>
+      </w:r>
+    </w:p>
+    <w:p>
+      <w:pPr>
+        <w:pStyle w:val="BodyText"/>
+        <w:jc w:val="both"/>
+        <w:rPr>
+          <w:rStyle w:val="None"/>
+          <w:bCs/>
+        </w:rPr>
+      </w:pPr>
+      <w:r>
+        <w:rPr>
+          <w:rStyle w:val="None"/>
+          <w:bCs/>
+        </w:rPr>
+        <w:t>Global healthcare regulations. International health administrations are already issuing guidelines that must be strictly followed by governmental medical establishments integrating the IoT in their workflow. These may restrict possible capacities to some extent.</w:t>
+      </w:r>
+    </w:p>
+    <w:p>
+      <w:pPr>
+        <w:pStyle w:val="BodyText"/>
+        <w:jc w:val="both"/>
+        <w:rPr>
+          <w:rStyle w:val="None"/>
+          <w:bCs/>
+        </w:rPr>
+      </w:pPr>
+    </w:p>
+    <w:p>
+      <w:pPr>
+        <w:pStyle w:val="BodyText"/>
+        <w:jc w:val="both"/>
+        <w:rPr>
+          <w:rStyle w:val="None"/>
+          <w:bCs/>
+        </w:rPr>
+      </w:pPr>
+      <w:r>
+        <w:rPr>
+          <w:rStyle w:val="None"/>
+          <w:bCs/>
+        </w:rPr>
+        <w:t>IOT TRENDS IN HEALTHCARE OF 2019</w:t>
+      </w:r>
+    </w:p>
+    <w:p>
+      <w:pPr>
+        <w:pStyle w:val="BodyText"/>
+        <w:jc w:val="both"/>
+        <w:rPr>
+          <w:rStyle w:val="None"/>
+          <w:bCs/>
+        </w:rPr>
+      </w:pPr>
+      <w:r>
+        <w:rPr>
+          <w:rStyle w:val="None"/>
+          <w:bCs/>
+        </w:rPr>
+        <w:t>In 2019, there can be defined several IoMT trends implemented by majorities of startups worldwide.</w:t>
+      </w:r>
+      <w:r>
+        <w:rPr>
+          <w:rStyle w:val="None"/>
+          <w:bCs/>
+        </w:rPr>
+        <w:t xml:space="preserve"> </w:t>
       </w:r>
       <w:r>
         <w:rPr>
@@ -3094,21 +3568,21 @@
           <w:bCs/>
         </w:rPr>
         <w:lastRenderedPageBreak/>
-        <w:t xml:space="preserve">we’ve already mentioned, systems get hacked. Lots of attention will need to be focused on data security, which requires significant additional </w:t>
-      </w:r>
-      <w:r>
-        <w:rPr>
-          <w:rStyle w:val="None"/>
-          <w:bCs/>
-        </w:rPr>
-        <w:t>spending</w:t>
-      </w:r>
-      <w:r>
-        <w:rPr>
-          <w:rStyle w:val="None"/>
-          <w:bCs/>
-        </w:rPr>
-        <w:t>.</w:t>
+        <w:t>Wearables continue to top the market. Major mobile technology providers like Apple and Android are enhancing and updating their authentic wearables, adding them with more health tracking features. And the rest of the world is</w:t>
+      </w:r>
+      <w:r>
+        <w:rPr>
+          <w:rStyle w:val="None"/>
+          <w:bCs/>
+        </w:rPr>
+        <w:t xml:space="preserve">n’t shy to follow the tendency, </w:t>
+      </w:r>
+      <w:r>
+        <w:rPr>
+          <w:rStyle w:val="None"/>
+          <w:bCs/>
+        </w:rPr>
+        <w:t>spawning numerous various-purpose mini devices.</w:t>
       </w:r>
       <w:r>
         <w:rPr>
@@ -3122,68 +3596,21 @@
           <w:rStyle w:val="None"/>
           <w:bCs/>
         </w:rPr>
-        <w:t>Unauthorized access to centralization. There is a chance that dishonest interlopers may access centralized systems and realize some cruel intentions.</w:t>
-      </w:r>
-    </w:p>
-    <w:p>
-      <w:pPr>
-        <w:pStyle w:val="BodyText"/>
-        <w:jc w:val="both"/>
-        <w:rPr>
-          <w:rStyle w:val="None"/>
-          <w:bCs/>
-        </w:rPr>
-      </w:pPr>
-      <w:r>
-        <w:rPr>
-          <w:rStyle w:val="None"/>
-          <w:bCs/>
-        </w:rPr>
-        <w:t>Global healthcare regulations. International health administrations are already issuing guidelines that must be strictly followed by governmental medical establishments integrating the IoT in their workflow. These may restrict possible capacities to some extent.</w:t>
-      </w:r>
-    </w:p>
-    <w:p>
-      <w:pPr>
-        <w:pStyle w:val="BodyText"/>
-        <w:jc w:val="both"/>
-        <w:rPr>
-          <w:rStyle w:val="None"/>
-          <w:bCs/>
-        </w:rPr>
-      </w:pPr>
-    </w:p>
-    <w:p>
-      <w:pPr>
-        <w:pStyle w:val="BodyText"/>
-        <w:jc w:val="both"/>
-        <w:rPr>
-          <w:rStyle w:val="None"/>
-          <w:bCs/>
-        </w:rPr>
-      </w:pPr>
-      <w:r>
-        <w:rPr>
-          <w:rStyle w:val="None"/>
-          <w:bCs/>
-        </w:rPr>
-        <w:t>IOT TRENDS IN HEALTHCARE OF 2019</w:t>
-      </w:r>
-    </w:p>
-    <w:p>
-      <w:pPr>
-        <w:pStyle w:val="BodyText"/>
-        <w:jc w:val="both"/>
-        <w:rPr>
-          <w:rStyle w:val="None"/>
-          <w:bCs/>
-        </w:rPr>
-      </w:pPr>
-      <w:r>
-        <w:rPr>
-          <w:rStyle w:val="None"/>
-          <w:bCs/>
-        </w:rPr>
-        <w:t>In 2019, there can be defined several IoMT trends implemented by majorities of startups worldwide.</w:t>
+        <w:t xml:space="preserve">Surgical robotics become a common reality. AI-powered, robotic surgical means show to be more precise than real doctors on more than one occasion. There are still limitations and risks involved, but the technology is definitely </w:t>
+      </w:r>
+      <w:r>
+        <w:rPr>
+          <w:rStyle w:val="None"/>
+          <w:bCs/>
+        </w:rPr>
+        <w:t xml:space="preserve">in the spotlight and is looking </w:t>
+      </w:r>
+      <w:r>
+        <w:rPr>
+          <w:rStyle w:val="None"/>
+          <w:bCs/>
+        </w:rPr>
+        <w:t>to become more widespread in the nearest future.</w:t>
       </w:r>
       <w:r>
         <w:rPr>
@@ -3197,62 +3624,6 @@
           <w:rStyle w:val="None"/>
           <w:bCs/>
         </w:rPr>
-        <w:t>Wearables continue to top the market. Major mobile technology providers like Apple and Android are enhancing and updating their authentic wearables, adding them with more health tracking features. And the rest of the world is</w:t>
-      </w:r>
-      <w:r>
-        <w:rPr>
-          <w:rStyle w:val="None"/>
-          <w:bCs/>
-        </w:rPr>
-        <w:t xml:space="preserve">n’t shy to follow the tendency, </w:t>
-      </w:r>
-      <w:r>
-        <w:rPr>
-          <w:rStyle w:val="None"/>
-          <w:bCs/>
-        </w:rPr>
-        <w:t>spawning numerous various-purpose mini devices.</w:t>
-      </w:r>
-      <w:r>
-        <w:rPr>
-          <w:rStyle w:val="None"/>
-          <w:bCs/>
-        </w:rPr>
-        <w:t xml:space="preserve"> </w:t>
-      </w:r>
-      <w:r>
-        <w:rPr>
-          <w:rStyle w:val="None"/>
-          <w:bCs/>
-        </w:rPr>
-        <w:t xml:space="preserve">Surgical robotics become a common reality. AI-powered, robotic surgical means show to be more precise than real doctors on more than one occasion. There are still limitations and risks involved, but the technology is definitely </w:t>
-      </w:r>
-      <w:r>
-        <w:rPr>
-          <w:rStyle w:val="None"/>
-          <w:bCs/>
-        </w:rPr>
-        <w:t xml:space="preserve">in the spotlight and is looking </w:t>
-      </w:r>
-      <w:r>
-        <w:rPr>
-          <w:rStyle w:val="None"/>
-          <w:bCs/>
-        </w:rPr>
-        <w:t>to become more widespread in the nearest future.</w:t>
-      </w:r>
-      <w:r>
-        <w:rPr>
-          <w:rStyle w:val="None"/>
-          <w:bCs/>
-        </w:rPr>
-        <w:t xml:space="preserve"> </w:t>
-      </w:r>
-      <w:r>
-        <w:rPr>
-          <w:rStyle w:val="None"/>
-          <w:bCs/>
-        </w:rPr>
         <w:t>Integration of other prominent technologies with the IoT expands the horizon. AI, AR, Machine Learning, Big Data, blockchain, and smart contracts — all of that fuel up and expands the IoT powers even further. AI is already better and far more precise in predicting, for one instance, women’s breast cancer.</w:t>
       </w:r>
     </w:p>
@@ -3372,15 +3743,7 @@
           <w:rStyle w:val="None"/>
           <w:bCs/>
         </w:rPr>
-        <w:t xml:space="preserve">We are pretty confident that if you ask most medical professionals about their opinion on the subject, they will say that full IoMT integration and adaptation is </w:t>
-      </w:r>
-      <w:r>
-        <w:rPr>
-          <w:rStyle w:val="None"/>
-          <w:bCs/>
-        </w:rPr>
-        <w:lastRenderedPageBreak/>
-        <w:t>the only logical way of development for advanced medicine of the future.</w:t>
+        <w:t>We are pretty confident that if you ask most medical professionals about their opinion on the subject, they will say that full IoMT integration and adaptation is the only logical way of development for advanced medicine of the future.</w:t>
       </w:r>
     </w:p>
     <w:p>
@@ -3512,6 +3875,7 @@
           <w:sz w:val="20"/>
           <w:szCs w:val="20"/>
         </w:rPr>
+        <w:lastRenderedPageBreak/>
         <w:t>Amna Pir Muhammad ; M. Usman Akram ; Muazzam A. Khan "Survey Based Analysis of Internet of Things Based Architectural Framework for Hospital Management System".</w:t>
       </w:r>
     </w:p>
@@ -3692,16 +4056,7 @@
           <w:sz w:val="20"/>
           <w:szCs w:val="20"/>
         </w:rPr>
-        <w:t xml:space="preserve">Zhang, G., Li, C., Zhang, Y., Xing, C. and Yang, J., 2012, October. SemanMedical: A kind of semantic medical monitoring system model based </w:t>
-      </w:r>
-      <w:r>
-        <w:rPr>
-          <w:rStyle w:val="None"/>
-          <w:sz w:val="20"/>
-          <w:szCs w:val="20"/>
-        </w:rPr>
-        <w:lastRenderedPageBreak/>
-        <w:t>on the IoT sensors. In 2012 IEEE 14th International Conference on e-Health Networking, Applications and Services (Healthcom) (pp. 238-243). IEEE.</w:t>
+        <w:t>Zhang, G., Li, C., Zhang, Y., Xing, C. and Yang, J., 2012, October. SemanMedical: A kind of semantic medical monitoring system model based on the IoT sensors. In 2012 IEEE 14th International Conference on e-Health Networking, Applications and Services (Healthcom) (pp. 238-243). IEEE.</w:t>
       </w:r>
     </w:p>
     <w:p>
@@ -3767,7 +4122,16 @@
           <w:sz w:val="20"/>
           <w:szCs w:val="20"/>
         </w:rPr>
-        <w:t>Yang, L., Ge, Y., Li, W., Rao, W., &amp; Shen, W. (2014, May). A home mobile healthcare system for wheelchair users. In Proceedings of the 2014 IEEE 18th international conference on computer supported cooperative work in design (CSCWD) (pp. 609-614). IEEE.</w:t>
+        <w:t xml:space="preserve">Yang, L., Ge, Y., Li, W., Rao, W., &amp; Shen, W. (2014, May). A home mobile healthcare system for wheelchair users. In Proceedings of the 2014 IEEE 18th international conference on computer </w:t>
+      </w:r>
+      <w:r>
+        <w:rPr>
+          <w:rStyle w:val="None"/>
+          <w:sz w:val="20"/>
+          <w:szCs w:val="20"/>
+        </w:rPr>
+        <w:lastRenderedPageBreak/>
+        <w:t>supported cooperative work in design (CSCWD) (pp. 609-614). IEEE.</w:t>
       </w:r>
     </w:p>
     <w:p>
@@ -4078,16 +4442,7 @@
           <w:sz w:val="20"/>
           <w:szCs w:val="20"/>
         </w:rPr>
-        <w:t xml:space="preserve">Firouzi, Farshad, Bahar Farahani, Mohamed Ibrahim, and Krishnendu Chakrabarty. "Keynote paper: From EDA to IoT eHealth: promises, </w:t>
-      </w:r>
-      <w:r>
-        <w:rPr>
-          <w:rStyle w:val="None"/>
-          <w:sz w:val="20"/>
-          <w:szCs w:val="20"/>
-        </w:rPr>
-        <w:lastRenderedPageBreak/>
-        <w:t>challenges, and solutions." IEEE Transactions on Computer-Aided Design of Integrated Circuits and Systems 37, no. 12 (2018): 2965-2978.</w:t>
+        <w:t>Firouzi, Farshad, Bahar Farahani, Mohamed Ibrahim, and Krishnendu Chakrabarty. "Keynote paper: From EDA to IoT eHealth: promises, challenges, and solutions." IEEE Transactions on Computer-Aided Design of Integrated Circuits and Systems 37, no. 12 (2018): 2965-2978.</w:t>
       </w:r>
     </w:p>
     <w:p>
@@ -4204,7 +4559,15 @@
           <w:sz w:val="20"/>
           <w:szCs w:val="20"/>
         </w:rPr>
-        <w:t>Tan, Jasper, and Simon GM Koo. "A survey of technologies in internet of things." In 2014 IEEE International Conference on Distributed Computing in Sensor Systems, pp. 269-274. IEEE, 2014.</w:t>
+        <w:t xml:space="preserve">Tan, Jasper, and Simon GM Koo. "A survey of technologies in internet of things." In 2014 IEEE International Conference on Distributed </w:t>
+      </w:r>
+      <w:r>
+        <w:rPr>
+          <w:sz w:val="20"/>
+          <w:szCs w:val="20"/>
+        </w:rPr>
+        <w:lastRenderedPageBreak/>
+        <w:t>Computing in Sensor Systems, pp. 269-274. IEEE, 2014.</w:t>
       </w:r>
     </w:p>
     <w:p>
@@ -4374,6 +4737,165 @@
           <w:szCs w:val="20"/>
         </w:rPr>
         <w:t>Fowler, B. (2015). Solid-State Image Sensors. Handbook of Digital Imaging, 1–76. doi:10.1002/9781118798706.hdi006 </w:t>
+      </w:r>
+    </w:p>
+    <w:p>
+      <w:pPr>
+        <w:pStyle w:val="ListParagraph"/>
+        <w:rPr>
+          <w:sz w:val="20"/>
+          <w:szCs w:val="20"/>
+        </w:rPr>
+      </w:pPr>
+    </w:p>
+    <w:p>
+      <w:pPr>
+        <w:pStyle w:val="NoSpacing"/>
+        <w:numPr>
+          <w:ilvl w:val="0"/>
+          <w:numId w:val="11"/>
+        </w:numPr>
+        <w:jc w:val="both"/>
+        <w:rPr>
+          <w:sz w:val="20"/>
+          <w:szCs w:val="20"/>
+        </w:rPr>
+      </w:pPr>
+      <w:r>
+        <w:rPr>
+          <w:sz w:val="20"/>
+          <w:szCs w:val="20"/>
+        </w:rPr>
+        <w:t>Atzori, Luigi, Antonio Iera, and Giacomo Morabito. "The internet of things: A survey." Computer networks 54, no. 15 (2010): 2787-2805.</w:t>
+      </w:r>
+    </w:p>
+    <w:p>
+      <w:pPr>
+        <w:pStyle w:val="ListParagraph"/>
+        <w:rPr>
+          <w:sz w:val="20"/>
+          <w:szCs w:val="20"/>
+        </w:rPr>
+      </w:pPr>
+    </w:p>
+    <w:p>
+      <w:pPr>
+        <w:pStyle w:val="NoSpacing"/>
+        <w:numPr>
+          <w:ilvl w:val="0"/>
+          <w:numId w:val="11"/>
+        </w:numPr>
+        <w:jc w:val="both"/>
+        <w:rPr>
+          <w:sz w:val="20"/>
+          <w:szCs w:val="20"/>
+        </w:rPr>
+      </w:pPr>
+      <w:r>
+        <w:rPr>
+          <w:sz w:val="20"/>
+          <w:szCs w:val="20"/>
+        </w:rPr>
+        <w:t>Castro, Diego, William Coral, José Cabra, Julián Colorado, Diego Méndez, and Luis Trujillo. "Survey on IoT solutions applied to Healthcare." Dyna 84, no. 203 (2017): 192-200.</w:t>
+      </w:r>
+    </w:p>
+    <w:p>
+      <w:pPr>
+        <w:pStyle w:val="ListParagraph"/>
+        <w:rPr>
+          <w:sz w:val="20"/>
+          <w:szCs w:val="20"/>
+        </w:rPr>
+      </w:pPr>
+    </w:p>
+    <w:p>
+      <w:pPr>
+        <w:pStyle w:val="NoSpacing"/>
+        <w:numPr>
+          <w:ilvl w:val="0"/>
+          <w:numId w:val="11"/>
+        </w:numPr>
+        <w:jc w:val="both"/>
+        <w:rPr>
+          <w:sz w:val="20"/>
+          <w:szCs w:val="20"/>
+        </w:rPr>
+      </w:pPr>
+      <w:r>
+        <w:rPr>
+          <w:sz w:val="20"/>
+          <w:szCs w:val="20"/>
+        </w:rPr>
+        <w:t xml:space="preserve">Sasippriya Saminathan, K.Geetha, "A survey on healthcare monitoring system using IoT", International Journal of Pure and Applied Mathematics,Volume 117 No. 17 </w:t>
+      </w:r>
+      <w:r>
+        <w:rPr>
+          <w:sz w:val="20"/>
+          <w:szCs w:val="20"/>
+        </w:rPr>
+        <w:t>2017, 249-254, ISSN: 1311-8080</w:t>
+      </w:r>
+      <w:r>
+        <w:rPr>
+          <w:sz w:val="20"/>
+          <w:szCs w:val="20"/>
+        </w:rPr>
+        <w:t>; ISSN: 1314-3395,</w:t>
+      </w:r>
+      <w:r>
+        <w:rPr>
+          <w:sz w:val="20"/>
+          <w:szCs w:val="20"/>
+        </w:rPr>
+        <w:t xml:space="preserve"> </w:t>
+      </w:r>
+      <w:r>
+        <w:rPr>
+          <w:sz w:val="20"/>
+          <w:szCs w:val="20"/>
+        </w:rPr>
+        <w:t xml:space="preserve">url: </w:t>
+      </w:r>
+      <w:hyperlink r:id="rId17" w:history="1">
+        <w:r>
+          <w:rPr>
+            <w:rStyle w:val="Hyperlink"/>
+            <w:sz w:val="20"/>
+            <w:szCs w:val="20"/>
+            <w:u w:val="none"/>
+          </w:rPr>
+          <w:t>http://www.ijpam.eu</w:t>
+        </w:r>
+      </w:hyperlink>
+    </w:p>
+    <w:p>
+      <w:pPr>
+        <w:pStyle w:val="ListParagraph"/>
+        <w:rPr>
+          <w:sz w:val="20"/>
+          <w:szCs w:val="20"/>
+        </w:rPr>
+      </w:pPr>
+    </w:p>
+    <w:p>
+      <w:pPr>
+        <w:pStyle w:val="NoSpacing"/>
+        <w:numPr>
+          <w:ilvl w:val="0"/>
+          <w:numId w:val="11"/>
+        </w:numPr>
+        <w:jc w:val="both"/>
+        <w:rPr>
+          <w:sz w:val="20"/>
+          <w:szCs w:val="20"/>
+        </w:rPr>
+      </w:pPr>
+      <w:r>
+        <w:rPr>
+          <w:sz w:val="20"/>
+          <w:szCs w:val="20"/>
+        </w:rPr>
+        <w:t>Santos, J., Rodrigues, J. J. P. C., Silva, B. M. C., Casal, J., Saleem, K., &amp; Denisov, V. (2016). An IoT-based mobile gateway for intelligent personal assistants on mobile health environments. Journal of Network and Computer Applications, 71, 194–204. doi:10.1016/j.jnca.2016.03.014</w:t>
       </w:r>
     </w:p>
     <w:sectPr>

</xml_diff>